<commit_message>
lesson 13. Make controlled input, checkbox, select
</commit_message>
<xml_diff>
--- a/notes/React_kabzda_kak_podrobno.docx
+++ b/notes/React_kabzda_kak_podrobno.docx
@@ -19320,7 +19320,6 @@
       <w:pPr>
         <w:rPr>
           <w:b/>
-          <w:lang w:val="en-US"/>
         </w:rPr>
       </w:pPr>
       <w:r>
@@ -19334,7 +19333,6 @@
       <w:pPr>
         <w:rPr>
           <w:b/>
-          <w:lang w:val="en-US"/>
         </w:rPr>
       </w:pPr>
     </w:p>
@@ -19460,7 +19458,7 @@
           <w:color w:val="333333"/>
           <w:sz w:val="21"/>
           <w:szCs w:val="21"/>
-          <w:lang w:eastAsia="ru-RU"/>
+          <w:lang w:val="en-US" w:eastAsia="ru-RU"/>
         </w:rPr>
       </w:pPr>
       <w:proofErr w:type="spellStart"/>
@@ -19587,7 +19585,7 @@
           <w:color w:val="333333"/>
           <w:sz w:val="21"/>
           <w:szCs w:val="21"/>
-          <w:lang w:eastAsia="ru-RU"/>
+          <w:lang w:val="en-US" w:eastAsia="ru-RU"/>
         </w:rPr>
       </w:pPr>
       <w:r>
@@ -19767,20 +19765,93 @@
       </w:pPr>
     </w:p>
     <w:p>
-      <w:r>
-        <w:t xml:space="preserve">В папке с компонентой создаем файл вида </w:t>
-      </w:r>
-      <w:r>
+      <w:pPr>
+        <w:rPr>
+          <w:lang w:val="en-US"/>
+        </w:rPr>
+      </w:pPr>
+      <w:r>
+        <w:t>В</w:t>
+      </w:r>
+      <w:r>
+        <w:rPr>
+          <w:lang w:val="en-US"/>
+        </w:rPr>
         <w:t xml:space="preserve"> </w:t>
       </w:r>
-      <w:proofErr w:type="spellStart"/>
-      <w:r>
-        <w:t>имя_компонента</w:t>
-      </w:r>
-      <w:proofErr w:type="spellEnd"/>
-      <w:r>
+      <w:r>
+        <w:t>папке</w:t>
+      </w:r>
+      <w:r>
+        <w:rPr>
+          <w:lang w:val="en-US"/>
+        </w:rPr>
+        <w:t xml:space="preserve"> </w:t>
+      </w:r>
+      <w:r>
+        <w:t>с</w:t>
+      </w:r>
+      <w:r>
+        <w:rPr>
+          <w:lang w:val="en-US"/>
+        </w:rPr>
+        <w:t xml:space="preserve"> </w:t>
+      </w:r>
+      <w:r>
+        <w:t>компонентой</w:t>
+      </w:r>
+      <w:r>
+        <w:rPr>
+          <w:lang w:val="en-US"/>
+        </w:rPr>
+        <w:t xml:space="preserve"> </w:t>
+      </w:r>
+      <w:r>
+        <w:t>создаем</w:t>
+      </w:r>
+      <w:r>
+        <w:rPr>
+          <w:lang w:val="en-US"/>
+        </w:rPr>
+        <w:t xml:space="preserve"> </w:t>
+      </w:r>
+      <w:r>
+        <w:t>файл</w:t>
+      </w:r>
+      <w:r>
+        <w:rPr>
+          <w:lang w:val="en-US"/>
+        </w:rPr>
+        <w:t xml:space="preserve"> </w:t>
+      </w:r>
+      <w:r>
+        <w:t>вида</w:t>
+      </w:r>
+      <w:r>
+        <w:rPr>
+          <w:lang w:val="en-US"/>
+        </w:rPr>
+        <w:t xml:space="preserve">  </w:t>
+      </w:r>
+      <w:r>
+        <w:t>имя</w:t>
+      </w:r>
+      <w:r>
+        <w:rPr>
+          <w:lang w:val="en-US"/>
+        </w:rPr>
+        <w:t>_</w:t>
+      </w:r>
+      <w:r>
+        <w:t>компонента</w:t>
+      </w:r>
+      <w:r>
+        <w:rPr>
+          <w:lang w:val="en-US"/>
+        </w:rPr>
         <w:t>.</w:t>
       </w:r>
+      <w:proofErr w:type="spellStart"/>
       <w:r>
         <w:rPr>
           <w:lang w:val="en-US"/>
@@ -19788,9 +19859,11 @@
         <w:t>stories</w:t>
       </w:r>
       <w:r>
+        <w:rPr>
+          <w:lang w:val="en-US"/>
+        </w:rPr>
         <w:t>.</w:t>
       </w:r>
-      <w:proofErr w:type="spellStart"/>
       <w:r>
         <w:rPr>
           <w:lang w:val="en-US"/>
@@ -19994,31 +20067,112 @@
           <w:color w:val="F8F8F2"/>
           <w:sz w:val="21"/>
           <w:szCs w:val="21"/>
+          <w:lang w:val="en-US" w:eastAsia="ru-RU"/>
+        </w:rPr>
+      </w:pPr>
+      <w:r>
+        <w:rPr>
+          <w:rFonts w:ascii="Consolas" w:eastAsia="Times New Roman" w:hAnsi="Consolas" w:cs="Times New Roman"/>
+          <w:color w:val="F8F8F2"/>
+          <w:sz w:val="21"/>
+          <w:szCs w:val="21"/>
+          <w:lang w:val="en-US" w:eastAsia="ru-RU"/>
+        </w:rPr>
+        <w:t>  </w:t>
+      </w:r>
+      <w:proofErr w:type="gramStart"/>
+      <w:r>
+        <w:rPr>
+          <w:rFonts w:ascii="Consolas" w:eastAsia="Times New Roman" w:hAnsi="Consolas" w:cs="Times New Roman"/>
+          <w:color w:val="F8F8F2"/>
+          <w:sz w:val="21"/>
+          <w:szCs w:val="21"/>
+          <w:lang w:val="en-US" w:eastAsia="ru-RU"/>
+        </w:rPr>
+        <w:t>title</w:t>
+      </w:r>
+      <w:proofErr w:type="gramEnd"/>
+      <w:r>
+        <w:rPr>
+          <w:rFonts w:ascii="Consolas" w:eastAsia="Times New Roman" w:hAnsi="Consolas" w:cs="Times New Roman"/>
+          <w:color w:val="F8F8F2"/>
+          <w:sz w:val="21"/>
+          <w:szCs w:val="21"/>
+          <w:lang w:val="en-US" w:eastAsia="ru-RU"/>
+        </w:rPr>
+        <w:t>:</w:t>
+      </w:r>
+      <w:r>
+        <w:rPr>
+          <w:rFonts w:ascii="Consolas" w:eastAsia="Times New Roman" w:hAnsi="Consolas" w:cs="Times New Roman"/>
+          <w:color w:val="F8F8F2"/>
+          <w:sz w:val="21"/>
+          <w:szCs w:val="21"/>
+          <w:lang w:val="en-US" w:eastAsia="ru-RU"/>
+        </w:rPr>
+        <w:t> </w:t>
+      </w:r>
+      <w:r>
+        <w:rPr>
+          <w:rFonts w:ascii="Consolas" w:eastAsia="Times New Roman" w:hAnsi="Consolas" w:cs="Times New Roman"/>
+          <w:color w:val="E6DB74"/>
+          <w:sz w:val="21"/>
+          <w:szCs w:val="21"/>
+          <w:lang w:val="en-US" w:eastAsia="ru-RU"/>
+        </w:rPr>
+        <w:t>'</w:t>
+      </w:r>
+      <w:r>
+        <w:rPr>
+          <w:rFonts w:ascii="Consolas" w:eastAsia="Times New Roman" w:hAnsi="Consolas" w:cs="Times New Roman"/>
+          <w:color w:val="E6DB74"/>
+          <w:sz w:val="21"/>
+          <w:szCs w:val="21"/>
+          <w:lang w:val="en-US" w:eastAsia="ru-RU"/>
+        </w:rPr>
+        <w:t>Rating stories</w:t>
+      </w:r>
+      <w:r>
+        <w:rPr>
+          <w:rFonts w:ascii="Consolas" w:eastAsia="Times New Roman" w:hAnsi="Consolas" w:cs="Times New Roman"/>
+          <w:color w:val="E6DB74"/>
+          <w:sz w:val="21"/>
+          <w:szCs w:val="21"/>
+          <w:lang w:val="en-US" w:eastAsia="ru-RU"/>
+        </w:rPr>
+        <w:t>'</w:t>
+      </w:r>
+      <w:r>
+        <w:rPr>
+          <w:rFonts w:ascii="Consolas" w:eastAsia="Times New Roman" w:hAnsi="Consolas" w:cs="Times New Roman"/>
+          <w:color w:val="F8F8F2"/>
+          <w:sz w:val="21"/>
+          <w:szCs w:val="21"/>
+          <w:lang w:val="en-US" w:eastAsia="ru-RU"/>
+        </w:rPr>
+        <w:t xml:space="preserve">, // </w:t>
+      </w:r>
+      <w:r>
+        <w:rPr>
+          <w:rFonts w:ascii="Consolas" w:eastAsia="Times New Roman" w:hAnsi="Consolas" w:cs="Times New Roman"/>
+          <w:color w:val="F8F8F2"/>
+          <w:sz w:val="21"/>
+          <w:szCs w:val="21"/>
           <w:lang w:eastAsia="ru-RU"/>
         </w:rPr>
-      </w:pPr>
-      <w:r>
-        <w:rPr>
-          <w:rFonts w:ascii="Consolas" w:eastAsia="Times New Roman" w:hAnsi="Consolas" w:cs="Times New Roman"/>
-          <w:color w:val="F8F8F2"/>
-          <w:sz w:val="21"/>
-          <w:szCs w:val="21"/>
-          <w:lang w:val="en-US" w:eastAsia="ru-RU"/>
-        </w:rPr>
-        <w:t>  </w:t>
-      </w:r>
-      <w:proofErr w:type="gramStart"/>
-      <w:r>
-        <w:rPr>
-          <w:rFonts w:ascii="Consolas" w:eastAsia="Times New Roman" w:hAnsi="Consolas" w:cs="Times New Roman"/>
-          <w:color w:val="F8F8F2"/>
-          <w:sz w:val="21"/>
-          <w:szCs w:val="21"/>
-          <w:lang w:val="en-US" w:eastAsia="ru-RU"/>
-        </w:rPr>
-        <w:t>title</w:t>
-      </w:r>
-      <w:proofErr w:type="gramEnd"/>
+        <w:t>название</w:t>
+      </w:r>
+      <w:r>
+        <w:rPr>
+          <w:rFonts w:ascii="Consolas" w:eastAsia="Times New Roman" w:hAnsi="Consolas" w:cs="Times New Roman"/>
+          <w:color w:val="F8F8F2"/>
+          <w:sz w:val="21"/>
+          <w:szCs w:val="21"/>
+          <w:lang w:val="en-US" w:eastAsia="ru-RU"/>
+        </w:rPr>
+        <w:t xml:space="preserve"> </w:t>
+      </w:r>
+      <w:proofErr w:type="spellStart"/>
       <w:r>
         <w:rPr>
           <w:rFonts w:ascii="Consolas" w:eastAsia="Times New Roman" w:hAnsi="Consolas" w:cs="Times New Roman"/>
@@ -20027,47 +20181,58 @@
           <w:szCs w:val="21"/>
           <w:lang w:eastAsia="ru-RU"/>
         </w:rPr>
-        <w:t>:</w:t>
-      </w:r>
-      <w:r>
-        <w:rPr>
-          <w:rFonts w:ascii="Consolas" w:eastAsia="Times New Roman" w:hAnsi="Consolas" w:cs="Times New Roman"/>
-          <w:color w:val="F8F8F2"/>
-          <w:sz w:val="21"/>
-          <w:szCs w:val="21"/>
-          <w:lang w:val="en-US" w:eastAsia="ru-RU"/>
-        </w:rPr>
-        <w:t> </w:t>
-      </w:r>
-      <w:r>
-        <w:rPr>
-          <w:rFonts w:ascii="Consolas" w:eastAsia="Times New Roman" w:hAnsi="Consolas" w:cs="Times New Roman"/>
-          <w:color w:val="E6DB74"/>
+        <w:t>сторибука</w:t>
+      </w:r>
+      <w:proofErr w:type="spellEnd"/>
+      <w:r>
+        <w:rPr>
+          <w:rFonts w:ascii="Consolas" w:eastAsia="Times New Roman" w:hAnsi="Consolas" w:cs="Times New Roman"/>
+          <w:color w:val="F8F8F2"/>
+          <w:sz w:val="21"/>
+          <w:szCs w:val="21"/>
+          <w:lang w:val="en-US" w:eastAsia="ru-RU"/>
+        </w:rPr>
+        <w:t xml:space="preserve"> </w:t>
+      </w:r>
+      <w:r>
+        <w:rPr>
+          <w:rFonts w:ascii="Consolas" w:eastAsia="Times New Roman" w:hAnsi="Consolas" w:cs="Times New Roman"/>
+          <w:color w:val="F8F8F2"/>
           <w:sz w:val="21"/>
           <w:szCs w:val="21"/>
           <w:lang w:eastAsia="ru-RU"/>
         </w:rPr>
-        <w:t>'</w:t>
-      </w:r>
-      <w:r>
-        <w:rPr>
-          <w:rFonts w:ascii="Consolas" w:eastAsia="Times New Roman" w:hAnsi="Consolas" w:cs="Times New Roman"/>
-          <w:color w:val="E6DB74"/>
-          <w:sz w:val="21"/>
-          <w:szCs w:val="21"/>
-          <w:lang w:val="en-US" w:eastAsia="ru-RU"/>
-        </w:rPr>
-        <w:t>Rating stories</w:t>
-      </w:r>
-      <w:r>
-        <w:rPr>
-          <w:rFonts w:ascii="Consolas" w:eastAsia="Times New Roman" w:hAnsi="Consolas" w:cs="Times New Roman"/>
-          <w:color w:val="E6DB74"/>
+        <w:t>для</w:t>
+      </w:r>
+      <w:r>
+        <w:rPr>
+          <w:rFonts w:ascii="Consolas" w:eastAsia="Times New Roman" w:hAnsi="Consolas" w:cs="Times New Roman"/>
+          <w:color w:val="F8F8F2"/>
+          <w:sz w:val="21"/>
+          <w:szCs w:val="21"/>
+          <w:lang w:val="en-US" w:eastAsia="ru-RU"/>
+        </w:rPr>
+        <w:t xml:space="preserve"> </w:t>
+      </w:r>
+      <w:r>
+        <w:rPr>
+          <w:rFonts w:ascii="Consolas" w:eastAsia="Times New Roman" w:hAnsi="Consolas" w:cs="Times New Roman"/>
+          <w:color w:val="F8F8F2"/>
           <w:sz w:val="21"/>
           <w:szCs w:val="21"/>
           <w:lang w:eastAsia="ru-RU"/>
         </w:rPr>
-        <w:t>'</w:t>
+        <w:t>группы</w:t>
+      </w:r>
+      <w:r>
+        <w:rPr>
+          <w:rFonts w:ascii="Consolas" w:eastAsia="Times New Roman" w:hAnsi="Consolas" w:cs="Times New Roman"/>
+          <w:color w:val="F8F8F2"/>
+          <w:sz w:val="21"/>
+          <w:szCs w:val="21"/>
+          <w:lang w:val="en-US" w:eastAsia="ru-RU"/>
+        </w:rPr>
+        <w:t xml:space="preserve"> </w:t>
       </w:r>
       <w:r>
         <w:rPr>
@@ -20077,59 +20242,7 @@
           <w:szCs w:val="21"/>
           <w:lang w:eastAsia="ru-RU"/>
         </w:rPr>
-        <w:t>,</w:t>
-      </w:r>
-      <w:r>
-        <w:rPr>
-          <w:rFonts w:ascii="Consolas" w:eastAsia="Times New Roman" w:hAnsi="Consolas" w:cs="Times New Roman"/>
-          <w:color w:val="F8F8F2"/>
-          <w:sz w:val="21"/>
-          <w:szCs w:val="21"/>
-          <w:lang w:eastAsia="ru-RU"/>
-        </w:rPr>
-        <w:t xml:space="preserve"> </w:t>
-      </w:r>
-      <w:r>
-        <w:rPr>
-          <w:rFonts w:ascii="Consolas" w:eastAsia="Times New Roman" w:hAnsi="Consolas" w:cs="Times New Roman"/>
-          <w:color w:val="F8F8F2"/>
-          <w:sz w:val="21"/>
-          <w:szCs w:val="21"/>
-          <w:lang w:eastAsia="ru-RU"/>
-        </w:rPr>
-        <w:t xml:space="preserve">// </w:t>
-      </w:r>
-      <w:r>
-        <w:rPr>
-          <w:rFonts w:ascii="Consolas" w:eastAsia="Times New Roman" w:hAnsi="Consolas" w:cs="Times New Roman"/>
-          <w:color w:val="F8F8F2"/>
-          <w:sz w:val="21"/>
-          <w:szCs w:val="21"/>
-          <w:lang w:eastAsia="ru-RU"/>
-        </w:rPr>
-        <w:t xml:space="preserve">название </w:t>
-      </w:r>
-      <w:proofErr w:type="spellStart"/>
-      <w:r>
-        <w:rPr>
-          <w:rFonts w:ascii="Consolas" w:eastAsia="Times New Roman" w:hAnsi="Consolas" w:cs="Times New Roman"/>
-          <w:color w:val="F8F8F2"/>
-          <w:sz w:val="21"/>
-          <w:szCs w:val="21"/>
-          <w:lang w:eastAsia="ru-RU"/>
-        </w:rPr>
-        <w:t>сторибука</w:t>
-      </w:r>
-      <w:proofErr w:type="spellEnd"/>
-      <w:r>
-        <w:rPr>
-          <w:rFonts w:ascii="Consolas" w:eastAsia="Times New Roman" w:hAnsi="Consolas" w:cs="Times New Roman"/>
-          <w:color w:val="F8F8F2"/>
-          <w:sz w:val="21"/>
-          <w:szCs w:val="21"/>
-          <w:lang w:eastAsia="ru-RU"/>
-        </w:rPr>
-        <w:t xml:space="preserve"> для группы кейсов</w:t>
+        <w:t>кейсов</w:t>
       </w:r>
     </w:p>
     <w:p>
@@ -20172,9 +20285,19 @@
           <w:color w:val="F8F8F2"/>
           <w:sz w:val="21"/>
           <w:szCs w:val="21"/>
-          <w:lang w:val="en-US" w:eastAsia="ru-RU"/>
-        </w:rPr>
-        <w:t>: </w:t>
+          <w:lang w:eastAsia="ru-RU"/>
+        </w:rPr>
+        <w:t>:</w:t>
+      </w:r>
+      <w:r>
+        <w:rPr>
+          <w:rFonts w:ascii="Consolas" w:eastAsia="Times New Roman" w:hAnsi="Consolas" w:cs="Times New Roman"/>
+          <w:color w:val="F8F8F2"/>
+          <w:sz w:val="21"/>
+          <w:szCs w:val="21"/>
+          <w:lang w:val="en-US" w:eastAsia="ru-RU"/>
+        </w:rPr>
+        <w:t> </w:t>
       </w:r>
       <w:r>
         <w:rPr>
@@ -20192,7 +20315,7 @@
           <w:color w:val="F8F8F2"/>
           <w:sz w:val="21"/>
           <w:szCs w:val="21"/>
-          <w:lang w:val="en-US" w:eastAsia="ru-RU"/>
+          <w:lang w:eastAsia="ru-RU"/>
         </w:rPr>
         <w:t>,</w:t>
       </w:r>
@@ -20212,7 +20335,7 @@
           <w:color w:val="F8F8F2"/>
           <w:sz w:val="21"/>
           <w:szCs w:val="21"/>
-          <w:lang w:val="en-US" w:eastAsia="ru-RU"/>
+          <w:lang w:eastAsia="ru-RU"/>
         </w:rPr>
         <w:t>//</w:t>
       </w:r>
@@ -20236,7 +20359,7 @@
           <w:color w:val="F8F8F2"/>
           <w:sz w:val="21"/>
           <w:szCs w:val="21"/>
-          <w:lang w:val="en-US" w:eastAsia="ru-RU"/>
+          <w:lang w:eastAsia="ru-RU"/>
         </w:rPr>
       </w:pPr>
     </w:p>
@@ -20249,7 +20372,7 @@
           <w:color w:val="F8F8F2"/>
           <w:sz w:val="21"/>
           <w:szCs w:val="21"/>
-          <w:lang w:val="en-US" w:eastAsia="ru-RU"/>
+          <w:lang w:eastAsia="ru-RU"/>
         </w:rPr>
       </w:pPr>
       <w:r>
@@ -20258,7 +20381,7 @@
           <w:color w:val="F8F8F2"/>
           <w:sz w:val="21"/>
           <w:szCs w:val="21"/>
-          <w:lang w:val="en-US" w:eastAsia="ru-RU"/>
+          <w:lang w:eastAsia="ru-RU"/>
         </w:rPr>
         <w:t>}</w:t>
       </w:r>
@@ -20272,7 +20395,7 @@
           <w:color w:val="F8F8F2"/>
           <w:sz w:val="21"/>
           <w:szCs w:val="21"/>
-          <w:lang w:val="en-US" w:eastAsia="ru-RU"/>
+          <w:lang w:eastAsia="ru-RU"/>
         </w:rPr>
       </w:pPr>
       <w:r>
@@ -21945,106 +22068,60 @@
           <w:color w:val="F8F8F2"/>
           <w:sz w:val="21"/>
           <w:szCs w:val="21"/>
-          <w:lang w:eastAsia="ru-RU"/>
+          <w:lang w:val="en-US" w:eastAsia="ru-RU"/>
         </w:rPr>
       </w:pPr>
-      <w:proofErr w:type="spellStart"/>
+      <w:proofErr w:type="gramStart"/>
       <w:r>
         <w:rPr>
           <w:rFonts w:ascii="Consolas" w:eastAsia="Times New Roman" w:hAnsi="Consolas" w:cs="Times New Roman"/>
           <w:color w:val="F92672"/>
           <w:sz w:val="21"/>
           <w:szCs w:val="21"/>
-          <w:lang w:eastAsia="ru-RU"/>
+          <w:lang w:val="en-US" w:eastAsia="ru-RU"/>
         </w:rPr>
         <w:t>import</w:t>
       </w:r>
-      <w:proofErr w:type="spellEnd"/>
-      <w:r>
-        <w:rPr>
-          <w:rFonts w:ascii="Consolas" w:eastAsia="Times New Roman" w:hAnsi="Consolas" w:cs="Times New Roman"/>
-          <w:color w:val="F8F8F2"/>
-          <w:sz w:val="21"/>
-          <w:szCs w:val="21"/>
-          <w:lang w:eastAsia="ru-RU"/>
+      <w:proofErr w:type="gramEnd"/>
+      <w:r>
+        <w:rPr>
+          <w:rFonts w:ascii="Consolas" w:eastAsia="Times New Roman" w:hAnsi="Consolas" w:cs="Times New Roman"/>
+          <w:color w:val="F8F8F2"/>
+          <w:sz w:val="21"/>
+          <w:szCs w:val="21"/>
+          <w:lang w:val="en-US" w:eastAsia="ru-RU"/>
+        </w:rPr>
+        <w:t> { useState } </w:t>
+      </w:r>
+      <w:r>
+        <w:rPr>
+          <w:rFonts w:ascii="Consolas" w:eastAsia="Times New Roman" w:hAnsi="Consolas" w:cs="Times New Roman"/>
+          <w:color w:val="F92672"/>
+          <w:sz w:val="21"/>
+          <w:szCs w:val="21"/>
+          <w:lang w:val="en-US" w:eastAsia="ru-RU"/>
+        </w:rPr>
+        <w:t>from</w:t>
+      </w:r>
+      <w:r>
+        <w:rPr>
+          <w:rFonts w:ascii="Consolas" w:eastAsia="Times New Roman" w:hAnsi="Consolas" w:cs="Times New Roman"/>
+          <w:color w:val="F8F8F2"/>
+          <w:sz w:val="21"/>
+          <w:szCs w:val="21"/>
+          <w:lang w:val="en-US" w:eastAsia="ru-RU"/>
         </w:rPr>
         <w:t> </w:t>
       </w:r>
-      <w:proofErr w:type="gramStart"/>
-      <w:r>
-        <w:rPr>
-          <w:rFonts w:ascii="Consolas" w:eastAsia="Times New Roman" w:hAnsi="Consolas" w:cs="Times New Roman"/>
-          <w:color w:val="F8F8F2"/>
-          <w:sz w:val="21"/>
-          <w:szCs w:val="21"/>
-          <w:lang w:eastAsia="ru-RU"/>
-        </w:rPr>
-        <w:t>{ </w:t>
-      </w:r>
-      <w:proofErr w:type="gramEnd"/>
-      <w:r>
-        <w:rPr>
-          <w:rFonts w:ascii="Consolas" w:eastAsia="Times New Roman" w:hAnsi="Consolas" w:cs="Times New Roman"/>
-          <w:color w:val="F8F8F2"/>
-          <w:sz w:val="21"/>
-          <w:szCs w:val="21"/>
-          <w:lang w:eastAsia="ru-RU"/>
-        </w:rPr>
-        <w:t>useState } </w:t>
-      </w:r>
-      <w:proofErr w:type="spellStart"/>
-      <w:r>
-        <w:rPr>
-          <w:rFonts w:ascii="Consolas" w:eastAsia="Times New Roman" w:hAnsi="Consolas" w:cs="Times New Roman"/>
-          <w:color w:val="F92672"/>
-          <w:sz w:val="21"/>
-          <w:szCs w:val="21"/>
-          <w:lang w:eastAsia="ru-RU"/>
-        </w:rPr>
-        <w:t>from</w:t>
-      </w:r>
-      <w:proofErr w:type="spellEnd"/>
-      <w:r>
-        <w:rPr>
-          <w:rFonts w:ascii="Consolas" w:eastAsia="Times New Roman" w:hAnsi="Consolas" w:cs="Times New Roman"/>
-          <w:color w:val="F8F8F2"/>
-          <w:sz w:val="21"/>
-          <w:szCs w:val="21"/>
-          <w:lang w:eastAsia="ru-RU"/>
-        </w:rPr>
-        <w:t> </w:t>
-      </w:r>
       <w:r>
         <w:rPr>
           <w:rFonts w:ascii="Consolas" w:eastAsia="Times New Roman" w:hAnsi="Consolas" w:cs="Times New Roman"/>
           <w:color w:val="E6DB74"/>
           <w:sz w:val="21"/>
           <w:szCs w:val="21"/>
-          <w:lang w:eastAsia="ru-RU"/>
-        </w:rPr>
-        <w:t>'</w:t>
-      </w:r>
-      <w:proofErr w:type="spellStart"/>
-      <w:r>
-        <w:rPr>
-          <w:rFonts w:ascii="Consolas" w:eastAsia="Times New Roman" w:hAnsi="Consolas" w:cs="Times New Roman"/>
-          <w:color w:val="E6DB74"/>
-          <w:sz w:val="21"/>
-          <w:szCs w:val="21"/>
-          <w:lang w:eastAsia="ru-RU"/>
-        </w:rPr>
-        <w:t>react</w:t>
-      </w:r>
-      <w:proofErr w:type="spellEnd"/>
-      <w:r>
-        <w:rPr>
-          <w:rFonts w:ascii="Consolas" w:eastAsia="Times New Roman" w:hAnsi="Consolas" w:cs="Times New Roman"/>
-          <w:color w:val="E6DB74"/>
-          <w:sz w:val="21"/>
-          <w:szCs w:val="21"/>
-          <w:lang w:eastAsia="ru-RU"/>
-        </w:rPr>
-        <w:t>'</w:t>
+          <w:lang w:val="en-US" w:eastAsia="ru-RU"/>
+        </w:rPr>
+        <w:t>'react'</w:t>
       </w:r>
     </w:p>
     <w:p>
@@ -25727,7 +25804,7 @@
           <w:color w:val="F8F8F2"/>
           <w:sz w:val="21"/>
           <w:szCs w:val="21"/>
-          <w:lang w:eastAsia="ru-RU"/>
+          <w:lang w:val="en-US" w:eastAsia="ru-RU"/>
         </w:rPr>
       </w:pPr>
       <w:proofErr w:type="gramStart"/>
@@ -25858,7 +25935,27 @@
           <w:szCs w:val="21"/>
           <w:lang w:eastAsia="ru-RU"/>
         </w:rPr>
-        <w:t>демонстрация поведения</w:t>
+        <w:t>демонстрация</w:t>
+      </w:r>
+      <w:r>
+        <w:rPr>
+          <w:rFonts w:ascii="Consolas" w:eastAsia="Times New Roman" w:hAnsi="Consolas" w:cs="Times New Roman"/>
+          <w:color w:val="F8F8F2"/>
+          <w:sz w:val="21"/>
+          <w:szCs w:val="21"/>
+          <w:lang w:val="en-US" w:eastAsia="ru-RU"/>
+        </w:rPr>
+        <w:t xml:space="preserve"> </w:t>
+      </w:r>
+      <w:r>
+        <w:rPr>
+          <w:rFonts w:ascii="Consolas" w:eastAsia="Times New Roman" w:hAnsi="Consolas" w:cs="Times New Roman"/>
+          <w:color w:val="F8F8F2"/>
+          <w:sz w:val="21"/>
+          <w:szCs w:val="21"/>
+          <w:lang w:eastAsia="ru-RU"/>
+        </w:rPr>
+        <w:t>поведения</w:t>
       </w:r>
     </w:p>
     <w:p>
@@ -26296,11 +26393,6 @@
       </w:r>
     </w:p>
     <w:p>
-      <w:pPr>
-        <w:rPr>
-          <w:lang w:val="en-US"/>
-        </w:rPr>
-      </w:pPr>
       <w:r>
         <w:rPr>
           <w:highlight w:val="cyan"/>
@@ -27942,13 +28034,7 @@
         <w:t>}</w:t>
       </w:r>
     </w:p>
-    <w:p>
-      <w:pPr>
-        <w:rPr>
-          <w:lang w:val="en-US"/>
-        </w:rPr>
-      </w:pPr>
-    </w:p>
+    <w:p/>
     <w:p>
       <w:pPr>
         <w:rPr>
@@ -29021,6 +29107,7 @@
           <w:sz w:val="32"/>
           <w:szCs w:val="32"/>
           <w:highlight w:val="yellow"/>
+          <w:lang w:val="en-US"/>
         </w:rPr>
       </w:pPr>
       <w:r>
@@ -29028,39 +29115,25 @@
           <w:sz w:val="32"/>
           <w:szCs w:val="32"/>
           <w:highlight w:val="yellow"/>
-        </w:rPr>
-        <w:t>1</w:t>
+          <w:lang w:val="en-US"/>
+        </w:rPr>
+        <w:t xml:space="preserve">12. </w:t>
       </w:r>
       <w:r>
         <w:rPr>
           <w:sz w:val="32"/>
           <w:szCs w:val="32"/>
           <w:highlight w:val="yellow"/>
-        </w:rPr>
-        <w:t>2</w:t>
+          <w:lang w:val="en-US"/>
+        </w:rPr>
+        <w:t>CONTROLLED</w:t>
       </w:r>
       <w:r>
         <w:rPr>
           <w:sz w:val="32"/>
           <w:szCs w:val="32"/>
           <w:highlight w:val="yellow"/>
-        </w:rPr>
-        <w:t xml:space="preserve">. </w:t>
-      </w:r>
-      <w:r>
-        <w:rPr>
-          <w:sz w:val="32"/>
-          <w:szCs w:val="32"/>
-          <w:highlight w:val="yellow"/>
-          <w:lang w:val="en-US"/>
-        </w:rPr>
-        <w:t>CONTROLLED</w:t>
-      </w:r>
-      <w:r>
-        <w:rPr>
-          <w:sz w:val="32"/>
-          <w:szCs w:val="32"/>
-          <w:highlight w:val="yellow"/>
+          <w:lang w:val="en-US"/>
         </w:rPr>
         <w:t xml:space="preserve"> </w:t>
       </w:r>
@@ -30186,8 +30259,6 @@
         </w:rPr>
         <w:t>()</w:t>
       </w:r>
-      <w:bookmarkStart w:id="2" w:name="_GoBack"/>
-      <w:bookmarkEnd w:id="2"/>
     </w:p>
     <w:p>
       <w:pPr>
@@ -31647,6 +31718,1030 @@
         <w:rPr>
           <w:highlight w:val="cyan"/>
           <w:lang w:val="en-US"/>
+        </w:rPr>
+      </w:pPr>
+    </w:p>
+    <w:p>
+      <w:pPr>
+        <w:jc w:val="center"/>
+        <w:rPr>
+          <w:sz w:val="32"/>
+          <w:szCs w:val="32"/>
+          <w:highlight w:val="yellow"/>
+        </w:rPr>
+      </w:pPr>
+      <w:r>
+        <w:rPr>
+          <w:sz w:val="32"/>
+          <w:szCs w:val="32"/>
+          <w:highlight w:val="yellow"/>
+        </w:rPr>
+        <w:t>1</w:t>
+      </w:r>
+      <w:r>
+        <w:rPr>
+          <w:sz w:val="32"/>
+          <w:szCs w:val="32"/>
+          <w:highlight w:val="yellow"/>
+        </w:rPr>
+        <w:t>3</w:t>
+      </w:r>
+      <w:r>
+        <w:rPr>
+          <w:sz w:val="32"/>
+          <w:szCs w:val="32"/>
+          <w:highlight w:val="yellow"/>
+        </w:rPr>
+        <w:t xml:space="preserve">. Круговорот данных, </w:t>
+      </w:r>
+      <w:r>
+        <w:rPr>
+          <w:sz w:val="32"/>
+          <w:szCs w:val="32"/>
+          <w:highlight w:val="yellow"/>
+          <w:lang w:val="en-US"/>
+        </w:rPr>
+        <w:t>FLUX</w:t>
+      </w:r>
+    </w:p>
+    <w:p>
+      <w:pPr>
+        <w:rPr>
+          <w:sz w:val="24"/>
+          <w:szCs w:val="24"/>
+          <w:lang w:val="en-US"/>
+        </w:rPr>
+      </w:pPr>
+      <w:r>
+        <w:rPr>
+          <w:sz w:val="24"/>
+          <w:szCs w:val="24"/>
+          <w:highlight w:val="cyan"/>
+          <w:lang w:val="en-US"/>
+        </w:rPr>
+        <w:lastRenderedPageBreak/>
+        <w:t>UI</w:t>
+      </w:r>
+      <w:r>
+        <w:rPr>
+          <w:sz w:val="24"/>
+          <w:szCs w:val="24"/>
+          <w:highlight w:val="cyan"/>
+        </w:rPr>
+        <w:t xml:space="preserve"> не может поменяться, если не поменяется </w:t>
+      </w:r>
+      <w:r>
+        <w:rPr>
+          <w:sz w:val="24"/>
+          <w:szCs w:val="24"/>
+          <w:highlight w:val="cyan"/>
+          <w:lang w:val="en-US"/>
+        </w:rPr>
+        <w:t>state</w:t>
+      </w:r>
+      <w:r>
+        <w:rPr>
+          <w:sz w:val="24"/>
+          <w:szCs w:val="24"/>
+          <w:highlight w:val="cyan"/>
+        </w:rPr>
+        <w:t>!</w:t>
+      </w:r>
+      <w:r>
+        <w:rPr>
+          <w:sz w:val="24"/>
+          <w:szCs w:val="24"/>
+          <w:highlight w:val="cyan"/>
+        </w:rPr>
+        <w:t xml:space="preserve"> Перерисовка </w:t>
+      </w:r>
+      <w:r>
+        <w:rPr>
+          <w:sz w:val="24"/>
+          <w:szCs w:val="24"/>
+          <w:highlight w:val="cyan"/>
+          <w:lang w:val="en-US"/>
+        </w:rPr>
+        <w:t>UI</w:t>
+      </w:r>
+      <w:r>
+        <w:rPr>
+          <w:sz w:val="24"/>
+          <w:szCs w:val="24"/>
+          <w:highlight w:val="cyan"/>
+        </w:rPr>
+        <w:t xml:space="preserve"> может проходить только после изменения </w:t>
+      </w:r>
+      <w:r>
+        <w:rPr>
+          <w:sz w:val="24"/>
+          <w:szCs w:val="24"/>
+          <w:highlight w:val="cyan"/>
+          <w:lang w:val="en-US"/>
+        </w:rPr>
+        <w:t>state</w:t>
+      </w:r>
+      <w:r>
+        <w:rPr>
+          <w:sz w:val="24"/>
+          <w:szCs w:val="24"/>
+          <w:highlight w:val="cyan"/>
+        </w:rPr>
+        <w:t>!</w:t>
+      </w:r>
+      <w:r>
+        <w:rPr>
+          <w:sz w:val="24"/>
+          <w:szCs w:val="24"/>
+        </w:rPr>
+        <w:t xml:space="preserve"> </w:t>
+      </w:r>
+      <w:r>
+        <w:rPr>
+          <w:sz w:val="24"/>
+          <w:szCs w:val="24"/>
+          <w:highlight w:val="cyan"/>
+        </w:rPr>
+        <w:t xml:space="preserve">Даже если изменяется текст в </w:t>
+      </w:r>
+      <w:proofErr w:type="spellStart"/>
+      <w:r>
+        <w:rPr>
+          <w:sz w:val="24"/>
+          <w:szCs w:val="24"/>
+          <w:highlight w:val="cyan"/>
+        </w:rPr>
+        <w:t>инпуте</w:t>
+      </w:r>
+      <w:proofErr w:type="spellEnd"/>
+      <w:r>
+        <w:rPr>
+          <w:sz w:val="24"/>
+          <w:szCs w:val="24"/>
+          <w:highlight w:val="cyan"/>
+        </w:rPr>
+        <w:t xml:space="preserve">, когда мы печатаем, ее надо приводить туда из </w:t>
+      </w:r>
+      <w:proofErr w:type="spellStart"/>
+      <w:r>
+        <w:rPr>
+          <w:sz w:val="24"/>
+          <w:szCs w:val="24"/>
+          <w:highlight w:val="cyan"/>
+        </w:rPr>
+        <w:t>стейта</w:t>
+      </w:r>
+      <w:proofErr w:type="spellEnd"/>
+      <w:r>
+        <w:rPr>
+          <w:sz w:val="24"/>
+          <w:szCs w:val="24"/>
+          <w:highlight w:val="cyan"/>
+        </w:rPr>
+        <w:t xml:space="preserve"> по событию </w:t>
+      </w:r>
+      <w:r>
+        <w:rPr>
+          <w:sz w:val="24"/>
+          <w:szCs w:val="24"/>
+          <w:highlight w:val="cyan"/>
+          <w:lang w:val="en-US"/>
+        </w:rPr>
+        <w:t>OnChange</w:t>
+      </w:r>
+      <w:r>
+        <w:rPr>
+          <w:sz w:val="24"/>
+          <w:szCs w:val="24"/>
+          <w:highlight w:val="cyan"/>
+        </w:rPr>
+        <w:t xml:space="preserve">, как в </w:t>
+      </w:r>
+      <w:proofErr w:type="spellStart"/>
+      <w:r>
+        <w:rPr>
+          <w:sz w:val="24"/>
+          <w:szCs w:val="24"/>
+          <w:highlight w:val="cyan"/>
+          <w:lang w:val="en-US"/>
+        </w:rPr>
+        <w:t>ToDolist</w:t>
+      </w:r>
+      <w:proofErr w:type="spellEnd"/>
+    </w:p>
+    <w:p>
+      <w:r>
+        <w:t>Например, создадим инпут, кот</w:t>
+      </w:r>
+      <w:bookmarkStart w:id="2" w:name="_GoBack"/>
+      <w:bookmarkEnd w:id="2"/>
+      <w:r>
+        <w:t xml:space="preserve">орый будем контролировать через </w:t>
+      </w:r>
+      <w:r>
+        <w:rPr>
+          <w:lang w:val="en-US"/>
+        </w:rPr>
+        <w:t>useState</w:t>
+      </w:r>
+      <w:r>
+        <w:t xml:space="preserve">. </w:t>
+      </w:r>
+      <w:r>
+        <w:t xml:space="preserve">Логика такая: когда происходит изменение состояния в поле по событию </w:t>
+      </w:r>
+      <w:r>
+        <w:rPr>
+          <w:lang w:val="en-US"/>
+        </w:rPr>
+        <w:t>onChange</w:t>
+      </w:r>
+      <w:r>
+        <w:t>, данные из ивента отправляются в Стейт, и уже стейт перерисовывает содержимое Инпута:</w:t>
+      </w:r>
+    </w:p>
+    <w:p>
+      <w:pPr>
+        <w:shd w:val="clear" w:color="auto" w:fill="272822"/>
+        <w:spacing w:after="0" w:line="285" w:lineRule="atLeast"/>
+        <w:rPr>
+          <w:rFonts w:ascii="Consolas" w:eastAsia="Times New Roman" w:hAnsi="Consolas" w:cs="Times New Roman"/>
+          <w:color w:val="F8F8F2"/>
+          <w:sz w:val="21"/>
+          <w:szCs w:val="21"/>
+          <w:lang w:val="en-US" w:eastAsia="ru-RU"/>
+        </w:rPr>
+      </w:pPr>
+      <w:proofErr w:type="gramStart"/>
+      <w:r>
+        <w:rPr>
+          <w:rFonts w:ascii="Consolas" w:eastAsia="Times New Roman" w:hAnsi="Consolas" w:cs="Times New Roman"/>
+          <w:color w:val="F92672"/>
+          <w:sz w:val="21"/>
+          <w:szCs w:val="21"/>
+          <w:lang w:val="en-US" w:eastAsia="ru-RU"/>
+        </w:rPr>
+        <w:t>export</w:t>
+      </w:r>
+      <w:proofErr w:type="gramEnd"/>
+      <w:r>
+        <w:rPr>
+          <w:rFonts w:ascii="Consolas" w:eastAsia="Times New Roman" w:hAnsi="Consolas" w:cs="Times New Roman"/>
+          <w:color w:val="F8F8F2"/>
+          <w:sz w:val="21"/>
+          <w:szCs w:val="21"/>
+          <w:lang w:val="en-US" w:eastAsia="ru-RU"/>
+        </w:rPr>
+        <w:t> </w:t>
+      </w:r>
+      <w:proofErr w:type="spellStart"/>
+      <w:r>
+        <w:rPr>
+          <w:rFonts w:ascii="Consolas" w:eastAsia="Times New Roman" w:hAnsi="Consolas" w:cs="Times New Roman"/>
+          <w:i/>
+          <w:iCs/>
+          <w:color w:val="66D9EF"/>
+          <w:sz w:val="21"/>
+          <w:szCs w:val="21"/>
+          <w:lang w:val="en-US" w:eastAsia="ru-RU"/>
+        </w:rPr>
+        <w:t>const</w:t>
+      </w:r>
+      <w:proofErr w:type="spellEnd"/>
+      <w:r>
+        <w:rPr>
+          <w:rFonts w:ascii="Consolas" w:eastAsia="Times New Roman" w:hAnsi="Consolas" w:cs="Times New Roman"/>
+          <w:color w:val="F8F8F2"/>
+          <w:sz w:val="21"/>
+          <w:szCs w:val="21"/>
+          <w:lang w:val="en-US" w:eastAsia="ru-RU"/>
+        </w:rPr>
+        <w:t> </w:t>
+      </w:r>
+      <w:proofErr w:type="spellStart"/>
+      <w:r>
+        <w:rPr>
+          <w:rFonts w:ascii="Consolas" w:eastAsia="Times New Roman" w:hAnsi="Consolas" w:cs="Times New Roman"/>
+          <w:color w:val="A6E22E"/>
+          <w:sz w:val="21"/>
+          <w:szCs w:val="21"/>
+          <w:lang w:val="en-US" w:eastAsia="ru-RU"/>
+        </w:rPr>
+        <w:t>ControlledInput</w:t>
+      </w:r>
+      <w:proofErr w:type="spellEnd"/>
+      <w:r>
+        <w:rPr>
+          <w:rFonts w:ascii="Consolas" w:eastAsia="Times New Roman" w:hAnsi="Consolas" w:cs="Times New Roman"/>
+          <w:color w:val="F8F8F2"/>
+          <w:sz w:val="21"/>
+          <w:szCs w:val="21"/>
+          <w:lang w:val="en-US" w:eastAsia="ru-RU"/>
+        </w:rPr>
+        <w:t> </w:t>
+      </w:r>
+      <w:r>
+        <w:rPr>
+          <w:rFonts w:ascii="Consolas" w:eastAsia="Times New Roman" w:hAnsi="Consolas" w:cs="Times New Roman"/>
+          <w:color w:val="F92672"/>
+          <w:sz w:val="21"/>
+          <w:szCs w:val="21"/>
+          <w:lang w:val="en-US" w:eastAsia="ru-RU"/>
+        </w:rPr>
+        <w:t>=</w:t>
+      </w:r>
+      <w:r>
+        <w:rPr>
+          <w:rFonts w:ascii="Consolas" w:eastAsia="Times New Roman" w:hAnsi="Consolas" w:cs="Times New Roman"/>
+          <w:color w:val="F8F8F2"/>
+          <w:sz w:val="21"/>
+          <w:szCs w:val="21"/>
+          <w:lang w:val="en-US" w:eastAsia="ru-RU"/>
+        </w:rPr>
+        <w:t> () </w:t>
+      </w:r>
+      <w:r>
+        <w:rPr>
+          <w:rFonts w:ascii="Consolas" w:eastAsia="Times New Roman" w:hAnsi="Consolas" w:cs="Times New Roman"/>
+          <w:i/>
+          <w:iCs/>
+          <w:color w:val="66D9EF"/>
+          <w:sz w:val="21"/>
+          <w:szCs w:val="21"/>
+          <w:lang w:val="en-US" w:eastAsia="ru-RU"/>
+        </w:rPr>
+        <w:t>=&gt;</w:t>
+      </w:r>
+      <w:r>
+        <w:rPr>
+          <w:rFonts w:ascii="Consolas" w:eastAsia="Times New Roman" w:hAnsi="Consolas" w:cs="Times New Roman"/>
+          <w:color w:val="F8F8F2"/>
+          <w:sz w:val="21"/>
+          <w:szCs w:val="21"/>
+          <w:lang w:val="en-US" w:eastAsia="ru-RU"/>
+        </w:rPr>
+        <w:t> {</w:t>
+      </w:r>
+    </w:p>
+    <w:p>
+      <w:pPr>
+        <w:shd w:val="clear" w:color="auto" w:fill="272822"/>
+        <w:spacing w:after="0" w:line="285" w:lineRule="atLeast"/>
+        <w:rPr>
+          <w:rFonts w:ascii="Consolas" w:eastAsia="Times New Roman" w:hAnsi="Consolas" w:cs="Times New Roman"/>
+          <w:color w:val="F8F8F2"/>
+          <w:sz w:val="21"/>
+          <w:szCs w:val="21"/>
+          <w:lang w:val="en-US" w:eastAsia="ru-RU"/>
+        </w:rPr>
+      </w:pPr>
+      <w:r>
+        <w:rPr>
+          <w:rFonts w:ascii="Consolas" w:eastAsia="Times New Roman" w:hAnsi="Consolas" w:cs="Times New Roman"/>
+          <w:color w:val="F8F8F2"/>
+          <w:sz w:val="21"/>
+          <w:szCs w:val="21"/>
+          <w:lang w:val="en-US" w:eastAsia="ru-RU"/>
+        </w:rPr>
+        <w:t>  </w:t>
+      </w:r>
+      <w:proofErr w:type="spellStart"/>
+      <w:proofErr w:type="gramStart"/>
+      <w:r>
+        <w:rPr>
+          <w:rFonts w:ascii="Consolas" w:eastAsia="Times New Roman" w:hAnsi="Consolas" w:cs="Times New Roman"/>
+          <w:i/>
+          <w:iCs/>
+          <w:color w:val="66D9EF"/>
+          <w:sz w:val="21"/>
+          <w:szCs w:val="21"/>
+          <w:lang w:val="en-US" w:eastAsia="ru-RU"/>
+        </w:rPr>
+        <w:t>const</w:t>
+      </w:r>
+      <w:proofErr w:type="spellEnd"/>
+      <w:proofErr w:type="gramEnd"/>
+      <w:r>
+        <w:rPr>
+          <w:rFonts w:ascii="Consolas" w:eastAsia="Times New Roman" w:hAnsi="Consolas" w:cs="Times New Roman"/>
+          <w:color w:val="F8F8F2"/>
+          <w:sz w:val="21"/>
+          <w:szCs w:val="21"/>
+          <w:lang w:val="en-US" w:eastAsia="ru-RU"/>
+        </w:rPr>
+        <w:t> [</w:t>
+      </w:r>
+      <w:proofErr w:type="spellStart"/>
+      <w:r>
+        <w:rPr>
+          <w:rFonts w:ascii="Consolas" w:eastAsia="Times New Roman" w:hAnsi="Consolas" w:cs="Times New Roman"/>
+          <w:color w:val="F8F8F2"/>
+          <w:sz w:val="21"/>
+          <w:szCs w:val="21"/>
+          <w:lang w:val="en-US" w:eastAsia="ru-RU"/>
+        </w:rPr>
+        <w:t>parentValue</w:t>
+      </w:r>
+      <w:proofErr w:type="spellEnd"/>
+      <w:r>
+        <w:rPr>
+          <w:rFonts w:ascii="Consolas" w:eastAsia="Times New Roman" w:hAnsi="Consolas" w:cs="Times New Roman"/>
+          <w:color w:val="F8F8F2"/>
+          <w:sz w:val="21"/>
+          <w:szCs w:val="21"/>
+          <w:lang w:val="en-US" w:eastAsia="ru-RU"/>
+        </w:rPr>
+        <w:t>, </w:t>
+      </w:r>
+      <w:proofErr w:type="spellStart"/>
+      <w:r>
+        <w:rPr>
+          <w:rFonts w:ascii="Consolas" w:eastAsia="Times New Roman" w:hAnsi="Consolas" w:cs="Times New Roman"/>
+          <w:color w:val="A6E22E"/>
+          <w:sz w:val="21"/>
+          <w:szCs w:val="21"/>
+          <w:lang w:val="en-US" w:eastAsia="ru-RU"/>
+        </w:rPr>
+        <w:t>setParentValue</w:t>
+      </w:r>
+      <w:proofErr w:type="spellEnd"/>
+      <w:r>
+        <w:rPr>
+          <w:rFonts w:ascii="Consolas" w:eastAsia="Times New Roman" w:hAnsi="Consolas" w:cs="Times New Roman"/>
+          <w:color w:val="F8F8F2"/>
+          <w:sz w:val="21"/>
+          <w:szCs w:val="21"/>
+          <w:lang w:val="en-US" w:eastAsia="ru-RU"/>
+        </w:rPr>
+        <w:t>] </w:t>
+      </w:r>
+      <w:r>
+        <w:rPr>
+          <w:rFonts w:ascii="Consolas" w:eastAsia="Times New Roman" w:hAnsi="Consolas" w:cs="Times New Roman"/>
+          <w:color w:val="F92672"/>
+          <w:sz w:val="21"/>
+          <w:szCs w:val="21"/>
+          <w:lang w:val="en-US" w:eastAsia="ru-RU"/>
+        </w:rPr>
+        <w:t>=</w:t>
+      </w:r>
+      <w:r>
+        <w:rPr>
+          <w:rFonts w:ascii="Consolas" w:eastAsia="Times New Roman" w:hAnsi="Consolas" w:cs="Times New Roman"/>
+          <w:color w:val="F8F8F2"/>
+          <w:sz w:val="21"/>
+          <w:szCs w:val="21"/>
+          <w:lang w:val="en-US" w:eastAsia="ru-RU"/>
+        </w:rPr>
+        <w:t> </w:t>
+      </w:r>
+      <w:r>
+        <w:rPr>
+          <w:rFonts w:ascii="Consolas" w:eastAsia="Times New Roman" w:hAnsi="Consolas" w:cs="Times New Roman"/>
+          <w:color w:val="A6E22E"/>
+          <w:sz w:val="21"/>
+          <w:szCs w:val="21"/>
+          <w:lang w:val="en-US" w:eastAsia="ru-RU"/>
+        </w:rPr>
+        <w:t>useState</w:t>
+      </w:r>
+      <w:r>
+        <w:rPr>
+          <w:rFonts w:ascii="Consolas" w:eastAsia="Times New Roman" w:hAnsi="Consolas" w:cs="Times New Roman"/>
+          <w:color w:val="F8F8F2"/>
+          <w:sz w:val="21"/>
+          <w:szCs w:val="21"/>
+          <w:lang w:val="en-US" w:eastAsia="ru-RU"/>
+        </w:rPr>
+        <w:t>(</w:t>
+      </w:r>
+      <w:r>
+        <w:rPr>
+          <w:rFonts w:ascii="Consolas" w:eastAsia="Times New Roman" w:hAnsi="Consolas" w:cs="Times New Roman"/>
+          <w:color w:val="E6DB74"/>
+          <w:sz w:val="21"/>
+          <w:szCs w:val="21"/>
+          <w:lang w:val="en-US" w:eastAsia="ru-RU"/>
+        </w:rPr>
+        <w:t>''</w:t>
+      </w:r>
+      <w:r>
+        <w:rPr>
+          <w:rFonts w:ascii="Consolas" w:eastAsia="Times New Roman" w:hAnsi="Consolas" w:cs="Times New Roman"/>
+          <w:color w:val="F8F8F2"/>
+          <w:sz w:val="21"/>
+          <w:szCs w:val="21"/>
+          <w:lang w:val="en-US" w:eastAsia="ru-RU"/>
+        </w:rPr>
+        <w:t>)</w:t>
+      </w:r>
+    </w:p>
+    <w:p>
+      <w:pPr>
+        <w:shd w:val="clear" w:color="auto" w:fill="272822"/>
+        <w:spacing w:after="0" w:line="285" w:lineRule="atLeast"/>
+        <w:rPr>
+          <w:rFonts w:ascii="Consolas" w:eastAsia="Times New Roman" w:hAnsi="Consolas" w:cs="Times New Roman"/>
+          <w:color w:val="F8F8F2"/>
+          <w:sz w:val="21"/>
+          <w:szCs w:val="21"/>
+          <w:lang w:val="en-US" w:eastAsia="ru-RU"/>
+        </w:rPr>
+      </w:pPr>
+      <w:r>
+        <w:rPr>
+          <w:rFonts w:ascii="Consolas" w:eastAsia="Times New Roman" w:hAnsi="Consolas" w:cs="Times New Roman"/>
+          <w:color w:val="F8F8F2"/>
+          <w:sz w:val="21"/>
+          <w:szCs w:val="21"/>
+          <w:lang w:val="en-US" w:eastAsia="ru-RU"/>
+        </w:rPr>
+        <w:t>  </w:t>
+      </w:r>
+      <w:proofErr w:type="spellStart"/>
+      <w:proofErr w:type="gramStart"/>
+      <w:r>
+        <w:rPr>
+          <w:rFonts w:ascii="Consolas" w:eastAsia="Times New Roman" w:hAnsi="Consolas" w:cs="Times New Roman"/>
+          <w:i/>
+          <w:iCs/>
+          <w:color w:val="66D9EF"/>
+          <w:sz w:val="21"/>
+          <w:szCs w:val="21"/>
+          <w:lang w:val="en-US" w:eastAsia="ru-RU"/>
+        </w:rPr>
+        <w:t>const</w:t>
+      </w:r>
+      <w:proofErr w:type="spellEnd"/>
+      <w:proofErr w:type="gramEnd"/>
+      <w:r>
+        <w:rPr>
+          <w:rFonts w:ascii="Consolas" w:eastAsia="Times New Roman" w:hAnsi="Consolas" w:cs="Times New Roman"/>
+          <w:color w:val="F8F8F2"/>
+          <w:sz w:val="21"/>
+          <w:szCs w:val="21"/>
+          <w:lang w:val="en-US" w:eastAsia="ru-RU"/>
+        </w:rPr>
+        <w:t> </w:t>
+      </w:r>
+      <w:r>
+        <w:rPr>
+          <w:rFonts w:ascii="Consolas" w:eastAsia="Times New Roman" w:hAnsi="Consolas" w:cs="Times New Roman"/>
+          <w:color w:val="A6E22E"/>
+          <w:sz w:val="21"/>
+          <w:szCs w:val="21"/>
+          <w:lang w:val="en-US" w:eastAsia="ru-RU"/>
+        </w:rPr>
+        <w:t>onChange</w:t>
+      </w:r>
+      <w:r>
+        <w:rPr>
+          <w:rFonts w:ascii="Consolas" w:eastAsia="Times New Roman" w:hAnsi="Consolas" w:cs="Times New Roman"/>
+          <w:color w:val="F8F8F2"/>
+          <w:sz w:val="21"/>
+          <w:szCs w:val="21"/>
+          <w:lang w:val="en-US" w:eastAsia="ru-RU"/>
+        </w:rPr>
+        <w:t> </w:t>
+      </w:r>
+      <w:r>
+        <w:rPr>
+          <w:rFonts w:ascii="Consolas" w:eastAsia="Times New Roman" w:hAnsi="Consolas" w:cs="Times New Roman"/>
+          <w:color w:val="F92672"/>
+          <w:sz w:val="21"/>
+          <w:szCs w:val="21"/>
+          <w:lang w:val="en-US" w:eastAsia="ru-RU"/>
+        </w:rPr>
+        <w:t>=</w:t>
+      </w:r>
+      <w:r>
+        <w:rPr>
+          <w:rFonts w:ascii="Consolas" w:eastAsia="Times New Roman" w:hAnsi="Consolas" w:cs="Times New Roman"/>
+          <w:color w:val="F8F8F2"/>
+          <w:sz w:val="21"/>
+          <w:szCs w:val="21"/>
+          <w:lang w:val="en-US" w:eastAsia="ru-RU"/>
+        </w:rPr>
+        <w:t> (</w:t>
+      </w:r>
+      <w:r>
+        <w:rPr>
+          <w:rFonts w:ascii="Consolas" w:eastAsia="Times New Roman" w:hAnsi="Consolas" w:cs="Times New Roman"/>
+          <w:i/>
+          <w:iCs/>
+          <w:color w:val="FD971F"/>
+          <w:sz w:val="21"/>
+          <w:szCs w:val="21"/>
+          <w:lang w:val="en-US" w:eastAsia="ru-RU"/>
+        </w:rPr>
+        <w:t>e</w:t>
+      </w:r>
+      <w:r>
+        <w:rPr>
+          <w:rFonts w:ascii="Consolas" w:eastAsia="Times New Roman" w:hAnsi="Consolas" w:cs="Times New Roman"/>
+          <w:color w:val="F92672"/>
+          <w:sz w:val="21"/>
+          <w:szCs w:val="21"/>
+          <w:lang w:val="en-US" w:eastAsia="ru-RU"/>
+        </w:rPr>
+        <w:t>:</w:t>
+      </w:r>
+      <w:r>
+        <w:rPr>
+          <w:rFonts w:ascii="Consolas" w:eastAsia="Times New Roman" w:hAnsi="Consolas" w:cs="Times New Roman"/>
+          <w:color w:val="F8F8F2"/>
+          <w:sz w:val="21"/>
+          <w:szCs w:val="21"/>
+          <w:lang w:val="en-US" w:eastAsia="ru-RU"/>
+        </w:rPr>
+        <w:t> </w:t>
+      </w:r>
+      <w:proofErr w:type="spellStart"/>
+      <w:r>
+        <w:rPr>
+          <w:rFonts w:ascii="Consolas" w:eastAsia="Times New Roman" w:hAnsi="Consolas" w:cs="Times New Roman"/>
+          <w:color w:val="A6E22E"/>
+          <w:sz w:val="21"/>
+          <w:szCs w:val="21"/>
+          <w:u w:val="single"/>
+          <w:lang w:val="en-US" w:eastAsia="ru-RU"/>
+        </w:rPr>
+        <w:t>ChangeEvent</w:t>
+      </w:r>
+      <w:proofErr w:type="spellEnd"/>
+      <w:r>
+        <w:rPr>
+          <w:rFonts w:ascii="Consolas" w:eastAsia="Times New Roman" w:hAnsi="Consolas" w:cs="Times New Roman"/>
+          <w:color w:val="F8F8F2"/>
+          <w:sz w:val="21"/>
+          <w:szCs w:val="21"/>
+          <w:lang w:val="en-US" w:eastAsia="ru-RU"/>
+        </w:rPr>
+        <w:t>&lt;</w:t>
+      </w:r>
+      <w:proofErr w:type="spellStart"/>
+      <w:r>
+        <w:rPr>
+          <w:rFonts w:ascii="Consolas" w:eastAsia="Times New Roman" w:hAnsi="Consolas" w:cs="Times New Roman"/>
+          <w:i/>
+          <w:iCs/>
+          <w:color w:val="66D9EF"/>
+          <w:sz w:val="21"/>
+          <w:szCs w:val="21"/>
+          <w:lang w:val="en-US" w:eastAsia="ru-RU"/>
+        </w:rPr>
+        <w:t>HTMLInputElement</w:t>
+      </w:r>
+      <w:proofErr w:type="spellEnd"/>
+      <w:r>
+        <w:rPr>
+          <w:rFonts w:ascii="Consolas" w:eastAsia="Times New Roman" w:hAnsi="Consolas" w:cs="Times New Roman"/>
+          <w:color w:val="F8F8F2"/>
+          <w:sz w:val="21"/>
+          <w:szCs w:val="21"/>
+          <w:lang w:val="en-US" w:eastAsia="ru-RU"/>
+        </w:rPr>
+        <w:t>&gt;) </w:t>
+      </w:r>
+      <w:r>
+        <w:rPr>
+          <w:rFonts w:ascii="Consolas" w:eastAsia="Times New Roman" w:hAnsi="Consolas" w:cs="Times New Roman"/>
+          <w:i/>
+          <w:iCs/>
+          <w:color w:val="66D9EF"/>
+          <w:sz w:val="21"/>
+          <w:szCs w:val="21"/>
+          <w:lang w:val="en-US" w:eastAsia="ru-RU"/>
+        </w:rPr>
+        <w:t>=&gt;</w:t>
+      </w:r>
+      <w:r>
+        <w:rPr>
+          <w:rFonts w:ascii="Consolas" w:eastAsia="Times New Roman" w:hAnsi="Consolas" w:cs="Times New Roman"/>
+          <w:color w:val="F8F8F2"/>
+          <w:sz w:val="21"/>
+          <w:szCs w:val="21"/>
+          <w:lang w:val="en-US" w:eastAsia="ru-RU"/>
+        </w:rPr>
+        <w:t> {</w:t>
+      </w:r>
+    </w:p>
+    <w:p>
+      <w:pPr>
+        <w:shd w:val="clear" w:color="auto" w:fill="272822"/>
+        <w:spacing w:after="0" w:line="285" w:lineRule="atLeast"/>
+        <w:rPr>
+          <w:rFonts w:ascii="Consolas" w:eastAsia="Times New Roman" w:hAnsi="Consolas" w:cs="Times New Roman"/>
+          <w:color w:val="F8F8F2"/>
+          <w:sz w:val="21"/>
+          <w:szCs w:val="21"/>
+          <w:lang w:val="en-US" w:eastAsia="ru-RU"/>
+        </w:rPr>
+      </w:pPr>
+      <w:r>
+        <w:rPr>
+          <w:rFonts w:ascii="Consolas" w:eastAsia="Times New Roman" w:hAnsi="Consolas" w:cs="Times New Roman"/>
+          <w:color w:val="F8F8F2"/>
+          <w:sz w:val="21"/>
+          <w:szCs w:val="21"/>
+          <w:lang w:val="en-US" w:eastAsia="ru-RU"/>
+        </w:rPr>
+        <w:t>    </w:t>
+      </w:r>
+      <w:proofErr w:type="spellStart"/>
+      <w:proofErr w:type="gramStart"/>
+      <w:r>
+        <w:rPr>
+          <w:rFonts w:ascii="Consolas" w:eastAsia="Times New Roman" w:hAnsi="Consolas" w:cs="Times New Roman"/>
+          <w:color w:val="A6E22E"/>
+          <w:sz w:val="21"/>
+          <w:szCs w:val="21"/>
+          <w:lang w:val="en-US" w:eastAsia="ru-RU"/>
+        </w:rPr>
+        <w:t>setParentValue</w:t>
+      </w:r>
+      <w:proofErr w:type="spellEnd"/>
+      <w:r>
+        <w:rPr>
+          <w:rFonts w:ascii="Consolas" w:eastAsia="Times New Roman" w:hAnsi="Consolas" w:cs="Times New Roman"/>
+          <w:color w:val="F8F8F2"/>
+          <w:sz w:val="21"/>
+          <w:szCs w:val="21"/>
+          <w:lang w:val="en-US" w:eastAsia="ru-RU"/>
+        </w:rPr>
+        <w:t>(</w:t>
+      </w:r>
+      <w:proofErr w:type="spellStart"/>
+      <w:proofErr w:type="gramEnd"/>
+      <w:r>
+        <w:rPr>
+          <w:rFonts w:ascii="Consolas" w:eastAsia="Times New Roman" w:hAnsi="Consolas" w:cs="Times New Roman"/>
+          <w:i/>
+          <w:iCs/>
+          <w:color w:val="FD971F"/>
+          <w:sz w:val="21"/>
+          <w:szCs w:val="21"/>
+          <w:lang w:val="en-US" w:eastAsia="ru-RU"/>
+        </w:rPr>
+        <w:t>e</w:t>
+      </w:r>
+      <w:r>
+        <w:rPr>
+          <w:rFonts w:ascii="Consolas" w:eastAsia="Times New Roman" w:hAnsi="Consolas" w:cs="Times New Roman"/>
+          <w:color w:val="F8F8F2"/>
+          <w:sz w:val="21"/>
+          <w:szCs w:val="21"/>
+          <w:lang w:val="en-US" w:eastAsia="ru-RU"/>
+        </w:rPr>
+        <w:t>.currentTarget.value</w:t>
+      </w:r>
+      <w:proofErr w:type="spellEnd"/>
+      <w:r>
+        <w:rPr>
+          <w:rFonts w:ascii="Consolas" w:eastAsia="Times New Roman" w:hAnsi="Consolas" w:cs="Times New Roman"/>
+          <w:color w:val="F8F8F2"/>
+          <w:sz w:val="21"/>
+          <w:szCs w:val="21"/>
+          <w:lang w:val="en-US" w:eastAsia="ru-RU"/>
+        </w:rPr>
+        <w:t>)</w:t>
+      </w:r>
+    </w:p>
+    <w:p>
+      <w:pPr>
+        <w:shd w:val="clear" w:color="auto" w:fill="272822"/>
+        <w:spacing w:after="0" w:line="285" w:lineRule="atLeast"/>
+        <w:rPr>
+          <w:rFonts w:ascii="Consolas" w:eastAsia="Times New Roman" w:hAnsi="Consolas" w:cs="Times New Roman"/>
+          <w:color w:val="F8F8F2"/>
+          <w:sz w:val="21"/>
+          <w:szCs w:val="21"/>
+          <w:lang w:val="en-US" w:eastAsia="ru-RU"/>
+        </w:rPr>
+      </w:pPr>
+      <w:r>
+        <w:rPr>
+          <w:rFonts w:ascii="Consolas" w:eastAsia="Times New Roman" w:hAnsi="Consolas" w:cs="Times New Roman"/>
+          <w:color w:val="F8F8F2"/>
+          <w:sz w:val="21"/>
+          <w:szCs w:val="21"/>
+          <w:lang w:val="en-US" w:eastAsia="ru-RU"/>
+        </w:rPr>
+        <w:t>  }</w:t>
+      </w:r>
+    </w:p>
+    <w:p>
+      <w:pPr>
+        <w:shd w:val="clear" w:color="auto" w:fill="272822"/>
+        <w:spacing w:after="0" w:line="285" w:lineRule="atLeast"/>
+        <w:rPr>
+          <w:rFonts w:ascii="Consolas" w:eastAsia="Times New Roman" w:hAnsi="Consolas" w:cs="Times New Roman"/>
+          <w:color w:val="F8F8F2"/>
+          <w:sz w:val="21"/>
+          <w:szCs w:val="21"/>
+          <w:lang w:val="en-US" w:eastAsia="ru-RU"/>
+        </w:rPr>
+      </w:pPr>
+      <w:r>
+        <w:rPr>
+          <w:rFonts w:ascii="Consolas" w:eastAsia="Times New Roman" w:hAnsi="Consolas" w:cs="Times New Roman"/>
+          <w:color w:val="F8F8F2"/>
+          <w:sz w:val="21"/>
+          <w:szCs w:val="21"/>
+          <w:lang w:val="en-US" w:eastAsia="ru-RU"/>
+        </w:rPr>
+        <w:t>  </w:t>
+      </w:r>
+      <w:proofErr w:type="gramStart"/>
+      <w:r>
+        <w:rPr>
+          <w:rFonts w:ascii="Consolas" w:eastAsia="Times New Roman" w:hAnsi="Consolas" w:cs="Times New Roman"/>
+          <w:color w:val="F92672"/>
+          <w:sz w:val="21"/>
+          <w:szCs w:val="21"/>
+          <w:lang w:val="en-US" w:eastAsia="ru-RU"/>
+        </w:rPr>
+        <w:t>return</w:t>
+      </w:r>
+      <w:proofErr w:type="gramEnd"/>
+      <w:r>
+        <w:rPr>
+          <w:rFonts w:ascii="Consolas" w:eastAsia="Times New Roman" w:hAnsi="Consolas" w:cs="Times New Roman"/>
+          <w:color w:val="F8F8F2"/>
+          <w:sz w:val="21"/>
+          <w:szCs w:val="21"/>
+          <w:lang w:val="en-US" w:eastAsia="ru-RU"/>
+        </w:rPr>
+        <w:t> &lt;</w:t>
+      </w:r>
+      <w:r>
+        <w:rPr>
+          <w:rFonts w:ascii="Consolas" w:eastAsia="Times New Roman" w:hAnsi="Consolas" w:cs="Times New Roman"/>
+          <w:color w:val="F92672"/>
+          <w:sz w:val="21"/>
+          <w:szCs w:val="21"/>
+          <w:lang w:val="en-US" w:eastAsia="ru-RU"/>
+        </w:rPr>
+        <w:t>input</w:t>
+      </w:r>
+      <w:r>
+        <w:rPr>
+          <w:rFonts w:ascii="Consolas" w:eastAsia="Times New Roman" w:hAnsi="Consolas" w:cs="Times New Roman"/>
+          <w:color w:val="F8F8F2"/>
+          <w:sz w:val="21"/>
+          <w:szCs w:val="21"/>
+          <w:lang w:val="en-US" w:eastAsia="ru-RU"/>
+        </w:rPr>
+        <w:t> </w:t>
+      </w:r>
+      <w:r>
+        <w:rPr>
+          <w:rFonts w:ascii="Consolas" w:eastAsia="Times New Roman" w:hAnsi="Consolas" w:cs="Times New Roman"/>
+          <w:color w:val="A6E22E"/>
+          <w:sz w:val="21"/>
+          <w:szCs w:val="21"/>
+          <w:lang w:val="en-US" w:eastAsia="ru-RU"/>
+        </w:rPr>
+        <w:t>value</w:t>
+      </w:r>
+      <w:r>
+        <w:rPr>
+          <w:rFonts w:ascii="Consolas" w:eastAsia="Times New Roman" w:hAnsi="Consolas" w:cs="Times New Roman"/>
+          <w:color w:val="F92672"/>
+          <w:sz w:val="21"/>
+          <w:szCs w:val="21"/>
+          <w:lang w:val="en-US" w:eastAsia="ru-RU"/>
+        </w:rPr>
+        <w:t>={</w:t>
+      </w:r>
+      <w:proofErr w:type="spellStart"/>
+      <w:r>
+        <w:rPr>
+          <w:rFonts w:ascii="Consolas" w:eastAsia="Times New Roman" w:hAnsi="Consolas" w:cs="Times New Roman"/>
+          <w:color w:val="F8F8F2"/>
+          <w:sz w:val="21"/>
+          <w:szCs w:val="21"/>
+          <w:lang w:val="en-US" w:eastAsia="ru-RU"/>
+        </w:rPr>
+        <w:t>parentValue</w:t>
+      </w:r>
+      <w:proofErr w:type="spellEnd"/>
+      <w:r>
+        <w:rPr>
+          <w:rFonts w:ascii="Consolas" w:eastAsia="Times New Roman" w:hAnsi="Consolas" w:cs="Times New Roman"/>
+          <w:color w:val="F92672"/>
+          <w:sz w:val="21"/>
+          <w:szCs w:val="21"/>
+          <w:lang w:val="en-US" w:eastAsia="ru-RU"/>
+        </w:rPr>
+        <w:t>}</w:t>
+      </w:r>
+      <w:r>
+        <w:rPr>
+          <w:rFonts w:ascii="Consolas" w:eastAsia="Times New Roman" w:hAnsi="Consolas" w:cs="Times New Roman"/>
+          <w:color w:val="F8F8F2"/>
+          <w:sz w:val="21"/>
+          <w:szCs w:val="21"/>
+          <w:lang w:val="en-US" w:eastAsia="ru-RU"/>
+        </w:rPr>
+        <w:t> </w:t>
+      </w:r>
+      <w:r>
+        <w:rPr>
+          <w:rFonts w:ascii="Consolas" w:eastAsia="Times New Roman" w:hAnsi="Consolas" w:cs="Times New Roman"/>
+          <w:color w:val="A6E22E"/>
+          <w:sz w:val="21"/>
+          <w:szCs w:val="21"/>
+          <w:lang w:val="en-US" w:eastAsia="ru-RU"/>
+        </w:rPr>
+        <w:t>onChange</w:t>
+      </w:r>
+      <w:r>
+        <w:rPr>
+          <w:rFonts w:ascii="Consolas" w:eastAsia="Times New Roman" w:hAnsi="Consolas" w:cs="Times New Roman"/>
+          <w:color w:val="F92672"/>
+          <w:sz w:val="21"/>
+          <w:szCs w:val="21"/>
+          <w:lang w:val="en-US" w:eastAsia="ru-RU"/>
+        </w:rPr>
+        <w:t>={</w:t>
+      </w:r>
+      <w:r>
+        <w:rPr>
+          <w:rFonts w:ascii="Consolas" w:eastAsia="Times New Roman" w:hAnsi="Consolas" w:cs="Times New Roman"/>
+          <w:color w:val="A6E22E"/>
+          <w:sz w:val="21"/>
+          <w:szCs w:val="21"/>
+          <w:lang w:val="en-US" w:eastAsia="ru-RU"/>
+        </w:rPr>
+        <w:t>onChange</w:t>
+      </w:r>
+      <w:r>
+        <w:rPr>
+          <w:rFonts w:ascii="Consolas" w:eastAsia="Times New Roman" w:hAnsi="Consolas" w:cs="Times New Roman"/>
+          <w:color w:val="F92672"/>
+          <w:sz w:val="21"/>
+          <w:szCs w:val="21"/>
+          <w:lang w:val="en-US" w:eastAsia="ru-RU"/>
+        </w:rPr>
+        <w:t>}</w:t>
+      </w:r>
+      <w:r>
+        <w:rPr>
+          <w:rFonts w:ascii="Consolas" w:eastAsia="Times New Roman" w:hAnsi="Consolas" w:cs="Times New Roman"/>
+          <w:color w:val="F8F8F2"/>
+          <w:sz w:val="21"/>
+          <w:szCs w:val="21"/>
+          <w:lang w:val="en-US" w:eastAsia="ru-RU"/>
+        </w:rPr>
+        <w:t> /&gt;</w:t>
+      </w:r>
+    </w:p>
+    <w:p>
+      <w:pPr>
+        <w:shd w:val="clear" w:color="auto" w:fill="272822"/>
+        <w:spacing w:after="0" w:line="285" w:lineRule="atLeast"/>
+        <w:rPr>
+          <w:rFonts w:ascii="Consolas" w:eastAsia="Times New Roman" w:hAnsi="Consolas" w:cs="Times New Roman"/>
+          <w:color w:val="F8F8F2"/>
+          <w:sz w:val="21"/>
+          <w:szCs w:val="21"/>
+          <w:lang w:eastAsia="ru-RU"/>
+        </w:rPr>
+      </w:pPr>
+      <w:r>
+        <w:rPr>
+          <w:rFonts w:ascii="Consolas" w:eastAsia="Times New Roman" w:hAnsi="Consolas" w:cs="Times New Roman"/>
+          <w:color w:val="F8F8F2"/>
+          <w:sz w:val="21"/>
+          <w:szCs w:val="21"/>
+          <w:lang w:eastAsia="ru-RU"/>
+        </w:rPr>
+        <w:t>}</w:t>
+      </w:r>
+    </w:p>
+    <w:p>
+      <w:pPr>
+        <w:rPr>
+          <w:sz w:val="24"/>
+          <w:szCs w:val="24"/>
+          <w:lang w:val="en-US"/>
+        </w:rPr>
+      </w:pPr>
+    </w:p>
+    <w:p>
+      <w:pPr>
+        <w:rPr>
+          <w:sz w:val="24"/>
+          <w:szCs w:val="24"/>
+          <w:lang w:val="en-US"/>
+        </w:rPr>
+      </w:pPr>
+    </w:p>
+    <w:p>
+      <w:pPr>
+        <w:rPr>
+          <w:highlight w:val="cyan"/>
         </w:rPr>
       </w:pPr>
     </w:p>

</xml_diff>

<commit_message>
lesson 15. Make Select component, get started with useEffect hook
</commit_message>
<xml_diff>
--- a/notes/React_kabzda_kak_podrobno.docx
+++ b/notes/React_kabzda_kak_podrobno.docx
@@ -9259,7 +9259,6 @@
         </w:rPr>
         <w:t xml:space="preserve">button </w:t>
       </w:r>
-      <w:proofErr w:type="spellStart"/>
       <w:r>
         <w:rPr>
           <w:rFonts w:ascii="Courier New" w:eastAsia="Times New Roman" w:hAnsi="Courier New" w:cs="Courier New"/>
@@ -9270,7 +9269,6 @@
         </w:rPr>
         <w:t>onClick</w:t>
       </w:r>
-      <w:proofErr w:type="spellEnd"/>
       <w:r>
         <w:rPr>
           <w:rFonts w:ascii="Courier New" w:eastAsia="Times New Roman" w:hAnsi="Courier New" w:cs="Courier New"/>
@@ -9445,7 +9443,6 @@
         </w:rPr>
         <w:t xml:space="preserve">button </w:t>
       </w:r>
-      <w:proofErr w:type="spellStart"/>
       <w:r>
         <w:rPr>
           <w:rFonts w:ascii="Courier New" w:eastAsia="Times New Roman" w:hAnsi="Courier New" w:cs="Courier New"/>
@@ -9456,7 +9453,6 @@
         </w:rPr>
         <w:t>onClick</w:t>
       </w:r>
-      <w:proofErr w:type="spellEnd"/>
       <w:r>
         <w:rPr>
           <w:rFonts w:ascii="Courier New" w:eastAsia="Times New Roman" w:hAnsi="Courier New" w:cs="Courier New"/>
@@ -9631,7 +9627,6 @@
         </w:rPr>
         <w:t xml:space="preserve">button </w:t>
       </w:r>
-      <w:proofErr w:type="spellStart"/>
       <w:r>
         <w:rPr>
           <w:rFonts w:ascii="Courier New" w:eastAsia="Times New Roman" w:hAnsi="Courier New" w:cs="Courier New"/>
@@ -9642,7 +9637,6 @@
         </w:rPr>
         <w:t>onClick</w:t>
       </w:r>
-      <w:proofErr w:type="spellEnd"/>
       <w:r>
         <w:rPr>
           <w:rFonts w:ascii="Courier New" w:eastAsia="Times New Roman" w:hAnsi="Courier New" w:cs="Courier New"/>
@@ -9817,7 +9811,6 @@
         </w:rPr>
         <w:t xml:space="preserve">button </w:t>
       </w:r>
-      <w:proofErr w:type="spellStart"/>
       <w:r>
         <w:rPr>
           <w:rFonts w:ascii="Courier New" w:eastAsia="Times New Roman" w:hAnsi="Courier New" w:cs="Courier New"/>
@@ -9828,7 +9821,6 @@
         </w:rPr>
         <w:t>onClick</w:t>
       </w:r>
-      <w:proofErr w:type="spellEnd"/>
       <w:r>
         <w:rPr>
           <w:rFonts w:ascii="Courier New" w:eastAsia="Times New Roman" w:hAnsi="Courier New" w:cs="Courier New"/>
@@ -10003,7 +9995,6 @@
         </w:rPr>
         <w:t xml:space="preserve">button </w:t>
       </w:r>
-      <w:proofErr w:type="spellStart"/>
       <w:r>
         <w:rPr>
           <w:rFonts w:ascii="Courier New" w:eastAsia="Times New Roman" w:hAnsi="Courier New" w:cs="Courier New"/>
@@ -10014,7 +10005,6 @@
         </w:rPr>
         <w:t>onClick</w:t>
       </w:r>
-      <w:proofErr w:type="spellEnd"/>
       <w:r>
         <w:rPr>
           <w:rFonts w:ascii="Courier New" w:eastAsia="Times New Roman" w:hAnsi="Courier New" w:cs="Courier New"/>
@@ -12243,7 +12233,6 @@
         </w:rPr>
         <w:t xml:space="preserve">span </w:t>
       </w:r>
-      <w:proofErr w:type="spellStart"/>
       <w:r>
         <w:rPr>
           <w:rFonts w:ascii="Courier New" w:eastAsia="Times New Roman" w:hAnsi="Courier New" w:cs="Courier New"/>
@@ -12254,7 +12243,6 @@
         </w:rPr>
         <w:t>onClick</w:t>
       </w:r>
-      <w:proofErr w:type="spellEnd"/>
       <w:r>
         <w:rPr>
           <w:rFonts w:ascii="Courier New" w:eastAsia="Times New Roman" w:hAnsi="Courier New" w:cs="Courier New"/>
@@ -14048,7 +14036,6 @@
         </w:rPr>
         <w:t xml:space="preserve">span </w:t>
       </w:r>
-      <w:proofErr w:type="spellStart"/>
       <w:r>
         <w:rPr>
           <w:rFonts w:ascii="Courier New" w:eastAsia="Times New Roman" w:hAnsi="Courier New" w:cs="Courier New"/>
@@ -14060,7 +14047,6 @@
         </w:rPr>
         <w:t>onClick</w:t>
       </w:r>
-      <w:proofErr w:type="spellEnd"/>
       <w:r>
         <w:rPr>
           <w:rFonts w:ascii="Courier New" w:eastAsia="Times New Roman" w:hAnsi="Courier New" w:cs="Courier New"/>
@@ -14957,7 +14943,6 @@
         <w:br/>
         <w:t xml:space="preserve">                      </w:t>
       </w:r>
-      <w:proofErr w:type="spellStart"/>
       <w:r>
         <w:rPr>
           <w:rFonts w:ascii="Courier New" w:eastAsia="Times New Roman" w:hAnsi="Courier New" w:cs="Courier New"/>
@@ -14968,7 +14953,6 @@
         </w:rPr>
         <w:t>onClick</w:t>
       </w:r>
-      <w:proofErr w:type="spellEnd"/>
       <w:r>
         <w:rPr>
           <w:rFonts w:ascii="Courier New" w:eastAsia="Times New Roman" w:hAnsi="Courier New" w:cs="Courier New"/>
@@ -15224,7 +15208,6 @@
         <w:br/>
         <w:t xml:space="preserve">  </w:t>
       </w:r>
-      <w:proofErr w:type="spellStart"/>
       <w:r>
         <w:rPr>
           <w:rFonts w:ascii="Courier New" w:eastAsia="Times New Roman" w:hAnsi="Courier New" w:cs="Courier New"/>
@@ -15235,7 +15218,6 @@
         </w:rPr>
         <w:t>onClick</w:t>
       </w:r>
-      <w:proofErr w:type="spellEnd"/>
       <w:r>
         <w:rPr>
           <w:rFonts w:ascii="Courier New" w:eastAsia="Times New Roman" w:hAnsi="Courier New" w:cs="Courier New"/>
@@ -15433,7 +15415,6 @@
         <w:br/>
         <w:t xml:space="preserve">      </w:t>
       </w:r>
-      <w:proofErr w:type="spellStart"/>
       <w:r>
         <w:rPr>
           <w:rFonts w:ascii="Courier New" w:eastAsia="Times New Roman" w:hAnsi="Courier New" w:cs="Courier New"/>
@@ -15444,7 +15425,6 @@
         </w:rPr>
         <w:t>onClick</w:t>
       </w:r>
-      <w:proofErr w:type="spellEnd"/>
       <w:r>
         <w:rPr>
           <w:rFonts w:ascii="Courier New" w:eastAsia="Times New Roman" w:hAnsi="Courier New" w:cs="Courier New"/>
@@ -16433,7 +16413,6 @@
         </w:rPr>
         <w:t xml:space="preserve">} </w:t>
       </w:r>
-      <w:proofErr w:type="spellStart"/>
       <w:r>
         <w:rPr>
           <w:rFonts w:ascii="Courier New" w:eastAsia="Times New Roman" w:hAnsi="Courier New" w:cs="Courier New"/>
@@ -16444,7 +16423,6 @@
         </w:rPr>
         <w:t>onClick</w:t>
       </w:r>
-      <w:proofErr w:type="spellEnd"/>
       <w:r>
         <w:rPr>
           <w:rFonts w:ascii="Courier New" w:eastAsia="Times New Roman" w:hAnsi="Courier New" w:cs="Courier New"/>
@@ -16957,7 +16935,6 @@
         <w:br/>
         <w:t xml:space="preserve">  </w:t>
       </w:r>
-      <w:proofErr w:type="spellStart"/>
       <w:r>
         <w:rPr>
           <w:rFonts w:ascii="Courier New" w:eastAsia="Times New Roman" w:hAnsi="Courier New" w:cs="Courier New"/>
@@ -16968,7 +16945,6 @@
         </w:rPr>
         <w:t>onClick</w:t>
       </w:r>
-      <w:proofErr w:type="spellEnd"/>
       <w:r>
         <w:rPr>
           <w:rFonts w:ascii="Courier New" w:eastAsia="Times New Roman" w:hAnsi="Courier New" w:cs="Courier New"/>
@@ -17210,7 +17186,6 @@
         <w:br/>
         <w:t xml:space="preserve">  </w:t>
       </w:r>
-      <w:proofErr w:type="spellStart"/>
       <w:r>
         <w:rPr>
           <w:rFonts w:ascii="Courier New" w:eastAsia="Times New Roman" w:hAnsi="Courier New" w:cs="Courier New"/>
@@ -17221,7 +17196,6 @@
         </w:rPr>
         <w:t>onClick</w:t>
       </w:r>
-      <w:proofErr w:type="spellEnd"/>
       <w:r>
         <w:rPr>
           <w:rFonts w:ascii="Courier New" w:eastAsia="Times New Roman" w:hAnsi="Courier New" w:cs="Courier New"/>
@@ -17631,7 +17605,6 @@
         </w:rPr>
         <w:t xml:space="preserve">} </w:t>
       </w:r>
-      <w:proofErr w:type="spellStart"/>
       <w:r>
         <w:rPr>
           <w:rFonts w:ascii="Courier New" w:eastAsia="Times New Roman" w:hAnsi="Courier New" w:cs="Courier New"/>
@@ -17642,7 +17615,6 @@
         </w:rPr>
         <w:t>onClick</w:t>
       </w:r>
-      <w:proofErr w:type="spellEnd"/>
       <w:r>
         <w:rPr>
           <w:rFonts w:ascii="Courier New" w:eastAsia="Times New Roman" w:hAnsi="Courier New" w:cs="Courier New"/>
@@ -17878,7 +17850,6 @@
         </w:rPr>
         <w:t xml:space="preserve">} </w:t>
       </w:r>
-      <w:proofErr w:type="spellStart"/>
       <w:r>
         <w:rPr>
           <w:rFonts w:ascii="Courier New" w:eastAsia="Times New Roman" w:hAnsi="Courier New" w:cs="Courier New"/>
@@ -17889,7 +17860,6 @@
         </w:rPr>
         <w:t>onClick</w:t>
       </w:r>
-      <w:proofErr w:type="spellEnd"/>
       <w:r>
         <w:rPr>
           <w:rFonts w:ascii="Courier New" w:eastAsia="Times New Roman" w:hAnsi="Courier New" w:cs="Courier New"/>
@@ -18125,7 +18095,6 @@
         </w:rPr>
         <w:t xml:space="preserve">} </w:t>
       </w:r>
-      <w:proofErr w:type="spellStart"/>
       <w:r>
         <w:rPr>
           <w:rFonts w:ascii="Courier New" w:eastAsia="Times New Roman" w:hAnsi="Courier New" w:cs="Courier New"/>
@@ -18136,7 +18105,6 @@
         </w:rPr>
         <w:t>onClick</w:t>
       </w:r>
-      <w:proofErr w:type="spellEnd"/>
       <w:r>
         <w:rPr>
           <w:rFonts w:ascii="Courier New" w:eastAsia="Times New Roman" w:hAnsi="Courier New" w:cs="Courier New"/>
@@ -18372,7 +18340,6 @@
         </w:rPr>
         <w:t xml:space="preserve">} </w:t>
       </w:r>
-      <w:proofErr w:type="spellStart"/>
       <w:r>
         <w:rPr>
           <w:rFonts w:ascii="Courier New" w:eastAsia="Times New Roman" w:hAnsi="Courier New" w:cs="Courier New"/>
@@ -18383,7 +18350,6 @@
         </w:rPr>
         <w:t>onClick</w:t>
       </w:r>
-      <w:proofErr w:type="spellEnd"/>
       <w:r>
         <w:rPr>
           <w:rFonts w:ascii="Courier New" w:eastAsia="Times New Roman" w:hAnsi="Courier New" w:cs="Courier New"/>
@@ -18619,7 +18585,6 @@
         </w:rPr>
         <w:t xml:space="preserve">} </w:t>
       </w:r>
-      <w:proofErr w:type="spellStart"/>
       <w:r>
         <w:rPr>
           <w:rFonts w:ascii="Courier New" w:eastAsia="Times New Roman" w:hAnsi="Courier New" w:cs="Courier New"/>
@@ -18630,7 +18595,6 @@
         </w:rPr>
         <w:t>onClick</w:t>
       </w:r>
-      <w:proofErr w:type="spellEnd"/>
       <w:r>
         <w:rPr>
           <w:rFonts w:ascii="Courier New" w:eastAsia="Times New Roman" w:hAnsi="Courier New" w:cs="Courier New"/>
@@ -18928,7 +18892,6 @@
         </w:rPr>
         <w:t xml:space="preserve">span </w:t>
       </w:r>
-      <w:proofErr w:type="spellStart"/>
       <w:r>
         <w:rPr>
           <w:rFonts w:ascii="Courier New" w:eastAsia="Times New Roman" w:hAnsi="Courier New" w:cs="Courier New"/>
@@ -18939,7 +18902,6 @@
         </w:rPr>
         <w:t>onClick</w:t>
       </w:r>
-      <w:proofErr w:type="spellEnd"/>
       <w:r>
         <w:rPr>
           <w:rFonts w:ascii="Courier New" w:eastAsia="Times New Roman" w:hAnsi="Courier New" w:cs="Courier New"/>
@@ -20878,7 +20840,6 @@
         </w:rPr>
         <w:t> </w:t>
       </w:r>
-      <w:proofErr w:type="spellStart"/>
       <w:r>
         <w:rPr>
           <w:rFonts w:ascii="Consolas" w:eastAsia="Times New Roman" w:hAnsi="Consolas" w:cs="Times New Roman"/>
@@ -20889,7 +20850,6 @@
         </w:rPr>
         <w:t>onClick</w:t>
       </w:r>
-      <w:proofErr w:type="spellEnd"/>
       <w:r>
         <w:rPr>
           <w:rFonts w:ascii="Consolas" w:eastAsia="Times New Roman" w:hAnsi="Consolas" w:cs="Times New Roman"/>
@@ -21149,7 +21109,6 @@
         </w:rPr>
         <w:t> </w:t>
       </w:r>
-      <w:proofErr w:type="spellStart"/>
       <w:r>
         <w:rPr>
           <w:rFonts w:ascii="Consolas" w:eastAsia="Times New Roman" w:hAnsi="Consolas" w:cs="Times New Roman"/>
@@ -21160,7 +21119,6 @@
         </w:rPr>
         <w:t>onClick</w:t>
       </w:r>
-      <w:proofErr w:type="spellEnd"/>
       <w:r>
         <w:rPr>
           <w:rFonts w:ascii="Consolas" w:eastAsia="Times New Roman" w:hAnsi="Consolas" w:cs="Times New Roman"/>
@@ -21420,7 +21378,6 @@
         </w:rPr>
         <w:t> </w:t>
       </w:r>
-      <w:proofErr w:type="spellStart"/>
       <w:r>
         <w:rPr>
           <w:rFonts w:ascii="Consolas" w:eastAsia="Times New Roman" w:hAnsi="Consolas" w:cs="Times New Roman"/>
@@ -21431,7 +21388,6 @@
         </w:rPr>
         <w:t>onClick</w:t>
       </w:r>
-      <w:proofErr w:type="spellEnd"/>
       <w:r>
         <w:rPr>
           <w:rFonts w:ascii="Consolas" w:eastAsia="Times New Roman" w:hAnsi="Consolas" w:cs="Times New Roman"/>
@@ -21691,7 +21647,6 @@
         </w:rPr>
         <w:t> </w:t>
       </w:r>
-      <w:proofErr w:type="spellStart"/>
       <w:r>
         <w:rPr>
           <w:rFonts w:ascii="Consolas" w:eastAsia="Times New Roman" w:hAnsi="Consolas" w:cs="Times New Roman"/>
@@ -21702,7 +21657,6 @@
         </w:rPr>
         <w:t>onClick</w:t>
       </w:r>
-      <w:proofErr w:type="spellEnd"/>
       <w:r>
         <w:rPr>
           <w:rFonts w:ascii="Consolas" w:eastAsia="Times New Roman" w:hAnsi="Consolas" w:cs="Times New Roman"/>
@@ -21962,7 +21916,6 @@
         </w:rPr>
         <w:t> </w:t>
       </w:r>
-      <w:proofErr w:type="spellStart"/>
       <w:r>
         <w:rPr>
           <w:rFonts w:ascii="Consolas" w:eastAsia="Times New Roman" w:hAnsi="Consolas" w:cs="Times New Roman"/>
@@ -21973,7 +21926,6 @@
         </w:rPr>
         <w:t>onClick</w:t>
       </w:r>
-      <w:proofErr w:type="spellEnd"/>
       <w:r>
         <w:rPr>
           <w:rFonts w:ascii="Consolas" w:eastAsia="Times New Roman" w:hAnsi="Consolas" w:cs="Times New Roman"/>
@@ -22917,7 +22869,6 @@
         </w:rPr>
         <w:t> </w:t>
       </w:r>
-      <w:proofErr w:type="spellStart"/>
       <w:r>
         <w:rPr>
           <w:rFonts w:ascii="Consolas" w:eastAsia="Times New Roman" w:hAnsi="Consolas" w:cs="Times New Roman"/>
@@ -22928,7 +22879,6 @@
         </w:rPr>
         <w:t>onClick</w:t>
       </w:r>
-      <w:proofErr w:type="spellEnd"/>
       <w:r>
         <w:rPr>
           <w:rFonts w:ascii="Consolas" w:eastAsia="Times New Roman" w:hAnsi="Consolas" w:cs="Times New Roman"/>
@@ -23188,7 +23138,6 @@
         </w:rPr>
         <w:t> </w:t>
       </w:r>
-      <w:proofErr w:type="spellStart"/>
       <w:r>
         <w:rPr>
           <w:rFonts w:ascii="Consolas" w:eastAsia="Times New Roman" w:hAnsi="Consolas" w:cs="Times New Roman"/>
@@ -23199,7 +23148,6 @@
         </w:rPr>
         <w:t>onClick</w:t>
       </w:r>
-      <w:proofErr w:type="spellEnd"/>
       <w:r>
         <w:rPr>
           <w:rFonts w:ascii="Consolas" w:eastAsia="Times New Roman" w:hAnsi="Consolas" w:cs="Times New Roman"/>
@@ -23459,7 +23407,6 @@
         </w:rPr>
         <w:t> </w:t>
       </w:r>
-      <w:proofErr w:type="spellStart"/>
       <w:r>
         <w:rPr>
           <w:rFonts w:ascii="Consolas" w:eastAsia="Times New Roman" w:hAnsi="Consolas" w:cs="Times New Roman"/>
@@ -23470,7 +23417,6 @@
         </w:rPr>
         <w:t>onClick</w:t>
       </w:r>
-      <w:proofErr w:type="spellEnd"/>
       <w:r>
         <w:rPr>
           <w:rFonts w:ascii="Consolas" w:eastAsia="Times New Roman" w:hAnsi="Consolas" w:cs="Times New Roman"/>
@@ -23730,7 +23676,6 @@
         </w:rPr>
         <w:t> </w:t>
       </w:r>
-      <w:proofErr w:type="spellStart"/>
       <w:r>
         <w:rPr>
           <w:rFonts w:ascii="Consolas" w:eastAsia="Times New Roman" w:hAnsi="Consolas" w:cs="Times New Roman"/>
@@ -23741,7 +23686,6 @@
         </w:rPr>
         <w:t>onClick</w:t>
       </w:r>
-      <w:proofErr w:type="spellEnd"/>
       <w:r>
         <w:rPr>
           <w:rFonts w:ascii="Consolas" w:eastAsia="Times New Roman" w:hAnsi="Consolas" w:cs="Times New Roman"/>
@@ -24002,7 +23946,6 @@
         </w:rPr>
         <w:t> </w:t>
       </w:r>
-      <w:proofErr w:type="spellStart"/>
       <w:r>
         <w:rPr>
           <w:rFonts w:ascii="Consolas" w:eastAsia="Times New Roman" w:hAnsi="Consolas" w:cs="Times New Roman"/>
@@ -24013,7 +23956,6 @@
         </w:rPr>
         <w:t>onClick</w:t>
       </w:r>
-      <w:proofErr w:type="spellEnd"/>
       <w:r>
         <w:rPr>
           <w:rFonts w:ascii="Consolas" w:eastAsia="Times New Roman" w:hAnsi="Consolas" w:cs="Times New Roman"/>
@@ -24487,7 +24429,6 @@
         </w:rPr>
         <w:t> </w:t>
       </w:r>
-      <w:proofErr w:type="spellStart"/>
       <w:r>
         <w:rPr>
           <w:rFonts w:ascii="Consolas" w:eastAsia="Times New Roman" w:hAnsi="Consolas" w:cs="Times New Roman"/>
@@ -24498,7 +24439,6 @@
         </w:rPr>
         <w:t>onClick</w:t>
       </w:r>
-      <w:proofErr w:type="spellEnd"/>
       <w:r>
         <w:rPr>
           <w:rFonts w:ascii="Consolas" w:eastAsia="Times New Roman" w:hAnsi="Consolas" w:cs="Times New Roman"/>
@@ -25346,7 +25286,6 @@
         </w:rPr>
         <w:t> </w:t>
       </w:r>
-      <w:proofErr w:type="spellStart"/>
       <w:r>
         <w:rPr>
           <w:rFonts w:ascii="Consolas" w:eastAsia="Times New Roman" w:hAnsi="Consolas" w:cs="Times New Roman"/>
@@ -25357,7 +25296,6 @@
         </w:rPr>
         <w:t>onClick</w:t>
       </w:r>
-      <w:proofErr w:type="spellEnd"/>
       <w:r>
         <w:rPr>
           <w:rFonts w:ascii="Consolas" w:eastAsia="Times New Roman" w:hAnsi="Consolas" w:cs="Times New Roman"/>
@@ -25662,7 +25600,6 @@
         </w:rPr>
         <w:t> </w:t>
       </w:r>
-      <w:proofErr w:type="spellStart"/>
       <w:r>
         <w:rPr>
           <w:rFonts w:ascii="Consolas" w:eastAsia="Times New Roman" w:hAnsi="Consolas" w:cs="Times New Roman"/>
@@ -25673,7 +25610,6 @@
         </w:rPr>
         <w:t>onClick</w:t>
       </w:r>
-      <w:proofErr w:type="spellEnd"/>
       <w:r>
         <w:rPr>
           <w:rFonts w:ascii="Consolas" w:eastAsia="Times New Roman" w:hAnsi="Consolas" w:cs="Times New Roman"/>
@@ -26231,7 +26167,6 @@
         </w:rPr>
         <w:t> </w:t>
       </w:r>
-      <w:proofErr w:type="spellStart"/>
       <w:r>
         <w:rPr>
           <w:rFonts w:ascii="Consolas" w:eastAsia="Times New Roman" w:hAnsi="Consolas" w:cs="Times New Roman"/>
@@ -26242,7 +26177,6 @@
         </w:rPr>
         <w:t>onClick</w:t>
       </w:r>
-      <w:proofErr w:type="spellEnd"/>
       <w:r>
         <w:rPr>
           <w:rFonts w:ascii="Consolas" w:eastAsia="Times New Roman" w:hAnsi="Consolas" w:cs="Times New Roman"/>
@@ -26718,7 +26652,6 @@
         </w:rPr>
         <w:t>      </w:t>
       </w:r>
-      <w:proofErr w:type="spellStart"/>
       <w:proofErr w:type="gramStart"/>
       <w:r>
         <w:rPr>
@@ -26730,7 +26663,6 @@
         </w:rPr>
         <w:t>onClick</w:t>
       </w:r>
-      <w:proofErr w:type="spellEnd"/>
       <w:proofErr w:type="gramEnd"/>
       <w:r>
         <w:rPr>
@@ -27448,7 +27380,6 @@
         </w:rPr>
         <w:t>  </w:t>
       </w:r>
-      <w:proofErr w:type="spellStart"/>
       <w:proofErr w:type="gramStart"/>
       <w:r>
         <w:rPr>
@@ -27460,7 +27391,6 @@
         </w:rPr>
         <w:t>onClick</w:t>
       </w:r>
-      <w:proofErr w:type="spellEnd"/>
       <w:proofErr w:type="gramEnd"/>
       <w:r>
         <w:rPr>
@@ -28594,7 +28524,6 @@
         </w:rPr>
         <w:t>  </w:t>
       </w:r>
-      <w:proofErr w:type="spellStart"/>
       <w:r>
         <w:rPr>
           <w:rFonts w:ascii="Consolas" w:eastAsia="Times New Roman" w:hAnsi="Consolas" w:cs="Times New Roman"/>
@@ -28605,7 +28534,6 @@
         </w:rPr>
         <w:t>onClick</w:t>
       </w:r>
-      <w:proofErr w:type="spellEnd"/>
       <w:r>
         <w:rPr>
           <w:rFonts w:ascii="Consolas" w:eastAsia="Times New Roman" w:hAnsi="Consolas" w:cs="Times New Roman"/>
@@ -31769,7 +31697,6 @@
         <w:rPr>
           <w:sz w:val="24"/>
           <w:szCs w:val="24"/>
-          <w:lang w:val="en-US"/>
         </w:rPr>
       </w:pPr>
       <w:r>
@@ -31931,7 +31858,15 @@
     </w:p>
     <w:p>
       <w:r>
-        <w:t xml:space="preserve">Например, создадим инпут, который будем контролировать через </w:t>
+        <w:t xml:space="preserve">Например, создадим инпут, </w:t>
+      </w:r>
+      <w:proofErr w:type="gramStart"/>
+      <w:r>
+        <w:t>который</w:t>
+      </w:r>
+      <w:proofErr w:type="gramEnd"/>
+      <w:r>
+        <w:t xml:space="preserve"> будем контролировать через </w:t>
       </w:r>
       <w:r>
         <w:rPr>
@@ -32720,7 +32655,6 @@
         <w:rPr>
           <w:sz w:val="24"/>
           <w:szCs w:val="24"/>
-          <w:lang w:val="en-US"/>
         </w:rPr>
       </w:pPr>
     </w:p>
@@ -33594,7 +33528,6 @@
         <w:rPr>
           <w:sz w:val="24"/>
           <w:szCs w:val="24"/>
-          <w:lang w:val="en-US"/>
         </w:rPr>
       </w:pPr>
     </w:p>
@@ -34934,8 +34867,348 @@
         </w:rPr>
         <w:t>Так мы сделали три КОНТРОЛИРУЕМЫЕ компоненты</w:t>
       </w:r>
+    </w:p>
+    <w:p>
+      <w:pPr>
+        <w:jc w:val="center"/>
+        <w:rPr>
+          <w:sz w:val="32"/>
+          <w:szCs w:val="32"/>
+          <w:highlight w:val="yellow"/>
+        </w:rPr>
+      </w:pPr>
+      <w:r>
+        <w:rPr>
+          <w:sz w:val="32"/>
+          <w:szCs w:val="32"/>
+          <w:highlight w:val="yellow"/>
+        </w:rPr>
+        <w:t>15</w:t>
+      </w:r>
+      <w:r>
+        <w:rPr>
+          <w:sz w:val="32"/>
+          <w:szCs w:val="32"/>
+          <w:highlight w:val="yellow"/>
+        </w:rPr>
+        <w:t xml:space="preserve">. </w:t>
+      </w:r>
+      <w:r>
+        <w:rPr>
+          <w:sz w:val="32"/>
+          <w:szCs w:val="32"/>
+          <w:highlight w:val="yellow"/>
+        </w:rPr>
+        <w:t xml:space="preserve">Делаем </w:t>
+      </w:r>
+      <w:r>
+        <w:rPr>
+          <w:sz w:val="32"/>
+          <w:szCs w:val="32"/>
+          <w:highlight w:val="yellow"/>
+          <w:lang w:val="en-US"/>
+        </w:rPr>
+        <w:t>Select</w:t>
+      </w:r>
+      <w:r>
+        <w:rPr>
+          <w:sz w:val="32"/>
+          <w:szCs w:val="32"/>
+          <w:highlight w:val="yellow"/>
+        </w:rPr>
+        <w:t xml:space="preserve"> </w:t>
+      </w:r>
+      <w:r>
+        <w:rPr>
+          <w:sz w:val="32"/>
+          <w:szCs w:val="32"/>
+          <w:highlight w:val="yellow"/>
+          <w:lang w:val="en-US"/>
+        </w:rPr>
+        <w:t>component</w:t>
+      </w:r>
+    </w:p>
+    <w:p>
+      <w:pPr>
+        <w:rPr>
+          <w:sz w:val="24"/>
+          <w:szCs w:val="24"/>
+        </w:rPr>
+      </w:pPr>
+      <w:r>
+        <w:rPr>
+          <w:sz w:val="24"/>
+          <w:szCs w:val="24"/>
+          <w:highlight w:val="cyan"/>
+        </w:rPr>
+        <w:t>Скрыть ненужную область</w:t>
+      </w:r>
+      <w:r>
+        <w:rPr>
+          <w:sz w:val="24"/>
+          <w:szCs w:val="24"/>
+        </w:rPr>
+        <w:t xml:space="preserve"> данных можно</w:t>
+      </w:r>
+      <w:r>
+        <w:rPr>
+          <w:sz w:val="24"/>
+          <w:szCs w:val="24"/>
+        </w:rPr>
+        <w:t>:</w:t>
+      </w:r>
+    </w:p>
+    <w:p>
+      <w:pPr>
+        <w:pStyle w:val="a4"/>
+        <w:numPr>
+          <w:ilvl w:val="0"/>
+          <w:numId w:val="2"/>
+        </w:numPr>
+        <w:rPr>
+          <w:lang w:val="en-US"/>
+        </w:rPr>
+      </w:pPr>
+      <w:r>
+        <w:rPr>
+          <w:sz w:val="24"/>
+          <w:szCs w:val="24"/>
+        </w:rPr>
+        <w:t>силами</w:t>
+      </w:r>
+      <w:r>
+        <w:rPr>
+          <w:sz w:val="24"/>
+          <w:szCs w:val="24"/>
+          <w:lang w:val="en-US"/>
+        </w:rPr>
+        <w:t xml:space="preserve"> CSS (</w:t>
+      </w:r>
+      <w:r>
+        <w:rPr>
+          <w:sz w:val="24"/>
+          <w:szCs w:val="24"/>
+        </w:rPr>
+        <w:t>через</w:t>
+      </w:r>
+      <w:r>
+        <w:rPr>
+          <w:sz w:val="24"/>
+          <w:szCs w:val="24"/>
+          <w:lang w:val="en-US"/>
+        </w:rPr>
+        <w:t xml:space="preserve"> display: none)</w:t>
+      </w:r>
+    </w:p>
+    <w:p>
+      <w:pPr>
+        <w:pStyle w:val="a4"/>
+        <w:numPr>
+          <w:ilvl w:val="0"/>
+          <w:numId w:val="2"/>
+        </w:numPr>
+      </w:pPr>
+      <w:r>
+        <w:rPr>
+          <w:sz w:val="24"/>
+          <w:szCs w:val="24"/>
+        </w:rPr>
+        <w:lastRenderedPageBreak/>
+        <w:t>путем изменен</w:t>
+      </w:r>
       <w:bookmarkStart w:id="2" w:name="_GoBack"/>
       <w:bookmarkEnd w:id="2"/>
+      <w:r>
+        <w:rPr>
+          <w:sz w:val="24"/>
+          <w:szCs w:val="24"/>
+        </w:rPr>
+        <w:t xml:space="preserve">ия </w:t>
+      </w:r>
+      <w:proofErr w:type="spellStart"/>
+      <w:r>
+        <w:rPr>
+          <w:sz w:val="24"/>
+          <w:szCs w:val="24"/>
+        </w:rPr>
+        <w:t>стейта</w:t>
+      </w:r>
+      <w:proofErr w:type="spellEnd"/>
+      <w:r>
+        <w:rPr>
+          <w:sz w:val="24"/>
+          <w:szCs w:val="24"/>
+        </w:rPr>
+        <w:t xml:space="preserve"> и использования условного рендеринга.</w:t>
+      </w:r>
+    </w:p>
+    <w:p>
+      <w:pPr>
+        <w:rPr>
+          <w:sz w:val="24"/>
+          <w:szCs w:val="24"/>
+          <w:lang w:val="en-US"/>
+        </w:rPr>
+      </w:pPr>
+      <w:r>
+        <w:rPr>
+          <w:sz w:val="24"/>
+          <w:szCs w:val="24"/>
+        </w:rPr>
+        <w:t>Выбирать нужно по месту, что удобнее, что быстрее и пр.</w:t>
+      </w:r>
+    </w:p>
+    <w:p>
+      <w:pPr>
+        <w:rPr>
+          <w:sz w:val="24"/>
+          <w:szCs w:val="24"/>
+        </w:rPr>
+      </w:pPr>
+      <w:r>
+        <w:rPr>
+          <w:sz w:val="24"/>
+          <w:szCs w:val="24"/>
+          <w:highlight w:val="cyan"/>
+        </w:rPr>
+        <w:t>Для того</w:t>
+      </w:r>
+      <w:proofErr w:type="gramStart"/>
+      <w:r>
+        <w:rPr>
+          <w:sz w:val="24"/>
+          <w:szCs w:val="24"/>
+          <w:highlight w:val="cyan"/>
+        </w:rPr>
+        <w:t>,</w:t>
+      </w:r>
+      <w:proofErr w:type="gramEnd"/>
+      <w:r>
+        <w:rPr>
+          <w:sz w:val="24"/>
+          <w:szCs w:val="24"/>
+          <w:highlight w:val="cyan"/>
+        </w:rPr>
+        <w:t xml:space="preserve"> чтобы работал </w:t>
+      </w:r>
+      <w:proofErr w:type="spellStart"/>
+      <w:r>
+        <w:rPr>
+          <w:sz w:val="24"/>
+          <w:szCs w:val="24"/>
+          <w:highlight w:val="cyan"/>
+          <w:lang w:val="en-US"/>
+        </w:rPr>
+        <w:t>onKeyPress</w:t>
+      </w:r>
+      <w:proofErr w:type="spellEnd"/>
+      <w:r>
+        <w:rPr>
+          <w:sz w:val="24"/>
+          <w:szCs w:val="24"/>
+          <w:highlight w:val="cyan"/>
+        </w:rPr>
+        <w:t xml:space="preserve"> на </w:t>
+      </w:r>
+      <w:r>
+        <w:rPr>
+          <w:sz w:val="24"/>
+          <w:szCs w:val="24"/>
+          <w:highlight w:val="cyan"/>
+          <w:lang w:val="en-US"/>
+        </w:rPr>
+        <w:t>div</w:t>
+      </w:r>
+      <w:r>
+        <w:rPr>
+          <w:sz w:val="24"/>
+          <w:szCs w:val="24"/>
+          <w:highlight w:val="cyan"/>
+        </w:rPr>
+        <w:t xml:space="preserve"> , нужно прописать </w:t>
+      </w:r>
+      <w:proofErr w:type="spellStart"/>
+      <w:r>
+        <w:rPr>
+          <w:sz w:val="24"/>
+          <w:szCs w:val="24"/>
+          <w:highlight w:val="cyan"/>
+          <w:lang w:val="en-US"/>
+        </w:rPr>
+        <w:t>TabIndex</w:t>
+      </w:r>
+      <w:proofErr w:type="spellEnd"/>
+      <w:r>
+        <w:rPr>
+          <w:sz w:val="24"/>
+          <w:szCs w:val="24"/>
+          <w:highlight w:val="cyan"/>
+        </w:rPr>
+        <w:t xml:space="preserve"> = 0 в атрибутах этого </w:t>
+      </w:r>
+      <w:r>
+        <w:rPr>
+          <w:sz w:val="24"/>
+          <w:szCs w:val="24"/>
+          <w:highlight w:val="cyan"/>
+          <w:lang w:val="en-US"/>
+        </w:rPr>
+        <w:t>div</w:t>
+      </w:r>
+      <w:r>
+        <w:rPr>
+          <w:sz w:val="24"/>
+          <w:szCs w:val="24"/>
+          <w:highlight w:val="cyan"/>
+        </w:rPr>
+        <w:t xml:space="preserve">. СТРЕЛКИ на </w:t>
+      </w:r>
+      <w:proofErr w:type="spellStart"/>
+      <w:r>
+        <w:rPr>
+          <w:sz w:val="24"/>
+          <w:szCs w:val="24"/>
+          <w:highlight w:val="cyan"/>
+          <w:lang w:val="en-US"/>
+        </w:rPr>
+        <w:t>onKeyPress</w:t>
+      </w:r>
+      <w:proofErr w:type="spellEnd"/>
+      <w:r>
+        <w:rPr>
+          <w:sz w:val="24"/>
+          <w:szCs w:val="24"/>
+          <w:highlight w:val="cyan"/>
+          <w:lang w:val="en-US"/>
+        </w:rPr>
+        <w:t xml:space="preserve"> </w:t>
+      </w:r>
+      <w:r>
+        <w:rPr>
+          <w:sz w:val="24"/>
+          <w:szCs w:val="24"/>
+          <w:highlight w:val="cyan"/>
+        </w:rPr>
+        <w:t xml:space="preserve">не работают!!! Они относятся к </w:t>
+      </w:r>
+      <w:proofErr w:type="spellStart"/>
+      <w:r>
+        <w:rPr>
+          <w:sz w:val="24"/>
+          <w:szCs w:val="24"/>
+          <w:highlight w:val="cyan"/>
+        </w:rPr>
+        <w:t>скроллу</w:t>
+      </w:r>
+      <w:proofErr w:type="spellEnd"/>
+      <w:r>
+        <w:rPr>
+          <w:sz w:val="24"/>
+          <w:szCs w:val="24"/>
+          <w:highlight w:val="cyan"/>
+        </w:rPr>
+        <w:t>!</w:t>
+      </w:r>
     </w:p>
     <w:p>
       <w:pPr>

</xml_diff>

<commit_message>
practice on useReducer() hook
</commit_message>
<xml_diff>
--- a/notes/React_kabzda_kak_podrobno.docx
+++ b/notes/React_kabzda_kak_podrobno.docx
@@ -31807,25 +31807,7 @@
           <w:szCs w:val="24"/>
           <w:highlight w:val="cyan"/>
         </w:rPr>
-        <w:t xml:space="preserve">, когда мы печатаем, ее надо приводить туда из </w:t>
-      </w:r>
-      <w:proofErr w:type="spellStart"/>
-      <w:r>
-        <w:rPr>
-          <w:sz w:val="24"/>
-          <w:szCs w:val="24"/>
-          <w:highlight w:val="cyan"/>
-        </w:rPr>
-        <w:t>стейта</w:t>
-      </w:r>
-      <w:proofErr w:type="spellEnd"/>
-      <w:r>
-        <w:rPr>
-          <w:sz w:val="24"/>
-          <w:szCs w:val="24"/>
-          <w:highlight w:val="cyan"/>
-        </w:rPr>
-        <w:t xml:space="preserve"> по событию </w:t>
+        <w:t xml:space="preserve">, когда мы печатаем, ее надо приводить туда из стейта по событию </w:t>
       </w:r>
       <w:r>
         <w:rPr>
@@ -34762,7 +34744,7 @@
           <w:color w:val="F8F8F2"/>
           <w:sz w:val="21"/>
           <w:szCs w:val="21"/>
-          <w:lang w:val="en-US" w:eastAsia="ru-RU"/>
+          <w:lang w:eastAsia="ru-RU"/>
         </w:rPr>
       </w:pPr>
       <w:r>
@@ -34773,7 +34755,17 @@
           <w:szCs w:val="21"/>
           <w:lang w:val="en-US" w:eastAsia="ru-RU"/>
         </w:rPr>
-        <w:t>    &lt;/</w:t>
+        <w:t>    </w:t>
+      </w:r>
+      <w:r>
+        <w:rPr>
+          <w:rFonts w:ascii="Consolas" w:eastAsia="Times New Roman" w:hAnsi="Consolas" w:cs="Times New Roman"/>
+          <w:color w:val="F8F8F2"/>
+          <w:sz w:val="21"/>
+          <w:szCs w:val="21"/>
+          <w:lang w:eastAsia="ru-RU"/>
+        </w:rPr>
+        <w:t>&lt;/</w:t>
       </w:r>
       <w:r>
         <w:rPr>
@@ -34791,7 +34783,7 @@
           <w:color w:val="F8F8F2"/>
           <w:sz w:val="21"/>
           <w:szCs w:val="21"/>
-          <w:lang w:val="en-US" w:eastAsia="ru-RU"/>
+          <w:lang w:eastAsia="ru-RU"/>
         </w:rPr>
         <w:t>&gt;</w:t>
       </w:r>
@@ -34883,7 +34875,7 @@
           <w:szCs w:val="32"/>
           <w:highlight w:val="yellow"/>
         </w:rPr>
-        <w:t>15</w:t>
+        <w:t>1</w:t>
       </w:r>
       <w:r>
         <w:rPr>
@@ -34891,7 +34883,7 @@
           <w:szCs w:val="32"/>
           <w:highlight w:val="yellow"/>
         </w:rPr>
-        <w:t xml:space="preserve">. </w:t>
+        <w:t>4</w:t>
       </w:r>
       <w:r>
         <w:rPr>
@@ -34899,7 +34891,7 @@
           <w:szCs w:val="32"/>
           <w:highlight w:val="yellow"/>
         </w:rPr>
-        <w:t xml:space="preserve">Делаем </w:t>
+        <w:t xml:space="preserve">. Делаем </w:t>
       </w:r>
       <w:r>
         <w:rPr>
@@ -35014,32 +35006,35 @@
           <w:szCs w:val="24"/>
         </w:rPr>
         <w:lastRenderedPageBreak/>
-        <w:t>путем изменен</w:t>
-      </w:r>
-      <w:bookmarkStart w:id="2" w:name="_GoBack"/>
-      <w:bookmarkEnd w:id="2"/>
+        <w:t xml:space="preserve">путем изменения стейта </w:t>
+      </w:r>
       <w:r>
         <w:rPr>
           <w:sz w:val="24"/>
           <w:szCs w:val="24"/>
         </w:rPr>
-        <w:t xml:space="preserve">ия </w:t>
-      </w:r>
-      <w:proofErr w:type="spellStart"/>
+        <w:t>с</w:t>
+      </w:r>
       <w:r>
         <w:rPr>
           <w:sz w:val="24"/>
           <w:szCs w:val="24"/>
         </w:rPr>
-        <w:t>стейта</w:t>
-      </w:r>
-      <w:proofErr w:type="spellEnd"/>
+        <w:t xml:space="preserve"> использовани</w:t>
+      </w:r>
       <w:r>
         <w:rPr>
           <w:sz w:val="24"/>
           <w:szCs w:val="24"/>
         </w:rPr>
-        <w:t xml:space="preserve"> и использования условного рендеринга.</w:t>
+        <w:t>ем</w:t>
+      </w:r>
+      <w:r>
+        <w:rPr>
+          <w:sz w:val="24"/>
+          <w:szCs w:val="24"/>
+        </w:rPr>
+        <w:t xml:space="preserve"> условного рендеринга.</w:t>
       </w:r>
     </w:p>
     <w:p>
@@ -35047,7 +35042,6 @@
         <w:rPr>
           <w:sz w:val="24"/>
           <w:szCs w:val="24"/>
-          <w:lang w:val="en-US"/>
         </w:rPr>
       </w:pPr>
       <w:r>
@@ -35179,7 +35173,6 @@
           <w:sz w:val="24"/>
           <w:szCs w:val="24"/>
           <w:highlight w:val="cyan"/>
-          <w:lang w:val="en-US"/>
         </w:rPr>
         <w:t xml:space="preserve"> </w:t>
       </w:r>
@@ -35212,8 +35205,2407 @@
     </w:p>
     <w:p>
       <w:pPr>
+        <w:jc w:val="center"/>
+        <w:rPr>
+          <w:sz w:val="32"/>
+          <w:szCs w:val="32"/>
+          <w:highlight w:val="yellow"/>
+        </w:rPr>
+      </w:pPr>
+      <w:r>
+        <w:rPr>
+          <w:sz w:val="32"/>
+          <w:szCs w:val="32"/>
+          <w:highlight w:val="yellow"/>
+        </w:rPr>
+        <w:t>1</w:t>
+      </w:r>
+      <w:r>
+        <w:rPr>
+          <w:sz w:val="32"/>
+          <w:szCs w:val="32"/>
+          <w:highlight w:val="yellow"/>
+        </w:rPr>
+        <w:t>5</w:t>
+      </w:r>
+      <w:r>
+        <w:rPr>
+          <w:sz w:val="32"/>
+          <w:szCs w:val="32"/>
+          <w:highlight w:val="yellow"/>
+        </w:rPr>
+        <w:t xml:space="preserve">. </w:t>
+      </w:r>
+      <w:r>
+        <w:rPr>
+          <w:sz w:val="32"/>
+          <w:szCs w:val="32"/>
+          <w:highlight w:val="yellow"/>
+          <w:lang w:val="en-US"/>
+        </w:rPr>
+        <w:t>useReducer</w:t>
+      </w:r>
+    </w:p>
+    <w:p>
+      <w:pPr>
+        <w:spacing w:after="0"/>
+        <w:rPr>
+          <w:b/>
+          <w:sz w:val="24"/>
+          <w:szCs w:val="24"/>
+        </w:rPr>
+      </w:pPr>
+      <w:r>
+        <w:rPr>
+          <w:b/>
+          <w:sz w:val="24"/>
+          <w:szCs w:val="24"/>
+        </w:rPr>
+        <w:t xml:space="preserve">Если в </w:t>
+      </w:r>
+      <w:proofErr w:type="gramStart"/>
+      <w:r>
+        <w:rPr>
+          <w:b/>
+          <w:sz w:val="24"/>
+          <w:szCs w:val="24"/>
+        </w:rPr>
+        <w:t>локальном</w:t>
+      </w:r>
+      <w:proofErr w:type="gramEnd"/>
+      <w:r>
+        <w:rPr>
+          <w:b/>
+          <w:sz w:val="24"/>
+          <w:szCs w:val="24"/>
+        </w:rPr>
+        <w:t xml:space="preserve"> стейте один </w:t>
+      </w:r>
+      <w:r>
+        <w:rPr>
+          <w:b/>
+          <w:sz w:val="24"/>
+          <w:szCs w:val="24"/>
+          <w:lang w:val="en-US"/>
+        </w:rPr>
+        <w:t>useState</w:t>
+      </w:r>
+      <w:r>
+        <w:rPr>
+          <w:b/>
+          <w:sz w:val="24"/>
+          <w:szCs w:val="24"/>
+        </w:rPr>
+        <w:t xml:space="preserve"> - используем </w:t>
+      </w:r>
+      <w:r>
+        <w:rPr>
+          <w:b/>
+          <w:sz w:val="24"/>
+          <w:szCs w:val="24"/>
+          <w:lang w:val="en-US"/>
+        </w:rPr>
+        <w:t>useState</w:t>
+      </w:r>
+    </w:p>
+    <w:p>
+      <w:pPr>
+        <w:spacing w:after="0"/>
+        <w:rPr>
+          <w:b/>
+          <w:sz w:val="24"/>
+          <w:szCs w:val="24"/>
+          <w:lang w:val="en-US"/>
+        </w:rPr>
+      </w:pPr>
+      <w:r>
+        <w:rPr>
+          <w:b/>
+          <w:sz w:val="24"/>
+          <w:szCs w:val="24"/>
+        </w:rPr>
+        <w:t xml:space="preserve">Если в </w:t>
+      </w:r>
+      <w:proofErr w:type="gramStart"/>
+      <w:r>
+        <w:rPr>
+          <w:b/>
+          <w:sz w:val="24"/>
+          <w:szCs w:val="24"/>
+        </w:rPr>
+        <w:t>локальном</w:t>
+      </w:r>
+      <w:proofErr w:type="gramEnd"/>
+      <w:r>
+        <w:rPr>
+          <w:b/>
+          <w:sz w:val="24"/>
+          <w:szCs w:val="24"/>
+        </w:rPr>
+        <w:t xml:space="preserve"> стейте </w:t>
+      </w:r>
+      <w:r>
+        <w:rPr>
+          <w:b/>
+          <w:sz w:val="24"/>
+          <w:szCs w:val="24"/>
+        </w:rPr>
+        <w:t>два и более</w:t>
+      </w:r>
+      <w:r>
+        <w:rPr>
+          <w:b/>
+          <w:sz w:val="24"/>
+          <w:szCs w:val="24"/>
+        </w:rPr>
+        <w:t xml:space="preserve"> </w:t>
+      </w:r>
+      <w:r>
+        <w:rPr>
+          <w:b/>
+          <w:sz w:val="24"/>
+          <w:szCs w:val="24"/>
+          <w:lang w:val="en-US"/>
+        </w:rPr>
+        <w:t>useState</w:t>
+      </w:r>
+      <w:r>
+        <w:rPr>
+          <w:b/>
+          <w:sz w:val="24"/>
+          <w:szCs w:val="24"/>
+        </w:rPr>
+        <w:t xml:space="preserve"> - используем </w:t>
+      </w:r>
+      <w:r>
+        <w:rPr>
+          <w:b/>
+          <w:sz w:val="24"/>
+          <w:szCs w:val="24"/>
+          <w:lang w:val="en-US"/>
+        </w:rPr>
+        <w:t>use</w:t>
+      </w:r>
+      <w:r>
+        <w:rPr>
+          <w:b/>
+          <w:sz w:val="24"/>
+          <w:szCs w:val="24"/>
+          <w:lang w:val="en-US"/>
+        </w:rPr>
+        <w:t>Reducer</w:t>
+      </w:r>
+    </w:p>
+    <w:p>
+      <w:pPr>
+        <w:spacing w:after="0"/>
+        <w:rPr>
+          <w:sz w:val="24"/>
+          <w:szCs w:val="24"/>
+          <w:lang w:val="en-US"/>
+        </w:rPr>
+      </w:pPr>
+    </w:p>
+    <w:p>
+      <w:pPr>
+        <w:spacing w:after="0"/>
+        <w:rPr>
+          <w:b/>
+          <w:sz w:val="24"/>
+          <w:szCs w:val="24"/>
+        </w:rPr>
+      </w:pPr>
+      <w:r>
+        <w:rPr>
+          <w:b/>
+          <w:sz w:val="24"/>
+          <w:szCs w:val="24"/>
+        </w:rPr>
+        <w:t xml:space="preserve">Типы </w:t>
+      </w:r>
+      <w:r>
+        <w:rPr>
+          <w:b/>
+          <w:sz w:val="24"/>
+          <w:szCs w:val="24"/>
+          <w:lang w:val="en-US"/>
+        </w:rPr>
+        <w:t>action</w:t>
+      </w:r>
+      <w:r>
+        <w:rPr>
+          <w:b/>
+          <w:sz w:val="24"/>
+          <w:szCs w:val="24"/>
+        </w:rPr>
+        <w:t xml:space="preserve"> лучше выносить в отдельные константы:</w:t>
+      </w:r>
+    </w:p>
+    <w:p>
+      <w:pPr>
+        <w:spacing w:after="0"/>
+        <w:rPr>
+          <w:sz w:val="24"/>
+          <w:szCs w:val="24"/>
+        </w:rPr>
+      </w:pPr>
+    </w:p>
+    <w:p>
+      <w:pPr>
+        <w:spacing w:after="0"/>
+        <w:rPr>
+          <w:i/>
+          <w:sz w:val="24"/>
+          <w:szCs w:val="24"/>
+          <w:lang w:val="en-US"/>
+        </w:rPr>
+      </w:pPr>
+      <w:proofErr w:type="spellStart"/>
+      <w:proofErr w:type="gramStart"/>
+      <w:r>
+        <w:rPr>
+          <w:i/>
+          <w:sz w:val="24"/>
+          <w:szCs w:val="24"/>
+          <w:lang w:val="en-US"/>
+        </w:rPr>
+        <w:t>const</w:t>
+      </w:r>
+      <w:proofErr w:type="spellEnd"/>
+      <w:proofErr w:type="gramEnd"/>
+      <w:r>
+        <w:rPr>
+          <w:i/>
+          <w:sz w:val="24"/>
+          <w:szCs w:val="24"/>
+          <w:lang w:val="en-US"/>
+        </w:rPr>
+        <w:t xml:space="preserve"> TOGGLE = ‘TOGGLE’</w:t>
+      </w:r>
+    </w:p>
+    <w:p>
+      <w:pPr>
+        <w:spacing w:after="0"/>
+        <w:rPr>
+          <w:sz w:val="24"/>
+          <w:szCs w:val="24"/>
+        </w:rPr>
+      </w:pPr>
+    </w:p>
+    <w:p>
+      <w:pPr>
+        <w:rPr>
+          <w:sz w:val="24"/>
+          <w:szCs w:val="24"/>
+        </w:rPr>
+      </w:pPr>
+      <w:r>
+        <w:rPr>
+          <w:sz w:val="24"/>
+          <w:szCs w:val="24"/>
+          <w:lang w:val="en-US"/>
+        </w:rPr>
+        <w:t>Reducer</w:t>
+      </w:r>
+      <w:r>
+        <w:rPr>
+          <w:sz w:val="24"/>
+          <w:szCs w:val="24"/>
+        </w:rPr>
+        <w:t xml:space="preserve"> - </w:t>
+      </w:r>
+      <w:r>
+        <w:rPr>
+          <w:sz w:val="24"/>
+          <w:szCs w:val="24"/>
+        </w:rPr>
+        <w:t xml:space="preserve">это функция преобразователь. В ней содержатся инструкция, как преобразовать стейт. Она говорит: дайте мне </w:t>
+      </w:r>
+      <w:r>
+        <w:rPr>
+          <w:sz w:val="24"/>
+          <w:szCs w:val="24"/>
+          <w:lang w:val="en-US"/>
+        </w:rPr>
+        <w:t>action</w:t>
+      </w:r>
+      <w:r>
+        <w:rPr>
+          <w:sz w:val="24"/>
+          <w:szCs w:val="24"/>
+        </w:rPr>
+        <w:t>(тип инструкции для преобразования стейта)</w:t>
+      </w:r>
+      <w:r>
+        <w:rPr>
+          <w:sz w:val="24"/>
+          <w:szCs w:val="24"/>
+        </w:rPr>
+        <w:t xml:space="preserve">,  </w:t>
+      </w:r>
+      <w:r>
+        <w:rPr>
+          <w:sz w:val="24"/>
+          <w:szCs w:val="24"/>
+        </w:rPr>
+        <w:t>и я преобразую стейт.</w:t>
+      </w:r>
+    </w:p>
+    <w:p>
+      <w:pPr>
+        <w:rPr>
+          <w:sz w:val="24"/>
+          <w:szCs w:val="24"/>
+        </w:rPr>
+      </w:pPr>
+      <w:r>
+        <w:rPr>
+          <w:sz w:val="24"/>
+          <w:szCs w:val="24"/>
+        </w:rPr>
+        <w:t xml:space="preserve">Если </w:t>
+      </w:r>
+      <w:r>
+        <w:rPr>
+          <w:sz w:val="24"/>
+          <w:szCs w:val="24"/>
+          <w:lang w:val="en-US"/>
+        </w:rPr>
+        <w:t>useState</w:t>
+      </w:r>
+      <w:r>
+        <w:rPr>
+          <w:sz w:val="24"/>
+          <w:szCs w:val="24"/>
+        </w:rPr>
+        <w:t xml:space="preserve"> много</w:t>
+      </w:r>
+      <w:r>
+        <w:rPr>
+          <w:sz w:val="24"/>
+          <w:szCs w:val="24"/>
+        </w:rPr>
+        <w:t>,</w:t>
+      </w:r>
+      <w:r>
+        <w:rPr>
+          <w:sz w:val="24"/>
+          <w:szCs w:val="24"/>
+        </w:rPr>
+        <w:t xml:space="preserve"> ими сложно управлять! Для этого </w:t>
+      </w:r>
+      <w:proofErr w:type="gramStart"/>
+      <w:r>
+        <w:rPr>
+          <w:sz w:val="24"/>
+          <w:szCs w:val="24"/>
+        </w:rPr>
+        <w:t>нужен</w:t>
+      </w:r>
+      <w:proofErr w:type="gramEnd"/>
+      <w:r>
+        <w:rPr>
+          <w:sz w:val="24"/>
+          <w:szCs w:val="24"/>
+        </w:rPr>
+        <w:t xml:space="preserve"> </w:t>
+      </w:r>
+      <w:r>
+        <w:rPr>
+          <w:sz w:val="24"/>
+          <w:szCs w:val="24"/>
+          <w:lang w:val="en-US"/>
+        </w:rPr>
+        <w:t>useReducer</w:t>
+      </w:r>
+      <w:r>
+        <w:rPr>
+          <w:sz w:val="24"/>
+          <w:szCs w:val="24"/>
+        </w:rPr>
+        <w:t>()</w:t>
+      </w:r>
+    </w:p>
+    <w:p>
+      <w:pPr>
+        <w:rPr>
+          <w:sz w:val="24"/>
+          <w:szCs w:val="24"/>
+        </w:rPr>
+      </w:pPr>
+      <w:proofErr w:type="gramStart"/>
+      <w:r>
+        <w:rPr>
+          <w:sz w:val="24"/>
+          <w:szCs w:val="24"/>
+          <w:lang w:val="en-US"/>
+        </w:rPr>
+        <w:t>action</w:t>
+      </w:r>
+      <w:proofErr w:type="gramEnd"/>
+      <w:r>
+        <w:rPr>
+          <w:sz w:val="24"/>
+          <w:szCs w:val="24"/>
+        </w:rPr>
+        <w:t xml:space="preserve">: </w:t>
+      </w:r>
+    </w:p>
+    <w:p>
+      <w:pPr>
+        <w:rPr>
+          <w:sz w:val="24"/>
+          <w:szCs w:val="24"/>
+        </w:rPr>
+      </w:pPr>
+      <w:proofErr w:type="gramStart"/>
+      <w:r>
+        <w:rPr>
+          <w:sz w:val="24"/>
+          <w:szCs w:val="24"/>
+          <w:lang w:val="en-US"/>
+        </w:rPr>
+        <w:t>type</w:t>
+      </w:r>
+      <w:proofErr w:type="gramEnd"/>
+      <w:r>
+        <w:rPr>
+          <w:sz w:val="24"/>
+          <w:szCs w:val="24"/>
+        </w:rPr>
+        <w:t>: ‘</w:t>
+      </w:r>
+      <w:r>
+        <w:rPr>
+          <w:sz w:val="24"/>
+          <w:szCs w:val="24"/>
+        </w:rPr>
+        <w:t>купить хлеб</w:t>
+      </w:r>
+      <w:r>
+        <w:rPr>
+          <w:sz w:val="24"/>
+          <w:szCs w:val="24"/>
+        </w:rPr>
+        <w:t>’</w:t>
+      </w:r>
+    </w:p>
+    <w:p>
+      <w:pPr>
+        <w:rPr>
+          <w:sz w:val="24"/>
+          <w:szCs w:val="24"/>
+        </w:rPr>
+      </w:pPr>
+      <w:proofErr w:type="gramStart"/>
+      <w:r>
+        <w:rPr>
+          <w:sz w:val="24"/>
+          <w:szCs w:val="24"/>
+          <w:lang w:val="en-US"/>
+        </w:rPr>
+        <w:t>type</w:t>
+      </w:r>
+      <w:proofErr w:type="gramEnd"/>
+      <w:r>
+        <w:rPr>
+          <w:sz w:val="24"/>
+          <w:szCs w:val="24"/>
+        </w:rPr>
+        <w:t xml:space="preserve">: </w:t>
+      </w:r>
+      <w:r>
+        <w:rPr>
+          <w:sz w:val="24"/>
+          <w:szCs w:val="24"/>
+        </w:rPr>
+        <w:t>‘</w:t>
+      </w:r>
+      <w:r>
+        <w:rPr>
+          <w:sz w:val="24"/>
+          <w:szCs w:val="24"/>
+        </w:rPr>
+        <w:t>уволить сотрудника</w:t>
+      </w:r>
+      <w:r>
+        <w:rPr>
+          <w:sz w:val="24"/>
+          <w:szCs w:val="24"/>
+        </w:rPr>
+        <w:t>’</w:t>
+      </w:r>
+    </w:p>
+    <w:p>
+      <w:pPr>
+        <w:rPr>
+          <w:sz w:val="24"/>
+          <w:szCs w:val="24"/>
+        </w:rPr>
+      </w:pPr>
+    </w:p>
+    <w:p>
+      <w:pPr>
+        <w:rPr>
+          <w:sz w:val="24"/>
+          <w:szCs w:val="24"/>
+          <w:lang w:val="en-US"/>
+        </w:rPr>
+      </w:pPr>
+      <w:r>
+        <w:rPr>
+          <w:sz w:val="24"/>
+          <w:szCs w:val="24"/>
+          <w:highlight w:val="green"/>
+          <w:lang w:val="en-US"/>
+        </w:rPr>
+        <w:t>Reducer</w:t>
+      </w:r>
+      <w:r>
+        <w:rPr>
+          <w:sz w:val="24"/>
+          <w:szCs w:val="24"/>
+          <w:highlight w:val="green"/>
+        </w:rPr>
+        <w:t xml:space="preserve">: дайте мне </w:t>
+      </w:r>
+      <w:r>
+        <w:rPr>
+          <w:sz w:val="24"/>
+          <w:szCs w:val="24"/>
+          <w:highlight w:val="green"/>
+          <w:lang w:val="en-US"/>
+        </w:rPr>
+        <w:t>action</w:t>
+      </w:r>
+      <w:r>
+        <w:rPr>
+          <w:sz w:val="24"/>
+          <w:szCs w:val="24"/>
+          <w:highlight w:val="green"/>
+        </w:rPr>
+        <w:t xml:space="preserve"> и я преобразую стейт</w:t>
+      </w:r>
+    </w:p>
+    <w:p>
+      <w:pPr>
+        <w:rPr>
+          <w:sz w:val="24"/>
+          <w:szCs w:val="24"/>
+        </w:rPr>
+      </w:pPr>
+      <w:r>
+        <w:rPr>
+          <w:sz w:val="24"/>
+          <w:szCs w:val="24"/>
+          <w:highlight w:val="red"/>
+          <w:lang w:val="en-US"/>
+        </w:rPr>
+        <w:t>REDUCER</w:t>
+      </w:r>
+      <w:r>
+        <w:rPr>
+          <w:sz w:val="24"/>
+          <w:szCs w:val="24"/>
+          <w:highlight w:val="red"/>
+        </w:rPr>
+        <w:t xml:space="preserve"> при возврате должен создавать копию стейта!!!</w:t>
+      </w:r>
+      <w:r>
+        <w:rPr>
+          <w:sz w:val="24"/>
+          <w:szCs w:val="24"/>
+        </w:rPr>
+        <w:t xml:space="preserve"> </w:t>
+      </w:r>
+      <w:r>
+        <w:rPr>
+          <w:sz w:val="24"/>
+          <w:szCs w:val="24"/>
+          <w:highlight w:val="red"/>
+        </w:rPr>
+        <w:t>Это правило иммутабельности!</w:t>
+      </w:r>
+      <w:r>
+        <w:rPr>
+          <w:sz w:val="24"/>
+          <w:szCs w:val="24"/>
+          <w:highlight w:val="red"/>
+        </w:rPr>
+        <w:t xml:space="preserve"> Работать иначе не будет!</w:t>
+      </w:r>
+      <w:bookmarkStart w:id="2" w:name="_GoBack"/>
+      <w:bookmarkEnd w:id="2"/>
+    </w:p>
+    <w:p>
+      <w:pPr>
+        <w:shd w:val="clear" w:color="auto" w:fill="272822"/>
+        <w:spacing w:after="0" w:line="285" w:lineRule="atLeast"/>
+        <w:rPr>
+          <w:rFonts w:ascii="Consolas" w:eastAsia="Times New Roman" w:hAnsi="Consolas" w:cs="Times New Roman"/>
+          <w:color w:val="F8F8F2"/>
+          <w:sz w:val="21"/>
+          <w:szCs w:val="21"/>
+          <w:lang w:val="en-US" w:eastAsia="ru-RU"/>
+        </w:rPr>
+      </w:pPr>
+      <w:proofErr w:type="gramStart"/>
+      <w:r>
+        <w:rPr>
+          <w:rFonts w:ascii="Consolas" w:eastAsia="Times New Roman" w:hAnsi="Consolas" w:cs="Times New Roman"/>
+          <w:i/>
+          <w:iCs/>
+          <w:color w:val="66D9EF"/>
+          <w:sz w:val="21"/>
+          <w:szCs w:val="21"/>
+          <w:lang w:val="en-US" w:eastAsia="ru-RU"/>
+        </w:rPr>
+        <w:t>type</w:t>
+      </w:r>
+      <w:proofErr w:type="gramEnd"/>
+      <w:r>
+        <w:rPr>
+          <w:rFonts w:ascii="Consolas" w:eastAsia="Times New Roman" w:hAnsi="Consolas" w:cs="Times New Roman"/>
+          <w:color w:val="F8F8F2"/>
+          <w:sz w:val="21"/>
+          <w:szCs w:val="21"/>
+          <w:lang w:val="en-US" w:eastAsia="ru-RU"/>
+        </w:rPr>
+        <w:t> </w:t>
+      </w:r>
+      <w:proofErr w:type="spellStart"/>
+      <w:r>
+        <w:rPr>
+          <w:rFonts w:ascii="Consolas" w:eastAsia="Times New Roman" w:hAnsi="Consolas" w:cs="Times New Roman"/>
+          <w:color w:val="A6E22E"/>
+          <w:sz w:val="21"/>
+          <w:szCs w:val="21"/>
+          <w:u w:val="single"/>
+          <w:lang w:val="en-US" w:eastAsia="ru-RU"/>
+        </w:rPr>
+        <w:t>ActionType</w:t>
+      </w:r>
+      <w:proofErr w:type="spellEnd"/>
+      <w:r>
+        <w:rPr>
+          <w:rFonts w:ascii="Consolas" w:eastAsia="Times New Roman" w:hAnsi="Consolas" w:cs="Times New Roman"/>
+          <w:color w:val="F8F8F2"/>
+          <w:sz w:val="21"/>
+          <w:szCs w:val="21"/>
+          <w:lang w:val="en-US" w:eastAsia="ru-RU"/>
+        </w:rPr>
+        <w:t> </w:t>
+      </w:r>
+      <w:r>
+        <w:rPr>
+          <w:rFonts w:ascii="Consolas" w:eastAsia="Times New Roman" w:hAnsi="Consolas" w:cs="Times New Roman"/>
+          <w:color w:val="F92672"/>
+          <w:sz w:val="21"/>
+          <w:szCs w:val="21"/>
+          <w:lang w:val="en-US" w:eastAsia="ru-RU"/>
+        </w:rPr>
+        <w:t>=</w:t>
+      </w:r>
+      <w:r>
+        <w:rPr>
+          <w:rFonts w:ascii="Consolas" w:eastAsia="Times New Roman" w:hAnsi="Consolas" w:cs="Times New Roman"/>
+          <w:color w:val="F8F8F2"/>
+          <w:sz w:val="21"/>
+          <w:szCs w:val="21"/>
+          <w:lang w:val="en-US" w:eastAsia="ru-RU"/>
+        </w:rPr>
+        <w:t> {</w:t>
+      </w:r>
+    </w:p>
+    <w:p>
+      <w:pPr>
+        <w:shd w:val="clear" w:color="auto" w:fill="272822"/>
+        <w:spacing w:after="0" w:line="285" w:lineRule="atLeast"/>
+        <w:rPr>
+          <w:rFonts w:ascii="Consolas" w:eastAsia="Times New Roman" w:hAnsi="Consolas" w:cs="Times New Roman"/>
+          <w:color w:val="F8F8F2"/>
+          <w:sz w:val="21"/>
+          <w:szCs w:val="21"/>
+          <w:lang w:val="en-US" w:eastAsia="ru-RU"/>
+        </w:rPr>
+      </w:pPr>
+      <w:r>
+        <w:rPr>
+          <w:rFonts w:ascii="Consolas" w:eastAsia="Times New Roman" w:hAnsi="Consolas" w:cs="Times New Roman"/>
+          <w:color w:val="F8F8F2"/>
+          <w:sz w:val="21"/>
+          <w:szCs w:val="21"/>
+          <w:lang w:val="en-US" w:eastAsia="ru-RU"/>
+        </w:rPr>
+        <w:t>  </w:t>
+      </w:r>
+      <w:proofErr w:type="gramStart"/>
+      <w:r>
+        <w:rPr>
+          <w:rFonts w:ascii="Consolas" w:eastAsia="Times New Roman" w:hAnsi="Consolas" w:cs="Times New Roman"/>
+          <w:color w:val="F8F8F2"/>
+          <w:sz w:val="21"/>
+          <w:szCs w:val="21"/>
+          <w:lang w:val="en-US" w:eastAsia="ru-RU"/>
+        </w:rPr>
+        <w:t>type</w:t>
+      </w:r>
+      <w:proofErr w:type="gramEnd"/>
+      <w:r>
+        <w:rPr>
+          <w:rFonts w:ascii="Consolas" w:eastAsia="Times New Roman" w:hAnsi="Consolas" w:cs="Times New Roman"/>
+          <w:color w:val="F92672"/>
+          <w:sz w:val="21"/>
+          <w:szCs w:val="21"/>
+          <w:lang w:val="en-US" w:eastAsia="ru-RU"/>
+        </w:rPr>
+        <w:t>:</w:t>
+      </w:r>
+      <w:r>
+        <w:rPr>
+          <w:rFonts w:ascii="Consolas" w:eastAsia="Times New Roman" w:hAnsi="Consolas" w:cs="Times New Roman"/>
+          <w:color w:val="F8F8F2"/>
+          <w:sz w:val="21"/>
+          <w:szCs w:val="21"/>
+          <w:lang w:val="en-US" w:eastAsia="ru-RU"/>
+        </w:rPr>
+        <w:t> </w:t>
+      </w:r>
+      <w:r>
+        <w:rPr>
+          <w:rFonts w:ascii="Consolas" w:eastAsia="Times New Roman" w:hAnsi="Consolas" w:cs="Times New Roman"/>
+          <w:i/>
+          <w:iCs/>
+          <w:color w:val="66D9EF"/>
+          <w:sz w:val="21"/>
+          <w:szCs w:val="21"/>
+          <w:lang w:val="en-US" w:eastAsia="ru-RU"/>
+        </w:rPr>
+        <w:t>string</w:t>
+      </w:r>
+    </w:p>
+    <w:p>
+      <w:pPr>
+        <w:shd w:val="clear" w:color="auto" w:fill="272822"/>
+        <w:spacing w:after="0" w:line="285" w:lineRule="atLeast"/>
+        <w:rPr>
+          <w:rFonts w:ascii="Consolas" w:eastAsia="Times New Roman" w:hAnsi="Consolas" w:cs="Times New Roman"/>
+          <w:color w:val="F8F8F2"/>
+          <w:sz w:val="21"/>
+          <w:szCs w:val="21"/>
+          <w:lang w:val="en-US" w:eastAsia="ru-RU"/>
+        </w:rPr>
+      </w:pPr>
+      <w:r>
+        <w:rPr>
+          <w:rFonts w:ascii="Consolas" w:eastAsia="Times New Roman" w:hAnsi="Consolas" w:cs="Times New Roman"/>
+          <w:color w:val="F8F8F2"/>
+          <w:sz w:val="21"/>
+          <w:szCs w:val="21"/>
+          <w:lang w:val="en-US" w:eastAsia="ru-RU"/>
+        </w:rPr>
+        <w:t>}</w:t>
+      </w:r>
+    </w:p>
+    <w:p>
+      <w:pPr>
+        <w:shd w:val="clear" w:color="auto" w:fill="272822"/>
+        <w:spacing w:after="0" w:line="285" w:lineRule="atLeast"/>
+        <w:rPr>
+          <w:rFonts w:ascii="Consolas" w:eastAsia="Times New Roman" w:hAnsi="Consolas" w:cs="Times New Roman"/>
+          <w:color w:val="F8F8F2"/>
+          <w:sz w:val="21"/>
+          <w:szCs w:val="21"/>
+          <w:lang w:val="en-US" w:eastAsia="ru-RU"/>
+        </w:rPr>
+      </w:pPr>
+    </w:p>
+    <w:p>
+      <w:pPr>
+        <w:shd w:val="clear" w:color="auto" w:fill="272822"/>
+        <w:spacing w:after="0" w:line="285" w:lineRule="atLeast"/>
+        <w:rPr>
+          <w:rFonts w:ascii="Consolas" w:eastAsia="Times New Roman" w:hAnsi="Consolas" w:cs="Times New Roman"/>
+          <w:color w:val="F8F8F2"/>
+          <w:sz w:val="21"/>
+          <w:szCs w:val="21"/>
+          <w:lang w:val="en-US" w:eastAsia="ru-RU"/>
+        </w:rPr>
+      </w:pPr>
+      <w:proofErr w:type="spellStart"/>
+      <w:proofErr w:type="gramStart"/>
+      <w:r>
+        <w:rPr>
+          <w:rFonts w:ascii="Consolas" w:eastAsia="Times New Roman" w:hAnsi="Consolas" w:cs="Times New Roman"/>
+          <w:i/>
+          <w:iCs/>
+          <w:color w:val="66D9EF"/>
+          <w:sz w:val="21"/>
+          <w:szCs w:val="21"/>
+          <w:lang w:val="en-US" w:eastAsia="ru-RU"/>
+        </w:rPr>
+        <w:t>const</w:t>
+      </w:r>
+      <w:proofErr w:type="spellEnd"/>
+      <w:proofErr w:type="gramEnd"/>
+      <w:r>
+        <w:rPr>
+          <w:rFonts w:ascii="Consolas" w:eastAsia="Times New Roman" w:hAnsi="Consolas" w:cs="Times New Roman"/>
+          <w:color w:val="F8F8F2"/>
+          <w:sz w:val="21"/>
+          <w:szCs w:val="21"/>
+          <w:lang w:val="en-US" w:eastAsia="ru-RU"/>
+        </w:rPr>
+        <w:t> </w:t>
+      </w:r>
+      <w:r>
+        <w:rPr>
+          <w:rFonts w:ascii="Consolas" w:eastAsia="Times New Roman" w:hAnsi="Consolas" w:cs="Times New Roman"/>
+          <w:color w:val="A6E22E"/>
+          <w:sz w:val="21"/>
+          <w:szCs w:val="21"/>
+          <w:lang w:val="en-US" w:eastAsia="ru-RU"/>
+        </w:rPr>
+        <w:t>reducer</w:t>
+      </w:r>
+      <w:r>
+        <w:rPr>
+          <w:rFonts w:ascii="Consolas" w:eastAsia="Times New Roman" w:hAnsi="Consolas" w:cs="Times New Roman"/>
+          <w:color w:val="F8F8F2"/>
+          <w:sz w:val="21"/>
+          <w:szCs w:val="21"/>
+          <w:lang w:val="en-US" w:eastAsia="ru-RU"/>
+        </w:rPr>
+        <w:t> </w:t>
+      </w:r>
+      <w:r>
+        <w:rPr>
+          <w:rFonts w:ascii="Consolas" w:eastAsia="Times New Roman" w:hAnsi="Consolas" w:cs="Times New Roman"/>
+          <w:color w:val="F92672"/>
+          <w:sz w:val="21"/>
+          <w:szCs w:val="21"/>
+          <w:lang w:val="en-US" w:eastAsia="ru-RU"/>
+        </w:rPr>
+        <w:t>=</w:t>
+      </w:r>
+      <w:r>
+        <w:rPr>
+          <w:rFonts w:ascii="Consolas" w:eastAsia="Times New Roman" w:hAnsi="Consolas" w:cs="Times New Roman"/>
+          <w:color w:val="F8F8F2"/>
+          <w:sz w:val="21"/>
+          <w:szCs w:val="21"/>
+          <w:lang w:val="en-US" w:eastAsia="ru-RU"/>
+        </w:rPr>
+        <w:t> (</w:t>
+      </w:r>
+      <w:r>
+        <w:rPr>
+          <w:rFonts w:ascii="Consolas" w:eastAsia="Times New Roman" w:hAnsi="Consolas" w:cs="Times New Roman"/>
+          <w:i/>
+          <w:iCs/>
+          <w:color w:val="FD971F"/>
+          <w:sz w:val="21"/>
+          <w:szCs w:val="21"/>
+          <w:lang w:val="en-US" w:eastAsia="ru-RU"/>
+        </w:rPr>
+        <w:t>state</w:t>
+      </w:r>
+      <w:r>
+        <w:rPr>
+          <w:rFonts w:ascii="Consolas" w:eastAsia="Times New Roman" w:hAnsi="Consolas" w:cs="Times New Roman"/>
+          <w:color w:val="F92672"/>
+          <w:sz w:val="21"/>
+          <w:szCs w:val="21"/>
+          <w:lang w:val="en-US" w:eastAsia="ru-RU"/>
+        </w:rPr>
+        <w:t>:</w:t>
+      </w:r>
+      <w:r>
+        <w:rPr>
+          <w:rFonts w:ascii="Consolas" w:eastAsia="Times New Roman" w:hAnsi="Consolas" w:cs="Times New Roman"/>
+          <w:color w:val="F8F8F2"/>
+          <w:sz w:val="21"/>
+          <w:szCs w:val="21"/>
+          <w:lang w:val="en-US" w:eastAsia="ru-RU"/>
+        </w:rPr>
+        <w:t> </w:t>
+      </w:r>
+      <w:proofErr w:type="spellStart"/>
+      <w:r>
+        <w:rPr>
+          <w:rFonts w:ascii="Consolas" w:eastAsia="Times New Roman" w:hAnsi="Consolas" w:cs="Times New Roman"/>
+          <w:i/>
+          <w:iCs/>
+          <w:color w:val="66D9EF"/>
+          <w:sz w:val="21"/>
+          <w:szCs w:val="21"/>
+          <w:lang w:val="en-US" w:eastAsia="ru-RU"/>
+        </w:rPr>
+        <w:t>boolean</w:t>
+      </w:r>
+      <w:proofErr w:type="spellEnd"/>
+      <w:r>
+        <w:rPr>
+          <w:rFonts w:ascii="Consolas" w:eastAsia="Times New Roman" w:hAnsi="Consolas" w:cs="Times New Roman"/>
+          <w:color w:val="F8F8F2"/>
+          <w:sz w:val="21"/>
+          <w:szCs w:val="21"/>
+          <w:lang w:val="en-US" w:eastAsia="ru-RU"/>
+        </w:rPr>
+        <w:t>, </w:t>
+      </w:r>
+      <w:proofErr w:type="spellStart"/>
+      <w:r>
+        <w:rPr>
+          <w:rFonts w:ascii="Consolas" w:eastAsia="Times New Roman" w:hAnsi="Consolas" w:cs="Times New Roman"/>
+          <w:i/>
+          <w:iCs/>
+          <w:color w:val="FD971F"/>
+          <w:sz w:val="21"/>
+          <w:szCs w:val="21"/>
+          <w:lang w:val="en-US" w:eastAsia="ru-RU"/>
+        </w:rPr>
+        <w:t>action</w:t>
+      </w:r>
+      <w:r>
+        <w:rPr>
+          <w:rFonts w:ascii="Consolas" w:eastAsia="Times New Roman" w:hAnsi="Consolas" w:cs="Times New Roman"/>
+          <w:color w:val="F92672"/>
+          <w:sz w:val="21"/>
+          <w:szCs w:val="21"/>
+          <w:lang w:val="en-US" w:eastAsia="ru-RU"/>
+        </w:rPr>
+        <w:t>:</w:t>
+      </w:r>
+      <w:r>
+        <w:rPr>
+          <w:rFonts w:ascii="Consolas" w:eastAsia="Times New Roman" w:hAnsi="Consolas" w:cs="Times New Roman"/>
+          <w:color w:val="A6E22E"/>
+          <w:sz w:val="21"/>
+          <w:szCs w:val="21"/>
+          <w:u w:val="single"/>
+          <w:lang w:val="en-US" w:eastAsia="ru-RU"/>
+        </w:rPr>
+        <w:t>ActionType</w:t>
+      </w:r>
+      <w:proofErr w:type="spellEnd"/>
+      <w:r>
+        <w:rPr>
+          <w:rFonts w:ascii="Consolas" w:eastAsia="Times New Roman" w:hAnsi="Consolas" w:cs="Times New Roman"/>
+          <w:color w:val="F8F8F2"/>
+          <w:sz w:val="21"/>
+          <w:szCs w:val="21"/>
+          <w:lang w:val="en-US" w:eastAsia="ru-RU"/>
+        </w:rPr>
+        <w:t>) </w:t>
+      </w:r>
+      <w:r>
+        <w:rPr>
+          <w:rFonts w:ascii="Consolas" w:eastAsia="Times New Roman" w:hAnsi="Consolas" w:cs="Times New Roman"/>
+          <w:i/>
+          <w:iCs/>
+          <w:color w:val="66D9EF"/>
+          <w:sz w:val="21"/>
+          <w:szCs w:val="21"/>
+          <w:lang w:val="en-US" w:eastAsia="ru-RU"/>
+        </w:rPr>
+        <w:t>=&gt;</w:t>
+      </w:r>
+      <w:r>
+        <w:rPr>
+          <w:rFonts w:ascii="Consolas" w:eastAsia="Times New Roman" w:hAnsi="Consolas" w:cs="Times New Roman"/>
+          <w:color w:val="F8F8F2"/>
+          <w:sz w:val="21"/>
+          <w:szCs w:val="21"/>
+          <w:lang w:val="en-US" w:eastAsia="ru-RU"/>
+        </w:rPr>
+        <w:t> {</w:t>
+      </w:r>
+    </w:p>
+    <w:p>
+      <w:pPr>
+        <w:shd w:val="clear" w:color="auto" w:fill="272822"/>
+        <w:spacing w:after="0" w:line="285" w:lineRule="atLeast"/>
+        <w:rPr>
+          <w:rFonts w:ascii="Consolas" w:eastAsia="Times New Roman" w:hAnsi="Consolas" w:cs="Times New Roman"/>
+          <w:color w:val="F8F8F2"/>
+          <w:sz w:val="21"/>
+          <w:szCs w:val="21"/>
+          <w:lang w:eastAsia="ru-RU"/>
+        </w:rPr>
+      </w:pPr>
+      <w:r>
+        <w:rPr>
+          <w:rFonts w:ascii="Consolas" w:eastAsia="Times New Roman" w:hAnsi="Consolas" w:cs="Times New Roman"/>
+          <w:color w:val="F8F8F2"/>
+          <w:sz w:val="21"/>
+          <w:szCs w:val="21"/>
+          <w:lang w:val="en-US" w:eastAsia="ru-RU"/>
+        </w:rPr>
+        <w:t>  </w:t>
+      </w:r>
+      <w:r>
+        <w:rPr>
+          <w:rFonts w:ascii="Consolas" w:eastAsia="Times New Roman" w:hAnsi="Consolas" w:cs="Times New Roman"/>
+          <w:color w:val="88846F"/>
+          <w:sz w:val="21"/>
+          <w:szCs w:val="21"/>
+          <w:lang w:eastAsia="ru-RU"/>
+        </w:rPr>
+        <w:t>//инструкции, как преобразовать стейт</w:t>
+      </w:r>
+    </w:p>
+    <w:p>
+      <w:pPr>
+        <w:shd w:val="clear" w:color="auto" w:fill="272822"/>
+        <w:spacing w:after="0" w:line="285" w:lineRule="atLeast"/>
+        <w:rPr>
+          <w:rFonts w:ascii="Consolas" w:eastAsia="Times New Roman" w:hAnsi="Consolas" w:cs="Times New Roman"/>
+          <w:color w:val="F8F8F2"/>
+          <w:sz w:val="21"/>
+          <w:szCs w:val="21"/>
+          <w:lang w:eastAsia="ru-RU"/>
+        </w:rPr>
+      </w:pPr>
+    </w:p>
+    <w:p>
+      <w:pPr>
+        <w:shd w:val="clear" w:color="auto" w:fill="272822"/>
+        <w:spacing w:after="0" w:line="285" w:lineRule="atLeast"/>
+        <w:rPr>
+          <w:rFonts w:ascii="Consolas" w:eastAsia="Times New Roman" w:hAnsi="Consolas" w:cs="Times New Roman"/>
+          <w:color w:val="F8F8F2"/>
+          <w:sz w:val="21"/>
+          <w:szCs w:val="21"/>
+          <w:lang w:eastAsia="ru-RU"/>
+        </w:rPr>
+      </w:pPr>
+      <w:r>
+        <w:rPr>
+          <w:rFonts w:ascii="Consolas" w:eastAsia="Times New Roman" w:hAnsi="Consolas" w:cs="Times New Roman"/>
+          <w:color w:val="F8F8F2"/>
+          <w:sz w:val="21"/>
+          <w:szCs w:val="21"/>
+          <w:lang w:eastAsia="ru-RU"/>
+        </w:rPr>
+        <w:t>  </w:t>
+      </w:r>
+      <w:proofErr w:type="spellStart"/>
+      <w:r>
+        <w:rPr>
+          <w:rFonts w:ascii="Consolas" w:eastAsia="Times New Roman" w:hAnsi="Consolas" w:cs="Times New Roman"/>
+          <w:color w:val="F92672"/>
+          <w:sz w:val="21"/>
+          <w:szCs w:val="21"/>
+          <w:lang w:eastAsia="ru-RU"/>
+        </w:rPr>
+        <w:t>return</w:t>
+      </w:r>
+      <w:proofErr w:type="spellEnd"/>
+      <w:r>
+        <w:rPr>
+          <w:rFonts w:ascii="Consolas" w:eastAsia="Times New Roman" w:hAnsi="Consolas" w:cs="Times New Roman"/>
+          <w:color w:val="F8F8F2"/>
+          <w:sz w:val="21"/>
+          <w:szCs w:val="21"/>
+          <w:lang w:eastAsia="ru-RU"/>
+        </w:rPr>
+        <w:t> </w:t>
+      </w:r>
+      <w:proofErr w:type="spellStart"/>
+      <w:r>
+        <w:rPr>
+          <w:rFonts w:ascii="Consolas" w:eastAsia="Times New Roman" w:hAnsi="Consolas" w:cs="Times New Roman"/>
+          <w:i/>
+          <w:iCs/>
+          <w:color w:val="FD971F"/>
+          <w:sz w:val="21"/>
+          <w:szCs w:val="21"/>
+          <w:lang w:eastAsia="ru-RU"/>
+        </w:rPr>
+        <w:t>state</w:t>
+      </w:r>
+      <w:proofErr w:type="spellEnd"/>
+      <w:r>
+        <w:rPr>
+          <w:rFonts w:ascii="Consolas" w:eastAsia="Times New Roman" w:hAnsi="Consolas" w:cs="Times New Roman"/>
+          <w:color w:val="F8F8F2"/>
+          <w:sz w:val="21"/>
+          <w:szCs w:val="21"/>
+          <w:lang w:eastAsia="ru-RU"/>
+        </w:rPr>
+        <w:t> </w:t>
+      </w:r>
+      <w:r>
+        <w:rPr>
+          <w:rFonts w:ascii="Consolas" w:eastAsia="Times New Roman" w:hAnsi="Consolas" w:cs="Times New Roman"/>
+          <w:color w:val="88846F"/>
+          <w:sz w:val="21"/>
+          <w:szCs w:val="21"/>
+          <w:lang w:eastAsia="ru-RU"/>
+        </w:rPr>
+        <w:t>//возвращаем измененный стейт</w:t>
+      </w:r>
+    </w:p>
+    <w:p>
+      <w:pPr>
+        <w:shd w:val="clear" w:color="auto" w:fill="272822"/>
+        <w:spacing w:after="0" w:line="285" w:lineRule="atLeast"/>
+        <w:rPr>
+          <w:rFonts w:ascii="Consolas" w:eastAsia="Times New Roman" w:hAnsi="Consolas" w:cs="Times New Roman"/>
+          <w:color w:val="F8F8F2"/>
+          <w:sz w:val="21"/>
+          <w:szCs w:val="21"/>
+          <w:lang w:eastAsia="ru-RU"/>
+        </w:rPr>
+      </w:pPr>
+      <w:r>
+        <w:rPr>
+          <w:rFonts w:ascii="Consolas" w:eastAsia="Times New Roman" w:hAnsi="Consolas" w:cs="Times New Roman"/>
+          <w:color w:val="F8F8F2"/>
+          <w:sz w:val="21"/>
+          <w:szCs w:val="21"/>
+          <w:lang w:eastAsia="ru-RU"/>
+        </w:rPr>
+        <w:t>}</w:t>
+      </w:r>
+    </w:p>
+    <w:p>
+      <w:pPr>
         <w:rPr>
           <w:highlight w:val="cyan"/>
+          <w:lang w:val="en-US"/>
+        </w:rPr>
+      </w:pPr>
+    </w:p>
+    <w:p>
+      <w:r>
+        <w:t xml:space="preserve">Заменим </w:t>
+      </w:r>
+      <w:proofErr w:type="gramStart"/>
+      <w:r>
+        <w:t>используемый</w:t>
+      </w:r>
+      <w:proofErr w:type="gramEnd"/>
+      <w:r>
+        <w:t xml:space="preserve"> </w:t>
+      </w:r>
+      <w:r>
+        <w:rPr>
+          <w:lang w:val="en-US"/>
+        </w:rPr>
+        <w:t>useState</w:t>
+      </w:r>
+      <w:r>
+        <w:t xml:space="preserve">() на </w:t>
+      </w:r>
+      <w:r>
+        <w:rPr>
+          <w:lang w:val="en-US"/>
+        </w:rPr>
+        <w:t>useReducer</w:t>
+      </w:r>
+      <w:r>
+        <w:t>()</w:t>
+      </w:r>
+    </w:p>
+    <w:p>
+      <w:pPr>
+        <w:shd w:val="clear" w:color="auto" w:fill="272822"/>
+        <w:spacing w:after="0" w:line="285" w:lineRule="atLeast"/>
+        <w:rPr>
+          <w:rFonts w:ascii="Consolas" w:eastAsia="Times New Roman" w:hAnsi="Consolas" w:cs="Times New Roman"/>
+          <w:color w:val="F8F8F2"/>
+          <w:sz w:val="21"/>
+          <w:szCs w:val="21"/>
+          <w:lang w:val="en-US" w:eastAsia="ru-RU"/>
+        </w:rPr>
+      </w:pPr>
+      <w:proofErr w:type="gramStart"/>
+      <w:r>
+        <w:rPr>
+          <w:rFonts w:ascii="Consolas" w:eastAsia="Times New Roman" w:hAnsi="Consolas" w:cs="Times New Roman"/>
+          <w:color w:val="F92672"/>
+          <w:sz w:val="21"/>
+          <w:szCs w:val="21"/>
+          <w:lang w:val="en-US" w:eastAsia="ru-RU"/>
+        </w:rPr>
+        <w:t>export</w:t>
+      </w:r>
+      <w:proofErr w:type="gramEnd"/>
+      <w:r>
+        <w:rPr>
+          <w:rFonts w:ascii="Consolas" w:eastAsia="Times New Roman" w:hAnsi="Consolas" w:cs="Times New Roman"/>
+          <w:color w:val="F8F8F2"/>
+          <w:sz w:val="21"/>
+          <w:szCs w:val="21"/>
+          <w:lang w:val="en-US" w:eastAsia="ru-RU"/>
+        </w:rPr>
+        <w:t> </w:t>
+      </w:r>
+      <w:r>
+        <w:rPr>
+          <w:rFonts w:ascii="Consolas" w:eastAsia="Times New Roman" w:hAnsi="Consolas" w:cs="Times New Roman"/>
+          <w:i/>
+          <w:iCs/>
+          <w:color w:val="66D9EF"/>
+          <w:sz w:val="21"/>
+          <w:szCs w:val="21"/>
+          <w:lang w:val="en-US" w:eastAsia="ru-RU"/>
+        </w:rPr>
+        <w:t>function</w:t>
+      </w:r>
+      <w:r>
+        <w:rPr>
+          <w:rFonts w:ascii="Consolas" w:eastAsia="Times New Roman" w:hAnsi="Consolas" w:cs="Times New Roman"/>
+          <w:color w:val="F8F8F2"/>
+          <w:sz w:val="21"/>
+          <w:szCs w:val="21"/>
+          <w:lang w:val="en-US" w:eastAsia="ru-RU"/>
+        </w:rPr>
+        <w:t> </w:t>
+      </w:r>
+      <w:r>
+        <w:rPr>
+          <w:rFonts w:ascii="Consolas" w:eastAsia="Times New Roman" w:hAnsi="Consolas" w:cs="Times New Roman"/>
+          <w:color w:val="A6E22E"/>
+          <w:sz w:val="21"/>
+          <w:szCs w:val="21"/>
+          <w:lang w:val="en-US" w:eastAsia="ru-RU"/>
+        </w:rPr>
+        <w:t>UnControlledAccordion</w:t>
+      </w:r>
+      <w:r>
+        <w:rPr>
+          <w:rFonts w:ascii="Consolas" w:eastAsia="Times New Roman" w:hAnsi="Consolas" w:cs="Times New Roman"/>
+          <w:color w:val="F8F8F2"/>
+          <w:sz w:val="21"/>
+          <w:szCs w:val="21"/>
+          <w:lang w:val="en-US" w:eastAsia="ru-RU"/>
+        </w:rPr>
+        <w:t> (</w:t>
+      </w:r>
+      <w:r>
+        <w:rPr>
+          <w:rFonts w:ascii="Consolas" w:eastAsia="Times New Roman" w:hAnsi="Consolas" w:cs="Times New Roman"/>
+          <w:i/>
+          <w:iCs/>
+          <w:color w:val="FD971F"/>
+          <w:sz w:val="21"/>
+          <w:szCs w:val="21"/>
+          <w:lang w:val="en-US" w:eastAsia="ru-RU"/>
+        </w:rPr>
+        <w:t>props</w:t>
+      </w:r>
+      <w:r>
+        <w:rPr>
+          <w:rFonts w:ascii="Consolas" w:eastAsia="Times New Roman" w:hAnsi="Consolas" w:cs="Times New Roman"/>
+          <w:color w:val="F92672"/>
+          <w:sz w:val="21"/>
+          <w:szCs w:val="21"/>
+          <w:lang w:val="en-US" w:eastAsia="ru-RU"/>
+        </w:rPr>
+        <w:t>:</w:t>
+      </w:r>
+      <w:r>
+        <w:rPr>
+          <w:rFonts w:ascii="Consolas" w:eastAsia="Times New Roman" w:hAnsi="Consolas" w:cs="Times New Roman"/>
+          <w:color w:val="F8F8F2"/>
+          <w:sz w:val="21"/>
+          <w:szCs w:val="21"/>
+          <w:lang w:val="en-US" w:eastAsia="ru-RU"/>
+        </w:rPr>
+        <w:t> </w:t>
+      </w:r>
+      <w:r>
+        <w:rPr>
+          <w:rFonts w:ascii="Consolas" w:eastAsia="Times New Roman" w:hAnsi="Consolas" w:cs="Times New Roman"/>
+          <w:color w:val="A6E22E"/>
+          <w:sz w:val="21"/>
+          <w:szCs w:val="21"/>
+          <w:u w:val="single"/>
+          <w:lang w:val="en-US" w:eastAsia="ru-RU"/>
+        </w:rPr>
+        <w:t>AccordionPropsType</w:t>
+      </w:r>
+      <w:r>
+        <w:rPr>
+          <w:rFonts w:ascii="Consolas" w:eastAsia="Times New Roman" w:hAnsi="Consolas" w:cs="Times New Roman"/>
+          <w:color w:val="F8F8F2"/>
+          <w:sz w:val="21"/>
+          <w:szCs w:val="21"/>
+          <w:lang w:val="en-US" w:eastAsia="ru-RU"/>
+        </w:rPr>
+        <w:t>) {</w:t>
+      </w:r>
+    </w:p>
+    <w:p>
+      <w:pPr>
+        <w:shd w:val="clear" w:color="auto" w:fill="272822"/>
+        <w:spacing w:after="0" w:line="285" w:lineRule="atLeast"/>
+        <w:rPr>
+          <w:rFonts w:ascii="Consolas" w:eastAsia="Times New Roman" w:hAnsi="Consolas" w:cs="Times New Roman"/>
+          <w:color w:val="F8F8F2"/>
+          <w:sz w:val="21"/>
+          <w:szCs w:val="21"/>
+          <w:lang w:val="en-US" w:eastAsia="ru-RU"/>
+        </w:rPr>
+      </w:pPr>
+      <w:r>
+        <w:rPr>
+          <w:rFonts w:ascii="Consolas" w:eastAsia="Times New Roman" w:hAnsi="Consolas" w:cs="Times New Roman"/>
+          <w:color w:val="F8F8F2"/>
+          <w:sz w:val="21"/>
+          <w:szCs w:val="21"/>
+          <w:lang w:val="en-US" w:eastAsia="ru-RU"/>
+        </w:rPr>
+        <w:t>  </w:t>
+      </w:r>
+      <w:r>
+        <w:rPr>
+          <w:rFonts w:ascii="Consolas" w:eastAsia="Times New Roman" w:hAnsi="Consolas" w:cs="Times New Roman"/>
+          <w:color w:val="88846F"/>
+          <w:sz w:val="21"/>
+          <w:szCs w:val="21"/>
+          <w:lang w:val="en-US" w:eastAsia="ru-RU"/>
+        </w:rPr>
+        <w:t>// let [collapsed, </w:t>
+      </w:r>
+      <w:proofErr w:type="spellStart"/>
+      <w:r>
+        <w:rPr>
+          <w:rFonts w:ascii="Consolas" w:eastAsia="Times New Roman" w:hAnsi="Consolas" w:cs="Times New Roman"/>
+          <w:color w:val="88846F"/>
+          <w:sz w:val="21"/>
+          <w:szCs w:val="21"/>
+          <w:lang w:val="en-US" w:eastAsia="ru-RU"/>
+        </w:rPr>
+        <w:t>setCollapsed</w:t>
+      </w:r>
+      <w:proofErr w:type="spellEnd"/>
+      <w:r>
+        <w:rPr>
+          <w:rFonts w:ascii="Consolas" w:eastAsia="Times New Roman" w:hAnsi="Consolas" w:cs="Times New Roman"/>
+          <w:color w:val="88846F"/>
+          <w:sz w:val="21"/>
+          <w:szCs w:val="21"/>
+          <w:lang w:val="en-US" w:eastAsia="ru-RU"/>
+        </w:rPr>
+        <w:t>] = </w:t>
+      </w:r>
+      <w:proofErr w:type="gramStart"/>
+      <w:r>
+        <w:rPr>
+          <w:rFonts w:ascii="Consolas" w:eastAsia="Times New Roman" w:hAnsi="Consolas" w:cs="Times New Roman"/>
+          <w:color w:val="88846F"/>
+          <w:sz w:val="21"/>
+          <w:szCs w:val="21"/>
+          <w:lang w:val="en-US" w:eastAsia="ru-RU"/>
+        </w:rPr>
+        <w:t>useState(</w:t>
+      </w:r>
+      <w:proofErr w:type="gramEnd"/>
+    </w:p>
+    <w:p>
+      <w:pPr>
+        <w:shd w:val="clear" w:color="auto" w:fill="272822"/>
+        <w:spacing w:after="0" w:line="285" w:lineRule="atLeast"/>
+        <w:rPr>
+          <w:rFonts w:ascii="Consolas" w:eastAsia="Times New Roman" w:hAnsi="Consolas" w:cs="Times New Roman"/>
+          <w:color w:val="F8F8F2"/>
+          <w:sz w:val="21"/>
+          <w:szCs w:val="21"/>
+          <w:lang w:val="en-US" w:eastAsia="ru-RU"/>
+        </w:rPr>
+      </w:pPr>
+      <w:r>
+        <w:rPr>
+          <w:rFonts w:ascii="Consolas" w:eastAsia="Times New Roman" w:hAnsi="Consolas" w:cs="Times New Roman"/>
+          <w:color w:val="F8F8F2"/>
+          <w:sz w:val="21"/>
+          <w:szCs w:val="21"/>
+          <w:lang w:val="en-US" w:eastAsia="ru-RU"/>
+        </w:rPr>
+        <w:lastRenderedPageBreak/>
+        <w:t>  </w:t>
+      </w:r>
+      <w:r>
+        <w:rPr>
+          <w:rFonts w:ascii="Consolas" w:eastAsia="Times New Roman" w:hAnsi="Consolas" w:cs="Times New Roman"/>
+          <w:color w:val="88846F"/>
+          <w:sz w:val="21"/>
+          <w:szCs w:val="21"/>
+          <w:lang w:val="en-US" w:eastAsia="ru-RU"/>
+        </w:rPr>
+        <w:t>//   </w:t>
+      </w:r>
+      <w:proofErr w:type="spellStart"/>
+      <w:proofErr w:type="gramStart"/>
+      <w:r>
+        <w:rPr>
+          <w:rFonts w:ascii="Consolas" w:eastAsia="Times New Roman" w:hAnsi="Consolas" w:cs="Times New Roman"/>
+          <w:color w:val="88846F"/>
+          <w:sz w:val="21"/>
+          <w:szCs w:val="21"/>
+          <w:lang w:val="en-US" w:eastAsia="ru-RU"/>
+        </w:rPr>
+        <w:t>props.defaultOn</w:t>
+      </w:r>
+      <w:proofErr w:type="spellEnd"/>
+      <w:r>
+        <w:rPr>
+          <w:rFonts w:ascii="Consolas" w:eastAsia="Times New Roman" w:hAnsi="Consolas" w:cs="Times New Roman"/>
+          <w:color w:val="88846F"/>
+          <w:sz w:val="21"/>
+          <w:szCs w:val="21"/>
+          <w:lang w:val="en-US" w:eastAsia="ru-RU"/>
+        </w:rPr>
+        <w:t> ? </w:t>
+      </w:r>
+      <w:proofErr w:type="spellStart"/>
+      <w:r>
+        <w:rPr>
+          <w:rFonts w:ascii="Consolas" w:eastAsia="Times New Roman" w:hAnsi="Consolas" w:cs="Times New Roman"/>
+          <w:color w:val="88846F"/>
+          <w:sz w:val="21"/>
+          <w:szCs w:val="21"/>
+          <w:lang w:val="en-US" w:eastAsia="ru-RU"/>
+        </w:rPr>
+        <w:t>props.defaultOn</w:t>
+      </w:r>
+      <w:proofErr w:type="spellEnd"/>
+      <w:r>
+        <w:rPr>
+          <w:rFonts w:ascii="Consolas" w:eastAsia="Times New Roman" w:hAnsi="Consolas" w:cs="Times New Roman"/>
+          <w:color w:val="88846F"/>
+          <w:sz w:val="21"/>
+          <w:szCs w:val="21"/>
+          <w:lang w:val="en-US" w:eastAsia="ru-RU"/>
+        </w:rPr>
+        <w:t> :</w:t>
+      </w:r>
+      <w:proofErr w:type="gramEnd"/>
+      <w:r>
+        <w:rPr>
+          <w:rFonts w:ascii="Consolas" w:eastAsia="Times New Roman" w:hAnsi="Consolas" w:cs="Times New Roman"/>
+          <w:color w:val="88846F"/>
+          <w:sz w:val="21"/>
+          <w:szCs w:val="21"/>
+          <w:lang w:val="en-US" w:eastAsia="ru-RU"/>
+        </w:rPr>
+        <w:t> false</w:t>
+      </w:r>
+    </w:p>
+    <w:p>
+      <w:pPr>
+        <w:shd w:val="clear" w:color="auto" w:fill="272822"/>
+        <w:spacing w:after="0" w:line="285" w:lineRule="atLeast"/>
+        <w:rPr>
+          <w:rFonts w:ascii="Consolas" w:eastAsia="Times New Roman" w:hAnsi="Consolas" w:cs="Times New Roman"/>
+          <w:color w:val="F8F8F2"/>
+          <w:sz w:val="21"/>
+          <w:szCs w:val="21"/>
+          <w:lang w:val="en-US" w:eastAsia="ru-RU"/>
+        </w:rPr>
+      </w:pPr>
+      <w:r>
+        <w:rPr>
+          <w:rFonts w:ascii="Consolas" w:eastAsia="Times New Roman" w:hAnsi="Consolas" w:cs="Times New Roman"/>
+          <w:color w:val="F8F8F2"/>
+          <w:sz w:val="21"/>
+          <w:szCs w:val="21"/>
+          <w:lang w:val="en-US" w:eastAsia="ru-RU"/>
+        </w:rPr>
+        <w:t>  </w:t>
+      </w:r>
+      <w:r>
+        <w:rPr>
+          <w:rFonts w:ascii="Consolas" w:eastAsia="Times New Roman" w:hAnsi="Consolas" w:cs="Times New Roman"/>
+          <w:color w:val="88846F"/>
+          <w:sz w:val="21"/>
+          <w:szCs w:val="21"/>
+          <w:lang w:val="en-US" w:eastAsia="ru-RU"/>
+        </w:rPr>
+        <w:t>// )</w:t>
+      </w:r>
+    </w:p>
+    <w:p>
+      <w:pPr>
+        <w:shd w:val="clear" w:color="auto" w:fill="272822"/>
+        <w:spacing w:after="0" w:line="285" w:lineRule="atLeast"/>
+        <w:rPr>
+          <w:rFonts w:ascii="Consolas" w:eastAsia="Times New Roman" w:hAnsi="Consolas" w:cs="Times New Roman"/>
+          <w:color w:val="F8F8F2"/>
+          <w:sz w:val="21"/>
+          <w:szCs w:val="21"/>
+          <w:lang w:val="en-US" w:eastAsia="ru-RU"/>
+        </w:rPr>
+      </w:pPr>
+      <w:r>
+        <w:rPr>
+          <w:rFonts w:ascii="Consolas" w:eastAsia="Times New Roman" w:hAnsi="Consolas" w:cs="Times New Roman"/>
+          <w:color w:val="F8F8F2"/>
+          <w:sz w:val="21"/>
+          <w:szCs w:val="21"/>
+          <w:lang w:val="en-US" w:eastAsia="ru-RU"/>
+        </w:rPr>
+        <w:t>  </w:t>
+      </w:r>
+      <w:proofErr w:type="gramStart"/>
+      <w:r>
+        <w:rPr>
+          <w:rFonts w:ascii="Consolas" w:eastAsia="Times New Roman" w:hAnsi="Consolas" w:cs="Times New Roman"/>
+          <w:i/>
+          <w:iCs/>
+          <w:color w:val="66D9EF"/>
+          <w:sz w:val="21"/>
+          <w:szCs w:val="21"/>
+          <w:lang w:val="en-US" w:eastAsia="ru-RU"/>
+        </w:rPr>
+        <w:t>let</w:t>
+      </w:r>
+      <w:proofErr w:type="gramEnd"/>
+      <w:r>
+        <w:rPr>
+          <w:rFonts w:ascii="Consolas" w:eastAsia="Times New Roman" w:hAnsi="Consolas" w:cs="Times New Roman"/>
+          <w:color w:val="F8F8F2"/>
+          <w:sz w:val="21"/>
+          <w:szCs w:val="21"/>
+          <w:lang w:val="en-US" w:eastAsia="ru-RU"/>
+        </w:rPr>
+        <w:t> [collapsed, </w:t>
+      </w:r>
+      <w:r>
+        <w:rPr>
+          <w:rFonts w:ascii="Consolas" w:eastAsia="Times New Roman" w:hAnsi="Consolas" w:cs="Times New Roman"/>
+          <w:color w:val="A6E22E"/>
+          <w:sz w:val="21"/>
+          <w:szCs w:val="21"/>
+          <w:lang w:val="en-US" w:eastAsia="ru-RU"/>
+        </w:rPr>
+        <w:t>dispatch</w:t>
+      </w:r>
+      <w:r>
+        <w:rPr>
+          <w:rFonts w:ascii="Consolas" w:eastAsia="Times New Roman" w:hAnsi="Consolas" w:cs="Times New Roman"/>
+          <w:color w:val="F8F8F2"/>
+          <w:sz w:val="21"/>
+          <w:szCs w:val="21"/>
+          <w:lang w:val="en-US" w:eastAsia="ru-RU"/>
+        </w:rPr>
+        <w:t>] </w:t>
+      </w:r>
+      <w:r>
+        <w:rPr>
+          <w:rFonts w:ascii="Consolas" w:eastAsia="Times New Roman" w:hAnsi="Consolas" w:cs="Times New Roman"/>
+          <w:color w:val="F92672"/>
+          <w:sz w:val="21"/>
+          <w:szCs w:val="21"/>
+          <w:lang w:val="en-US" w:eastAsia="ru-RU"/>
+        </w:rPr>
+        <w:t>=</w:t>
+      </w:r>
+      <w:r>
+        <w:rPr>
+          <w:rFonts w:ascii="Consolas" w:eastAsia="Times New Roman" w:hAnsi="Consolas" w:cs="Times New Roman"/>
+          <w:color w:val="F8F8F2"/>
+          <w:sz w:val="21"/>
+          <w:szCs w:val="21"/>
+          <w:lang w:val="en-US" w:eastAsia="ru-RU"/>
+        </w:rPr>
+        <w:t> </w:t>
+      </w:r>
+      <w:r>
+        <w:rPr>
+          <w:rFonts w:ascii="Consolas" w:eastAsia="Times New Roman" w:hAnsi="Consolas" w:cs="Times New Roman"/>
+          <w:color w:val="A6E22E"/>
+          <w:sz w:val="21"/>
+          <w:szCs w:val="21"/>
+          <w:lang w:val="en-US" w:eastAsia="ru-RU"/>
+        </w:rPr>
+        <w:t>useReducer</w:t>
+      </w:r>
+      <w:r>
+        <w:rPr>
+          <w:rFonts w:ascii="Consolas" w:eastAsia="Times New Roman" w:hAnsi="Consolas" w:cs="Times New Roman"/>
+          <w:color w:val="F8F8F2"/>
+          <w:sz w:val="21"/>
+          <w:szCs w:val="21"/>
+          <w:lang w:val="en-US" w:eastAsia="ru-RU"/>
+        </w:rPr>
+        <w:t>(</w:t>
+      </w:r>
+      <w:r>
+        <w:rPr>
+          <w:rFonts w:ascii="Consolas" w:eastAsia="Times New Roman" w:hAnsi="Consolas" w:cs="Times New Roman"/>
+          <w:color w:val="A6E22E"/>
+          <w:sz w:val="21"/>
+          <w:szCs w:val="21"/>
+          <w:lang w:val="en-US" w:eastAsia="ru-RU"/>
+        </w:rPr>
+        <w:t>reducer</w:t>
+      </w:r>
+      <w:r>
+        <w:rPr>
+          <w:rFonts w:ascii="Consolas" w:eastAsia="Times New Roman" w:hAnsi="Consolas" w:cs="Times New Roman"/>
+          <w:color w:val="F8F8F2"/>
+          <w:sz w:val="21"/>
+          <w:szCs w:val="21"/>
+          <w:lang w:val="en-US" w:eastAsia="ru-RU"/>
+        </w:rPr>
+        <w:t>, </w:t>
+      </w:r>
+      <w:r>
+        <w:rPr>
+          <w:rFonts w:ascii="Consolas" w:eastAsia="Times New Roman" w:hAnsi="Consolas" w:cs="Times New Roman"/>
+          <w:color w:val="AE81FF"/>
+          <w:sz w:val="21"/>
+          <w:szCs w:val="21"/>
+          <w:lang w:val="en-US" w:eastAsia="ru-RU"/>
+        </w:rPr>
+        <w:t>false</w:t>
+      </w:r>
+      <w:r>
+        <w:rPr>
+          <w:rFonts w:ascii="Consolas" w:eastAsia="Times New Roman" w:hAnsi="Consolas" w:cs="Times New Roman"/>
+          <w:color w:val="F8F8F2"/>
+          <w:sz w:val="21"/>
+          <w:szCs w:val="21"/>
+          <w:lang w:val="en-US" w:eastAsia="ru-RU"/>
+        </w:rPr>
+        <w:t>)</w:t>
+      </w:r>
+    </w:p>
+    <w:p>
+      <w:pPr>
+        <w:spacing w:after="0"/>
+      </w:pPr>
+      <w:r>
+        <w:rPr>
+          <w:b/>
+        </w:rPr>
+        <w:t>Первый аргумент</w:t>
+      </w:r>
+      <w:r>
+        <w:t xml:space="preserve"> </w:t>
+      </w:r>
+      <w:r>
+        <w:rPr>
+          <w:lang w:val="en-US"/>
+        </w:rPr>
+        <w:t>useReducer</w:t>
+      </w:r>
+      <w:r>
+        <w:t>()</w:t>
+      </w:r>
+      <w:r>
+        <w:t>- это функция редьюсер</w:t>
+      </w:r>
+    </w:p>
+    <w:p>
+      <w:pPr>
+        <w:spacing w:after="0"/>
+      </w:pPr>
+      <w:r>
+        <w:rPr>
+          <w:b/>
+        </w:rPr>
+        <w:t>Второй аргумент</w:t>
+      </w:r>
+      <w:r>
+        <w:rPr>
+          <w:b/>
+        </w:rPr>
+        <w:t xml:space="preserve"> </w:t>
+      </w:r>
+      <w:r>
+        <w:rPr>
+          <w:lang w:val="en-US"/>
+        </w:rPr>
+        <w:t>use</w:t>
+      </w:r>
+      <w:r>
+        <w:t xml:space="preserve"> </w:t>
+      </w:r>
+      <w:r>
+        <w:rPr>
+          <w:lang w:val="en-US"/>
+        </w:rPr>
+        <w:t>Reducer</w:t>
+      </w:r>
+      <w:r>
+        <w:t>()</w:t>
+      </w:r>
+      <w:r>
+        <w:t xml:space="preserve"> -</w:t>
+      </w:r>
+      <w:r>
+        <w:t xml:space="preserve"> исходное состояние стейта</w:t>
+      </w:r>
+      <w:r>
+        <w:t>.</w:t>
+      </w:r>
+    </w:p>
+    <w:p>
+      <w:r>
+        <w:t>Хук возвращает массив пар значений:</w:t>
+      </w:r>
+    </w:p>
+    <w:p>
+      <w:pPr>
+        <w:spacing w:after="0"/>
+      </w:pPr>
+      <w:proofErr w:type="gramStart"/>
+      <w:r>
+        <w:rPr>
+          <w:b/>
+          <w:lang w:val="en-US"/>
+        </w:rPr>
+        <w:t>collapsed</w:t>
+      </w:r>
+      <w:proofErr w:type="gramEnd"/>
+      <w:r>
+        <w:rPr>
+          <w:lang w:val="en-US"/>
+        </w:rPr>
+        <w:t xml:space="preserve"> - </w:t>
+      </w:r>
+      <w:r>
+        <w:t>значение измененного стейта.</w:t>
+      </w:r>
+    </w:p>
+    <w:p>
+      <w:pPr>
+        <w:spacing w:after="0"/>
+        <w:rPr>
+          <w:b/>
+        </w:rPr>
+      </w:pPr>
+      <w:proofErr w:type="gramStart"/>
+      <w:r>
+        <w:rPr>
+          <w:b/>
+          <w:lang w:val="en-US"/>
+        </w:rPr>
+        <w:t>dispatch</w:t>
+      </w:r>
+      <w:r>
+        <w:rPr>
+          <w:b/>
+        </w:rPr>
+        <w:t>(</w:t>
+      </w:r>
+      <w:proofErr w:type="gramEnd"/>
+      <w:r>
+        <w:rPr>
+          <w:b/>
+        </w:rPr>
+        <w:t>)</w:t>
+      </w:r>
+      <w:r>
+        <w:t xml:space="preserve"> </w:t>
+      </w:r>
+      <w:r>
+        <w:t>- функция</w:t>
+      </w:r>
+      <w:r>
+        <w:t xml:space="preserve"> </w:t>
+      </w:r>
+      <w:proofErr w:type="spellStart"/>
+      <w:r>
+        <w:t>диспатч</w:t>
+      </w:r>
+      <w:proofErr w:type="spellEnd"/>
+      <w:r>
+        <w:t xml:space="preserve">, которая позволяет отправить в </w:t>
+      </w:r>
+      <w:proofErr w:type="spellStart"/>
+      <w:r>
+        <w:t>реакт</w:t>
+      </w:r>
+      <w:proofErr w:type="spellEnd"/>
+      <w:r>
+        <w:t xml:space="preserve"> и инструкции </w:t>
+      </w:r>
+      <w:r>
+        <w:rPr>
+          <w:b/>
+          <w:lang w:val="en-US"/>
+        </w:rPr>
+        <w:t>action</w:t>
+      </w:r>
+      <w:r>
+        <w:rPr>
+          <w:b/>
+        </w:rPr>
+        <w:t>:</w:t>
+      </w:r>
+    </w:p>
+    <w:p>
+      <w:pPr>
+        <w:rPr>
+          <w:b/>
+          <w:lang w:val="en-US"/>
+        </w:rPr>
+      </w:pPr>
+      <w:proofErr w:type="gramStart"/>
+      <w:r>
+        <w:rPr>
+          <w:b/>
+          <w:lang w:val="en-US"/>
+        </w:rPr>
+        <w:t>dispatch</w:t>
+      </w:r>
+      <w:proofErr w:type="gramEnd"/>
+      <w:r>
+        <w:rPr>
+          <w:b/>
+        </w:rPr>
+        <w:t xml:space="preserve"> </w:t>
+      </w:r>
+      <w:r>
+        <w:rPr>
+          <w:b/>
+        </w:rPr>
+        <w:t>(</w:t>
+      </w:r>
+      <w:r>
+        <w:rPr>
+          <w:b/>
+          <w:lang w:val="en-US"/>
+        </w:rPr>
+        <w:t>action</w:t>
+      </w:r>
+      <w:r>
+        <w:rPr>
+          <w:b/>
+        </w:rPr>
+        <w:t>)</w:t>
+      </w:r>
+    </w:p>
+    <w:p>
+      <w:pPr>
+        <w:rPr>
+          <w:b/>
+          <w:lang w:val="en-US"/>
+        </w:rPr>
+      </w:pPr>
+    </w:p>
+    <w:p>
+      <w:pPr>
+        <w:rPr>
+          <w:b/>
+        </w:rPr>
+      </w:pPr>
+      <w:r>
+        <w:rPr>
+          <w:b/>
+        </w:rPr>
+        <w:t xml:space="preserve">Теперь в </w:t>
+      </w:r>
+      <w:r>
+        <w:rPr>
+          <w:b/>
+          <w:lang w:val="en-US"/>
+        </w:rPr>
+        <w:t>JSX</w:t>
+      </w:r>
+      <w:r>
+        <w:rPr>
+          <w:b/>
+        </w:rPr>
+        <w:t xml:space="preserve"> </w:t>
+      </w:r>
+      <w:r>
+        <w:rPr>
+          <w:b/>
+        </w:rPr>
+        <w:t xml:space="preserve">мы вызываем </w:t>
+      </w:r>
+      <w:r>
+        <w:rPr>
+          <w:b/>
+          <w:lang w:val="en-US"/>
+        </w:rPr>
+        <w:t>dispatch</w:t>
+      </w:r>
+      <w:r>
+        <w:rPr>
+          <w:b/>
+        </w:rPr>
+        <w:t xml:space="preserve"> при клике, в нем передаем тип </w:t>
+      </w:r>
+      <w:r>
+        <w:rPr>
+          <w:b/>
+          <w:lang w:val="en-US"/>
+        </w:rPr>
+        <w:t>action</w:t>
+      </w:r>
+      <w:r>
+        <w:rPr>
+          <w:b/>
+        </w:rPr>
+        <w:t>:</w:t>
+      </w:r>
+    </w:p>
+    <w:p>
+      <w:pPr>
+        <w:shd w:val="clear" w:color="auto" w:fill="272822"/>
+        <w:spacing w:after="0" w:line="285" w:lineRule="atLeast"/>
+        <w:rPr>
+          <w:rFonts w:ascii="Consolas" w:eastAsia="Times New Roman" w:hAnsi="Consolas" w:cs="Times New Roman"/>
+          <w:color w:val="F8F8F2"/>
+          <w:sz w:val="21"/>
+          <w:szCs w:val="21"/>
+          <w:lang w:val="en-US" w:eastAsia="ru-RU"/>
+        </w:rPr>
+      </w:pPr>
+      <w:r>
+        <w:rPr>
+          <w:rFonts w:ascii="Consolas" w:eastAsia="Times New Roman" w:hAnsi="Consolas" w:cs="Times New Roman"/>
+          <w:color w:val="F8F8F2"/>
+          <w:sz w:val="21"/>
+          <w:szCs w:val="21"/>
+          <w:lang w:val="en-US" w:eastAsia="ru-RU"/>
+        </w:rPr>
+        <w:t> &lt;</w:t>
+      </w:r>
+      <w:proofErr w:type="spellStart"/>
+      <w:r>
+        <w:rPr>
+          <w:rFonts w:ascii="Consolas" w:eastAsia="Times New Roman" w:hAnsi="Consolas" w:cs="Times New Roman"/>
+          <w:i/>
+          <w:iCs/>
+          <w:color w:val="66D9EF"/>
+          <w:sz w:val="21"/>
+          <w:szCs w:val="21"/>
+          <w:lang w:val="en-US" w:eastAsia="ru-RU"/>
+        </w:rPr>
+        <w:t>AccordionTitle</w:t>
+      </w:r>
+      <w:proofErr w:type="spellEnd"/>
+      <w:r>
+        <w:rPr>
+          <w:rFonts w:ascii="Consolas" w:eastAsia="Times New Roman" w:hAnsi="Consolas" w:cs="Times New Roman"/>
+          <w:color w:val="F8F8F2"/>
+          <w:sz w:val="21"/>
+          <w:szCs w:val="21"/>
+          <w:lang w:val="en-US" w:eastAsia="ru-RU"/>
+        </w:rPr>
+        <w:t> </w:t>
+      </w:r>
+    </w:p>
+    <w:p>
+      <w:pPr>
+        <w:shd w:val="clear" w:color="auto" w:fill="272822"/>
+        <w:spacing w:after="0" w:line="285" w:lineRule="atLeast"/>
+        <w:rPr>
+          <w:rFonts w:ascii="Consolas" w:eastAsia="Times New Roman" w:hAnsi="Consolas" w:cs="Times New Roman"/>
+          <w:color w:val="F8F8F2"/>
+          <w:sz w:val="21"/>
+          <w:szCs w:val="21"/>
+          <w:lang w:val="en-US" w:eastAsia="ru-RU"/>
+        </w:rPr>
+      </w:pPr>
+      <w:r>
+        <w:rPr>
+          <w:rFonts w:ascii="Consolas" w:eastAsia="Times New Roman" w:hAnsi="Consolas" w:cs="Times New Roman"/>
+          <w:color w:val="F8F8F2"/>
+          <w:sz w:val="21"/>
+          <w:szCs w:val="21"/>
+          <w:lang w:val="en-US" w:eastAsia="ru-RU"/>
+        </w:rPr>
+        <w:t>        </w:t>
+      </w:r>
+      <w:proofErr w:type="spellStart"/>
+      <w:proofErr w:type="gramStart"/>
+      <w:r>
+        <w:rPr>
+          <w:rFonts w:ascii="Consolas" w:eastAsia="Times New Roman" w:hAnsi="Consolas" w:cs="Times New Roman"/>
+          <w:color w:val="A6E22E"/>
+          <w:sz w:val="21"/>
+          <w:szCs w:val="21"/>
+          <w:lang w:val="en-US" w:eastAsia="ru-RU"/>
+        </w:rPr>
+        <w:t>titleValue</w:t>
+      </w:r>
+      <w:proofErr w:type="spellEnd"/>
+      <w:proofErr w:type="gramEnd"/>
+      <w:r>
+        <w:rPr>
+          <w:rFonts w:ascii="Consolas" w:eastAsia="Times New Roman" w:hAnsi="Consolas" w:cs="Times New Roman"/>
+          <w:color w:val="F92672"/>
+          <w:sz w:val="21"/>
+          <w:szCs w:val="21"/>
+          <w:lang w:val="en-US" w:eastAsia="ru-RU"/>
+        </w:rPr>
+        <w:t>={</w:t>
+      </w:r>
+      <w:proofErr w:type="spellStart"/>
+      <w:r>
+        <w:rPr>
+          <w:rFonts w:ascii="Consolas" w:eastAsia="Times New Roman" w:hAnsi="Consolas" w:cs="Times New Roman"/>
+          <w:i/>
+          <w:iCs/>
+          <w:color w:val="FD971F"/>
+          <w:sz w:val="21"/>
+          <w:szCs w:val="21"/>
+          <w:lang w:val="en-US" w:eastAsia="ru-RU"/>
+        </w:rPr>
+        <w:t>props</w:t>
+      </w:r>
+      <w:r>
+        <w:rPr>
+          <w:rFonts w:ascii="Consolas" w:eastAsia="Times New Roman" w:hAnsi="Consolas" w:cs="Times New Roman"/>
+          <w:color w:val="F8F8F2"/>
+          <w:sz w:val="21"/>
+          <w:szCs w:val="21"/>
+          <w:lang w:val="en-US" w:eastAsia="ru-RU"/>
+        </w:rPr>
+        <w:t>.title</w:t>
+      </w:r>
+      <w:proofErr w:type="spellEnd"/>
+      <w:r>
+        <w:rPr>
+          <w:rFonts w:ascii="Consolas" w:eastAsia="Times New Roman" w:hAnsi="Consolas" w:cs="Times New Roman"/>
+          <w:color w:val="F92672"/>
+          <w:sz w:val="21"/>
+          <w:szCs w:val="21"/>
+          <w:lang w:val="en-US" w:eastAsia="ru-RU"/>
+        </w:rPr>
+        <w:t>}</w:t>
+      </w:r>
+    </w:p>
+    <w:p>
+      <w:pPr>
+        <w:shd w:val="clear" w:color="auto" w:fill="272822"/>
+        <w:spacing w:after="0" w:line="285" w:lineRule="atLeast"/>
+        <w:rPr>
+          <w:rFonts w:ascii="Consolas" w:eastAsia="Times New Roman" w:hAnsi="Consolas" w:cs="Times New Roman"/>
+          <w:color w:val="F8F8F2"/>
+          <w:sz w:val="21"/>
+          <w:szCs w:val="21"/>
+          <w:lang w:val="en-US" w:eastAsia="ru-RU"/>
+        </w:rPr>
+      </w:pPr>
+      <w:r>
+        <w:rPr>
+          <w:rFonts w:ascii="Consolas" w:eastAsia="Times New Roman" w:hAnsi="Consolas" w:cs="Times New Roman"/>
+          <w:color w:val="F8F8F2"/>
+          <w:sz w:val="21"/>
+          <w:szCs w:val="21"/>
+          <w:lang w:val="en-US" w:eastAsia="ru-RU"/>
+        </w:rPr>
+        <w:t>        </w:t>
+      </w:r>
+      <w:proofErr w:type="gramStart"/>
+      <w:r>
+        <w:rPr>
+          <w:rFonts w:ascii="Consolas" w:eastAsia="Times New Roman" w:hAnsi="Consolas" w:cs="Times New Roman"/>
+          <w:color w:val="A6E22E"/>
+          <w:sz w:val="21"/>
+          <w:szCs w:val="21"/>
+          <w:lang w:val="en-US" w:eastAsia="ru-RU"/>
+        </w:rPr>
+        <w:t>onClick</w:t>
+      </w:r>
+      <w:proofErr w:type="gramEnd"/>
+      <w:r>
+        <w:rPr>
+          <w:rFonts w:ascii="Consolas" w:eastAsia="Times New Roman" w:hAnsi="Consolas" w:cs="Times New Roman"/>
+          <w:color w:val="F92672"/>
+          <w:sz w:val="21"/>
+          <w:szCs w:val="21"/>
+          <w:lang w:val="en-US" w:eastAsia="ru-RU"/>
+        </w:rPr>
+        <w:t>={</w:t>
+      </w:r>
+      <w:r>
+        <w:rPr>
+          <w:rFonts w:ascii="Consolas" w:eastAsia="Times New Roman" w:hAnsi="Consolas" w:cs="Times New Roman"/>
+          <w:color w:val="F8F8F2"/>
+          <w:sz w:val="21"/>
+          <w:szCs w:val="21"/>
+          <w:lang w:val="en-US" w:eastAsia="ru-RU"/>
+        </w:rPr>
+        <w:t>() </w:t>
+      </w:r>
+      <w:r>
+        <w:rPr>
+          <w:rFonts w:ascii="Consolas" w:eastAsia="Times New Roman" w:hAnsi="Consolas" w:cs="Times New Roman"/>
+          <w:i/>
+          <w:iCs/>
+          <w:color w:val="66D9EF"/>
+          <w:sz w:val="21"/>
+          <w:szCs w:val="21"/>
+          <w:lang w:val="en-US" w:eastAsia="ru-RU"/>
+        </w:rPr>
+        <w:t>=&gt;</w:t>
+      </w:r>
+      <w:r>
+        <w:rPr>
+          <w:rFonts w:ascii="Consolas" w:eastAsia="Times New Roman" w:hAnsi="Consolas" w:cs="Times New Roman"/>
+          <w:color w:val="F8F8F2"/>
+          <w:sz w:val="21"/>
+          <w:szCs w:val="21"/>
+          <w:lang w:val="en-US" w:eastAsia="ru-RU"/>
+        </w:rPr>
+        <w:t> {</w:t>
+      </w:r>
+    </w:p>
+    <w:p>
+      <w:pPr>
+        <w:shd w:val="clear" w:color="auto" w:fill="272822"/>
+        <w:spacing w:after="0" w:line="285" w:lineRule="atLeast"/>
+        <w:rPr>
+          <w:rFonts w:ascii="Consolas" w:eastAsia="Times New Roman" w:hAnsi="Consolas" w:cs="Times New Roman"/>
+          <w:color w:val="F8F8F2"/>
+          <w:sz w:val="21"/>
+          <w:szCs w:val="21"/>
+          <w:lang w:val="en-US" w:eastAsia="ru-RU"/>
+        </w:rPr>
+      </w:pPr>
+      <w:r>
+        <w:rPr>
+          <w:rFonts w:ascii="Consolas" w:eastAsia="Times New Roman" w:hAnsi="Consolas" w:cs="Times New Roman"/>
+          <w:color w:val="F8F8F2"/>
+          <w:sz w:val="21"/>
+          <w:szCs w:val="21"/>
+          <w:lang w:val="en-US" w:eastAsia="ru-RU"/>
+        </w:rPr>
+        <w:t>          </w:t>
+      </w:r>
+      <w:proofErr w:type="gramStart"/>
+      <w:r>
+        <w:rPr>
+          <w:rFonts w:ascii="Consolas" w:eastAsia="Times New Roman" w:hAnsi="Consolas" w:cs="Times New Roman"/>
+          <w:color w:val="A6E22E"/>
+          <w:sz w:val="21"/>
+          <w:szCs w:val="21"/>
+          <w:lang w:val="en-US" w:eastAsia="ru-RU"/>
+        </w:rPr>
+        <w:t>dispatch</w:t>
+      </w:r>
+      <w:r>
+        <w:rPr>
+          <w:rFonts w:ascii="Consolas" w:eastAsia="Times New Roman" w:hAnsi="Consolas" w:cs="Times New Roman"/>
+          <w:color w:val="F8F8F2"/>
+          <w:sz w:val="21"/>
+          <w:szCs w:val="21"/>
+          <w:lang w:val="en-US" w:eastAsia="ru-RU"/>
+        </w:rPr>
+        <w:t>(</w:t>
+      </w:r>
+      <w:proofErr w:type="gramEnd"/>
+      <w:r>
+        <w:rPr>
+          <w:rFonts w:ascii="Consolas" w:eastAsia="Times New Roman" w:hAnsi="Consolas" w:cs="Times New Roman"/>
+          <w:color w:val="F8F8F2"/>
+          <w:sz w:val="21"/>
+          <w:szCs w:val="21"/>
+          <w:lang w:val="en-US" w:eastAsia="ru-RU"/>
+        </w:rPr>
+        <w:t>{ type: </w:t>
+      </w:r>
+      <w:r>
+        <w:rPr>
+          <w:rFonts w:ascii="Consolas" w:eastAsia="Times New Roman" w:hAnsi="Consolas" w:cs="Times New Roman"/>
+          <w:color w:val="E6DB74"/>
+          <w:sz w:val="21"/>
+          <w:szCs w:val="21"/>
+          <w:lang w:val="en-US" w:eastAsia="ru-RU"/>
+        </w:rPr>
+        <w:t>'TOGGLE-COLLAPSED'</w:t>
+      </w:r>
+      <w:r>
+        <w:rPr>
+          <w:rFonts w:ascii="Consolas" w:eastAsia="Times New Roman" w:hAnsi="Consolas" w:cs="Times New Roman"/>
+          <w:color w:val="F8F8F2"/>
+          <w:sz w:val="21"/>
+          <w:szCs w:val="21"/>
+          <w:lang w:val="en-US" w:eastAsia="ru-RU"/>
+        </w:rPr>
+        <w:t> })</w:t>
+      </w:r>
+    </w:p>
+    <w:p>
+      <w:pPr>
+        <w:shd w:val="clear" w:color="auto" w:fill="272822"/>
+        <w:spacing w:after="0" w:line="285" w:lineRule="atLeast"/>
+        <w:rPr>
+          <w:rFonts w:ascii="Consolas" w:eastAsia="Times New Roman" w:hAnsi="Consolas" w:cs="Times New Roman"/>
+          <w:color w:val="F8F8F2"/>
+          <w:sz w:val="21"/>
+          <w:szCs w:val="21"/>
+          <w:lang w:val="en-US" w:eastAsia="ru-RU"/>
+        </w:rPr>
+      </w:pPr>
+      <w:r>
+        <w:rPr>
+          <w:rFonts w:ascii="Consolas" w:eastAsia="Times New Roman" w:hAnsi="Consolas" w:cs="Times New Roman"/>
+          <w:color w:val="F8F8F2"/>
+          <w:sz w:val="21"/>
+          <w:szCs w:val="21"/>
+          <w:lang w:val="en-US" w:eastAsia="ru-RU"/>
+        </w:rPr>
+        <w:t>        }</w:t>
+      </w:r>
+      <w:r>
+        <w:rPr>
+          <w:rFonts w:ascii="Consolas" w:eastAsia="Times New Roman" w:hAnsi="Consolas" w:cs="Times New Roman"/>
+          <w:color w:val="F92672"/>
+          <w:sz w:val="21"/>
+          <w:szCs w:val="21"/>
+          <w:lang w:val="en-US" w:eastAsia="ru-RU"/>
+        </w:rPr>
+        <w:t>}</w:t>
+      </w:r>
+    </w:p>
+    <w:p>
+      <w:pPr>
+        <w:shd w:val="clear" w:color="auto" w:fill="272822"/>
+        <w:spacing w:after="0" w:line="285" w:lineRule="atLeast"/>
+        <w:rPr>
+          <w:rFonts w:ascii="Consolas" w:eastAsia="Times New Roman" w:hAnsi="Consolas" w:cs="Times New Roman"/>
+          <w:color w:val="F8F8F2"/>
+          <w:sz w:val="21"/>
+          <w:szCs w:val="21"/>
+          <w:lang w:val="en-US" w:eastAsia="ru-RU"/>
+        </w:rPr>
+      </w:pPr>
+      <w:r>
+        <w:rPr>
+          <w:rFonts w:ascii="Consolas" w:eastAsia="Times New Roman" w:hAnsi="Consolas" w:cs="Times New Roman"/>
+          <w:color w:val="F8F8F2"/>
+          <w:sz w:val="21"/>
+          <w:szCs w:val="21"/>
+          <w:lang w:val="en-US" w:eastAsia="ru-RU"/>
+        </w:rPr>
+        <w:t>      /&gt;</w:t>
+      </w:r>
+    </w:p>
+    <w:p>
+      <w:pPr>
+        <w:shd w:val="clear" w:color="auto" w:fill="272822"/>
+        <w:spacing w:after="0" w:line="285" w:lineRule="atLeast"/>
+        <w:rPr>
+          <w:rFonts w:ascii="Consolas" w:eastAsia="Times New Roman" w:hAnsi="Consolas" w:cs="Times New Roman"/>
+          <w:color w:val="F8F8F2"/>
+          <w:sz w:val="21"/>
+          <w:szCs w:val="21"/>
+          <w:lang w:val="en-US" w:eastAsia="ru-RU"/>
+        </w:rPr>
+      </w:pPr>
+      <w:r>
+        <w:rPr>
+          <w:rFonts w:ascii="Consolas" w:eastAsia="Times New Roman" w:hAnsi="Consolas" w:cs="Times New Roman"/>
+          <w:color w:val="F8F8F2"/>
+          <w:sz w:val="21"/>
+          <w:szCs w:val="21"/>
+          <w:lang w:val="en-US" w:eastAsia="ru-RU"/>
+        </w:rPr>
+        <w:t>      </w:t>
+      </w:r>
+      <w:proofErr w:type="gramStart"/>
+      <w:r>
+        <w:rPr>
+          <w:rFonts w:ascii="Consolas" w:eastAsia="Times New Roman" w:hAnsi="Consolas" w:cs="Times New Roman"/>
+          <w:color w:val="F92672"/>
+          <w:sz w:val="21"/>
+          <w:szCs w:val="21"/>
+          <w:lang w:val="en-US" w:eastAsia="ru-RU"/>
+        </w:rPr>
+        <w:t>{!</w:t>
+      </w:r>
+      <w:r>
+        <w:rPr>
+          <w:rFonts w:ascii="Consolas" w:eastAsia="Times New Roman" w:hAnsi="Consolas" w:cs="Times New Roman"/>
+          <w:color w:val="F8F8F2"/>
+          <w:sz w:val="21"/>
+          <w:szCs w:val="21"/>
+          <w:lang w:val="en-US" w:eastAsia="ru-RU"/>
+        </w:rPr>
+        <w:t>collapsed</w:t>
+      </w:r>
+      <w:proofErr w:type="gramEnd"/>
+      <w:r>
+        <w:rPr>
+          <w:rFonts w:ascii="Consolas" w:eastAsia="Times New Roman" w:hAnsi="Consolas" w:cs="Times New Roman"/>
+          <w:color w:val="F8F8F2"/>
+          <w:sz w:val="21"/>
+          <w:szCs w:val="21"/>
+          <w:lang w:val="en-US" w:eastAsia="ru-RU"/>
+        </w:rPr>
+        <w:t> </w:t>
+      </w:r>
+      <w:r>
+        <w:rPr>
+          <w:rFonts w:ascii="Consolas" w:eastAsia="Times New Roman" w:hAnsi="Consolas" w:cs="Times New Roman"/>
+          <w:color w:val="F92672"/>
+          <w:sz w:val="21"/>
+          <w:szCs w:val="21"/>
+          <w:lang w:val="en-US" w:eastAsia="ru-RU"/>
+        </w:rPr>
+        <w:t>&amp;&amp;</w:t>
+      </w:r>
+      <w:r>
+        <w:rPr>
+          <w:rFonts w:ascii="Consolas" w:eastAsia="Times New Roman" w:hAnsi="Consolas" w:cs="Times New Roman"/>
+          <w:color w:val="F8F8F2"/>
+          <w:sz w:val="21"/>
+          <w:szCs w:val="21"/>
+          <w:lang w:val="en-US" w:eastAsia="ru-RU"/>
+        </w:rPr>
+        <w:t> &lt;</w:t>
+      </w:r>
+      <w:proofErr w:type="spellStart"/>
+      <w:r>
+        <w:rPr>
+          <w:rFonts w:ascii="Consolas" w:eastAsia="Times New Roman" w:hAnsi="Consolas" w:cs="Times New Roman"/>
+          <w:i/>
+          <w:iCs/>
+          <w:color w:val="66D9EF"/>
+          <w:sz w:val="21"/>
+          <w:szCs w:val="21"/>
+          <w:lang w:val="en-US" w:eastAsia="ru-RU"/>
+        </w:rPr>
+        <w:t>AccordionBody</w:t>
+      </w:r>
+      <w:proofErr w:type="spellEnd"/>
+      <w:r>
+        <w:rPr>
+          <w:rFonts w:ascii="Consolas" w:eastAsia="Times New Roman" w:hAnsi="Consolas" w:cs="Times New Roman"/>
+          <w:color w:val="F8F8F2"/>
+          <w:sz w:val="21"/>
+          <w:szCs w:val="21"/>
+          <w:lang w:val="en-US" w:eastAsia="ru-RU"/>
+        </w:rPr>
+        <w:t> /&gt;</w:t>
+      </w:r>
+      <w:r>
+        <w:rPr>
+          <w:rFonts w:ascii="Consolas" w:eastAsia="Times New Roman" w:hAnsi="Consolas" w:cs="Times New Roman"/>
+          <w:color w:val="F92672"/>
+          <w:sz w:val="21"/>
+          <w:szCs w:val="21"/>
+          <w:lang w:val="en-US" w:eastAsia="ru-RU"/>
+        </w:rPr>
+        <w:t>}</w:t>
+      </w:r>
+    </w:p>
+    <w:p>
+      <w:pPr>
+        <w:rPr>
+          <w:b/>
+          <w:lang w:val="en-US"/>
+        </w:rPr>
+      </w:pPr>
+    </w:p>
+    <w:p>
+      <w:pPr>
+        <w:rPr>
+          <w:b/>
         </w:rPr>
       </w:pPr>
     </w:p>

</xml_diff>

<commit_message>
lesson 20. useEffect basics
</commit_message>
<xml_diff>
--- a/notes/React_kabzda_kak_podrobno.docx
+++ b/notes/React_kabzda_kak_podrobno.docx
@@ -43471,7 +43471,6 @@
         </w:rPr>
         <w:t> </w:t>
       </w:r>
-      <w:proofErr w:type="spellStart"/>
       <w:r>
         <w:rPr>
           <w:rFonts w:ascii="Consolas" w:eastAsia="Times New Roman" w:hAnsi="Consolas" w:cs="Times New Roman"/>
@@ -43482,7 +43481,6 @@
         </w:rPr>
         <w:t>users</w:t>
       </w:r>
-      <w:proofErr w:type="spellEnd"/>
       <w:r>
         <w:rPr>
           <w:rFonts w:ascii="Consolas" w:eastAsia="Times New Roman" w:hAnsi="Consolas" w:cs="Times New Roman"/>
@@ -55438,6 +55436,7 @@
           <w:sz w:val="32"/>
           <w:szCs w:val="32"/>
           <w:highlight w:val="yellow"/>
+          <w:lang w:val="en-US"/>
         </w:rPr>
       </w:pPr>
       <w:r>
@@ -55474,9 +55473,34 @@
           <w:szCs w:val="32"/>
           <w:highlight w:val="yellow"/>
         </w:rPr>
-        <w:t>()</w:t>
+        <w:t>(</w:t>
       </w:r>
       <w:proofErr w:type="gramEnd"/>
+      <w:r>
+        <w:rPr>
+          <w:sz w:val="32"/>
+          <w:szCs w:val="32"/>
+          <w:highlight w:val="yellow"/>
+        </w:rPr>
+        <w:t>)</w:t>
+      </w:r>
+      <w:r>
+        <w:rPr>
+          <w:sz w:val="32"/>
+          <w:szCs w:val="32"/>
+          <w:highlight w:val="yellow"/>
+          <w:lang w:val="en-US"/>
+        </w:rPr>
+        <w:t xml:space="preserve"> </w:t>
+      </w:r>
+      <w:r>
+        <w:rPr>
+          <w:sz w:val="32"/>
+          <w:szCs w:val="32"/>
+          <w:highlight w:val="yellow"/>
+        </w:rPr>
+        <w:t>основы</w:t>
+      </w:r>
     </w:p>
     <w:p>
       <w:r>
@@ -55574,6 +55598,489 @@
         </w:rPr>
         <w:t>()</w:t>
       </w:r>
+    </w:p>
+    <w:p>
+      <w:pPr>
+        <w:rPr>
+          <w:b/>
+        </w:rPr>
+      </w:pPr>
+      <w:r>
+        <w:rPr>
+          <w:b/>
+        </w:rPr>
+        <w:t xml:space="preserve">В хук </w:t>
+      </w:r>
+      <w:proofErr w:type="spellStart"/>
+      <w:r>
+        <w:rPr>
+          <w:b/>
+          <w:lang w:val="en-US"/>
+        </w:rPr>
+        <w:t>useEffect</w:t>
+      </w:r>
+      <w:proofErr w:type="spellEnd"/>
+      <w:r>
+        <w:rPr>
+          <w:b/>
+        </w:rPr>
+        <w:t xml:space="preserve"> </w:t>
+      </w:r>
+      <w:r>
+        <w:rPr>
+          <w:b/>
+        </w:rPr>
+        <w:t xml:space="preserve">передается </w:t>
+      </w:r>
+      <w:r>
+        <w:rPr>
+          <w:b/>
+          <w:lang w:val="en-US"/>
+        </w:rPr>
+        <w:t>call</w:t>
+      </w:r>
+      <w:r>
+        <w:rPr>
+          <w:b/>
+        </w:rPr>
+        <w:t>-</w:t>
+      </w:r>
+      <w:r>
+        <w:rPr>
+          <w:b/>
+          <w:lang w:val="en-US"/>
+        </w:rPr>
+        <w:t>back</w:t>
+      </w:r>
+      <w:r>
+        <w:rPr>
+          <w:b/>
+        </w:rPr>
+        <w:t xml:space="preserve">? </w:t>
+      </w:r>
+      <w:r>
+        <w:rPr>
+          <w:b/>
+        </w:rPr>
+        <w:t xml:space="preserve">который называется эффектом или </w:t>
+      </w:r>
+      <w:proofErr w:type="gramStart"/>
+      <w:r>
+        <w:rPr>
+          <w:b/>
+        </w:rPr>
+        <w:t>са</w:t>
+      </w:r>
+      <w:r>
+        <w:rPr>
+          <w:b/>
+        </w:rPr>
+        <w:t>й</w:t>
+      </w:r>
+      <w:r>
+        <w:rPr>
+          <w:b/>
+        </w:rPr>
+        <w:t>д-эффектом</w:t>
+      </w:r>
+      <w:proofErr w:type="gramEnd"/>
+    </w:p>
+    <w:p>
+      <w:pPr>
+        <w:rPr>
+          <w:b/>
+        </w:rPr>
+      </w:pPr>
+      <w:proofErr w:type="spellStart"/>
+      <w:proofErr w:type="gramStart"/>
+      <w:r>
+        <w:rPr>
+          <w:b/>
+          <w:highlight w:val="cyan"/>
+          <w:lang w:val="en-US"/>
+        </w:rPr>
+        <w:t>useEffect</w:t>
+      </w:r>
+      <w:proofErr w:type="spellEnd"/>
+      <w:r>
+        <w:rPr>
+          <w:b/>
+          <w:highlight w:val="cyan"/>
+          <w:lang w:val="en-US"/>
+        </w:rPr>
+        <w:t>(</w:t>
+      </w:r>
+      <w:proofErr w:type="gramEnd"/>
+      <w:r>
+        <w:rPr>
+          <w:b/>
+          <w:highlight w:val="cyan"/>
+          <w:lang w:val="en-US"/>
+        </w:rPr>
+        <w:t xml:space="preserve"> ()=&gt;{} </w:t>
+      </w:r>
+      <w:r>
+        <w:rPr>
+          <w:b/>
+          <w:highlight w:val="cyan"/>
+          <w:lang w:val="en-US"/>
+        </w:rPr>
+        <w:t>, [</w:t>
+      </w:r>
+      <w:proofErr w:type="spellStart"/>
+      <w:r>
+        <w:rPr>
+          <w:b/>
+          <w:highlight w:val="cyan"/>
+        </w:rPr>
+        <w:t>зависомость</w:t>
+      </w:r>
+      <w:proofErr w:type="spellEnd"/>
+      <w:r>
+        <w:rPr>
+          <w:b/>
+          <w:highlight w:val="cyan"/>
+          <w:lang w:val="en-US"/>
+        </w:rPr>
+        <w:t>]</w:t>
+      </w:r>
+      <w:r>
+        <w:rPr>
+          <w:b/>
+          <w:highlight w:val="cyan"/>
+          <w:lang w:val="en-US"/>
+        </w:rPr>
+        <w:t xml:space="preserve"> )</w:t>
+      </w:r>
+    </w:p>
+    <w:p>
+      <w:pPr>
+        <w:rPr>
+          <w:b/>
+        </w:rPr>
+      </w:pPr>
+      <w:proofErr w:type="gramStart"/>
+      <w:r>
+        <w:rPr>
+          <w:b/>
+        </w:rPr>
+        <w:t>Сайд-эффектом</w:t>
+      </w:r>
+      <w:proofErr w:type="gramEnd"/>
+      <w:r>
+        <w:rPr>
+          <w:b/>
+        </w:rPr>
+        <w:t xml:space="preserve"> может быть:</w:t>
+      </w:r>
+    </w:p>
+    <w:p>
+      <w:pPr>
+        <w:rPr>
+          <w:b/>
+        </w:rPr>
+      </w:pPr>
+      <w:r>
+        <w:rPr>
+          <w:b/>
+        </w:rPr>
+        <w:t>- запрос на сервер (</w:t>
+      </w:r>
+      <w:proofErr w:type="spellStart"/>
+      <w:r>
+        <w:rPr>
+          <w:b/>
+          <w:lang w:val="en-US"/>
+        </w:rPr>
+        <w:t>api</w:t>
+      </w:r>
+      <w:proofErr w:type="spellEnd"/>
+      <w:r>
+        <w:rPr>
+          <w:b/>
+        </w:rPr>
+        <w:t>.</w:t>
+      </w:r>
+      <w:proofErr w:type="spellStart"/>
+      <w:r>
+        <w:rPr>
+          <w:b/>
+          <w:lang w:val="en-US"/>
+        </w:rPr>
+        <w:t>getUsers</w:t>
+      </w:r>
+      <w:proofErr w:type="spellEnd"/>
+      <w:r>
+        <w:rPr>
+          <w:b/>
+        </w:rPr>
+        <w:t>().</w:t>
+      </w:r>
+      <w:r>
+        <w:rPr>
+          <w:b/>
+          <w:lang w:val="en-US"/>
+        </w:rPr>
+        <w:t>then</w:t>
+      </w:r>
+      <w:r>
+        <w:rPr>
+          <w:b/>
+        </w:rPr>
+        <w:t>()</w:t>
+      </w:r>
+      <w:r>
+        <w:rPr>
+          <w:b/>
+        </w:rPr>
+        <w:t>)</w:t>
+      </w:r>
+      <w:r>
+        <w:rPr>
+          <w:b/>
+        </w:rPr>
+        <w:t xml:space="preserve"> - </w:t>
+      </w:r>
+      <w:r>
+        <w:rPr>
+          <w:b/>
+        </w:rPr>
+        <w:t>асинхронный код</w:t>
+      </w:r>
+    </w:p>
+    <w:p>
+      <w:pPr>
+        <w:rPr>
+          <w:b/>
+        </w:rPr>
+      </w:pPr>
+      <w:r>
+        <w:rPr>
+          <w:b/>
+        </w:rPr>
+        <w:t xml:space="preserve">- </w:t>
+      </w:r>
+      <w:proofErr w:type="spellStart"/>
+      <w:r>
+        <w:rPr>
+          <w:b/>
+          <w:lang w:val="en-US"/>
+        </w:rPr>
+        <w:t>setInterval</w:t>
+      </w:r>
+      <w:proofErr w:type="spellEnd"/>
+      <w:r>
+        <w:rPr>
+          <w:b/>
+        </w:rPr>
+        <w:t xml:space="preserve"> - </w:t>
+      </w:r>
+      <w:r>
+        <w:rPr>
+          <w:b/>
+        </w:rPr>
+        <w:t>асинхронный код</w:t>
+      </w:r>
+    </w:p>
+    <w:p>
+      <w:pPr>
+        <w:rPr>
+          <w:b/>
+        </w:rPr>
+      </w:pPr>
+      <w:r>
+        <w:rPr>
+          <w:b/>
+        </w:rPr>
+        <w:t xml:space="preserve">- </w:t>
+      </w:r>
+      <w:proofErr w:type="spellStart"/>
+      <w:r>
+        <w:rPr>
+          <w:b/>
+          <w:lang w:val="en-US"/>
+        </w:rPr>
+        <w:t>indexedDb</w:t>
+      </w:r>
+      <w:proofErr w:type="spellEnd"/>
+      <w:r>
+        <w:rPr>
+          <w:b/>
+        </w:rPr>
+        <w:t xml:space="preserve"> (</w:t>
+      </w:r>
+      <w:r>
+        <w:rPr>
+          <w:b/>
+        </w:rPr>
+        <w:t>работа с локальной базой данных</w:t>
+      </w:r>
+      <w:r>
+        <w:rPr>
+          <w:b/>
+        </w:rPr>
+        <w:t>)</w:t>
+      </w:r>
+    </w:p>
+    <w:p>
+      <w:pPr>
+        <w:rPr>
+          <w:b/>
+          <w:lang w:val="en-US"/>
+        </w:rPr>
+      </w:pPr>
+      <w:r>
+        <w:rPr>
+          <w:b/>
+          <w:lang w:val="en-US"/>
+        </w:rPr>
+        <w:t xml:space="preserve">- </w:t>
+      </w:r>
+      <w:proofErr w:type="gramStart"/>
+      <w:r>
+        <w:rPr>
+          <w:b/>
+        </w:rPr>
+        <w:t>обращение</w:t>
+      </w:r>
+      <w:proofErr w:type="gramEnd"/>
+      <w:r>
+        <w:rPr>
+          <w:b/>
+          <w:lang w:val="en-US"/>
+        </w:rPr>
+        <w:t xml:space="preserve"> </w:t>
+      </w:r>
+      <w:r>
+        <w:rPr>
+          <w:b/>
+        </w:rPr>
+        <w:t>к</w:t>
+      </w:r>
+      <w:r>
+        <w:rPr>
+          <w:b/>
+          <w:lang w:val="en-US"/>
+        </w:rPr>
+        <w:t xml:space="preserve"> </w:t>
+      </w:r>
+      <w:r>
+        <w:rPr>
+          <w:b/>
+          <w:lang w:val="en-US"/>
+        </w:rPr>
+        <w:t>DOM (</w:t>
+      </w:r>
+      <w:proofErr w:type="spellStart"/>
+      <w:r>
+        <w:rPr>
+          <w:b/>
+          <w:lang w:val="en-US"/>
+        </w:rPr>
+        <w:t>document.getElementById</w:t>
+      </w:r>
+      <w:proofErr w:type="spellEnd"/>
+      <w:r>
+        <w:rPr>
+          <w:b/>
+          <w:lang w:val="en-US"/>
+        </w:rPr>
+        <w:t>)</w:t>
+      </w:r>
+    </w:p>
+    <w:p>
+      <w:pPr>
+        <w:rPr>
+          <w:b/>
+        </w:rPr>
+      </w:pPr>
+      <w:r>
+        <w:rPr>
+          <w:b/>
+        </w:rPr>
+        <w:t xml:space="preserve">- </w:t>
+      </w:r>
+      <w:r>
+        <w:rPr>
+          <w:b/>
+        </w:rPr>
+        <w:t xml:space="preserve">изменение </w:t>
+      </w:r>
+      <w:proofErr w:type="spellStart"/>
+      <w:r>
+        <w:rPr>
+          <w:b/>
+          <w:lang w:val="en-US"/>
+        </w:rPr>
+        <w:t>titile</w:t>
+      </w:r>
+      <w:proofErr w:type="spellEnd"/>
+      <w:r>
+        <w:rPr>
+          <w:b/>
+        </w:rPr>
+        <w:t xml:space="preserve"> </w:t>
+      </w:r>
+      <w:r>
+        <w:rPr>
+          <w:b/>
+        </w:rPr>
+        <w:t>документа и прочее.</w:t>
+      </w:r>
+    </w:p>
+    <w:p>
+      <w:pPr>
+        <w:rPr>
+          <w:b/>
+          <w:lang w:val="en-US"/>
+        </w:rPr>
+      </w:pPr>
+      <w:r>
+        <w:rPr>
+          <w:b/>
+          <w:highlight w:val="red"/>
+        </w:rPr>
+        <w:t xml:space="preserve">Функция в </w:t>
+      </w:r>
+      <w:proofErr w:type="spellStart"/>
+      <w:r>
+        <w:rPr>
+          <w:b/>
+          <w:highlight w:val="red"/>
+          <w:lang w:val="en-US"/>
+        </w:rPr>
+        <w:t>useEffect</w:t>
+      </w:r>
+      <w:proofErr w:type="spellEnd"/>
+      <w:r>
+        <w:rPr>
+          <w:b/>
+          <w:highlight w:val="red"/>
+        </w:rPr>
+        <w:t xml:space="preserve"> запускается только после рендеринга компоненты!!!</w:t>
+      </w:r>
+    </w:p>
+    <w:p>
+      <w:pPr>
+        <w:tabs>
+          <w:tab w:val="left" w:pos="5910"/>
+        </w:tabs>
+        <w:rPr>
+          <w:b/>
+        </w:rPr>
+      </w:pPr>
+      <w:r>
+        <w:rPr>
+          <w:b/>
+        </w:rPr>
+        <w:t>ЗАВИСИМОСТИ:</w:t>
+      </w:r>
+      <w:r>
+        <w:rPr>
+          <w:b/>
+        </w:rPr>
+        <w:tab/>
+      </w:r>
       <w:bookmarkStart w:id="2" w:name="_GoBack"/>
       <w:bookmarkEnd w:id="2"/>
     </w:p>
@@ -55581,6 +56088,1678 @@
       <w:pPr>
         <w:rPr>
           <w:b/>
+          <w:lang w:val="en-US"/>
+        </w:rPr>
+      </w:pPr>
+      <w:r>
+        <w:rPr>
+          <w:b/>
+        </w:rPr>
+        <w:lastRenderedPageBreak/>
+        <w:t>Если</w:t>
+      </w:r>
+      <w:r>
+        <w:rPr>
+          <w:b/>
+        </w:rPr>
+        <w:t xml:space="preserve"> вообще </w:t>
+      </w:r>
+      <w:r>
+        <w:rPr>
+          <w:b/>
+        </w:rPr>
+        <w:t xml:space="preserve">не передать зависимость </w:t>
+      </w:r>
+      <w:proofErr w:type="spellStart"/>
+      <w:r>
+        <w:rPr>
+          <w:b/>
+          <w:lang w:val="en-US"/>
+        </w:rPr>
+        <w:t>useEffect</w:t>
+      </w:r>
+      <w:proofErr w:type="spellEnd"/>
+      <w:r>
+        <w:rPr>
+          <w:b/>
+        </w:rPr>
+        <w:t>(()=&gt;{}</w:t>
+      </w:r>
+      <w:proofErr w:type="gramStart"/>
+      <w:r>
+        <w:rPr>
+          <w:b/>
+        </w:rPr>
+        <w:t xml:space="preserve"> )</w:t>
+      </w:r>
+      <w:proofErr w:type="gramEnd"/>
+      <w:r>
+        <w:rPr>
+          <w:b/>
+        </w:rPr>
+        <w:t xml:space="preserve"> в </w:t>
+      </w:r>
+      <w:proofErr w:type="spellStart"/>
+      <w:r>
+        <w:rPr>
+          <w:b/>
+          <w:lang w:val="en-US"/>
+        </w:rPr>
+        <w:t>useEffect</w:t>
+      </w:r>
+      <w:proofErr w:type="spellEnd"/>
+      <w:r>
+        <w:rPr>
+          <w:b/>
+        </w:rPr>
+        <w:t xml:space="preserve">? </w:t>
+      </w:r>
+      <w:r>
+        <w:rPr>
+          <w:b/>
+        </w:rPr>
+        <w:t xml:space="preserve">то она будет  перезапускаться каждый раз при изменении состояния. Если зависимость передать, то </w:t>
+      </w:r>
+      <w:proofErr w:type="spellStart"/>
+      <w:r>
+        <w:rPr>
+          <w:b/>
+          <w:lang w:val="en-US"/>
+        </w:rPr>
+        <w:t>useEffect</w:t>
+      </w:r>
+      <w:proofErr w:type="spellEnd"/>
+      <w:r>
+        <w:rPr>
+          <w:b/>
+        </w:rPr>
+        <w:t xml:space="preserve"> </w:t>
+      </w:r>
+      <w:r>
+        <w:rPr>
+          <w:b/>
+        </w:rPr>
+        <w:t>будет вызывать функцию только тогда, когда произойдут изменения в зависимости</w:t>
+      </w:r>
+    </w:p>
+    <w:p>
+      <w:pPr>
+        <w:rPr>
+          <w:b/>
+        </w:rPr>
+      </w:pPr>
+      <w:r>
+        <w:rPr>
+          <w:b/>
+        </w:rPr>
+        <w:t>Если передать ПУСТОЙ МАССИВ зависимостей</w:t>
+      </w:r>
+      <w:r>
+        <w:rPr>
+          <w:b/>
+        </w:rPr>
+        <w:t xml:space="preserve"> </w:t>
+      </w:r>
+      <w:proofErr w:type="spellStart"/>
+      <w:r>
+        <w:rPr>
+          <w:b/>
+          <w:lang w:val="en-US"/>
+        </w:rPr>
+        <w:t>useEffect</w:t>
+      </w:r>
+      <w:proofErr w:type="spellEnd"/>
+      <w:r>
+        <w:rPr>
+          <w:b/>
+        </w:rPr>
+        <w:t>( ()=&gt;{}, [</w:t>
+      </w:r>
+      <w:proofErr w:type="gramStart"/>
+      <w:r>
+        <w:rPr>
+          <w:b/>
+        </w:rPr>
+        <w:t xml:space="preserve">   ]</w:t>
+      </w:r>
+      <w:proofErr w:type="gramEnd"/>
+      <w:r>
+        <w:rPr>
+          <w:b/>
+        </w:rPr>
+        <w:t xml:space="preserve"> )</w:t>
+      </w:r>
+      <w:r>
+        <w:rPr>
+          <w:b/>
+        </w:rPr>
+        <w:t xml:space="preserve">, то </w:t>
+      </w:r>
+      <w:proofErr w:type="spellStart"/>
+      <w:r>
+        <w:rPr>
+          <w:b/>
+          <w:lang w:val="en-US"/>
+        </w:rPr>
+        <w:t>useEffect</w:t>
+      </w:r>
+      <w:proofErr w:type="spellEnd"/>
+      <w:r>
+        <w:rPr>
+          <w:b/>
+        </w:rPr>
+        <w:t xml:space="preserve"> </w:t>
+      </w:r>
+      <w:r>
+        <w:rPr>
+          <w:b/>
+        </w:rPr>
+        <w:t>сработает только один раз при первой отрисовке компоненты!</w:t>
+      </w:r>
+    </w:p>
+    <w:p>
+      <w:pPr>
+        <w:rPr>
+          <w:b/>
+        </w:rPr>
+      </w:pPr>
+    </w:p>
+    <w:p>
+      <w:pPr>
+        <w:shd w:val="clear" w:color="auto" w:fill="272822"/>
+        <w:spacing w:after="0" w:line="285" w:lineRule="atLeast"/>
+        <w:rPr>
+          <w:rFonts w:ascii="Consolas" w:eastAsia="Times New Roman" w:hAnsi="Consolas" w:cs="Times New Roman"/>
+          <w:color w:val="F8F8F2"/>
+          <w:sz w:val="21"/>
+          <w:szCs w:val="21"/>
+          <w:lang w:eastAsia="ru-RU"/>
+        </w:rPr>
+      </w:pPr>
+      <w:proofErr w:type="spellStart"/>
+      <w:proofErr w:type="gramStart"/>
+      <w:r>
+        <w:rPr>
+          <w:rFonts w:ascii="Consolas" w:eastAsia="Times New Roman" w:hAnsi="Consolas" w:cs="Times New Roman"/>
+          <w:color w:val="F92672"/>
+          <w:sz w:val="21"/>
+          <w:szCs w:val="21"/>
+          <w:lang w:eastAsia="ru-RU"/>
+        </w:rPr>
+        <w:t>export</w:t>
+      </w:r>
+      <w:proofErr w:type="spellEnd"/>
+      <w:r>
+        <w:rPr>
+          <w:rFonts w:ascii="Consolas" w:eastAsia="Times New Roman" w:hAnsi="Consolas" w:cs="Times New Roman"/>
+          <w:color w:val="F8F8F2"/>
+          <w:sz w:val="21"/>
+          <w:szCs w:val="21"/>
+          <w:lang w:eastAsia="ru-RU"/>
+        </w:rPr>
+        <w:t> </w:t>
+      </w:r>
+      <w:proofErr w:type="spellStart"/>
+      <w:r>
+        <w:rPr>
+          <w:rFonts w:ascii="Consolas" w:eastAsia="Times New Roman" w:hAnsi="Consolas" w:cs="Times New Roman"/>
+          <w:i/>
+          <w:iCs/>
+          <w:color w:val="66D9EF"/>
+          <w:sz w:val="21"/>
+          <w:szCs w:val="21"/>
+          <w:lang w:eastAsia="ru-RU"/>
+        </w:rPr>
+        <w:t>const</w:t>
+      </w:r>
+      <w:proofErr w:type="spellEnd"/>
+      <w:r>
+        <w:rPr>
+          <w:rFonts w:ascii="Consolas" w:eastAsia="Times New Roman" w:hAnsi="Consolas" w:cs="Times New Roman"/>
+          <w:color w:val="F8F8F2"/>
+          <w:sz w:val="21"/>
+          <w:szCs w:val="21"/>
+          <w:lang w:eastAsia="ru-RU"/>
+        </w:rPr>
+        <w:t> </w:t>
+      </w:r>
+      <w:proofErr w:type="spellStart"/>
+      <w:r>
+        <w:rPr>
+          <w:rFonts w:ascii="Consolas" w:eastAsia="Times New Roman" w:hAnsi="Consolas" w:cs="Times New Roman"/>
+          <w:color w:val="A6E22E"/>
+          <w:sz w:val="21"/>
+          <w:szCs w:val="21"/>
+          <w:lang w:eastAsia="ru-RU"/>
+        </w:rPr>
+        <w:t>Example</w:t>
+      </w:r>
+      <w:proofErr w:type="spellEnd"/>
+      <w:r>
+        <w:rPr>
+          <w:rFonts w:ascii="Consolas" w:eastAsia="Times New Roman" w:hAnsi="Consolas" w:cs="Times New Roman"/>
+          <w:color w:val="F8F8F2"/>
+          <w:sz w:val="21"/>
+          <w:szCs w:val="21"/>
+          <w:lang w:eastAsia="ru-RU"/>
+        </w:rPr>
+        <w:t> </w:t>
+      </w:r>
+      <w:r>
+        <w:rPr>
+          <w:rFonts w:ascii="Consolas" w:eastAsia="Times New Roman" w:hAnsi="Consolas" w:cs="Times New Roman"/>
+          <w:color w:val="F92672"/>
+          <w:sz w:val="21"/>
+          <w:szCs w:val="21"/>
+          <w:lang w:eastAsia="ru-RU"/>
+        </w:rPr>
+        <w:t>=</w:t>
+      </w:r>
+      <w:r>
+        <w:rPr>
+          <w:rFonts w:ascii="Consolas" w:eastAsia="Times New Roman" w:hAnsi="Consolas" w:cs="Times New Roman"/>
+          <w:color w:val="F8F8F2"/>
+          <w:sz w:val="21"/>
+          <w:szCs w:val="21"/>
+          <w:lang w:eastAsia="ru-RU"/>
+        </w:rPr>
+        <w:t> () </w:t>
+      </w:r>
+      <w:r>
+        <w:rPr>
+          <w:rFonts w:ascii="Consolas" w:eastAsia="Times New Roman" w:hAnsi="Consolas" w:cs="Times New Roman"/>
+          <w:i/>
+          <w:iCs/>
+          <w:color w:val="66D9EF"/>
+          <w:sz w:val="21"/>
+          <w:szCs w:val="21"/>
+          <w:lang w:eastAsia="ru-RU"/>
+        </w:rPr>
+        <w:t>=&gt;</w:t>
+      </w:r>
+      <w:r>
+        <w:rPr>
+          <w:rFonts w:ascii="Consolas" w:eastAsia="Times New Roman" w:hAnsi="Consolas" w:cs="Times New Roman"/>
+          <w:color w:val="F8F8F2"/>
+          <w:sz w:val="21"/>
+          <w:szCs w:val="21"/>
+          <w:lang w:eastAsia="ru-RU"/>
+        </w:rPr>
+        <w:t> {</w:t>
+      </w:r>
+      <w:proofErr w:type="gramEnd"/>
+    </w:p>
+    <w:p>
+      <w:pPr>
+        <w:shd w:val="clear" w:color="auto" w:fill="272822"/>
+        <w:spacing w:after="0" w:line="285" w:lineRule="atLeast"/>
+        <w:rPr>
+          <w:rFonts w:ascii="Consolas" w:eastAsia="Times New Roman" w:hAnsi="Consolas" w:cs="Times New Roman"/>
+          <w:color w:val="F8F8F2"/>
+          <w:sz w:val="21"/>
+          <w:szCs w:val="21"/>
+          <w:lang w:eastAsia="ru-RU"/>
+        </w:rPr>
+      </w:pPr>
+    </w:p>
+    <w:p>
+      <w:pPr>
+        <w:shd w:val="clear" w:color="auto" w:fill="272822"/>
+        <w:spacing w:after="0" w:line="285" w:lineRule="atLeast"/>
+        <w:rPr>
+          <w:rFonts w:ascii="Consolas" w:eastAsia="Times New Roman" w:hAnsi="Consolas" w:cs="Times New Roman"/>
+          <w:color w:val="F8F8F2"/>
+          <w:sz w:val="21"/>
+          <w:szCs w:val="21"/>
+          <w:lang w:val="en-US" w:eastAsia="ru-RU"/>
+        </w:rPr>
+      </w:pPr>
+      <w:r>
+        <w:rPr>
+          <w:rFonts w:ascii="Consolas" w:eastAsia="Times New Roman" w:hAnsi="Consolas" w:cs="Times New Roman"/>
+          <w:color w:val="F8F8F2"/>
+          <w:sz w:val="21"/>
+          <w:szCs w:val="21"/>
+          <w:lang w:val="en-US" w:eastAsia="ru-RU"/>
+        </w:rPr>
+        <w:t>  </w:t>
+      </w:r>
+      <w:proofErr w:type="gramStart"/>
+      <w:r>
+        <w:rPr>
+          <w:rFonts w:ascii="Consolas" w:eastAsia="Times New Roman" w:hAnsi="Consolas" w:cs="Times New Roman"/>
+          <w:i/>
+          <w:iCs/>
+          <w:color w:val="66D9EF"/>
+          <w:sz w:val="21"/>
+          <w:szCs w:val="21"/>
+          <w:lang w:val="en-US" w:eastAsia="ru-RU"/>
+        </w:rPr>
+        <w:t>let</w:t>
+      </w:r>
+      <w:proofErr w:type="gramEnd"/>
+      <w:r>
+        <w:rPr>
+          <w:rFonts w:ascii="Consolas" w:eastAsia="Times New Roman" w:hAnsi="Consolas" w:cs="Times New Roman"/>
+          <w:color w:val="F8F8F2"/>
+          <w:sz w:val="21"/>
+          <w:szCs w:val="21"/>
+          <w:lang w:val="en-US" w:eastAsia="ru-RU"/>
+        </w:rPr>
+        <w:t> [fake, </w:t>
+      </w:r>
+      <w:proofErr w:type="spellStart"/>
+      <w:r>
+        <w:rPr>
+          <w:rFonts w:ascii="Consolas" w:eastAsia="Times New Roman" w:hAnsi="Consolas" w:cs="Times New Roman"/>
+          <w:color w:val="A6E22E"/>
+          <w:sz w:val="21"/>
+          <w:szCs w:val="21"/>
+          <w:lang w:val="en-US" w:eastAsia="ru-RU"/>
+        </w:rPr>
+        <w:t>setFake</w:t>
+      </w:r>
+      <w:proofErr w:type="spellEnd"/>
+      <w:r>
+        <w:rPr>
+          <w:rFonts w:ascii="Consolas" w:eastAsia="Times New Roman" w:hAnsi="Consolas" w:cs="Times New Roman"/>
+          <w:color w:val="F8F8F2"/>
+          <w:sz w:val="21"/>
+          <w:szCs w:val="21"/>
+          <w:lang w:val="en-US" w:eastAsia="ru-RU"/>
+        </w:rPr>
+        <w:t>] </w:t>
+      </w:r>
+      <w:r>
+        <w:rPr>
+          <w:rFonts w:ascii="Consolas" w:eastAsia="Times New Roman" w:hAnsi="Consolas" w:cs="Times New Roman"/>
+          <w:color w:val="F92672"/>
+          <w:sz w:val="21"/>
+          <w:szCs w:val="21"/>
+          <w:lang w:val="en-US" w:eastAsia="ru-RU"/>
+        </w:rPr>
+        <w:t>=</w:t>
+      </w:r>
+      <w:r>
+        <w:rPr>
+          <w:rFonts w:ascii="Consolas" w:eastAsia="Times New Roman" w:hAnsi="Consolas" w:cs="Times New Roman"/>
+          <w:color w:val="F8F8F2"/>
+          <w:sz w:val="21"/>
+          <w:szCs w:val="21"/>
+          <w:lang w:val="en-US" w:eastAsia="ru-RU"/>
+        </w:rPr>
+        <w:t> </w:t>
+      </w:r>
+      <w:r>
+        <w:rPr>
+          <w:rFonts w:ascii="Consolas" w:eastAsia="Times New Roman" w:hAnsi="Consolas" w:cs="Times New Roman"/>
+          <w:color w:val="A6E22E"/>
+          <w:sz w:val="21"/>
+          <w:szCs w:val="21"/>
+          <w:lang w:val="en-US" w:eastAsia="ru-RU"/>
+        </w:rPr>
+        <w:t>useState</w:t>
+      </w:r>
+      <w:r>
+        <w:rPr>
+          <w:rFonts w:ascii="Consolas" w:eastAsia="Times New Roman" w:hAnsi="Consolas" w:cs="Times New Roman"/>
+          <w:color w:val="F8F8F2"/>
+          <w:sz w:val="21"/>
+          <w:szCs w:val="21"/>
+          <w:lang w:val="en-US" w:eastAsia="ru-RU"/>
+        </w:rPr>
+        <w:t>(</w:t>
+      </w:r>
+      <w:r>
+        <w:rPr>
+          <w:rFonts w:ascii="Consolas" w:eastAsia="Times New Roman" w:hAnsi="Consolas" w:cs="Times New Roman"/>
+          <w:color w:val="AE81FF"/>
+          <w:sz w:val="21"/>
+          <w:szCs w:val="21"/>
+          <w:lang w:val="en-US" w:eastAsia="ru-RU"/>
+        </w:rPr>
+        <w:t>1</w:t>
+      </w:r>
+      <w:r>
+        <w:rPr>
+          <w:rFonts w:ascii="Consolas" w:eastAsia="Times New Roman" w:hAnsi="Consolas" w:cs="Times New Roman"/>
+          <w:color w:val="F8F8F2"/>
+          <w:sz w:val="21"/>
+          <w:szCs w:val="21"/>
+          <w:lang w:val="en-US" w:eastAsia="ru-RU"/>
+        </w:rPr>
+        <w:t>)</w:t>
+      </w:r>
+    </w:p>
+    <w:p>
+      <w:pPr>
+        <w:shd w:val="clear" w:color="auto" w:fill="272822"/>
+        <w:spacing w:after="0" w:line="285" w:lineRule="atLeast"/>
+        <w:rPr>
+          <w:rFonts w:ascii="Consolas" w:eastAsia="Times New Roman" w:hAnsi="Consolas" w:cs="Times New Roman"/>
+          <w:color w:val="F8F8F2"/>
+          <w:sz w:val="21"/>
+          <w:szCs w:val="21"/>
+          <w:lang w:val="en-US" w:eastAsia="ru-RU"/>
+        </w:rPr>
+      </w:pPr>
+      <w:r>
+        <w:rPr>
+          <w:rFonts w:ascii="Consolas" w:eastAsia="Times New Roman" w:hAnsi="Consolas" w:cs="Times New Roman"/>
+          <w:color w:val="F8F8F2"/>
+          <w:sz w:val="21"/>
+          <w:szCs w:val="21"/>
+          <w:lang w:val="en-US" w:eastAsia="ru-RU"/>
+        </w:rPr>
+        <w:t>  </w:t>
+      </w:r>
+      <w:proofErr w:type="gramStart"/>
+      <w:r>
+        <w:rPr>
+          <w:rFonts w:ascii="Consolas" w:eastAsia="Times New Roman" w:hAnsi="Consolas" w:cs="Times New Roman"/>
+          <w:i/>
+          <w:iCs/>
+          <w:color w:val="66D9EF"/>
+          <w:sz w:val="21"/>
+          <w:szCs w:val="21"/>
+          <w:lang w:val="en-US" w:eastAsia="ru-RU"/>
+        </w:rPr>
+        <w:t>let</w:t>
+      </w:r>
+      <w:proofErr w:type="gramEnd"/>
+      <w:r>
+        <w:rPr>
+          <w:rFonts w:ascii="Consolas" w:eastAsia="Times New Roman" w:hAnsi="Consolas" w:cs="Times New Roman"/>
+          <w:color w:val="F8F8F2"/>
+          <w:sz w:val="21"/>
+          <w:szCs w:val="21"/>
+          <w:lang w:val="en-US" w:eastAsia="ru-RU"/>
+        </w:rPr>
+        <w:t> [counter, </w:t>
+      </w:r>
+      <w:r>
+        <w:rPr>
+          <w:rFonts w:ascii="Consolas" w:eastAsia="Times New Roman" w:hAnsi="Consolas" w:cs="Times New Roman"/>
+          <w:color w:val="A6E22E"/>
+          <w:sz w:val="21"/>
+          <w:szCs w:val="21"/>
+          <w:lang w:val="en-US" w:eastAsia="ru-RU"/>
+        </w:rPr>
+        <w:t>setCounter</w:t>
+      </w:r>
+      <w:r>
+        <w:rPr>
+          <w:rFonts w:ascii="Consolas" w:eastAsia="Times New Roman" w:hAnsi="Consolas" w:cs="Times New Roman"/>
+          <w:color w:val="F8F8F2"/>
+          <w:sz w:val="21"/>
+          <w:szCs w:val="21"/>
+          <w:lang w:val="en-US" w:eastAsia="ru-RU"/>
+        </w:rPr>
+        <w:t>] </w:t>
+      </w:r>
+      <w:r>
+        <w:rPr>
+          <w:rFonts w:ascii="Consolas" w:eastAsia="Times New Roman" w:hAnsi="Consolas" w:cs="Times New Roman"/>
+          <w:color w:val="F92672"/>
+          <w:sz w:val="21"/>
+          <w:szCs w:val="21"/>
+          <w:lang w:val="en-US" w:eastAsia="ru-RU"/>
+        </w:rPr>
+        <w:t>=</w:t>
+      </w:r>
+      <w:r>
+        <w:rPr>
+          <w:rFonts w:ascii="Consolas" w:eastAsia="Times New Roman" w:hAnsi="Consolas" w:cs="Times New Roman"/>
+          <w:color w:val="F8F8F2"/>
+          <w:sz w:val="21"/>
+          <w:szCs w:val="21"/>
+          <w:lang w:val="en-US" w:eastAsia="ru-RU"/>
+        </w:rPr>
+        <w:t> </w:t>
+      </w:r>
+      <w:r>
+        <w:rPr>
+          <w:rFonts w:ascii="Consolas" w:eastAsia="Times New Roman" w:hAnsi="Consolas" w:cs="Times New Roman"/>
+          <w:color w:val="A6E22E"/>
+          <w:sz w:val="21"/>
+          <w:szCs w:val="21"/>
+          <w:lang w:val="en-US" w:eastAsia="ru-RU"/>
+        </w:rPr>
+        <w:t>useState</w:t>
+      </w:r>
+      <w:r>
+        <w:rPr>
+          <w:rFonts w:ascii="Consolas" w:eastAsia="Times New Roman" w:hAnsi="Consolas" w:cs="Times New Roman"/>
+          <w:color w:val="F8F8F2"/>
+          <w:sz w:val="21"/>
+          <w:szCs w:val="21"/>
+          <w:lang w:val="en-US" w:eastAsia="ru-RU"/>
+        </w:rPr>
+        <w:t>(</w:t>
+      </w:r>
+      <w:r>
+        <w:rPr>
+          <w:rFonts w:ascii="Consolas" w:eastAsia="Times New Roman" w:hAnsi="Consolas" w:cs="Times New Roman"/>
+          <w:color w:val="AE81FF"/>
+          <w:sz w:val="21"/>
+          <w:szCs w:val="21"/>
+          <w:lang w:val="en-US" w:eastAsia="ru-RU"/>
+        </w:rPr>
+        <w:t>1</w:t>
+      </w:r>
+      <w:r>
+        <w:rPr>
+          <w:rFonts w:ascii="Consolas" w:eastAsia="Times New Roman" w:hAnsi="Consolas" w:cs="Times New Roman"/>
+          <w:color w:val="F8F8F2"/>
+          <w:sz w:val="21"/>
+          <w:szCs w:val="21"/>
+          <w:lang w:val="en-US" w:eastAsia="ru-RU"/>
+        </w:rPr>
+        <w:t>)</w:t>
+      </w:r>
+    </w:p>
+    <w:p>
+      <w:pPr>
+        <w:shd w:val="clear" w:color="auto" w:fill="272822"/>
+        <w:spacing w:after="0" w:line="285" w:lineRule="atLeast"/>
+        <w:rPr>
+          <w:rFonts w:ascii="Consolas" w:eastAsia="Times New Roman" w:hAnsi="Consolas" w:cs="Times New Roman"/>
+          <w:color w:val="F8F8F2"/>
+          <w:sz w:val="21"/>
+          <w:szCs w:val="21"/>
+          <w:lang w:val="en-US" w:eastAsia="ru-RU"/>
+        </w:rPr>
+      </w:pPr>
+    </w:p>
+    <w:p>
+      <w:pPr>
+        <w:shd w:val="clear" w:color="auto" w:fill="272822"/>
+        <w:spacing w:after="0" w:line="285" w:lineRule="atLeast"/>
+        <w:rPr>
+          <w:rFonts w:ascii="Consolas" w:eastAsia="Times New Roman" w:hAnsi="Consolas" w:cs="Times New Roman"/>
+          <w:color w:val="F8F8F2"/>
+          <w:sz w:val="21"/>
+          <w:szCs w:val="21"/>
+          <w:lang w:val="en-US" w:eastAsia="ru-RU"/>
+        </w:rPr>
+      </w:pPr>
+      <w:r>
+        <w:rPr>
+          <w:rFonts w:ascii="Consolas" w:eastAsia="Times New Roman" w:hAnsi="Consolas" w:cs="Times New Roman"/>
+          <w:color w:val="F8F8F2"/>
+          <w:sz w:val="21"/>
+          <w:szCs w:val="21"/>
+          <w:lang w:val="en-US" w:eastAsia="ru-RU"/>
+        </w:rPr>
+        <w:t>  </w:t>
+      </w:r>
+      <w:proofErr w:type="gramStart"/>
+      <w:r>
+        <w:rPr>
+          <w:rFonts w:ascii="Consolas" w:eastAsia="Times New Roman" w:hAnsi="Consolas" w:cs="Times New Roman"/>
+          <w:color w:val="F8F8F2"/>
+          <w:sz w:val="21"/>
+          <w:szCs w:val="21"/>
+          <w:lang w:val="en-US" w:eastAsia="ru-RU"/>
+        </w:rPr>
+        <w:t>console.</w:t>
+      </w:r>
+      <w:r>
+        <w:rPr>
+          <w:rFonts w:ascii="Consolas" w:eastAsia="Times New Roman" w:hAnsi="Consolas" w:cs="Times New Roman"/>
+          <w:color w:val="A6E22E"/>
+          <w:sz w:val="21"/>
+          <w:szCs w:val="21"/>
+          <w:lang w:val="en-US" w:eastAsia="ru-RU"/>
+        </w:rPr>
+        <w:t>log</w:t>
+      </w:r>
+      <w:r>
+        <w:rPr>
+          <w:rFonts w:ascii="Consolas" w:eastAsia="Times New Roman" w:hAnsi="Consolas" w:cs="Times New Roman"/>
+          <w:color w:val="F8F8F2"/>
+          <w:sz w:val="21"/>
+          <w:szCs w:val="21"/>
+          <w:lang w:val="en-US" w:eastAsia="ru-RU"/>
+        </w:rPr>
+        <w:t>(</w:t>
+      </w:r>
+      <w:proofErr w:type="gramEnd"/>
+      <w:r>
+        <w:rPr>
+          <w:rFonts w:ascii="Consolas" w:eastAsia="Times New Roman" w:hAnsi="Consolas" w:cs="Times New Roman"/>
+          <w:color w:val="E6DB74"/>
+          <w:sz w:val="21"/>
+          <w:szCs w:val="21"/>
+          <w:lang w:val="en-US" w:eastAsia="ru-RU"/>
+        </w:rPr>
+        <w:t>'render Example'</w:t>
+      </w:r>
+      <w:r>
+        <w:rPr>
+          <w:rFonts w:ascii="Consolas" w:eastAsia="Times New Roman" w:hAnsi="Consolas" w:cs="Times New Roman"/>
+          <w:color w:val="F8F8F2"/>
+          <w:sz w:val="21"/>
+          <w:szCs w:val="21"/>
+          <w:lang w:val="en-US" w:eastAsia="ru-RU"/>
+        </w:rPr>
+        <w:t>);</w:t>
+      </w:r>
+    </w:p>
+    <w:p>
+      <w:pPr>
+        <w:shd w:val="clear" w:color="auto" w:fill="272822"/>
+        <w:spacing w:after="0" w:line="285" w:lineRule="atLeast"/>
+        <w:rPr>
+          <w:rFonts w:ascii="Consolas" w:eastAsia="Times New Roman" w:hAnsi="Consolas" w:cs="Times New Roman"/>
+          <w:color w:val="F8F8F2"/>
+          <w:sz w:val="21"/>
+          <w:szCs w:val="21"/>
+          <w:lang w:val="en-US" w:eastAsia="ru-RU"/>
+        </w:rPr>
+      </w:pPr>
+    </w:p>
+    <w:p>
+      <w:pPr>
+        <w:shd w:val="clear" w:color="auto" w:fill="272822"/>
+        <w:spacing w:after="0" w:line="285" w:lineRule="atLeast"/>
+        <w:rPr>
+          <w:rFonts w:ascii="Consolas" w:eastAsia="Times New Roman" w:hAnsi="Consolas" w:cs="Times New Roman"/>
+          <w:color w:val="F8F8F2"/>
+          <w:sz w:val="21"/>
+          <w:szCs w:val="21"/>
+          <w:lang w:val="en-US" w:eastAsia="ru-RU"/>
+        </w:rPr>
+      </w:pPr>
+      <w:r>
+        <w:rPr>
+          <w:rFonts w:ascii="Consolas" w:eastAsia="Times New Roman" w:hAnsi="Consolas" w:cs="Times New Roman"/>
+          <w:color w:val="F8F8F2"/>
+          <w:sz w:val="21"/>
+          <w:szCs w:val="21"/>
+          <w:lang w:val="en-US" w:eastAsia="ru-RU"/>
+        </w:rPr>
+        <w:t>  </w:t>
+      </w:r>
+      <w:proofErr w:type="spellStart"/>
+      <w:proofErr w:type="gramStart"/>
+      <w:r>
+        <w:rPr>
+          <w:rFonts w:ascii="Consolas" w:eastAsia="Times New Roman" w:hAnsi="Consolas" w:cs="Times New Roman"/>
+          <w:color w:val="A6E22E"/>
+          <w:sz w:val="21"/>
+          <w:szCs w:val="21"/>
+          <w:lang w:val="en-US" w:eastAsia="ru-RU"/>
+        </w:rPr>
+        <w:t>useEffect</w:t>
+      </w:r>
+      <w:proofErr w:type="spellEnd"/>
+      <w:r>
+        <w:rPr>
+          <w:rFonts w:ascii="Consolas" w:eastAsia="Times New Roman" w:hAnsi="Consolas" w:cs="Times New Roman"/>
+          <w:color w:val="F8F8F2"/>
+          <w:sz w:val="21"/>
+          <w:szCs w:val="21"/>
+          <w:lang w:val="en-US" w:eastAsia="ru-RU"/>
+        </w:rPr>
+        <w:t>(</w:t>
+      </w:r>
+      <w:proofErr w:type="gramEnd"/>
+      <w:r>
+        <w:rPr>
+          <w:rFonts w:ascii="Consolas" w:eastAsia="Times New Roman" w:hAnsi="Consolas" w:cs="Times New Roman"/>
+          <w:color w:val="F8F8F2"/>
+          <w:sz w:val="21"/>
+          <w:szCs w:val="21"/>
+          <w:lang w:val="en-US" w:eastAsia="ru-RU"/>
+        </w:rPr>
+        <w:t>() </w:t>
+      </w:r>
+      <w:r>
+        <w:rPr>
+          <w:rFonts w:ascii="Consolas" w:eastAsia="Times New Roman" w:hAnsi="Consolas" w:cs="Times New Roman"/>
+          <w:i/>
+          <w:iCs/>
+          <w:color w:val="66D9EF"/>
+          <w:sz w:val="21"/>
+          <w:szCs w:val="21"/>
+          <w:lang w:val="en-US" w:eastAsia="ru-RU"/>
+        </w:rPr>
+        <w:t>=&gt;</w:t>
+      </w:r>
+      <w:r>
+        <w:rPr>
+          <w:rFonts w:ascii="Consolas" w:eastAsia="Times New Roman" w:hAnsi="Consolas" w:cs="Times New Roman"/>
+          <w:color w:val="F8F8F2"/>
+          <w:sz w:val="21"/>
+          <w:szCs w:val="21"/>
+          <w:lang w:val="en-US" w:eastAsia="ru-RU"/>
+        </w:rPr>
+        <w:t> {</w:t>
+      </w:r>
+    </w:p>
+    <w:p>
+      <w:pPr>
+        <w:shd w:val="clear" w:color="auto" w:fill="272822"/>
+        <w:spacing w:after="0" w:line="285" w:lineRule="atLeast"/>
+        <w:rPr>
+          <w:rFonts w:ascii="Consolas" w:eastAsia="Times New Roman" w:hAnsi="Consolas" w:cs="Times New Roman"/>
+          <w:color w:val="F8F8F2"/>
+          <w:sz w:val="21"/>
+          <w:szCs w:val="21"/>
+          <w:lang w:val="en-US" w:eastAsia="ru-RU"/>
+        </w:rPr>
+      </w:pPr>
+      <w:r>
+        <w:rPr>
+          <w:rFonts w:ascii="Consolas" w:eastAsia="Times New Roman" w:hAnsi="Consolas" w:cs="Times New Roman"/>
+          <w:color w:val="F8F8F2"/>
+          <w:sz w:val="21"/>
+          <w:szCs w:val="21"/>
+          <w:lang w:val="en-US" w:eastAsia="ru-RU"/>
+        </w:rPr>
+        <w:t>    </w:t>
+      </w:r>
+      <w:proofErr w:type="gramStart"/>
+      <w:r>
+        <w:rPr>
+          <w:rFonts w:ascii="Consolas" w:eastAsia="Times New Roman" w:hAnsi="Consolas" w:cs="Times New Roman"/>
+          <w:color w:val="F8F8F2"/>
+          <w:sz w:val="21"/>
+          <w:szCs w:val="21"/>
+          <w:lang w:val="en-US" w:eastAsia="ru-RU"/>
+        </w:rPr>
+        <w:t>console.</w:t>
+      </w:r>
+      <w:r>
+        <w:rPr>
+          <w:rFonts w:ascii="Consolas" w:eastAsia="Times New Roman" w:hAnsi="Consolas" w:cs="Times New Roman"/>
+          <w:color w:val="A6E22E"/>
+          <w:sz w:val="21"/>
+          <w:szCs w:val="21"/>
+          <w:lang w:val="en-US" w:eastAsia="ru-RU"/>
+        </w:rPr>
+        <w:t>log</w:t>
+      </w:r>
+      <w:r>
+        <w:rPr>
+          <w:rFonts w:ascii="Consolas" w:eastAsia="Times New Roman" w:hAnsi="Consolas" w:cs="Times New Roman"/>
+          <w:color w:val="F8F8F2"/>
+          <w:sz w:val="21"/>
+          <w:szCs w:val="21"/>
+          <w:lang w:val="en-US" w:eastAsia="ru-RU"/>
+        </w:rPr>
+        <w:t>(</w:t>
+      </w:r>
+      <w:proofErr w:type="gramEnd"/>
+      <w:r>
+        <w:rPr>
+          <w:rFonts w:ascii="Consolas" w:eastAsia="Times New Roman" w:hAnsi="Consolas" w:cs="Times New Roman"/>
+          <w:color w:val="E6DB74"/>
+          <w:sz w:val="21"/>
+          <w:szCs w:val="21"/>
+          <w:lang w:val="en-US" w:eastAsia="ru-RU"/>
+        </w:rPr>
+        <w:t>'use </w:t>
+      </w:r>
+      <w:proofErr w:type="spellStart"/>
+      <w:r>
+        <w:rPr>
+          <w:rFonts w:ascii="Consolas" w:eastAsia="Times New Roman" w:hAnsi="Consolas" w:cs="Times New Roman"/>
+          <w:color w:val="E6DB74"/>
+          <w:sz w:val="21"/>
+          <w:szCs w:val="21"/>
+          <w:lang w:val="en-US" w:eastAsia="ru-RU"/>
+        </w:rPr>
+        <w:t>useEffect</w:t>
+      </w:r>
+      <w:proofErr w:type="spellEnd"/>
+      <w:r>
+        <w:rPr>
+          <w:rFonts w:ascii="Consolas" w:eastAsia="Times New Roman" w:hAnsi="Consolas" w:cs="Times New Roman"/>
+          <w:color w:val="E6DB74"/>
+          <w:sz w:val="21"/>
+          <w:szCs w:val="21"/>
+          <w:lang w:val="en-US" w:eastAsia="ru-RU"/>
+        </w:rPr>
+        <w:t>'</w:t>
+      </w:r>
+      <w:r>
+        <w:rPr>
+          <w:rFonts w:ascii="Consolas" w:eastAsia="Times New Roman" w:hAnsi="Consolas" w:cs="Times New Roman"/>
+          <w:color w:val="F8F8F2"/>
+          <w:sz w:val="21"/>
+          <w:szCs w:val="21"/>
+          <w:lang w:val="en-US" w:eastAsia="ru-RU"/>
+        </w:rPr>
+        <w:t>);</w:t>
+      </w:r>
+    </w:p>
+    <w:p>
+      <w:pPr>
+        <w:shd w:val="clear" w:color="auto" w:fill="272822"/>
+        <w:spacing w:after="0" w:line="285" w:lineRule="atLeast"/>
+        <w:rPr>
+          <w:rFonts w:ascii="Consolas" w:eastAsia="Times New Roman" w:hAnsi="Consolas" w:cs="Times New Roman"/>
+          <w:color w:val="F8F8F2"/>
+          <w:sz w:val="21"/>
+          <w:szCs w:val="21"/>
+          <w:lang w:val="en-US" w:eastAsia="ru-RU"/>
+        </w:rPr>
+      </w:pPr>
+      <w:r>
+        <w:rPr>
+          <w:rFonts w:ascii="Consolas" w:eastAsia="Times New Roman" w:hAnsi="Consolas" w:cs="Times New Roman"/>
+          <w:color w:val="F8F8F2"/>
+          <w:sz w:val="21"/>
+          <w:szCs w:val="21"/>
+          <w:lang w:val="en-US" w:eastAsia="ru-RU"/>
+        </w:rPr>
+        <w:t>    </w:t>
+      </w:r>
+      <w:proofErr w:type="spellStart"/>
+      <w:r>
+        <w:rPr>
+          <w:rFonts w:ascii="Consolas" w:eastAsia="Times New Roman" w:hAnsi="Consolas" w:cs="Times New Roman"/>
+          <w:color w:val="F8F8F2"/>
+          <w:sz w:val="21"/>
+          <w:szCs w:val="21"/>
+          <w:lang w:val="en-US" w:eastAsia="ru-RU"/>
+        </w:rPr>
+        <w:t>document.title</w:t>
+      </w:r>
+      <w:proofErr w:type="spellEnd"/>
+      <w:r>
+        <w:rPr>
+          <w:rFonts w:ascii="Consolas" w:eastAsia="Times New Roman" w:hAnsi="Consolas" w:cs="Times New Roman"/>
+          <w:color w:val="F8F8F2"/>
+          <w:sz w:val="21"/>
+          <w:szCs w:val="21"/>
+          <w:lang w:val="en-US" w:eastAsia="ru-RU"/>
+        </w:rPr>
+        <w:t> </w:t>
+      </w:r>
+      <w:r>
+        <w:rPr>
+          <w:rFonts w:ascii="Consolas" w:eastAsia="Times New Roman" w:hAnsi="Consolas" w:cs="Times New Roman"/>
+          <w:color w:val="F92672"/>
+          <w:sz w:val="21"/>
+          <w:szCs w:val="21"/>
+          <w:lang w:val="en-US" w:eastAsia="ru-RU"/>
+        </w:rPr>
+        <w:t>=</w:t>
+      </w:r>
+      <w:r>
+        <w:rPr>
+          <w:rFonts w:ascii="Consolas" w:eastAsia="Times New Roman" w:hAnsi="Consolas" w:cs="Times New Roman"/>
+          <w:color w:val="F8F8F2"/>
+          <w:sz w:val="21"/>
+          <w:szCs w:val="21"/>
+          <w:lang w:val="en-US" w:eastAsia="ru-RU"/>
+        </w:rPr>
+        <w:t> </w:t>
+      </w:r>
+      <w:proofErr w:type="spellStart"/>
+      <w:proofErr w:type="gramStart"/>
+      <w:r>
+        <w:rPr>
+          <w:rFonts w:ascii="Consolas" w:eastAsia="Times New Roman" w:hAnsi="Consolas" w:cs="Times New Roman"/>
+          <w:color w:val="F8F8F2"/>
+          <w:sz w:val="21"/>
+          <w:szCs w:val="21"/>
+          <w:lang w:val="en-US" w:eastAsia="ru-RU"/>
+        </w:rPr>
+        <w:t>counter.</w:t>
+      </w:r>
+      <w:r>
+        <w:rPr>
+          <w:rFonts w:ascii="Consolas" w:eastAsia="Times New Roman" w:hAnsi="Consolas" w:cs="Times New Roman"/>
+          <w:color w:val="A6E22E"/>
+          <w:sz w:val="21"/>
+          <w:szCs w:val="21"/>
+          <w:lang w:val="en-US" w:eastAsia="ru-RU"/>
+        </w:rPr>
+        <w:t>toString</w:t>
+      </w:r>
+      <w:proofErr w:type="spellEnd"/>
+      <w:r>
+        <w:rPr>
+          <w:rFonts w:ascii="Consolas" w:eastAsia="Times New Roman" w:hAnsi="Consolas" w:cs="Times New Roman"/>
+          <w:color w:val="F8F8F2"/>
+          <w:sz w:val="21"/>
+          <w:szCs w:val="21"/>
+          <w:lang w:val="en-US" w:eastAsia="ru-RU"/>
+        </w:rPr>
+        <w:t>()</w:t>
+      </w:r>
+      <w:proofErr w:type="gramEnd"/>
+    </w:p>
+    <w:p>
+      <w:pPr>
+        <w:shd w:val="clear" w:color="auto" w:fill="272822"/>
+        <w:spacing w:after="0" w:line="285" w:lineRule="atLeast"/>
+        <w:rPr>
+          <w:rFonts w:ascii="Consolas" w:eastAsia="Times New Roman" w:hAnsi="Consolas" w:cs="Times New Roman"/>
+          <w:color w:val="F8F8F2"/>
+          <w:sz w:val="21"/>
+          <w:szCs w:val="21"/>
+          <w:lang w:val="en-US" w:eastAsia="ru-RU"/>
+        </w:rPr>
+      </w:pPr>
+      <w:r>
+        <w:rPr>
+          <w:rFonts w:ascii="Consolas" w:eastAsia="Times New Roman" w:hAnsi="Consolas" w:cs="Times New Roman"/>
+          <w:color w:val="F8F8F2"/>
+          <w:sz w:val="21"/>
+          <w:szCs w:val="21"/>
+          <w:lang w:val="en-US" w:eastAsia="ru-RU"/>
+        </w:rPr>
+        <w:t>  }, [fake])</w:t>
+      </w:r>
+    </w:p>
+    <w:p>
+      <w:pPr>
+        <w:shd w:val="clear" w:color="auto" w:fill="272822"/>
+        <w:spacing w:after="0" w:line="285" w:lineRule="atLeast"/>
+        <w:rPr>
+          <w:rFonts w:ascii="Consolas" w:eastAsia="Times New Roman" w:hAnsi="Consolas" w:cs="Times New Roman"/>
+          <w:color w:val="F8F8F2"/>
+          <w:sz w:val="21"/>
+          <w:szCs w:val="21"/>
+          <w:lang w:val="en-US" w:eastAsia="ru-RU"/>
+        </w:rPr>
+      </w:pPr>
+    </w:p>
+    <w:p>
+      <w:pPr>
+        <w:shd w:val="clear" w:color="auto" w:fill="272822"/>
+        <w:spacing w:after="0" w:line="285" w:lineRule="atLeast"/>
+        <w:rPr>
+          <w:rFonts w:ascii="Consolas" w:eastAsia="Times New Roman" w:hAnsi="Consolas" w:cs="Times New Roman"/>
+          <w:color w:val="F8F8F2"/>
+          <w:sz w:val="21"/>
+          <w:szCs w:val="21"/>
+          <w:lang w:val="en-US" w:eastAsia="ru-RU"/>
+        </w:rPr>
+      </w:pPr>
+      <w:r>
+        <w:rPr>
+          <w:rFonts w:ascii="Consolas" w:eastAsia="Times New Roman" w:hAnsi="Consolas" w:cs="Times New Roman"/>
+          <w:color w:val="F8F8F2"/>
+          <w:sz w:val="21"/>
+          <w:szCs w:val="21"/>
+          <w:lang w:val="en-US" w:eastAsia="ru-RU"/>
+        </w:rPr>
+        <w:t>  </w:t>
+      </w:r>
+      <w:proofErr w:type="gramStart"/>
+      <w:r>
+        <w:rPr>
+          <w:rFonts w:ascii="Consolas" w:eastAsia="Times New Roman" w:hAnsi="Consolas" w:cs="Times New Roman"/>
+          <w:color w:val="F92672"/>
+          <w:sz w:val="21"/>
+          <w:szCs w:val="21"/>
+          <w:lang w:val="en-US" w:eastAsia="ru-RU"/>
+        </w:rPr>
+        <w:t>return</w:t>
+      </w:r>
+      <w:proofErr w:type="gramEnd"/>
+      <w:r>
+        <w:rPr>
+          <w:rFonts w:ascii="Consolas" w:eastAsia="Times New Roman" w:hAnsi="Consolas" w:cs="Times New Roman"/>
+          <w:color w:val="F8F8F2"/>
+          <w:sz w:val="21"/>
+          <w:szCs w:val="21"/>
+          <w:lang w:val="en-US" w:eastAsia="ru-RU"/>
+        </w:rPr>
+        <w:t> (</w:t>
+      </w:r>
+    </w:p>
+    <w:p>
+      <w:pPr>
+        <w:shd w:val="clear" w:color="auto" w:fill="272822"/>
+        <w:spacing w:after="0" w:line="285" w:lineRule="atLeast"/>
+        <w:rPr>
+          <w:rFonts w:ascii="Consolas" w:eastAsia="Times New Roman" w:hAnsi="Consolas" w:cs="Times New Roman"/>
+          <w:color w:val="F8F8F2"/>
+          <w:sz w:val="21"/>
+          <w:szCs w:val="21"/>
+          <w:lang w:val="en-US" w:eastAsia="ru-RU"/>
+        </w:rPr>
+      </w:pPr>
+      <w:r>
+        <w:rPr>
+          <w:rFonts w:ascii="Consolas" w:eastAsia="Times New Roman" w:hAnsi="Consolas" w:cs="Times New Roman"/>
+          <w:color w:val="F8F8F2"/>
+          <w:sz w:val="21"/>
+          <w:szCs w:val="21"/>
+          <w:lang w:val="en-US" w:eastAsia="ru-RU"/>
+        </w:rPr>
+        <w:t>    &lt;&gt;</w:t>
+      </w:r>
+    </w:p>
+    <w:p>
+      <w:pPr>
+        <w:shd w:val="clear" w:color="auto" w:fill="272822"/>
+        <w:spacing w:after="0" w:line="285" w:lineRule="atLeast"/>
+        <w:rPr>
+          <w:rFonts w:ascii="Consolas" w:eastAsia="Times New Roman" w:hAnsi="Consolas" w:cs="Times New Roman"/>
+          <w:color w:val="F8F8F2"/>
+          <w:sz w:val="21"/>
+          <w:szCs w:val="21"/>
+          <w:lang w:val="en-US" w:eastAsia="ru-RU"/>
+        </w:rPr>
+      </w:pPr>
+      <w:r>
+        <w:rPr>
+          <w:rFonts w:ascii="Consolas" w:eastAsia="Times New Roman" w:hAnsi="Consolas" w:cs="Times New Roman"/>
+          <w:color w:val="F8F8F2"/>
+          <w:sz w:val="21"/>
+          <w:szCs w:val="21"/>
+          <w:lang w:val="en-US" w:eastAsia="ru-RU"/>
+        </w:rPr>
+        <w:t>      &lt;</w:t>
+      </w:r>
+      <w:r>
+        <w:rPr>
+          <w:rFonts w:ascii="Consolas" w:eastAsia="Times New Roman" w:hAnsi="Consolas" w:cs="Times New Roman"/>
+          <w:color w:val="F92672"/>
+          <w:sz w:val="21"/>
+          <w:szCs w:val="21"/>
+          <w:lang w:val="en-US" w:eastAsia="ru-RU"/>
+        </w:rPr>
+        <w:t>button</w:t>
+      </w:r>
+      <w:r>
+        <w:rPr>
+          <w:rFonts w:ascii="Consolas" w:eastAsia="Times New Roman" w:hAnsi="Consolas" w:cs="Times New Roman"/>
+          <w:color w:val="F8F8F2"/>
+          <w:sz w:val="21"/>
+          <w:szCs w:val="21"/>
+          <w:lang w:val="en-US" w:eastAsia="ru-RU"/>
+        </w:rPr>
+        <w:t> </w:t>
+      </w:r>
+      <w:r>
+        <w:rPr>
+          <w:rFonts w:ascii="Consolas" w:eastAsia="Times New Roman" w:hAnsi="Consolas" w:cs="Times New Roman"/>
+          <w:color w:val="A6E22E"/>
+          <w:sz w:val="21"/>
+          <w:szCs w:val="21"/>
+          <w:lang w:val="en-US" w:eastAsia="ru-RU"/>
+        </w:rPr>
+        <w:t>onClick</w:t>
+      </w:r>
+      <w:proofErr w:type="gramStart"/>
+      <w:r>
+        <w:rPr>
+          <w:rFonts w:ascii="Consolas" w:eastAsia="Times New Roman" w:hAnsi="Consolas" w:cs="Times New Roman"/>
+          <w:color w:val="F92672"/>
+          <w:sz w:val="21"/>
+          <w:szCs w:val="21"/>
+          <w:lang w:val="en-US" w:eastAsia="ru-RU"/>
+        </w:rPr>
+        <w:t>={</w:t>
+      </w:r>
+      <w:proofErr w:type="gramEnd"/>
+      <w:r>
+        <w:rPr>
+          <w:rFonts w:ascii="Consolas" w:eastAsia="Times New Roman" w:hAnsi="Consolas" w:cs="Times New Roman"/>
+          <w:color w:val="F8F8F2"/>
+          <w:sz w:val="21"/>
+          <w:szCs w:val="21"/>
+          <w:lang w:val="en-US" w:eastAsia="ru-RU"/>
+        </w:rPr>
+        <w:t>() </w:t>
+      </w:r>
+      <w:r>
+        <w:rPr>
+          <w:rFonts w:ascii="Consolas" w:eastAsia="Times New Roman" w:hAnsi="Consolas" w:cs="Times New Roman"/>
+          <w:i/>
+          <w:iCs/>
+          <w:color w:val="66D9EF"/>
+          <w:sz w:val="21"/>
+          <w:szCs w:val="21"/>
+          <w:lang w:val="en-US" w:eastAsia="ru-RU"/>
+        </w:rPr>
+        <w:t>=&gt;</w:t>
+      </w:r>
+      <w:r>
+        <w:rPr>
+          <w:rFonts w:ascii="Consolas" w:eastAsia="Times New Roman" w:hAnsi="Consolas" w:cs="Times New Roman"/>
+          <w:color w:val="F8F8F2"/>
+          <w:sz w:val="21"/>
+          <w:szCs w:val="21"/>
+          <w:lang w:val="en-US" w:eastAsia="ru-RU"/>
+        </w:rPr>
+        <w:t> { </w:t>
+      </w:r>
+      <w:r>
+        <w:rPr>
+          <w:rFonts w:ascii="Consolas" w:eastAsia="Times New Roman" w:hAnsi="Consolas" w:cs="Times New Roman"/>
+          <w:color w:val="A6E22E"/>
+          <w:sz w:val="21"/>
+          <w:szCs w:val="21"/>
+          <w:lang w:val="en-US" w:eastAsia="ru-RU"/>
+        </w:rPr>
+        <w:t>setCounter</w:t>
+      </w:r>
+      <w:r>
+        <w:rPr>
+          <w:rFonts w:ascii="Consolas" w:eastAsia="Times New Roman" w:hAnsi="Consolas" w:cs="Times New Roman"/>
+          <w:color w:val="F8F8F2"/>
+          <w:sz w:val="21"/>
+          <w:szCs w:val="21"/>
+          <w:lang w:val="en-US" w:eastAsia="ru-RU"/>
+        </w:rPr>
+        <w:t>(counter </w:t>
+      </w:r>
+      <w:r>
+        <w:rPr>
+          <w:rFonts w:ascii="Consolas" w:eastAsia="Times New Roman" w:hAnsi="Consolas" w:cs="Times New Roman"/>
+          <w:color w:val="F92672"/>
+          <w:sz w:val="21"/>
+          <w:szCs w:val="21"/>
+          <w:lang w:val="en-US" w:eastAsia="ru-RU"/>
+        </w:rPr>
+        <w:t>+</w:t>
+      </w:r>
+      <w:r>
+        <w:rPr>
+          <w:rFonts w:ascii="Consolas" w:eastAsia="Times New Roman" w:hAnsi="Consolas" w:cs="Times New Roman"/>
+          <w:color w:val="F8F8F2"/>
+          <w:sz w:val="21"/>
+          <w:szCs w:val="21"/>
+          <w:lang w:val="en-US" w:eastAsia="ru-RU"/>
+        </w:rPr>
+        <w:t> </w:t>
+      </w:r>
+      <w:r>
+        <w:rPr>
+          <w:rFonts w:ascii="Consolas" w:eastAsia="Times New Roman" w:hAnsi="Consolas" w:cs="Times New Roman"/>
+          <w:color w:val="AE81FF"/>
+          <w:sz w:val="21"/>
+          <w:szCs w:val="21"/>
+          <w:lang w:val="en-US" w:eastAsia="ru-RU"/>
+        </w:rPr>
+        <w:t>1</w:t>
+      </w:r>
+      <w:r>
+        <w:rPr>
+          <w:rFonts w:ascii="Consolas" w:eastAsia="Times New Roman" w:hAnsi="Consolas" w:cs="Times New Roman"/>
+          <w:color w:val="F8F8F2"/>
+          <w:sz w:val="21"/>
+          <w:szCs w:val="21"/>
+          <w:lang w:val="en-US" w:eastAsia="ru-RU"/>
+        </w:rPr>
+        <w:t>) }</w:t>
+      </w:r>
+      <w:r>
+        <w:rPr>
+          <w:rFonts w:ascii="Consolas" w:eastAsia="Times New Roman" w:hAnsi="Consolas" w:cs="Times New Roman"/>
+          <w:color w:val="F92672"/>
+          <w:sz w:val="21"/>
+          <w:szCs w:val="21"/>
+          <w:lang w:val="en-US" w:eastAsia="ru-RU"/>
+        </w:rPr>
+        <w:t>}</w:t>
+      </w:r>
+      <w:r>
+        <w:rPr>
+          <w:rFonts w:ascii="Consolas" w:eastAsia="Times New Roman" w:hAnsi="Consolas" w:cs="Times New Roman"/>
+          <w:color w:val="F8F8F2"/>
+          <w:sz w:val="21"/>
+          <w:szCs w:val="21"/>
+          <w:lang w:val="en-US" w:eastAsia="ru-RU"/>
+        </w:rPr>
+        <w:t>&gt;Increment&lt;/</w:t>
+      </w:r>
+      <w:r>
+        <w:rPr>
+          <w:rFonts w:ascii="Consolas" w:eastAsia="Times New Roman" w:hAnsi="Consolas" w:cs="Times New Roman"/>
+          <w:color w:val="F92672"/>
+          <w:sz w:val="21"/>
+          <w:szCs w:val="21"/>
+          <w:lang w:val="en-US" w:eastAsia="ru-RU"/>
+        </w:rPr>
+        <w:t>button</w:t>
+      </w:r>
+      <w:r>
+        <w:rPr>
+          <w:rFonts w:ascii="Consolas" w:eastAsia="Times New Roman" w:hAnsi="Consolas" w:cs="Times New Roman"/>
+          <w:color w:val="F8F8F2"/>
+          <w:sz w:val="21"/>
+          <w:szCs w:val="21"/>
+          <w:lang w:val="en-US" w:eastAsia="ru-RU"/>
+        </w:rPr>
+        <w:t>&gt;</w:t>
+      </w:r>
+    </w:p>
+    <w:p>
+      <w:pPr>
+        <w:shd w:val="clear" w:color="auto" w:fill="272822"/>
+        <w:spacing w:after="0" w:line="285" w:lineRule="atLeast"/>
+        <w:rPr>
+          <w:rFonts w:ascii="Consolas" w:eastAsia="Times New Roman" w:hAnsi="Consolas" w:cs="Times New Roman"/>
+          <w:color w:val="F8F8F2"/>
+          <w:sz w:val="21"/>
+          <w:szCs w:val="21"/>
+          <w:lang w:val="en-US" w:eastAsia="ru-RU"/>
+        </w:rPr>
+      </w:pPr>
+      <w:r>
+        <w:rPr>
+          <w:rFonts w:ascii="Consolas" w:eastAsia="Times New Roman" w:hAnsi="Consolas" w:cs="Times New Roman"/>
+          <w:color w:val="F8F8F2"/>
+          <w:sz w:val="21"/>
+          <w:szCs w:val="21"/>
+          <w:lang w:val="en-US" w:eastAsia="ru-RU"/>
+        </w:rPr>
+        <w:t>      &lt;</w:t>
+      </w:r>
+      <w:r>
+        <w:rPr>
+          <w:rFonts w:ascii="Consolas" w:eastAsia="Times New Roman" w:hAnsi="Consolas" w:cs="Times New Roman"/>
+          <w:color w:val="F92672"/>
+          <w:sz w:val="21"/>
+          <w:szCs w:val="21"/>
+          <w:lang w:val="en-US" w:eastAsia="ru-RU"/>
+        </w:rPr>
+        <w:t>button</w:t>
+      </w:r>
+      <w:r>
+        <w:rPr>
+          <w:rFonts w:ascii="Consolas" w:eastAsia="Times New Roman" w:hAnsi="Consolas" w:cs="Times New Roman"/>
+          <w:color w:val="F8F8F2"/>
+          <w:sz w:val="21"/>
+          <w:szCs w:val="21"/>
+          <w:lang w:val="en-US" w:eastAsia="ru-RU"/>
+        </w:rPr>
+        <w:t> </w:t>
+      </w:r>
+      <w:r>
+        <w:rPr>
+          <w:rFonts w:ascii="Consolas" w:eastAsia="Times New Roman" w:hAnsi="Consolas" w:cs="Times New Roman"/>
+          <w:color w:val="A6E22E"/>
+          <w:sz w:val="21"/>
+          <w:szCs w:val="21"/>
+          <w:lang w:val="en-US" w:eastAsia="ru-RU"/>
+        </w:rPr>
+        <w:t>onClick</w:t>
+      </w:r>
+      <w:proofErr w:type="gramStart"/>
+      <w:r>
+        <w:rPr>
+          <w:rFonts w:ascii="Consolas" w:eastAsia="Times New Roman" w:hAnsi="Consolas" w:cs="Times New Roman"/>
+          <w:color w:val="F92672"/>
+          <w:sz w:val="21"/>
+          <w:szCs w:val="21"/>
+          <w:lang w:val="en-US" w:eastAsia="ru-RU"/>
+        </w:rPr>
+        <w:t>={</w:t>
+      </w:r>
+      <w:proofErr w:type="gramEnd"/>
+      <w:r>
+        <w:rPr>
+          <w:rFonts w:ascii="Consolas" w:eastAsia="Times New Roman" w:hAnsi="Consolas" w:cs="Times New Roman"/>
+          <w:color w:val="F8F8F2"/>
+          <w:sz w:val="21"/>
+          <w:szCs w:val="21"/>
+          <w:lang w:val="en-US" w:eastAsia="ru-RU"/>
+        </w:rPr>
+        <w:t>() </w:t>
+      </w:r>
+      <w:r>
+        <w:rPr>
+          <w:rFonts w:ascii="Consolas" w:eastAsia="Times New Roman" w:hAnsi="Consolas" w:cs="Times New Roman"/>
+          <w:i/>
+          <w:iCs/>
+          <w:color w:val="66D9EF"/>
+          <w:sz w:val="21"/>
+          <w:szCs w:val="21"/>
+          <w:lang w:val="en-US" w:eastAsia="ru-RU"/>
+        </w:rPr>
+        <w:t>=&gt;</w:t>
+      </w:r>
+      <w:r>
+        <w:rPr>
+          <w:rFonts w:ascii="Consolas" w:eastAsia="Times New Roman" w:hAnsi="Consolas" w:cs="Times New Roman"/>
+          <w:color w:val="F8F8F2"/>
+          <w:sz w:val="21"/>
+          <w:szCs w:val="21"/>
+          <w:lang w:val="en-US" w:eastAsia="ru-RU"/>
+        </w:rPr>
+        <w:t> { </w:t>
+      </w:r>
+      <w:r>
+        <w:rPr>
+          <w:rFonts w:ascii="Consolas" w:eastAsia="Times New Roman" w:hAnsi="Consolas" w:cs="Times New Roman"/>
+          <w:color w:val="A6E22E"/>
+          <w:sz w:val="21"/>
+          <w:szCs w:val="21"/>
+          <w:lang w:val="en-US" w:eastAsia="ru-RU"/>
+        </w:rPr>
+        <w:t>setFake</w:t>
+      </w:r>
+      <w:r>
+        <w:rPr>
+          <w:rFonts w:ascii="Consolas" w:eastAsia="Times New Roman" w:hAnsi="Consolas" w:cs="Times New Roman"/>
+          <w:color w:val="F8F8F2"/>
+          <w:sz w:val="21"/>
+          <w:szCs w:val="21"/>
+          <w:lang w:val="en-US" w:eastAsia="ru-RU"/>
+        </w:rPr>
+        <w:t>(fake </w:t>
+      </w:r>
+      <w:r>
+        <w:rPr>
+          <w:rFonts w:ascii="Consolas" w:eastAsia="Times New Roman" w:hAnsi="Consolas" w:cs="Times New Roman"/>
+          <w:color w:val="F92672"/>
+          <w:sz w:val="21"/>
+          <w:szCs w:val="21"/>
+          <w:lang w:val="en-US" w:eastAsia="ru-RU"/>
+        </w:rPr>
+        <w:t>+</w:t>
+      </w:r>
+      <w:r>
+        <w:rPr>
+          <w:rFonts w:ascii="Consolas" w:eastAsia="Times New Roman" w:hAnsi="Consolas" w:cs="Times New Roman"/>
+          <w:color w:val="F8F8F2"/>
+          <w:sz w:val="21"/>
+          <w:szCs w:val="21"/>
+          <w:lang w:val="en-US" w:eastAsia="ru-RU"/>
+        </w:rPr>
+        <w:t> </w:t>
+      </w:r>
+      <w:r>
+        <w:rPr>
+          <w:rFonts w:ascii="Consolas" w:eastAsia="Times New Roman" w:hAnsi="Consolas" w:cs="Times New Roman"/>
+          <w:color w:val="AE81FF"/>
+          <w:sz w:val="21"/>
+          <w:szCs w:val="21"/>
+          <w:lang w:val="en-US" w:eastAsia="ru-RU"/>
+        </w:rPr>
+        <w:t>1</w:t>
+      </w:r>
+      <w:r>
+        <w:rPr>
+          <w:rFonts w:ascii="Consolas" w:eastAsia="Times New Roman" w:hAnsi="Consolas" w:cs="Times New Roman"/>
+          <w:color w:val="F8F8F2"/>
+          <w:sz w:val="21"/>
+          <w:szCs w:val="21"/>
+          <w:lang w:val="en-US" w:eastAsia="ru-RU"/>
+        </w:rPr>
+        <w:t>) }</w:t>
+      </w:r>
+      <w:r>
+        <w:rPr>
+          <w:rFonts w:ascii="Consolas" w:eastAsia="Times New Roman" w:hAnsi="Consolas" w:cs="Times New Roman"/>
+          <w:color w:val="F92672"/>
+          <w:sz w:val="21"/>
+          <w:szCs w:val="21"/>
+          <w:lang w:val="en-US" w:eastAsia="ru-RU"/>
+        </w:rPr>
+        <w:t>}</w:t>
+      </w:r>
+      <w:r>
+        <w:rPr>
+          <w:rFonts w:ascii="Consolas" w:eastAsia="Times New Roman" w:hAnsi="Consolas" w:cs="Times New Roman"/>
+          <w:color w:val="F8F8F2"/>
+          <w:sz w:val="21"/>
+          <w:szCs w:val="21"/>
+          <w:lang w:val="en-US" w:eastAsia="ru-RU"/>
+        </w:rPr>
+        <w:t>&gt;Increment&lt;/</w:t>
+      </w:r>
+      <w:r>
+        <w:rPr>
+          <w:rFonts w:ascii="Consolas" w:eastAsia="Times New Roman" w:hAnsi="Consolas" w:cs="Times New Roman"/>
+          <w:color w:val="F92672"/>
+          <w:sz w:val="21"/>
+          <w:szCs w:val="21"/>
+          <w:lang w:val="en-US" w:eastAsia="ru-RU"/>
+        </w:rPr>
+        <w:t>button</w:t>
+      </w:r>
+      <w:r>
+        <w:rPr>
+          <w:rFonts w:ascii="Consolas" w:eastAsia="Times New Roman" w:hAnsi="Consolas" w:cs="Times New Roman"/>
+          <w:color w:val="F8F8F2"/>
+          <w:sz w:val="21"/>
+          <w:szCs w:val="21"/>
+          <w:lang w:val="en-US" w:eastAsia="ru-RU"/>
+        </w:rPr>
+        <w:t>&gt;</w:t>
+      </w:r>
+    </w:p>
+    <w:p>
+      <w:pPr>
+        <w:shd w:val="clear" w:color="auto" w:fill="272822"/>
+        <w:spacing w:after="0" w:line="285" w:lineRule="atLeast"/>
+        <w:rPr>
+          <w:rFonts w:ascii="Consolas" w:eastAsia="Times New Roman" w:hAnsi="Consolas" w:cs="Times New Roman"/>
+          <w:color w:val="F8F8F2"/>
+          <w:sz w:val="21"/>
+          <w:szCs w:val="21"/>
+          <w:lang w:eastAsia="ru-RU"/>
+        </w:rPr>
+      </w:pPr>
+      <w:r>
+        <w:rPr>
+          <w:rFonts w:ascii="Consolas" w:eastAsia="Times New Roman" w:hAnsi="Consolas" w:cs="Times New Roman"/>
+          <w:color w:val="F8F8F2"/>
+          <w:sz w:val="21"/>
+          <w:szCs w:val="21"/>
+          <w:lang w:val="en-US" w:eastAsia="ru-RU"/>
+        </w:rPr>
+        <w:t>      </w:t>
+      </w:r>
+      <w:proofErr w:type="spellStart"/>
+      <w:r>
+        <w:rPr>
+          <w:rFonts w:ascii="Consolas" w:eastAsia="Times New Roman" w:hAnsi="Consolas" w:cs="Times New Roman"/>
+          <w:color w:val="F8F8F2"/>
+          <w:sz w:val="21"/>
+          <w:szCs w:val="21"/>
+          <w:lang w:eastAsia="ru-RU"/>
+        </w:rPr>
+        <w:t>Counter</w:t>
+      </w:r>
+      <w:proofErr w:type="spellEnd"/>
+      <w:r>
+        <w:rPr>
+          <w:rFonts w:ascii="Consolas" w:eastAsia="Times New Roman" w:hAnsi="Consolas" w:cs="Times New Roman"/>
+          <w:color w:val="F8F8F2"/>
+          <w:sz w:val="21"/>
+          <w:szCs w:val="21"/>
+          <w:lang w:eastAsia="ru-RU"/>
+        </w:rPr>
+        <w:t>: </w:t>
+      </w:r>
+      <w:r>
+        <w:rPr>
+          <w:rFonts w:ascii="Consolas" w:eastAsia="Times New Roman" w:hAnsi="Consolas" w:cs="Times New Roman"/>
+          <w:color w:val="F92672"/>
+          <w:sz w:val="21"/>
+          <w:szCs w:val="21"/>
+          <w:lang w:eastAsia="ru-RU"/>
+        </w:rPr>
+        <w:t>{</w:t>
+      </w:r>
+      <w:proofErr w:type="spellStart"/>
+      <w:r>
+        <w:rPr>
+          <w:rFonts w:ascii="Consolas" w:eastAsia="Times New Roman" w:hAnsi="Consolas" w:cs="Times New Roman"/>
+          <w:color w:val="F8F8F2"/>
+          <w:sz w:val="21"/>
+          <w:szCs w:val="21"/>
+          <w:lang w:eastAsia="ru-RU"/>
+        </w:rPr>
+        <w:t>counter</w:t>
+      </w:r>
+      <w:proofErr w:type="spellEnd"/>
+      <w:r>
+        <w:rPr>
+          <w:rFonts w:ascii="Consolas" w:eastAsia="Times New Roman" w:hAnsi="Consolas" w:cs="Times New Roman"/>
+          <w:color w:val="F92672"/>
+          <w:sz w:val="21"/>
+          <w:szCs w:val="21"/>
+          <w:lang w:eastAsia="ru-RU"/>
+        </w:rPr>
+        <w:t>}</w:t>
+      </w:r>
+    </w:p>
+    <w:p>
+      <w:pPr>
+        <w:shd w:val="clear" w:color="auto" w:fill="272822"/>
+        <w:spacing w:after="0" w:line="285" w:lineRule="atLeast"/>
+        <w:rPr>
+          <w:rFonts w:ascii="Consolas" w:eastAsia="Times New Roman" w:hAnsi="Consolas" w:cs="Times New Roman"/>
+          <w:color w:val="F8F8F2"/>
+          <w:sz w:val="21"/>
+          <w:szCs w:val="21"/>
+          <w:lang w:eastAsia="ru-RU"/>
+        </w:rPr>
+      </w:pPr>
+      <w:r>
+        <w:rPr>
+          <w:rFonts w:ascii="Consolas" w:eastAsia="Times New Roman" w:hAnsi="Consolas" w:cs="Times New Roman"/>
+          <w:color w:val="F8F8F2"/>
+          <w:sz w:val="21"/>
+          <w:szCs w:val="21"/>
+          <w:lang w:eastAsia="ru-RU"/>
+        </w:rPr>
+        <w:t>      </w:t>
+      </w:r>
+      <w:proofErr w:type="spellStart"/>
+      <w:r>
+        <w:rPr>
+          <w:rFonts w:ascii="Consolas" w:eastAsia="Times New Roman" w:hAnsi="Consolas" w:cs="Times New Roman"/>
+          <w:color w:val="F8F8F2"/>
+          <w:sz w:val="21"/>
+          <w:szCs w:val="21"/>
+          <w:lang w:eastAsia="ru-RU"/>
+        </w:rPr>
+        <w:t>Fake</w:t>
+      </w:r>
+      <w:proofErr w:type="spellEnd"/>
+      <w:r>
+        <w:rPr>
+          <w:rFonts w:ascii="Consolas" w:eastAsia="Times New Roman" w:hAnsi="Consolas" w:cs="Times New Roman"/>
+          <w:color w:val="F8F8F2"/>
+          <w:sz w:val="21"/>
+          <w:szCs w:val="21"/>
+          <w:lang w:eastAsia="ru-RU"/>
+        </w:rPr>
+        <w:t>: </w:t>
+      </w:r>
+      <w:r>
+        <w:rPr>
+          <w:rFonts w:ascii="Consolas" w:eastAsia="Times New Roman" w:hAnsi="Consolas" w:cs="Times New Roman"/>
+          <w:color w:val="F92672"/>
+          <w:sz w:val="21"/>
+          <w:szCs w:val="21"/>
+          <w:lang w:eastAsia="ru-RU"/>
+        </w:rPr>
+        <w:t>{</w:t>
+      </w:r>
+      <w:proofErr w:type="spellStart"/>
+      <w:r>
+        <w:rPr>
+          <w:rFonts w:ascii="Consolas" w:eastAsia="Times New Roman" w:hAnsi="Consolas" w:cs="Times New Roman"/>
+          <w:color w:val="F8F8F2"/>
+          <w:sz w:val="21"/>
+          <w:szCs w:val="21"/>
+          <w:lang w:eastAsia="ru-RU"/>
+        </w:rPr>
+        <w:t>fake</w:t>
+      </w:r>
+      <w:proofErr w:type="spellEnd"/>
+      <w:r>
+        <w:rPr>
+          <w:rFonts w:ascii="Consolas" w:eastAsia="Times New Roman" w:hAnsi="Consolas" w:cs="Times New Roman"/>
+          <w:color w:val="F92672"/>
+          <w:sz w:val="21"/>
+          <w:szCs w:val="21"/>
+          <w:lang w:eastAsia="ru-RU"/>
+        </w:rPr>
+        <w:t>}</w:t>
+      </w:r>
+    </w:p>
+    <w:p>
+      <w:pPr>
+        <w:shd w:val="clear" w:color="auto" w:fill="272822"/>
+        <w:spacing w:after="0" w:line="285" w:lineRule="atLeast"/>
+        <w:rPr>
+          <w:rFonts w:ascii="Consolas" w:eastAsia="Times New Roman" w:hAnsi="Consolas" w:cs="Times New Roman"/>
+          <w:color w:val="F8F8F2"/>
+          <w:sz w:val="21"/>
+          <w:szCs w:val="21"/>
+          <w:lang w:eastAsia="ru-RU"/>
+        </w:rPr>
+      </w:pPr>
+      <w:r>
+        <w:rPr>
+          <w:rFonts w:ascii="Consolas" w:eastAsia="Times New Roman" w:hAnsi="Consolas" w:cs="Times New Roman"/>
+          <w:color w:val="F8F8F2"/>
+          <w:sz w:val="21"/>
+          <w:szCs w:val="21"/>
+          <w:lang w:eastAsia="ru-RU"/>
+        </w:rPr>
+        <w:t>    &lt;/&gt;</w:t>
+      </w:r>
+    </w:p>
+    <w:p>
+      <w:pPr>
+        <w:shd w:val="clear" w:color="auto" w:fill="272822"/>
+        <w:spacing w:after="0" w:line="285" w:lineRule="atLeast"/>
+        <w:rPr>
+          <w:rFonts w:ascii="Consolas" w:eastAsia="Times New Roman" w:hAnsi="Consolas" w:cs="Times New Roman"/>
+          <w:color w:val="F8F8F2"/>
+          <w:sz w:val="21"/>
+          <w:szCs w:val="21"/>
+          <w:lang w:eastAsia="ru-RU"/>
+        </w:rPr>
+      </w:pPr>
+      <w:r>
+        <w:rPr>
+          <w:rFonts w:ascii="Consolas" w:eastAsia="Times New Roman" w:hAnsi="Consolas" w:cs="Times New Roman"/>
+          <w:color w:val="F8F8F2"/>
+          <w:sz w:val="21"/>
+          <w:szCs w:val="21"/>
+          <w:lang w:eastAsia="ru-RU"/>
+        </w:rPr>
+        <w:t>  )</w:t>
+      </w:r>
+    </w:p>
+    <w:p>
+      <w:pPr>
+        <w:shd w:val="clear" w:color="auto" w:fill="272822"/>
+        <w:spacing w:after="0" w:line="285" w:lineRule="atLeast"/>
+        <w:rPr>
+          <w:rFonts w:ascii="Consolas" w:eastAsia="Times New Roman" w:hAnsi="Consolas" w:cs="Times New Roman"/>
+          <w:color w:val="F8F8F2"/>
+          <w:sz w:val="21"/>
+          <w:szCs w:val="21"/>
+          <w:lang w:eastAsia="ru-RU"/>
+        </w:rPr>
+      </w:pPr>
+      <w:r>
+        <w:rPr>
+          <w:rFonts w:ascii="Consolas" w:eastAsia="Times New Roman" w:hAnsi="Consolas" w:cs="Times New Roman"/>
+          <w:color w:val="F8F8F2"/>
+          <w:sz w:val="21"/>
+          <w:szCs w:val="21"/>
+          <w:lang w:eastAsia="ru-RU"/>
+        </w:rPr>
+        <w:t>}</w:t>
+      </w:r>
+    </w:p>
+    <w:p>
+      <w:pPr>
+        <w:rPr>
+          <w:b/>
+          <w:lang w:val="en-US"/>
         </w:rPr>
       </w:pPr>
     </w:p>

</xml_diff>

<commit_message>
lesson 21.useEffect with setTimeout and setInterval
</commit_message>
<xml_diff>
--- a/notes/React_kabzda_kak_podrobno.docx
+++ b/notes/React_kabzda_kak_podrobno.docx
@@ -56067,6 +56067,7 @@
         </w:tabs>
         <w:rPr>
           <w:b/>
+          <w:lang w:val="en-US"/>
         </w:rPr>
       </w:pPr>
       <w:r>
@@ -56081,8 +56082,6 @@
         </w:rPr>
         <w:tab/>
       </w:r>
-      <w:bookmarkStart w:id="2" w:name="_GoBack"/>
-      <w:bookmarkEnd w:id="2"/>
     </w:p>
     <w:p>
       <w:pPr>
@@ -57762,6 +57761,3001 @@
           <w:lang w:val="en-US"/>
         </w:rPr>
       </w:pPr>
+    </w:p>
+    <w:p>
+      <w:pPr>
+        <w:jc w:val="center"/>
+        <w:rPr>
+          <w:sz w:val="32"/>
+          <w:szCs w:val="32"/>
+          <w:highlight w:val="yellow"/>
+          <w:lang w:val="en-US"/>
+        </w:rPr>
+      </w:pPr>
+      <w:r>
+        <w:rPr>
+          <w:sz w:val="32"/>
+          <w:szCs w:val="32"/>
+          <w:highlight w:val="yellow"/>
+          <w:lang w:val="en-US"/>
+        </w:rPr>
+        <w:t xml:space="preserve">20.  </w:t>
+      </w:r>
+      <w:proofErr w:type="spellStart"/>
+      <w:proofErr w:type="gramStart"/>
+      <w:r>
+        <w:rPr>
+          <w:sz w:val="32"/>
+          <w:szCs w:val="32"/>
+          <w:highlight w:val="yellow"/>
+          <w:lang w:val="en-US"/>
+        </w:rPr>
+        <w:t>UseEffect</w:t>
+      </w:r>
+      <w:proofErr w:type="spellEnd"/>
+      <w:r>
+        <w:rPr>
+          <w:sz w:val="32"/>
+          <w:szCs w:val="32"/>
+          <w:highlight w:val="yellow"/>
+          <w:lang w:val="en-US"/>
+        </w:rPr>
+        <w:t>(</w:t>
+      </w:r>
+      <w:proofErr w:type="gramEnd"/>
+      <w:r>
+        <w:rPr>
+          <w:sz w:val="32"/>
+          <w:szCs w:val="32"/>
+          <w:highlight w:val="yellow"/>
+          <w:lang w:val="en-US"/>
+        </w:rPr>
+        <w:t>)</w:t>
+      </w:r>
+      <w:r>
+        <w:rPr>
+          <w:sz w:val="32"/>
+          <w:szCs w:val="32"/>
+          <w:highlight w:val="yellow"/>
+          <w:lang w:val="en-US"/>
+        </w:rPr>
+        <w:t xml:space="preserve"> </w:t>
+      </w:r>
+      <w:r>
+        <w:rPr>
+          <w:sz w:val="32"/>
+          <w:szCs w:val="32"/>
+          <w:highlight w:val="yellow"/>
+          <w:lang w:val="en-US"/>
+        </w:rPr>
+        <w:t xml:space="preserve">- </w:t>
+      </w:r>
+      <w:proofErr w:type="spellStart"/>
+      <w:r>
+        <w:rPr>
+          <w:sz w:val="32"/>
+          <w:szCs w:val="32"/>
+          <w:highlight w:val="yellow"/>
+          <w:lang w:val="en-US"/>
+        </w:rPr>
+        <w:t>setTimeout</w:t>
+      </w:r>
+      <w:proofErr w:type="spellEnd"/>
+      <w:r>
+        <w:rPr>
+          <w:sz w:val="32"/>
+          <w:szCs w:val="32"/>
+          <w:highlight w:val="yellow"/>
+          <w:lang w:val="en-US"/>
+        </w:rPr>
+        <w:t xml:space="preserve"> - </w:t>
+      </w:r>
+      <w:proofErr w:type="spellStart"/>
+      <w:r>
+        <w:rPr>
+          <w:sz w:val="32"/>
+          <w:szCs w:val="32"/>
+          <w:highlight w:val="yellow"/>
+          <w:lang w:val="en-US"/>
+        </w:rPr>
+        <w:t>setInterval</w:t>
+      </w:r>
+      <w:proofErr w:type="spellEnd"/>
+      <w:r>
+        <w:rPr>
+          <w:sz w:val="32"/>
+          <w:szCs w:val="32"/>
+          <w:highlight w:val="yellow"/>
+          <w:lang w:val="en-US"/>
+        </w:rPr>
+        <w:t>.</w:t>
+      </w:r>
+    </w:p>
+    <w:p>
+      <w:pPr>
+        <w:jc w:val="center"/>
+        <w:rPr>
+          <w:sz w:val="32"/>
+          <w:szCs w:val="32"/>
+          <w:highlight w:val="yellow"/>
+          <w:lang w:val="en-US"/>
+        </w:rPr>
+      </w:pPr>
+      <w:r>
+        <w:rPr>
+          <w:sz w:val="32"/>
+          <w:szCs w:val="32"/>
+          <w:highlight w:val="yellow"/>
+        </w:rPr>
+        <w:t>Асинхронная</w:t>
+      </w:r>
+      <w:r>
+        <w:rPr>
+          <w:sz w:val="32"/>
+          <w:szCs w:val="32"/>
+          <w:highlight w:val="yellow"/>
+          <w:lang w:val="en-US"/>
+        </w:rPr>
+        <w:t xml:space="preserve"> </w:t>
+      </w:r>
+      <w:r>
+        <w:rPr>
+          <w:sz w:val="32"/>
+          <w:szCs w:val="32"/>
+          <w:highlight w:val="yellow"/>
+        </w:rPr>
+        <w:t>логика</w:t>
+      </w:r>
+    </w:p>
+    <w:p>
+      <w:pPr>
+        <w:rPr>
+          <w:lang w:val="en-US"/>
+        </w:rPr>
+      </w:pPr>
+      <w:r>
+        <w:t xml:space="preserve">Все асинхронные операции лучше закидывать в </w:t>
+      </w:r>
+      <w:proofErr w:type="spellStart"/>
+      <w:r>
+        <w:rPr>
+          <w:lang w:val="en-US"/>
+        </w:rPr>
+        <w:t>useEffect</w:t>
+      </w:r>
+      <w:proofErr w:type="spellEnd"/>
+      <w:r>
+        <w:t xml:space="preserve">, </w:t>
+      </w:r>
+      <w:r>
+        <w:t xml:space="preserve">т.к. </w:t>
+      </w:r>
+      <w:proofErr w:type="spellStart"/>
+      <w:r>
+        <w:t>ри</w:t>
+      </w:r>
+      <w:proofErr w:type="spellEnd"/>
+      <w:r>
+        <w:t xml:space="preserve"> каждом рендеринге компоненты будет перезапускаться асинхронный код. Например</w:t>
+      </w:r>
+    </w:p>
+    <w:p>
+      <w:pPr>
+        <w:shd w:val="clear" w:color="auto" w:fill="272822"/>
+        <w:spacing w:after="0" w:line="285" w:lineRule="atLeast"/>
+        <w:rPr>
+          <w:rFonts w:ascii="Consolas" w:eastAsia="Times New Roman" w:hAnsi="Consolas" w:cs="Times New Roman"/>
+          <w:color w:val="F8F8F2"/>
+          <w:sz w:val="21"/>
+          <w:szCs w:val="21"/>
+          <w:lang w:val="en-US" w:eastAsia="ru-RU"/>
+        </w:rPr>
+      </w:pPr>
+      <w:proofErr w:type="gramStart"/>
+      <w:r>
+        <w:rPr>
+          <w:rFonts w:ascii="Consolas" w:eastAsia="Times New Roman" w:hAnsi="Consolas" w:cs="Times New Roman"/>
+          <w:color w:val="F92672"/>
+          <w:sz w:val="21"/>
+          <w:szCs w:val="21"/>
+          <w:lang w:val="en-US" w:eastAsia="ru-RU"/>
+        </w:rPr>
+        <w:t>export</w:t>
+      </w:r>
+      <w:proofErr w:type="gramEnd"/>
+      <w:r>
+        <w:rPr>
+          <w:rFonts w:ascii="Consolas" w:eastAsia="Times New Roman" w:hAnsi="Consolas" w:cs="Times New Roman"/>
+          <w:color w:val="F8F8F2"/>
+          <w:sz w:val="21"/>
+          <w:szCs w:val="21"/>
+          <w:lang w:val="en-US" w:eastAsia="ru-RU"/>
+        </w:rPr>
+        <w:t> </w:t>
+      </w:r>
+      <w:proofErr w:type="spellStart"/>
+      <w:r>
+        <w:rPr>
+          <w:rFonts w:ascii="Consolas" w:eastAsia="Times New Roman" w:hAnsi="Consolas" w:cs="Times New Roman"/>
+          <w:i/>
+          <w:iCs/>
+          <w:color w:val="66D9EF"/>
+          <w:sz w:val="21"/>
+          <w:szCs w:val="21"/>
+          <w:lang w:val="en-US" w:eastAsia="ru-RU"/>
+        </w:rPr>
+        <w:t>const</w:t>
+      </w:r>
+      <w:proofErr w:type="spellEnd"/>
+      <w:r>
+        <w:rPr>
+          <w:rFonts w:ascii="Consolas" w:eastAsia="Times New Roman" w:hAnsi="Consolas" w:cs="Times New Roman"/>
+          <w:color w:val="F8F8F2"/>
+          <w:sz w:val="21"/>
+          <w:szCs w:val="21"/>
+          <w:lang w:val="en-US" w:eastAsia="ru-RU"/>
+        </w:rPr>
+        <w:t> </w:t>
+      </w:r>
+      <w:proofErr w:type="spellStart"/>
+      <w:r>
+        <w:rPr>
+          <w:rFonts w:ascii="Consolas" w:eastAsia="Times New Roman" w:hAnsi="Consolas" w:cs="Times New Roman"/>
+          <w:color w:val="A6E22E"/>
+          <w:sz w:val="21"/>
+          <w:szCs w:val="21"/>
+          <w:lang w:val="en-US" w:eastAsia="ru-RU"/>
+        </w:rPr>
+        <w:t>SetTimeoutExample</w:t>
+      </w:r>
+      <w:proofErr w:type="spellEnd"/>
+      <w:r>
+        <w:rPr>
+          <w:rFonts w:ascii="Consolas" w:eastAsia="Times New Roman" w:hAnsi="Consolas" w:cs="Times New Roman"/>
+          <w:color w:val="F8F8F2"/>
+          <w:sz w:val="21"/>
+          <w:szCs w:val="21"/>
+          <w:lang w:val="en-US" w:eastAsia="ru-RU"/>
+        </w:rPr>
+        <w:t> </w:t>
+      </w:r>
+      <w:r>
+        <w:rPr>
+          <w:rFonts w:ascii="Consolas" w:eastAsia="Times New Roman" w:hAnsi="Consolas" w:cs="Times New Roman"/>
+          <w:color w:val="F92672"/>
+          <w:sz w:val="21"/>
+          <w:szCs w:val="21"/>
+          <w:lang w:val="en-US" w:eastAsia="ru-RU"/>
+        </w:rPr>
+        <w:t>=</w:t>
+      </w:r>
+      <w:r>
+        <w:rPr>
+          <w:rFonts w:ascii="Consolas" w:eastAsia="Times New Roman" w:hAnsi="Consolas" w:cs="Times New Roman"/>
+          <w:color w:val="F8F8F2"/>
+          <w:sz w:val="21"/>
+          <w:szCs w:val="21"/>
+          <w:lang w:val="en-US" w:eastAsia="ru-RU"/>
+        </w:rPr>
+        <w:t> () </w:t>
+      </w:r>
+      <w:r>
+        <w:rPr>
+          <w:rFonts w:ascii="Consolas" w:eastAsia="Times New Roman" w:hAnsi="Consolas" w:cs="Times New Roman"/>
+          <w:i/>
+          <w:iCs/>
+          <w:color w:val="66D9EF"/>
+          <w:sz w:val="21"/>
+          <w:szCs w:val="21"/>
+          <w:lang w:val="en-US" w:eastAsia="ru-RU"/>
+        </w:rPr>
+        <w:t>=&gt;</w:t>
+      </w:r>
+      <w:r>
+        <w:rPr>
+          <w:rFonts w:ascii="Consolas" w:eastAsia="Times New Roman" w:hAnsi="Consolas" w:cs="Times New Roman"/>
+          <w:color w:val="F8F8F2"/>
+          <w:sz w:val="21"/>
+          <w:szCs w:val="21"/>
+          <w:lang w:val="en-US" w:eastAsia="ru-RU"/>
+        </w:rPr>
+        <w:t> {</w:t>
+      </w:r>
+    </w:p>
+    <w:p>
+      <w:pPr>
+        <w:shd w:val="clear" w:color="auto" w:fill="272822"/>
+        <w:spacing w:after="0" w:line="285" w:lineRule="atLeast"/>
+        <w:rPr>
+          <w:rFonts w:ascii="Consolas" w:eastAsia="Times New Roman" w:hAnsi="Consolas" w:cs="Times New Roman"/>
+          <w:color w:val="F8F8F2"/>
+          <w:sz w:val="21"/>
+          <w:szCs w:val="21"/>
+          <w:lang w:val="en-US" w:eastAsia="ru-RU"/>
+        </w:rPr>
+      </w:pPr>
+    </w:p>
+    <w:p>
+      <w:pPr>
+        <w:shd w:val="clear" w:color="auto" w:fill="272822"/>
+        <w:spacing w:after="0" w:line="285" w:lineRule="atLeast"/>
+        <w:rPr>
+          <w:rFonts w:ascii="Consolas" w:eastAsia="Times New Roman" w:hAnsi="Consolas" w:cs="Times New Roman"/>
+          <w:color w:val="F8F8F2"/>
+          <w:sz w:val="21"/>
+          <w:szCs w:val="21"/>
+          <w:lang w:val="en-US" w:eastAsia="ru-RU"/>
+        </w:rPr>
+      </w:pPr>
+      <w:r>
+        <w:rPr>
+          <w:rFonts w:ascii="Consolas" w:eastAsia="Times New Roman" w:hAnsi="Consolas" w:cs="Times New Roman"/>
+          <w:color w:val="F8F8F2"/>
+          <w:sz w:val="21"/>
+          <w:szCs w:val="21"/>
+          <w:lang w:val="en-US" w:eastAsia="ru-RU"/>
+        </w:rPr>
+        <w:t>  </w:t>
+      </w:r>
+      <w:proofErr w:type="gramStart"/>
+      <w:r>
+        <w:rPr>
+          <w:rFonts w:ascii="Consolas" w:eastAsia="Times New Roman" w:hAnsi="Consolas" w:cs="Times New Roman"/>
+          <w:i/>
+          <w:iCs/>
+          <w:color w:val="66D9EF"/>
+          <w:sz w:val="21"/>
+          <w:szCs w:val="21"/>
+          <w:lang w:val="en-US" w:eastAsia="ru-RU"/>
+        </w:rPr>
+        <w:t>let</w:t>
+      </w:r>
+      <w:proofErr w:type="gramEnd"/>
+      <w:r>
+        <w:rPr>
+          <w:rFonts w:ascii="Consolas" w:eastAsia="Times New Roman" w:hAnsi="Consolas" w:cs="Times New Roman"/>
+          <w:color w:val="F8F8F2"/>
+          <w:sz w:val="21"/>
+          <w:szCs w:val="21"/>
+          <w:lang w:val="en-US" w:eastAsia="ru-RU"/>
+        </w:rPr>
+        <w:t> [fake, </w:t>
+      </w:r>
+      <w:proofErr w:type="spellStart"/>
+      <w:r>
+        <w:rPr>
+          <w:rFonts w:ascii="Consolas" w:eastAsia="Times New Roman" w:hAnsi="Consolas" w:cs="Times New Roman"/>
+          <w:color w:val="A6E22E"/>
+          <w:sz w:val="21"/>
+          <w:szCs w:val="21"/>
+          <w:lang w:val="en-US" w:eastAsia="ru-RU"/>
+        </w:rPr>
+        <w:t>setFake</w:t>
+      </w:r>
+      <w:proofErr w:type="spellEnd"/>
+      <w:r>
+        <w:rPr>
+          <w:rFonts w:ascii="Consolas" w:eastAsia="Times New Roman" w:hAnsi="Consolas" w:cs="Times New Roman"/>
+          <w:color w:val="F8F8F2"/>
+          <w:sz w:val="21"/>
+          <w:szCs w:val="21"/>
+          <w:lang w:val="en-US" w:eastAsia="ru-RU"/>
+        </w:rPr>
+        <w:t>] </w:t>
+      </w:r>
+      <w:r>
+        <w:rPr>
+          <w:rFonts w:ascii="Consolas" w:eastAsia="Times New Roman" w:hAnsi="Consolas" w:cs="Times New Roman"/>
+          <w:color w:val="F92672"/>
+          <w:sz w:val="21"/>
+          <w:szCs w:val="21"/>
+          <w:lang w:val="en-US" w:eastAsia="ru-RU"/>
+        </w:rPr>
+        <w:t>=</w:t>
+      </w:r>
+      <w:r>
+        <w:rPr>
+          <w:rFonts w:ascii="Consolas" w:eastAsia="Times New Roman" w:hAnsi="Consolas" w:cs="Times New Roman"/>
+          <w:color w:val="F8F8F2"/>
+          <w:sz w:val="21"/>
+          <w:szCs w:val="21"/>
+          <w:lang w:val="en-US" w:eastAsia="ru-RU"/>
+        </w:rPr>
+        <w:t> </w:t>
+      </w:r>
+      <w:r>
+        <w:rPr>
+          <w:rFonts w:ascii="Consolas" w:eastAsia="Times New Roman" w:hAnsi="Consolas" w:cs="Times New Roman"/>
+          <w:color w:val="A6E22E"/>
+          <w:sz w:val="21"/>
+          <w:szCs w:val="21"/>
+          <w:lang w:val="en-US" w:eastAsia="ru-RU"/>
+        </w:rPr>
+        <w:t>useState</w:t>
+      </w:r>
+      <w:r>
+        <w:rPr>
+          <w:rFonts w:ascii="Consolas" w:eastAsia="Times New Roman" w:hAnsi="Consolas" w:cs="Times New Roman"/>
+          <w:color w:val="F8F8F2"/>
+          <w:sz w:val="21"/>
+          <w:szCs w:val="21"/>
+          <w:lang w:val="en-US" w:eastAsia="ru-RU"/>
+        </w:rPr>
+        <w:t>(</w:t>
+      </w:r>
+      <w:r>
+        <w:rPr>
+          <w:rFonts w:ascii="Consolas" w:eastAsia="Times New Roman" w:hAnsi="Consolas" w:cs="Times New Roman"/>
+          <w:color w:val="AE81FF"/>
+          <w:sz w:val="21"/>
+          <w:szCs w:val="21"/>
+          <w:lang w:val="en-US" w:eastAsia="ru-RU"/>
+        </w:rPr>
+        <w:t>1</w:t>
+      </w:r>
+      <w:r>
+        <w:rPr>
+          <w:rFonts w:ascii="Consolas" w:eastAsia="Times New Roman" w:hAnsi="Consolas" w:cs="Times New Roman"/>
+          <w:color w:val="F8F8F2"/>
+          <w:sz w:val="21"/>
+          <w:szCs w:val="21"/>
+          <w:lang w:val="en-US" w:eastAsia="ru-RU"/>
+        </w:rPr>
+        <w:t>)</w:t>
+      </w:r>
+    </w:p>
+    <w:p>
+      <w:pPr>
+        <w:shd w:val="clear" w:color="auto" w:fill="272822"/>
+        <w:spacing w:after="0" w:line="285" w:lineRule="atLeast"/>
+        <w:rPr>
+          <w:rFonts w:ascii="Consolas" w:eastAsia="Times New Roman" w:hAnsi="Consolas" w:cs="Times New Roman"/>
+          <w:color w:val="F8F8F2"/>
+          <w:sz w:val="21"/>
+          <w:szCs w:val="21"/>
+          <w:lang w:val="en-US" w:eastAsia="ru-RU"/>
+        </w:rPr>
+      </w:pPr>
+      <w:r>
+        <w:rPr>
+          <w:rFonts w:ascii="Consolas" w:eastAsia="Times New Roman" w:hAnsi="Consolas" w:cs="Times New Roman"/>
+          <w:color w:val="F8F8F2"/>
+          <w:sz w:val="21"/>
+          <w:szCs w:val="21"/>
+          <w:lang w:val="en-US" w:eastAsia="ru-RU"/>
+        </w:rPr>
+        <w:t>  </w:t>
+      </w:r>
+      <w:proofErr w:type="gramStart"/>
+      <w:r>
+        <w:rPr>
+          <w:rFonts w:ascii="Consolas" w:eastAsia="Times New Roman" w:hAnsi="Consolas" w:cs="Times New Roman"/>
+          <w:i/>
+          <w:iCs/>
+          <w:color w:val="66D9EF"/>
+          <w:sz w:val="21"/>
+          <w:szCs w:val="21"/>
+          <w:lang w:val="en-US" w:eastAsia="ru-RU"/>
+        </w:rPr>
+        <w:t>let</w:t>
+      </w:r>
+      <w:proofErr w:type="gramEnd"/>
+      <w:r>
+        <w:rPr>
+          <w:rFonts w:ascii="Consolas" w:eastAsia="Times New Roman" w:hAnsi="Consolas" w:cs="Times New Roman"/>
+          <w:color w:val="F8F8F2"/>
+          <w:sz w:val="21"/>
+          <w:szCs w:val="21"/>
+          <w:lang w:val="en-US" w:eastAsia="ru-RU"/>
+        </w:rPr>
+        <w:t> [counter, </w:t>
+      </w:r>
+      <w:r>
+        <w:rPr>
+          <w:rFonts w:ascii="Consolas" w:eastAsia="Times New Roman" w:hAnsi="Consolas" w:cs="Times New Roman"/>
+          <w:color w:val="A6E22E"/>
+          <w:sz w:val="21"/>
+          <w:szCs w:val="21"/>
+          <w:lang w:val="en-US" w:eastAsia="ru-RU"/>
+        </w:rPr>
+        <w:t>setCounter</w:t>
+      </w:r>
+      <w:r>
+        <w:rPr>
+          <w:rFonts w:ascii="Consolas" w:eastAsia="Times New Roman" w:hAnsi="Consolas" w:cs="Times New Roman"/>
+          <w:color w:val="F8F8F2"/>
+          <w:sz w:val="21"/>
+          <w:szCs w:val="21"/>
+          <w:lang w:val="en-US" w:eastAsia="ru-RU"/>
+        </w:rPr>
+        <w:t>] </w:t>
+      </w:r>
+      <w:r>
+        <w:rPr>
+          <w:rFonts w:ascii="Consolas" w:eastAsia="Times New Roman" w:hAnsi="Consolas" w:cs="Times New Roman"/>
+          <w:color w:val="F92672"/>
+          <w:sz w:val="21"/>
+          <w:szCs w:val="21"/>
+          <w:lang w:val="en-US" w:eastAsia="ru-RU"/>
+        </w:rPr>
+        <w:t>=</w:t>
+      </w:r>
+      <w:r>
+        <w:rPr>
+          <w:rFonts w:ascii="Consolas" w:eastAsia="Times New Roman" w:hAnsi="Consolas" w:cs="Times New Roman"/>
+          <w:color w:val="F8F8F2"/>
+          <w:sz w:val="21"/>
+          <w:szCs w:val="21"/>
+          <w:lang w:val="en-US" w:eastAsia="ru-RU"/>
+        </w:rPr>
+        <w:t> </w:t>
+      </w:r>
+      <w:r>
+        <w:rPr>
+          <w:rFonts w:ascii="Consolas" w:eastAsia="Times New Roman" w:hAnsi="Consolas" w:cs="Times New Roman"/>
+          <w:color w:val="A6E22E"/>
+          <w:sz w:val="21"/>
+          <w:szCs w:val="21"/>
+          <w:lang w:val="en-US" w:eastAsia="ru-RU"/>
+        </w:rPr>
+        <w:t>useState</w:t>
+      </w:r>
+      <w:r>
+        <w:rPr>
+          <w:rFonts w:ascii="Consolas" w:eastAsia="Times New Roman" w:hAnsi="Consolas" w:cs="Times New Roman"/>
+          <w:color w:val="F8F8F2"/>
+          <w:sz w:val="21"/>
+          <w:szCs w:val="21"/>
+          <w:lang w:val="en-US" w:eastAsia="ru-RU"/>
+        </w:rPr>
+        <w:t>(</w:t>
+      </w:r>
+      <w:r>
+        <w:rPr>
+          <w:rFonts w:ascii="Consolas" w:eastAsia="Times New Roman" w:hAnsi="Consolas" w:cs="Times New Roman"/>
+          <w:color w:val="AE81FF"/>
+          <w:sz w:val="21"/>
+          <w:szCs w:val="21"/>
+          <w:lang w:val="en-US" w:eastAsia="ru-RU"/>
+        </w:rPr>
+        <w:t>1</w:t>
+      </w:r>
+      <w:r>
+        <w:rPr>
+          <w:rFonts w:ascii="Consolas" w:eastAsia="Times New Roman" w:hAnsi="Consolas" w:cs="Times New Roman"/>
+          <w:color w:val="F8F8F2"/>
+          <w:sz w:val="21"/>
+          <w:szCs w:val="21"/>
+          <w:lang w:val="en-US" w:eastAsia="ru-RU"/>
+        </w:rPr>
+        <w:t>)</w:t>
+      </w:r>
+    </w:p>
+    <w:p>
+      <w:pPr>
+        <w:shd w:val="clear" w:color="auto" w:fill="272822"/>
+        <w:spacing w:after="0" w:line="285" w:lineRule="atLeast"/>
+        <w:rPr>
+          <w:rFonts w:ascii="Consolas" w:eastAsia="Times New Roman" w:hAnsi="Consolas" w:cs="Times New Roman"/>
+          <w:color w:val="F8F8F2"/>
+          <w:sz w:val="21"/>
+          <w:szCs w:val="21"/>
+          <w:lang w:val="en-US" w:eastAsia="ru-RU"/>
+        </w:rPr>
+      </w:pPr>
+    </w:p>
+    <w:p>
+      <w:pPr>
+        <w:shd w:val="clear" w:color="auto" w:fill="272822"/>
+        <w:spacing w:after="0" w:line="285" w:lineRule="atLeast"/>
+        <w:rPr>
+          <w:rFonts w:ascii="Consolas" w:eastAsia="Times New Roman" w:hAnsi="Consolas" w:cs="Times New Roman"/>
+          <w:color w:val="F8F8F2"/>
+          <w:sz w:val="21"/>
+          <w:szCs w:val="21"/>
+          <w:lang w:val="en-US" w:eastAsia="ru-RU"/>
+        </w:rPr>
+      </w:pPr>
+      <w:r>
+        <w:rPr>
+          <w:rFonts w:ascii="Consolas" w:eastAsia="Times New Roman" w:hAnsi="Consolas" w:cs="Times New Roman"/>
+          <w:color w:val="F8F8F2"/>
+          <w:sz w:val="21"/>
+          <w:szCs w:val="21"/>
+          <w:lang w:val="en-US" w:eastAsia="ru-RU"/>
+        </w:rPr>
+        <w:t>  </w:t>
+      </w:r>
+      <w:proofErr w:type="gramStart"/>
+      <w:r>
+        <w:rPr>
+          <w:rFonts w:ascii="Consolas" w:eastAsia="Times New Roman" w:hAnsi="Consolas" w:cs="Times New Roman"/>
+          <w:color w:val="F8F8F2"/>
+          <w:sz w:val="21"/>
+          <w:szCs w:val="21"/>
+          <w:lang w:val="en-US" w:eastAsia="ru-RU"/>
+        </w:rPr>
+        <w:t>console.</w:t>
+      </w:r>
+      <w:r>
+        <w:rPr>
+          <w:rFonts w:ascii="Consolas" w:eastAsia="Times New Roman" w:hAnsi="Consolas" w:cs="Times New Roman"/>
+          <w:color w:val="A6E22E"/>
+          <w:sz w:val="21"/>
+          <w:szCs w:val="21"/>
+          <w:lang w:val="en-US" w:eastAsia="ru-RU"/>
+        </w:rPr>
+        <w:t>log</w:t>
+      </w:r>
+      <w:r>
+        <w:rPr>
+          <w:rFonts w:ascii="Consolas" w:eastAsia="Times New Roman" w:hAnsi="Consolas" w:cs="Times New Roman"/>
+          <w:color w:val="F8F8F2"/>
+          <w:sz w:val="21"/>
+          <w:szCs w:val="21"/>
+          <w:lang w:val="en-US" w:eastAsia="ru-RU"/>
+        </w:rPr>
+        <w:t>(</w:t>
+      </w:r>
+      <w:proofErr w:type="gramEnd"/>
+      <w:r>
+        <w:rPr>
+          <w:rFonts w:ascii="Consolas" w:eastAsia="Times New Roman" w:hAnsi="Consolas" w:cs="Times New Roman"/>
+          <w:color w:val="E6DB74"/>
+          <w:sz w:val="21"/>
+          <w:szCs w:val="21"/>
+          <w:lang w:val="en-US" w:eastAsia="ru-RU"/>
+        </w:rPr>
+        <w:t>'render </w:t>
+      </w:r>
+      <w:proofErr w:type="spellStart"/>
+      <w:r>
+        <w:rPr>
+          <w:rFonts w:ascii="Consolas" w:eastAsia="Times New Roman" w:hAnsi="Consolas" w:cs="Times New Roman"/>
+          <w:color w:val="E6DB74"/>
+          <w:sz w:val="21"/>
+          <w:szCs w:val="21"/>
+          <w:lang w:val="en-US" w:eastAsia="ru-RU"/>
+        </w:rPr>
+        <w:t>setTimeoutExample</w:t>
+      </w:r>
+      <w:proofErr w:type="spellEnd"/>
+      <w:r>
+        <w:rPr>
+          <w:rFonts w:ascii="Consolas" w:eastAsia="Times New Roman" w:hAnsi="Consolas" w:cs="Times New Roman"/>
+          <w:color w:val="E6DB74"/>
+          <w:sz w:val="21"/>
+          <w:szCs w:val="21"/>
+          <w:lang w:val="en-US" w:eastAsia="ru-RU"/>
+        </w:rPr>
+        <w:t>'</w:t>
+      </w:r>
+      <w:r>
+        <w:rPr>
+          <w:rFonts w:ascii="Consolas" w:eastAsia="Times New Roman" w:hAnsi="Consolas" w:cs="Times New Roman"/>
+          <w:color w:val="F8F8F2"/>
+          <w:sz w:val="21"/>
+          <w:szCs w:val="21"/>
+          <w:lang w:val="en-US" w:eastAsia="ru-RU"/>
+        </w:rPr>
+        <w:t>);</w:t>
+      </w:r>
+    </w:p>
+    <w:p>
+      <w:pPr>
+        <w:shd w:val="clear" w:color="auto" w:fill="272822"/>
+        <w:spacing w:after="0" w:line="285" w:lineRule="atLeast"/>
+        <w:rPr>
+          <w:rFonts w:ascii="Consolas" w:eastAsia="Times New Roman" w:hAnsi="Consolas" w:cs="Times New Roman"/>
+          <w:color w:val="F8F8F2"/>
+          <w:sz w:val="21"/>
+          <w:szCs w:val="21"/>
+          <w:lang w:val="en-US" w:eastAsia="ru-RU"/>
+        </w:rPr>
+      </w:pPr>
+    </w:p>
+    <w:p>
+      <w:pPr>
+        <w:shd w:val="clear" w:color="auto" w:fill="272822"/>
+        <w:spacing w:after="0" w:line="285" w:lineRule="atLeast"/>
+        <w:rPr>
+          <w:rFonts w:ascii="Consolas" w:eastAsia="Times New Roman" w:hAnsi="Consolas" w:cs="Times New Roman"/>
+          <w:color w:val="F8F8F2"/>
+          <w:sz w:val="21"/>
+          <w:szCs w:val="21"/>
+          <w:lang w:val="en-US" w:eastAsia="ru-RU"/>
+        </w:rPr>
+      </w:pPr>
+      <w:r>
+        <w:rPr>
+          <w:rFonts w:ascii="Consolas" w:eastAsia="Times New Roman" w:hAnsi="Consolas" w:cs="Times New Roman"/>
+          <w:color w:val="F8F8F2"/>
+          <w:sz w:val="21"/>
+          <w:szCs w:val="21"/>
+          <w:lang w:val="en-US" w:eastAsia="ru-RU"/>
+        </w:rPr>
+        <w:t>  </w:t>
+      </w:r>
+      <w:proofErr w:type="spellStart"/>
+      <w:proofErr w:type="gramStart"/>
+      <w:r>
+        <w:rPr>
+          <w:rFonts w:ascii="Consolas" w:eastAsia="Times New Roman" w:hAnsi="Consolas" w:cs="Times New Roman"/>
+          <w:color w:val="A6E22E"/>
+          <w:sz w:val="21"/>
+          <w:szCs w:val="21"/>
+          <w:lang w:val="en-US" w:eastAsia="ru-RU"/>
+        </w:rPr>
+        <w:t>useEffect</w:t>
+      </w:r>
+      <w:proofErr w:type="spellEnd"/>
+      <w:r>
+        <w:rPr>
+          <w:rFonts w:ascii="Consolas" w:eastAsia="Times New Roman" w:hAnsi="Consolas" w:cs="Times New Roman"/>
+          <w:color w:val="F8F8F2"/>
+          <w:sz w:val="21"/>
+          <w:szCs w:val="21"/>
+          <w:lang w:val="en-US" w:eastAsia="ru-RU"/>
+        </w:rPr>
+        <w:t>(</w:t>
+      </w:r>
+      <w:proofErr w:type="gramEnd"/>
+      <w:r>
+        <w:rPr>
+          <w:rFonts w:ascii="Consolas" w:eastAsia="Times New Roman" w:hAnsi="Consolas" w:cs="Times New Roman"/>
+          <w:color w:val="F8F8F2"/>
+          <w:sz w:val="21"/>
+          <w:szCs w:val="21"/>
+          <w:lang w:val="en-US" w:eastAsia="ru-RU"/>
+        </w:rPr>
+        <w:t>() </w:t>
+      </w:r>
+      <w:r>
+        <w:rPr>
+          <w:rFonts w:ascii="Consolas" w:eastAsia="Times New Roman" w:hAnsi="Consolas" w:cs="Times New Roman"/>
+          <w:i/>
+          <w:iCs/>
+          <w:color w:val="66D9EF"/>
+          <w:sz w:val="21"/>
+          <w:szCs w:val="21"/>
+          <w:lang w:val="en-US" w:eastAsia="ru-RU"/>
+        </w:rPr>
+        <w:t>=&gt;</w:t>
+      </w:r>
+      <w:r>
+        <w:rPr>
+          <w:rFonts w:ascii="Consolas" w:eastAsia="Times New Roman" w:hAnsi="Consolas" w:cs="Times New Roman"/>
+          <w:color w:val="F8F8F2"/>
+          <w:sz w:val="21"/>
+          <w:szCs w:val="21"/>
+          <w:lang w:val="en-US" w:eastAsia="ru-RU"/>
+        </w:rPr>
+        <w:t> {</w:t>
+      </w:r>
+    </w:p>
+    <w:p>
+      <w:pPr>
+        <w:shd w:val="clear" w:color="auto" w:fill="272822"/>
+        <w:spacing w:after="0" w:line="285" w:lineRule="atLeast"/>
+        <w:rPr>
+          <w:rFonts w:ascii="Consolas" w:eastAsia="Times New Roman" w:hAnsi="Consolas" w:cs="Times New Roman"/>
+          <w:color w:val="F8F8F2"/>
+          <w:sz w:val="21"/>
+          <w:szCs w:val="21"/>
+          <w:lang w:val="en-US" w:eastAsia="ru-RU"/>
+        </w:rPr>
+      </w:pPr>
+      <w:r>
+        <w:rPr>
+          <w:rFonts w:ascii="Consolas" w:eastAsia="Times New Roman" w:hAnsi="Consolas" w:cs="Times New Roman"/>
+          <w:color w:val="F8F8F2"/>
+          <w:sz w:val="21"/>
+          <w:szCs w:val="21"/>
+          <w:lang w:val="en-US" w:eastAsia="ru-RU"/>
+        </w:rPr>
+        <w:t>    </w:t>
+      </w:r>
+      <w:proofErr w:type="gramStart"/>
+      <w:r>
+        <w:rPr>
+          <w:rFonts w:ascii="Consolas" w:eastAsia="Times New Roman" w:hAnsi="Consolas" w:cs="Times New Roman"/>
+          <w:color w:val="F8F8F2"/>
+          <w:sz w:val="21"/>
+          <w:szCs w:val="21"/>
+          <w:lang w:val="en-US" w:eastAsia="ru-RU"/>
+        </w:rPr>
+        <w:t>console.</w:t>
+      </w:r>
+      <w:r>
+        <w:rPr>
+          <w:rFonts w:ascii="Consolas" w:eastAsia="Times New Roman" w:hAnsi="Consolas" w:cs="Times New Roman"/>
+          <w:color w:val="A6E22E"/>
+          <w:sz w:val="21"/>
+          <w:szCs w:val="21"/>
+          <w:lang w:val="en-US" w:eastAsia="ru-RU"/>
+        </w:rPr>
+        <w:t>log</w:t>
+      </w:r>
+      <w:r>
+        <w:rPr>
+          <w:rFonts w:ascii="Consolas" w:eastAsia="Times New Roman" w:hAnsi="Consolas" w:cs="Times New Roman"/>
+          <w:color w:val="F8F8F2"/>
+          <w:sz w:val="21"/>
+          <w:szCs w:val="21"/>
+          <w:lang w:val="en-US" w:eastAsia="ru-RU"/>
+        </w:rPr>
+        <w:t>(</w:t>
+      </w:r>
+      <w:proofErr w:type="gramEnd"/>
+      <w:r>
+        <w:rPr>
+          <w:rFonts w:ascii="Consolas" w:eastAsia="Times New Roman" w:hAnsi="Consolas" w:cs="Times New Roman"/>
+          <w:color w:val="E6DB74"/>
+          <w:sz w:val="21"/>
+          <w:szCs w:val="21"/>
+          <w:lang w:val="en-US" w:eastAsia="ru-RU"/>
+        </w:rPr>
+        <w:t>'use </w:t>
+      </w:r>
+      <w:proofErr w:type="spellStart"/>
+      <w:r>
+        <w:rPr>
+          <w:rFonts w:ascii="Consolas" w:eastAsia="Times New Roman" w:hAnsi="Consolas" w:cs="Times New Roman"/>
+          <w:color w:val="E6DB74"/>
+          <w:sz w:val="21"/>
+          <w:szCs w:val="21"/>
+          <w:lang w:val="en-US" w:eastAsia="ru-RU"/>
+        </w:rPr>
+        <w:t>useEffect</w:t>
+      </w:r>
+      <w:proofErr w:type="spellEnd"/>
+      <w:r>
+        <w:rPr>
+          <w:rFonts w:ascii="Consolas" w:eastAsia="Times New Roman" w:hAnsi="Consolas" w:cs="Times New Roman"/>
+          <w:color w:val="E6DB74"/>
+          <w:sz w:val="21"/>
+          <w:szCs w:val="21"/>
+          <w:lang w:val="en-US" w:eastAsia="ru-RU"/>
+        </w:rPr>
+        <w:t>'</w:t>
+      </w:r>
+      <w:r>
+        <w:rPr>
+          <w:rFonts w:ascii="Consolas" w:eastAsia="Times New Roman" w:hAnsi="Consolas" w:cs="Times New Roman"/>
+          <w:color w:val="F8F8F2"/>
+          <w:sz w:val="21"/>
+          <w:szCs w:val="21"/>
+          <w:lang w:val="en-US" w:eastAsia="ru-RU"/>
+        </w:rPr>
+        <w:t>);</w:t>
+      </w:r>
+    </w:p>
+    <w:p>
+      <w:pPr>
+        <w:shd w:val="clear" w:color="auto" w:fill="272822"/>
+        <w:spacing w:after="0" w:line="285" w:lineRule="atLeast"/>
+        <w:rPr>
+          <w:rFonts w:ascii="Consolas" w:eastAsia="Times New Roman" w:hAnsi="Consolas" w:cs="Times New Roman"/>
+          <w:color w:val="F8F8F2"/>
+          <w:sz w:val="21"/>
+          <w:szCs w:val="21"/>
+          <w:lang w:val="en-US" w:eastAsia="ru-RU"/>
+        </w:rPr>
+      </w:pPr>
+      <w:r>
+        <w:rPr>
+          <w:rFonts w:ascii="Consolas" w:eastAsia="Times New Roman" w:hAnsi="Consolas" w:cs="Times New Roman"/>
+          <w:color w:val="F8F8F2"/>
+          <w:sz w:val="21"/>
+          <w:szCs w:val="21"/>
+          <w:lang w:val="en-US" w:eastAsia="ru-RU"/>
+        </w:rPr>
+        <w:t>    </w:t>
+      </w:r>
+      <w:proofErr w:type="spellStart"/>
+      <w:proofErr w:type="gramStart"/>
+      <w:r>
+        <w:rPr>
+          <w:rFonts w:ascii="Consolas" w:eastAsia="Times New Roman" w:hAnsi="Consolas" w:cs="Times New Roman"/>
+          <w:color w:val="66D9EF"/>
+          <w:sz w:val="21"/>
+          <w:szCs w:val="21"/>
+          <w:lang w:val="en-US" w:eastAsia="ru-RU"/>
+        </w:rPr>
+        <w:t>setInterval</w:t>
+      </w:r>
+      <w:proofErr w:type="spellEnd"/>
+      <w:r>
+        <w:rPr>
+          <w:rFonts w:ascii="Consolas" w:eastAsia="Times New Roman" w:hAnsi="Consolas" w:cs="Times New Roman"/>
+          <w:color w:val="F8F8F2"/>
+          <w:sz w:val="21"/>
+          <w:szCs w:val="21"/>
+          <w:lang w:val="en-US" w:eastAsia="ru-RU"/>
+        </w:rPr>
+        <w:t>(</w:t>
+      </w:r>
+      <w:proofErr w:type="gramEnd"/>
+      <w:r>
+        <w:rPr>
+          <w:rFonts w:ascii="Consolas" w:eastAsia="Times New Roman" w:hAnsi="Consolas" w:cs="Times New Roman"/>
+          <w:color w:val="F8F8F2"/>
+          <w:sz w:val="21"/>
+          <w:szCs w:val="21"/>
+          <w:lang w:val="en-US" w:eastAsia="ru-RU"/>
+        </w:rPr>
+        <w:t>() </w:t>
+      </w:r>
+      <w:r>
+        <w:rPr>
+          <w:rFonts w:ascii="Consolas" w:eastAsia="Times New Roman" w:hAnsi="Consolas" w:cs="Times New Roman"/>
+          <w:i/>
+          <w:iCs/>
+          <w:color w:val="66D9EF"/>
+          <w:sz w:val="21"/>
+          <w:szCs w:val="21"/>
+          <w:lang w:val="en-US" w:eastAsia="ru-RU"/>
+        </w:rPr>
+        <w:t>=&gt;</w:t>
+      </w:r>
+      <w:r>
+        <w:rPr>
+          <w:rFonts w:ascii="Consolas" w:eastAsia="Times New Roman" w:hAnsi="Consolas" w:cs="Times New Roman"/>
+          <w:color w:val="F8F8F2"/>
+          <w:sz w:val="21"/>
+          <w:szCs w:val="21"/>
+          <w:lang w:val="en-US" w:eastAsia="ru-RU"/>
+        </w:rPr>
+        <w:t> {</w:t>
+      </w:r>
+    </w:p>
+    <w:p>
+      <w:pPr>
+        <w:shd w:val="clear" w:color="auto" w:fill="272822"/>
+        <w:spacing w:after="0" w:line="285" w:lineRule="atLeast"/>
+        <w:rPr>
+          <w:rFonts w:ascii="Consolas" w:eastAsia="Times New Roman" w:hAnsi="Consolas" w:cs="Times New Roman"/>
+          <w:color w:val="F8F8F2"/>
+          <w:sz w:val="21"/>
+          <w:szCs w:val="21"/>
+          <w:lang w:eastAsia="ru-RU"/>
+        </w:rPr>
+      </w:pPr>
+      <w:r>
+        <w:rPr>
+          <w:rFonts w:ascii="Consolas" w:eastAsia="Times New Roman" w:hAnsi="Consolas" w:cs="Times New Roman"/>
+          <w:color w:val="F8F8F2"/>
+          <w:sz w:val="21"/>
+          <w:szCs w:val="21"/>
+          <w:lang w:val="en-US" w:eastAsia="ru-RU"/>
+        </w:rPr>
+        <w:t>      </w:t>
+      </w:r>
+      <w:r>
+        <w:rPr>
+          <w:rFonts w:ascii="Consolas" w:eastAsia="Times New Roman" w:hAnsi="Consolas" w:cs="Times New Roman"/>
+          <w:color w:val="A6E22E"/>
+          <w:sz w:val="21"/>
+          <w:szCs w:val="21"/>
+          <w:lang w:eastAsia="ru-RU"/>
+        </w:rPr>
+        <w:t>setCounter</w:t>
+      </w:r>
+      <w:r>
+        <w:rPr>
+          <w:rFonts w:ascii="Consolas" w:eastAsia="Times New Roman" w:hAnsi="Consolas" w:cs="Times New Roman"/>
+          <w:color w:val="F8F8F2"/>
+          <w:sz w:val="21"/>
+          <w:szCs w:val="21"/>
+          <w:lang w:eastAsia="ru-RU"/>
+        </w:rPr>
+        <w:t>((</w:t>
+      </w:r>
+      <w:proofErr w:type="spellStart"/>
+      <w:r>
+        <w:rPr>
+          <w:rFonts w:ascii="Consolas" w:eastAsia="Times New Roman" w:hAnsi="Consolas" w:cs="Times New Roman"/>
+          <w:i/>
+          <w:iCs/>
+          <w:color w:val="FD971F"/>
+          <w:sz w:val="21"/>
+          <w:szCs w:val="21"/>
+          <w:lang w:eastAsia="ru-RU"/>
+        </w:rPr>
+        <w:t>state</w:t>
+      </w:r>
+      <w:proofErr w:type="spellEnd"/>
+      <w:r>
+        <w:rPr>
+          <w:rFonts w:ascii="Consolas" w:eastAsia="Times New Roman" w:hAnsi="Consolas" w:cs="Times New Roman"/>
+          <w:color w:val="F8F8F2"/>
+          <w:sz w:val="21"/>
+          <w:szCs w:val="21"/>
+          <w:lang w:eastAsia="ru-RU"/>
+        </w:rPr>
+        <w:t>) </w:t>
+      </w:r>
+      <w:r>
+        <w:rPr>
+          <w:rFonts w:ascii="Consolas" w:eastAsia="Times New Roman" w:hAnsi="Consolas" w:cs="Times New Roman"/>
+          <w:i/>
+          <w:iCs/>
+          <w:color w:val="66D9EF"/>
+          <w:sz w:val="21"/>
+          <w:szCs w:val="21"/>
+          <w:lang w:eastAsia="ru-RU"/>
+        </w:rPr>
+        <w:t>=&gt;</w:t>
+      </w:r>
+      <w:r>
+        <w:rPr>
+          <w:rFonts w:ascii="Consolas" w:eastAsia="Times New Roman" w:hAnsi="Consolas" w:cs="Times New Roman"/>
+          <w:color w:val="F8F8F2"/>
+          <w:sz w:val="21"/>
+          <w:szCs w:val="21"/>
+          <w:lang w:eastAsia="ru-RU"/>
+        </w:rPr>
+        <w:t> </w:t>
+      </w:r>
+      <w:proofErr w:type="spellStart"/>
+      <w:r>
+        <w:rPr>
+          <w:rFonts w:ascii="Consolas" w:eastAsia="Times New Roman" w:hAnsi="Consolas" w:cs="Times New Roman"/>
+          <w:i/>
+          <w:iCs/>
+          <w:color w:val="FD971F"/>
+          <w:sz w:val="21"/>
+          <w:szCs w:val="21"/>
+          <w:lang w:eastAsia="ru-RU"/>
+        </w:rPr>
+        <w:t>state</w:t>
+      </w:r>
+      <w:proofErr w:type="spellEnd"/>
+      <w:r>
+        <w:rPr>
+          <w:rFonts w:ascii="Consolas" w:eastAsia="Times New Roman" w:hAnsi="Consolas" w:cs="Times New Roman"/>
+          <w:color w:val="F8F8F2"/>
+          <w:sz w:val="21"/>
+          <w:szCs w:val="21"/>
+          <w:lang w:eastAsia="ru-RU"/>
+        </w:rPr>
+        <w:t> </w:t>
+      </w:r>
+      <w:r>
+        <w:rPr>
+          <w:rFonts w:ascii="Consolas" w:eastAsia="Times New Roman" w:hAnsi="Consolas" w:cs="Times New Roman"/>
+          <w:color w:val="F92672"/>
+          <w:sz w:val="21"/>
+          <w:szCs w:val="21"/>
+          <w:lang w:eastAsia="ru-RU"/>
+        </w:rPr>
+        <w:t>+</w:t>
+      </w:r>
+      <w:r>
+        <w:rPr>
+          <w:rFonts w:ascii="Consolas" w:eastAsia="Times New Roman" w:hAnsi="Consolas" w:cs="Times New Roman"/>
+          <w:color w:val="F8F8F2"/>
+          <w:sz w:val="21"/>
+          <w:szCs w:val="21"/>
+          <w:lang w:eastAsia="ru-RU"/>
+        </w:rPr>
+        <w:t> </w:t>
+      </w:r>
+      <w:r>
+        <w:rPr>
+          <w:rFonts w:ascii="Consolas" w:eastAsia="Times New Roman" w:hAnsi="Consolas" w:cs="Times New Roman"/>
+          <w:color w:val="AE81FF"/>
+          <w:sz w:val="21"/>
+          <w:szCs w:val="21"/>
+          <w:lang w:eastAsia="ru-RU"/>
+        </w:rPr>
+        <w:t>1</w:t>
+      </w:r>
+      <w:r>
+        <w:rPr>
+          <w:rFonts w:ascii="Consolas" w:eastAsia="Times New Roman" w:hAnsi="Consolas" w:cs="Times New Roman"/>
+          <w:color w:val="F8F8F2"/>
+          <w:sz w:val="21"/>
+          <w:szCs w:val="21"/>
+          <w:lang w:eastAsia="ru-RU"/>
+        </w:rPr>
+        <w:t>)</w:t>
+      </w:r>
+    </w:p>
+    <w:p>
+      <w:pPr>
+        <w:shd w:val="clear" w:color="auto" w:fill="272822"/>
+        <w:spacing w:after="0" w:line="285" w:lineRule="atLeast"/>
+        <w:rPr>
+          <w:rFonts w:ascii="Consolas" w:eastAsia="Times New Roman" w:hAnsi="Consolas" w:cs="Times New Roman"/>
+          <w:color w:val="F8F8F2"/>
+          <w:sz w:val="21"/>
+          <w:szCs w:val="21"/>
+          <w:lang w:eastAsia="ru-RU"/>
+        </w:rPr>
+      </w:pPr>
+      <w:r>
+        <w:rPr>
+          <w:rFonts w:ascii="Consolas" w:eastAsia="Times New Roman" w:hAnsi="Consolas" w:cs="Times New Roman"/>
+          <w:color w:val="F8F8F2"/>
+          <w:sz w:val="21"/>
+          <w:szCs w:val="21"/>
+          <w:lang w:eastAsia="ru-RU"/>
+        </w:rPr>
+        <w:t>    </w:t>
+      </w:r>
+      <w:proofErr w:type="gramStart"/>
+      <w:r>
+        <w:rPr>
+          <w:rFonts w:ascii="Consolas" w:eastAsia="Times New Roman" w:hAnsi="Consolas" w:cs="Times New Roman"/>
+          <w:color w:val="F8F8F2"/>
+          <w:sz w:val="21"/>
+          <w:szCs w:val="21"/>
+          <w:lang w:eastAsia="ru-RU"/>
+        </w:rPr>
+        <w:t>}, </w:t>
+      </w:r>
+      <w:r>
+        <w:rPr>
+          <w:rFonts w:ascii="Consolas" w:eastAsia="Times New Roman" w:hAnsi="Consolas" w:cs="Times New Roman"/>
+          <w:color w:val="AE81FF"/>
+          <w:sz w:val="21"/>
+          <w:szCs w:val="21"/>
+          <w:lang w:eastAsia="ru-RU"/>
+        </w:rPr>
+        <w:t>1000</w:t>
+      </w:r>
+      <w:r>
+        <w:rPr>
+          <w:rFonts w:ascii="Consolas" w:eastAsia="Times New Roman" w:hAnsi="Consolas" w:cs="Times New Roman"/>
+          <w:color w:val="F8F8F2"/>
+          <w:sz w:val="21"/>
+          <w:szCs w:val="21"/>
+          <w:lang w:eastAsia="ru-RU"/>
+        </w:rPr>
+        <w:t>)</w:t>
+      </w:r>
+      <w:proofErr w:type="gramEnd"/>
+    </w:p>
+    <w:p>
+      <w:pPr>
+        <w:shd w:val="clear" w:color="auto" w:fill="272822"/>
+        <w:spacing w:after="0" w:line="285" w:lineRule="atLeast"/>
+        <w:rPr>
+          <w:rFonts w:ascii="Consolas" w:eastAsia="Times New Roman" w:hAnsi="Consolas" w:cs="Times New Roman"/>
+          <w:color w:val="F8F8F2"/>
+          <w:sz w:val="21"/>
+          <w:szCs w:val="21"/>
+          <w:lang w:eastAsia="ru-RU"/>
+        </w:rPr>
+      </w:pPr>
+      <w:r>
+        <w:rPr>
+          <w:rFonts w:ascii="Consolas" w:eastAsia="Times New Roman" w:hAnsi="Consolas" w:cs="Times New Roman"/>
+          <w:color w:val="F8F8F2"/>
+          <w:sz w:val="21"/>
+          <w:szCs w:val="21"/>
+          <w:lang w:eastAsia="ru-RU"/>
+        </w:rPr>
+        <w:lastRenderedPageBreak/>
+        <w:t>  </w:t>
+      </w:r>
+      <w:proofErr w:type="gramStart"/>
+      <w:r>
+        <w:rPr>
+          <w:rFonts w:ascii="Consolas" w:eastAsia="Times New Roman" w:hAnsi="Consolas" w:cs="Times New Roman"/>
+          <w:color w:val="F8F8F2"/>
+          <w:sz w:val="21"/>
+          <w:szCs w:val="21"/>
+          <w:lang w:eastAsia="ru-RU"/>
+        </w:rPr>
+        <w:t>}, []) </w:t>
+      </w:r>
+      <w:r>
+        <w:rPr>
+          <w:rFonts w:ascii="Consolas" w:eastAsia="Times New Roman" w:hAnsi="Consolas" w:cs="Times New Roman"/>
+          <w:color w:val="88846F"/>
+          <w:sz w:val="21"/>
+          <w:szCs w:val="21"/>
+          <w:lang w:eastAsia="ru-RU"/>
+        </w:rPr>
+        <w:t>// пустой массив зависимостей - отрисуется только один раз</w:t>
+      </w:r>
+      <w:proofErr w:type="gramEnd"/>
+    </w:p>
+    <w:p>
+      <w:pPr>
+        <w:shd w:val="clear" w:color="auto" w:fill="272822"/>
+        <w:spacing w:after="0" w:line="285" w:lineRule="atLeast"/>
+        <w:rPr>
+          <w:rFonts w:ascii="Consolas" w:eastAsia="Times New Roman" w:hAnsi="Consolas" w:cs="Times New Roman"/>
+          <w:color w:val="F8F8F2"/>
+          <w:sz w:val="21"/>
+          <w:szCs w:val="21"/>
+          <w:lang w:eastAsia="ru-RU"/>
+        </w:rPr>
+      </w:pPr>
+    </w:p>
+    <w:p>
+      <w:pPr>
+        <w:shd w:val="clear" w:color="auto" w:fill="272822"/>
+        <w:spacing w:after="0" w:line="285" w:lineRule="atLeast"/>
+        <w:rPr>
+          <w:rFonts w:ascii="Consolas" w:eastAsia="Times New Roman" w:hAnsi="Consolas" w:cs="Times New Roman"/>
+          <w:color w:val="F8F8F2"/>
+          <w:sz w:val="21"/>
+          <w:szCs w:val="21"/>
+          <w:lang w:val="en-US" w:eastAsia="ru-RU"/>
+        </w:rPr>
+      </w:pPr>
+      <w:r>
+        <w:rPr>
+          <w:rFonts w:ascii="Consolas" w:eastAsia="Times New Roman" w:hAnsi="Consolas" w:cs="Times New Roman"/>
+          <w:color w:val="F8F8F2"/>
+          <w:sz w:val="21"/>
+          <w:szCs w:val="21"/>
+          <w:lang w:eastAsia="ru-RU"/>
+        </w:rPr>
+        <w:t>  </w:t>
+      </w:r>
+      <w:proofErr w:type="gramStart"/>
+      <w:r>
+        <w:rPr>
+          <w:rFonts w:ascii="Consolas" w:eastAsia="Times New Roman" w:hAnsi="Consolas" w:cs="Times New Roman"/>
+          <w:color w:val="F92672"/>
+          <w:sz w:val="21"/>
+          <w:szCs w:val="21"/>
+          <w:lang w:val="en-US" w:eastAsia="ru-RU"/>
+        </w:rPr>
+        <w:t>return</w:t>
+      </w:r>
+      <w:proofErr w:type="gramEnd"/>
+      <w:r>
+        <w:rPr>
+          <w:rFonts w:ascii="Consolas" w:eastAsia="Times New Roman" w:hAnsi="Consolas" w:cs="Times New Roman"/>
+          <w:color w:val="F8F8F2"/>
+          <w:sz w:val="21"/>
+          <w:szCs w:val="21"/>
+          <w:lang w:val="en-US" w:eastAsia="ru-RU"/>
+        </w:rPr>
+        <w:t> (</w:t>
+      </w:r>
+    </w:p>
+    <w:p>
+      <w:pPr>
+        <w:shd w:val="clear" w:color="auto" w:fill="272822"/>
+        <w:spacing w:after="0" w:line="285" w:lineRule="atLeast"/>
+        <w:rPr>
+          <w:rFonts w:ascii="Consolas" w:eastAsia="Times New Roman" w:hAnsi="Consolas" w:cs="Times New Roman"/>
+          <w:color w:val="F8F8F2"/>
+          <w:sz w:val="21"/>
+          <w:szCs w:val="21"/>
+          <w:lang w:val="en-US" w:eastAsia="ru-RU"/>
+        </w:rPr>
+      </w:pPr>
+      <w:r>
+        <w:rPr>
+          <w:rFonts w:ascii="Consolas" w:eastAsia="Times New Roman" w:hAnsi="Consolas" w:cs="Times New Roman"/>
+          <w:color w:val="F8F8F2"/>
+          <w:sz w:val="21"/>
+          <w:szCs w:val="21"/>
+          <w:lang w:val="en-US" w:eastAsia="ru-RU"/>
+        </w:rPr>
+        <w:t>    &lt;&gt;</w:t>
+      </w:r>
+    </w:p>
+    <w:p>
+      <w:pPr>
+        <w:shd w:val="clear" w:color="auto" w:fill="272822"/>
+        <w:spacing w:after="0" w:line="285" w:lineRule="atLeast"/>
+        <w:rPr>
+          <w:rFonts w:ascii="Consolas" w:eastAsia="Times New Roman" w:hAnsi="Consolas" w:cs="Times New Roman"/>
+          <w:color w:val="F8F8F2"/>
+          <w:sz w:val="21"/>
+          <w:szCs w:val="21"/>
+          <w:lang w:val="en-US" w:eastAsia="ru-RU"/>
+        </w:rPr>
+      </w:pPr>
+      <w:r>
+        <w:rPr>
+          <w:rFonts w:ascii="Consolas" w:eastAsia="Times New Roman" w:hAnsi="Consolas" w:cs="Times New Roman"/>
+          <w:color w:val="F8F8F2"/>
+          <w:sz w:val="21"/>
+          <w:szCs w:val="21"/>
+          <w:lang w:val="en-US" w:eastAsia="ru-RU"/>
+        </w:rPr>
+        <w:t>      </w:t>
+      </w:r>
+      <w:r>
+        <w:rPr>
+          <w:rFonts w:ascii="Consolas" w:eastAsia="Times New Roman" w:hAnsi="Consolas" w:cs="Times New Roman"/>
+          <w:color w:val="F92672"/>
+          <w:sz w:val="21"/>
+          <w:szCs w:val="21"/>
+          <w:lang w:val="en-US" w:eastAsia="ru-RU"/>
+        </w:rPr>
+        <w:t>{</w:t>
+      </w:r>
+      <w:r>
+        <w:rPr>
+          <w:rFonts w:ascii="Consolas" w:eastAsia="Times New Roman" w:hAnsi="Consolas" w:cs="Times New Roman"/>
+          <w:color w:val="88846F"/>
+          <w:sz w:val="21"/>
+          <w:szCs w:val="21"/>
+          <w:lang w:val="en-US" w:eastAsia="ru-RU"/>
+        </w:rPr>
+        <w:t>/* &lt;button onClick</w:t>
+      </w:r>
+      <w:proofErr w:type="gramStart"/>
+      <w:r>
+        <w:rPr>
+          <w:rFonts w:ascii="Consolas" w:eastAsia="Times New Roman" w:hAnsi="Consolas" w:cs="Times New Roman"/>
+          <w:color w:val="88846F"/>
+          <w:sz w:val="21"/>
+          <w:szCs w:val="21"/>
+          <w:lang w:val="en-US" w:eastAsia="ru-RU"/>
+        </w:rPr>
+        <w:t>={</w:t>
+      </w:r>
+      <w:proofErr w:type="gramEnd"/>
+      <w:r>
+        <w:rPr>
+          <w:rFonts w:ascii="Consolas" w:eastAsia="Times New Roman" w:hAnsi="Consolas" w:cs="Times New Roman"/>
+          <w:color w:val="88846F"/>
+          <w:sz w:val="21"/>
+          <w:szCs w:val="21"/>
+          <w:lang w:val="en-US" w:eastAsia="ru-RU"/>
+        </w:rPr>
+        <w:t>() =&gt; { setCounter(counter + 1) }}&gt;Increment&lt;/button&gt;</w:t>
+      </w:r>
+    </w:p>
+    <w:p>
+      <w:pPr>
+        <w:shd w:val="clear" w:color="auto" w:fill="272822"/>
+        <w:spacing w:after="0" w:line="285" w:lineRule="atLeast"/>
+        <w:rPr>
+          <w:rFonts w:ascii="Consolas" w:eastAsia="Times New Roman" w:hAnsi="Consolas" w:cs="Times New Roman"/>
+          <w:color w:val="F8F8F2"/>
+          <w:sz w:val="21"/>
+          <w:szCs w:val="21"/>
+          <w:lang w:val="en-US" w:eastAsia="ru-RU"/>
+        </w:rPr>
+      </w:pPr>
+      <w:r>
+        <w:rPr>
+          <w:rFonts w:ascii="Consolas" w:eastAsia="Times New Roman" w:hAnsi="Consolas" w:cs="Times New Roman"/>
+          <w:color w:val="88846F"/>
+          <w:sz w:val="21"/>
+          <w:szCs w:val="21"/>
+          <w:lang w:val="en-US" w:eastAsia="ru-RU"/>
+        </w:rPr>
+        <w:t>      &lt;button onClick</w:t>
+      </w:r>
+      <w:proofErr w:type="gramStart"/>
+      <w:r>
+        <w:rPr>
+          <w:rFonts w:ascii="Consolas" w:eastAsia="Times New Roman" w:hAnsi="Consolas" w:cs="Times New Roman"/>
+          <w:color w:val="88846F"/>
+          <w:sz w:val="21"/>
+          <w:szCs w:val="21"/>
+          <w:lang w:val="en-US" w:eastAsia="ru-RU"/>
+        </w:rPr>
+        <w:t>={</w:t>
+      </w:r>
+      <w:proofErr w:type="gramEnd"/>
+      <w:r>
+        <w:rPr>
+          <w:rFonts w:ascii="Consolas" w:eastAsia="Times New Roman" w:hAnsi="Consolas" w:cs="Times New Roman"/>
+          <w:color w:val="88846F"/>
+          <w:sz w:val="21"/>
+          <w:szCs w:val="21"/>
+          <w:lang w:val="en-US" w:eastAsia="ru-RU"/>
+        </w:rPr>
+        <w:t>() =&gt; { setFake(fake + 1) }}&gt;Increment&lt;/button&gt; */</w:t>
+      </w:r>
+      <w:r>
+        <w:rPr>
+          <w:rFonts w:ascii="Consolas" w:eastAsia="Times New Roman" w:hAnsi="Consolas" w:cs="Times New Roman"/>
+          <w:color w:val="F92672"/>
+          <w:sz w:val="21"/>
+          <w:szCs w:val="21"/>
+          <w:lang w:val="en-US" w:eastAsia="ru-RU"/>
+        </w:rPr>
+        <w:t>}</w:t>
+      </w:r>
+    </w:p>
+    <w:p>
+      <w:pPr>
+        <w:shd w:val="clear" w:color="auto" w:fill="272822"/>
+        <w:spacing w:after="0" w:line="285" w:lineRule="atLeast"/>
+        <w:rPr>
+          <w:rFonts w:ascii="Consolas" w:eastAsia="Times New Roman" w:hAnsi="Consolas" w:cs="Times New Roman"/>
+          <w:color w:val="F8F8F2"/>
+          <w:sz w:val="21"/>
+          <w:szCs w:val="21"/>
+          <w:lang w:eastAsia="ru-RU"/>
+        </w:rPr>
+      </w:pPr>
+      <w:r>
+        <w:rPr>
+          <w:rFonts w:ascii="Consolas" w:eastAsia="Times New Roman" w:hAnsi="Consolas" w:cs="Times New Roman"/>
+          <w:color w:val="F8F8F2"/>
+          <w:sz w:val="21"/>
+          <w:szCs w:val="21"/>
+          <w:lang w:val="en-US" w:eastAsia="ru-RU"/>
+        </w:rPr>
+        <w:t>      </w:t>
+      </w:r>
+      <w:proofErr w:type="spellStart"/>
+      <w:r>
+        <w:rPr>
+          <w:rFonts w:ascii="Consolas" w:eastAsia="Times New Roman" w:hAnsi="Consolas" w:cs="Times New Roman"/>
+          <w:color w:val="F8F8F2"/>
+          <w:sz w:val="21"/>
+          <w:szCs w:val="21"/>
+          <w:lang w:eastAsia="ru-RU"/>
+        </w:rPr>
+        <w:t>Counter</w:t>
+      </w:r>
+      <w:proofErr w:type="spellEnd"/>
+      <w:r>
+        <w:rPr>
+          <w:rFonts w:ascii="Consolas" w:eastAsia="Times New Roman" w:hAnsi="Consolas" w:cs="Times New Roman"/>
+          <w:color w:val="F8F8F2"/>
+          <w:sz w:val="21"/>
+          <w:szCs w:val="21"/>
+          <w:lang w:eastAsia="ru-RU"/>
+        </w:rPr>
+        <w:t>: </w:t>
+      </w:r>
+      <w:r>
+        <w:rPr>
+          <w:rFonts w:ascii="Consolas" w:eastAsia="Times New Roman" w:hAnsi="Consolas" w:cs="Times New Roman"/>
+          <w:color w:val="F92672"/>
+          <w:sz w:val="21"/>
+          <w:szCs w:val="21"/>
+          <w:lang w:eastAsia="ru-RU"/>
+        </w:rPr>
+        <w:t>{</w:t>
+      </w:r>
+      <w:proofErr w:type="spellStart"/>
+      <w:r>
+        <w:rPr>
+          <w:rFonts w:ascii="Consolas" w:eastAsia="Times New Roman" w:hAnsi="Consolas" w:cs="Times New Roman"/>
+          <w:color w:val="F8F8F2"/>
+          <w:sz w:val="21"/>
+          <w:szCs w:val="21"/>
+          <w:lang w:eastAsia="ru-RU"/>
+        </w:rPr>
+        <w:t>counter</w:t>
+      </w:r>
+      <w:proofErr w:type="spellEnd"/>
+      <w:r>
+        <w:rPr>
+          <w:rFonts w:ascii="Consolas" w:eastAsia="Times New Roman" w:hAnsi="Consolas" w:cs="Times New Roman"/>
+          <w:color w:val="F92672"/>
+          <w:sz w:val="21"/>
+          <w:szCs w:val="21"/>
+          <w:lang w:eastAsia="ru-RU"/>
+        </w:rPr>
+        <w:t>}</w:t>
+      </w:r>
+    </w:p>
+    <w:p>
+      <w:pPr>
+        <w:shd w:val="clear" w:color="auto" w:fill="272822"/>
+        <w:spacing w:after="0" w:line="285" w:lineRule="atLeast"/>
+        <w:rPr>
+          <w:rFonts w:ascii="Consolas" w:eastAsia="Times New Roman" w:hAnsi="Consolas" w:cs="Times New Roman"/>
+          <w:color w:val="F8F8F2"/>
+          <w:sz w:val="21"/>
+          <w:szCs w:val="21"/>
+          <w:lang w:eastAsia="ru-RU"/>
+        </w:rPr>
+      </w:pPr>
+      <w:r>
+        <w:rPr>
+          <w:rFonts w:ascii="Consolas" w:eastAsia="Times New Roman" w:hAnsi="Consolas" w:cs="Times New Roman"/>
+          <w:color w:val="F8F8F2"/>
+          <w:sz w:val="21"/>
+          <w:szCs w:val="21"/>
+          <w:lang w:eastAsia="ru-RU"/>
+        </w:rPr>
+        <w:t>      </w:t>
+      </w:r>
+      <w:proofErr w:type="spellStart"/>
+      <w:r>
+        <w:rPr>
+          <w:rFonts w:ascii="Consolas" w:eastAsia="Times New Roman" w:hAnsi="Consolas" w:cs="Times New Roman"/>
+          <w:color w:val="F8F8F2"/>
+          <w:sz w:val="21"/>
+          <w:szCs w:val="21"/>
+          <w:lang w:eastAsia="ru-RU"/>
+        </w:rPr>
+        <w:t>Fake</w:t>
+      </w:r>
+      <w:proofErr w:type="spellEnd"/>
+      <w:r>
+        <w:rPr>
+          <w:rFonts w:ascii="Consolas" w:eastAsia="Times New Roman" w:hAnsi="Consolas" w:cs="Times New Roman"/>
+          <w:color w:val="F8F8F2"/>
+          <w:sz w:val="21"/>
+          <w:szCs w:val="21"/>
+          <w:lang w:eastAsia="ru-RU"/>
+        </w:rPr>
+        <w:t>: </w:t>
+      </w:r>
+      <w:r>
+        <w:rPr>
+          <w:rFonts w:ascii="Consolas" w:eastAsia="Times New Roman" w:hAnsi="Consolas" w:cs="Times New Roman"/>
+          <w:color w:val="F92672"/>
+          <w:sz w:val="21"/>
+          <w:szCs w:val="21"/>
+          <w:lang w:eastAsia="ru-RU"/>
+        </w:rPr>
+        <w:t>{</w:t>
+      </w:r>
+      <w:proofErr w:type="spellStart"/>
+      <w:r>
+        <w:rPr>
+          <w:rFonts w:ascii="Consolas" w:eastAsia="Times New Roman" w:hAnsi="Consolas" w:cs="Times New Roman"/>
+          <w:color w:val="F8F8F2"/>
+          <w:sz w:val="21"/>
+          <w:szCs w:val="21"/>
+          <w:lang w:eastAsia="ru-RU"/>
+        </w:rPr>
+        <w:t>fake</w:t>
+      </w:r>
+      <w:proofErr w:type="spellEnd"/>
+      <w:r>
+        <w:rPr>
+          <w:rFonts w:ascii="Consolas" w:eastAsia="Times New Roman" w:hAnsi="Consolas" w:cs="Times New Roman"/>
+          <w:color w:val="F92672"/>
+          <w:sz w:val="21"/>
+          <w:szCs w:val="21"/>
+          <w:lang w:eastAsia="ru-RU"/>
+        </w:rPr>
+        <w:t>}</w:t>
+      </w:r>
+    </w:p>
+    <w:p>
+      <w:pPr>
+        <w:shd w:val="clear" w:color="auto" w:fill="272822"/>
+        <w:spacing w:after="0" w:line="285" w:lineRule="atLeast"/>
+        <w:rPr>
+          <w:rFonts w:ascii="Consolas" w:eastAsia="Times New Roman" w:hAnsi="Consolas" w:cs="Times New Roman"/>
+          <w:color w:val="F8F8F2"/>
+          <w:sz w:val="21"/>
+          <w:szCs w:val="21"/>
+          <w:lang w:eastAsia="ru-RU"/>
+        </w:rPr>
+      </w:pPr>
+      <w:r>
+        <w:rPr>
+          <w:rFonts w:ascii="Consolas" w:eastAsia="Times New Roman" w:hAnsi="Consolas" w:cs="Times New Roman"/>
+          <w:color w:val="F8F8F2"/>
+          <w:sz w:val="21"/>
+          <w:szCs w:val="21"/>
+          <w:lang w:eastAsia="ru-RU"/>
+        </w:rPr>
+        <w:t>    &lt;/&gt;</w:t>
+      </w:r>
+    </w:p>
+    <w:p>
+      <w:pPr>
+        <w:shd w:val="clear" w:color="auto" w:fill="272822"/>
+        <w:spacing w:after="0" w:line="285" w:lineRule="atLeast"/>
+        <w:rPr>
+          <w:rFonts w:ascii="Consolas" w:eastAsia="Times New Roman" w:hAnsi="Consolas" w:cs="Times New Roman"/>
+          <w:color w:val="F8F8F2"/>
+          <w:sz w:val="21"/>
+          <w:szCs w:val="21"/>
+          <w:lang w:eastAsia="ru-RU"/>
+        </w:rPr>
+      </w:pPr>
+      <w:r>
+        <w:rPr>
+          <w:rFonts w:ascii="Consolas" w:eastAsia="Times New Roman" w:hAnsi="Consolas" w:cs="Times New Roman"/>
+          <w:color w:val="F8F8F2"/>
+          <w:sz w:val="21"/>
+          <w:szCs w:val="21"/>
+          <w:lang w:eastAsia="ru-RU"/>
+        </w:rPr>
+        <w:t>  )</w:t>
+      </w:r>
+    </w:p>
+    <w:p>
+      <w:pPr>
+        <w:shd w:val="clear" w:color="auto" w:fill="272822"/>
+        <w:spacing w:after="0" w:line="285" w:lineRule="atLeast"/>
+        <w:rPr>
+          <w:rFonts w:ascii="Consolas" w:eastAsia="Times New Roman" w:hAnsi="Consolas" w:cs="Times New Roman"/>
+          <w:color w:val="F8F8F2"/>
+          <w:sz w:val="21"/>
+          <w:szCs w:val="21"/>
+          <w:lang w:eastAsia="ru-RU"/>
+        </w:rPr>
+      </w:pPr>
+      <w:r>
+        <w:rPr>
+          <w:rFonts w:ascii="Consolas" w:eastAsia="Times New Roman" w:hAnsi="Consolas" w:cs="Times New Roman"/>
+          <w:color w:val="F8F8F2"/>
+          <w:sz w:val="21"/>
+          <w:szCs w:val="21"/>
+          <w:lang w:eastAsia="ru-RU"/>
+        </w:rPr>
+        <w:t>}</w:t>
+      </w:r>
+    </w:p>
+    <w:p>
+      <w:pPr>
+        <w:rPr>
+          <w:b/>
+          <w:lang w:val="en-US"/>
+        </w:rPr>
+      </w:pPr>
+    </w:p>
+    <w:p>
+      <w:pPr>
+        <w:rPr>
+          <w:b/>
+          <w:lang w:val="en-US"/>
+        </w:rPr>
+      </w:pPr>
+      <w:r>
+        <w:rPr>
+          <w:b/>
+        </w:rPr>
+        <w:t xml:space="preserve">При этом в функцию </w:t>
+      </w:r>
+      <w:proofErr w:type="spellStart"/>
+      <w:r>
+        <w:rPr>
+          <w:b/>
+          <w:lang w:val="en-US"/>
+        </w:rPr>
+        <w:t>setTimeout</w:t>
+      </w:r>
+      <w:proofErr w:type="spellEnd"/>
+      <w:r>
+        <w:rPr>
+          <w:b/>
+        </w:rPr>
+        <w:t xml:space="preserve"> </w:t>
+      </w:r>
+      <w:r>
+        <w:rPr>
+          <w:b/>
+        </w:rPr>
+        <w:t xml:space="preserve">в </w:t>
+      </w:r>
+      <w:r>
+        <w:rPr>
+          <w:b/>
+          <w:lang w:val="en-US"/>
+        </w:rPr>
+        <w:t>Set</w:t>
+      </w:r>
+      <w:proofErr w:type="gramStart"/>
+      <w:r>
+        <w:rPr>
+          <w:b/>
+        </w:rPr>
+        <w:t>С</w:t>
+      </w:r>
+      <w:proofErr w:type="spellStart"/>
+      <w:proofErr w:type="gramEnd"/>
+      <w:r>
+        <w:rPr>
+          <w:b/>
+          <w:lang w:val="en-US"/>
+        </w:rPr>
+        <w:t>ounter</w:t>
+      </w:r>
+      <w:proofErr w:type="spellEnd"/>
+      <w:r>
+        <w:rPr>
+          <w:b/>
+        </w:rPr>
+        <w:t xml:space="preserve"> </w:t>
+      </w:r>
+      <w:r>
+        <w:rPr>
+          <w:b/>
+        </w:rPr>
+        <w:t>передаем функцию-</w:t>
+      </w:r>
+      <w:proofErr w:type="spellStart"/>
+      <w:r>
+        <w:rPr>
+          <w:b/>
+        </w:rPr>
+        <w:t>изменитель</w:t>
+      </w:r>
+      <w:proofErr w:type="spellEnd"/>
+      <w:r>
+        <w:rPr>
+          <w:b/>
+        </w:rPr>
+        <w:t>!</w:t>
+      </w:r>
+      <w:r>
+        <w:rPr>
+          <w:b/>
+        </w:rPr>
+        <w:t xml:space="preserve"> Иначе произойдет замыкание на одном значении </w:t>
+      </w:r>
+      <w:r>
+        <w:rPr>
+          <w:b/>
+          <w:lang w:val="en-US"/>
+        </w:rPr>
+        <w:t>counter.</w:t>
+      </w:r>
+    </w:p>
+    <w:p>
+      <w:pPr>
+        <w:rPr>
+          <w:b/>
+        </w:rPr>
+      </w:pPr>
+      <w:r>
+        <w:rPr>
+          <w:b/>
+        </w:rPr>
+        <w:t>Для примера, напишем функцию, показывающую часы в реальном времени:</w:t>
+      </w:r>
+    </w:p>
+    <w:p>
+      <w:pPr>
+        <w:shd w:val="clear" w:color="auto" w:fill="272822"/>
+        <w:spacing w:after="0" w:line="285" w:lineRule="atLeast"/>
+        <w:rPr>
+          <w:rFonts w:ascii="Consolas" w:eastAsia="Times New Roman" w:hAnsi="Consolas" w:cs="Times New Roman"/>
+          <w:color w:val="F8F8F2"/>
+          <w:sz w:val="21"/>
+          <w:szCs w:val="21"/>
+          <w:lang w:val="en-US" w:eastAsia="ru-RU"/>
+        </w:rPr>
+      </w:pPr>
+      <w:proofErr w:type="gramStart"/>
+      <w:r>
+        <w:rPr>
+          <w:rFonts w:ascii="Consolas" w:eastAsia="Times New Roman" w:hAnsi="Consolas" w:cs="Times New Roman"/>
+          <w:color w:val="F92672"/>
+          <w:sz w:val="21"/>
+          <w:szCs w:val="21"/>
+          <w:lang w:val="en-US" w:eastAsia="ru-RU"/>
+        </w:rPr>
+        <w:t>export</w:t>
+      </w:r>
+      <w:proofErr w:type="gramEnd"/>
+      <w:r>
+        <w:rPr>
+          <w:rFonts w:ascii="Consolas" w:eastAsia="Times New Roman" w:hAnsi="Consolas" w:cs="Times New Roman"/>
+          <w:color w:val="F8F8F2"/>
+          <w:sz w:val="21"/>
+          <w:szCs w:val="21"/>
+          <w:lang w:val="en-US" w:eastAsia="ru-RU"/>
+        </w:rPr>
+        <w:t> </w:t>
+      </w:r>
+      <w:r>
+        <w:rPr>
+          <w:rFonts w:ascii="Consolas" w:eastAsia="Times New Roman" w:hAnsi="Consolas" w:cs="Times New Roman"/>
+          <w:i/>
+          <w:iCs/>
+          <w:color w:val="66D9EF"/>
+          <w:sz w:val="21"/>
+          <w:szCs w:val="21"/>
+          <w:lang w:val="en-US" w:eastAsia="ru-RU"/>
+        </w:rPr>
+        <w:t>const</w:t>
+      </w:r>
+      <w:r>
+        <w:rPr>
+          <w:rFonts w:ascii="Consolas" w:eastAsia="Times New Roman" w:hAnsi="Consolas" w:cs="Times New Roman"/>
+          <w:color w:val="F8F8F2"/>
+          <w:sz w:val="21"/>
+          <w:szCs w:val="21"/>
+          <w:lang w:val="en-US" w:eastAsia="ru-RU"/>
+        </w:rPr>
+        <w:t> </w:t>
+      </w:r>
+      <w:r>
+        <w:rPr>
+          <w:rFonts w:ascii="Consolas" w:eastAsia="Times New Roman" w:hAnsi="Consolas" w:cs="Times New Roman"/>
+          <w:color w:val="A6E22E"/>
+          <w:sz w:val="21"/>
+          <w:szCs w:val="21"/>
+          <w:lang w:val="en-US" w:eastAsia="ru-RU"/>
+        </w:rPr>
+        <w:t>ClockExample</w:t>
+      </w:r>
+      <w:r>
+        <w:rPr>
+          <w:rFonts w:ascii="Consolas" w:eastAsia="Times New Roman" w:hAnsi="Consolas" w:cs="Times New Roman"/>
+          <w:color w:val="F8F8F2"/>
+          <w:sz w:val="21"/>
+          <w:szCs w:val="21"/>
+          <w:lang w:val="en-US" w:eastAsia="ru-RU"/>
+        </w:rPr>
+        <w:t> </w:t>
+      </w:r>
+      <w:r>
+        <w:rPr>
+          <w:rFonts w:ascii="Consolas" w:eastAsia="Times New Roman" w:hAnsi="Consolas" w:cs="Times New Roman"/>
+          <w:color w:val="F92672"/>
+          <w:sz w:val="21"/>
+          <w:szCs w:val="21"/>
+          <w:lang w:val="en-US" w:eastAsia="ru-RU"/>
+        </w:rPr>
+        <w:t>=</w:t>
+      </w:r>
+      <w:r>
+        <w:rPr>
+          <w:rFonts w:ascii="Consolas" w:eastAsia="Times New Roman" w:hAnsi="Consolas" w:cs="Times New Roman"/>
+          <w:color w:val="F8F8F2"/>
+          <w:sz w:val="21"/>
+          <w:szCs w:val="21"/>
+          <w:lang w:val="en-US" w:eastAsia="ru-RU"/>
+        </w:rPr>
+        <w:t> () </w:t>
+      </w:r>
+      <w:r>
+        <w:rPr>
+          <w:rFonts w:ascii="Consolas" w:eastAsia="Times New Roman" w:hAnsi="Consolas" w:cs="Times New Roman"/>
+          <w:i/>
+          <w:iCs/>
+          <w:color w:val="66D9EF"/>
+          <w:sz w:val="21"/>
+          <w:szCs w:val="21"/>
+          <w:lang w:val="en-US" w:eastAsia="ru-RU"/>
+        </w:rPr>
+        <w:t>=&gt;</w:t>
+      </w:r>
+      <w:r>
+        <w:rPr>
+          <w:rFonts w:ascii="Consolas" w:eastAsia="Times New Roman" w:hAnsi="Consolas" w:cs="Times New Roman"/>
+          <w:color w:val="F8F8F2"/>
+          <w:sz w:val="21"/>
+          <w:szCs w:val="21"/>
+          <w:lang w:val="en-US" w:eastAsia="ru-RU"/>
+        </w:rPr>
+        <w:t> {</w:t>
+      </w:r>
+    </w:p>
+    <w:p>
+      <w:pPr>
+        <w:shd w:val="clear" w:color="auto" w:fill="272822"/>
+        <w:spacing w:after="0" w:line="285" w:lineRule="atLeast"/>
+        <w:rPr>
+          <w:rFonts w:ascii="Consolas" w:eastAsia="Times New Roman" w:hAnsi="Consolas" w:cs="Times New Roman"/>
+          <w:color w:val="F8F8F2"/>
+          <w:sz w:val="21"/>
+          <w:szCs w:val="21"/>
+          <w:lang w:val="en-US" w:eastAsia="ru-RU"/>
+        </w:rPr>
+      </w:pPr>
+      <w:r>
+        <w:rPr>
+          <w:rFonts w:ascii="Consolas" w:eastAsia="Times New Roman" w:hAnsi="Consolas" w:cs="Times New Roman"/>
+          <w:color w:val="F8F8F2"/>
+          <w:sz w:val="21"/>
+          <w:szCs w:val="21"/>
+          <w:lang w:val="en-US" w:eastAsia="ru-RU"/>
+        </w:rPr>
+        <w:t>  </w:t>
+      </w:r>
+      <w:proofErr w:type="gramStart"/>
+      <w:r>
+        <w:rPr>
+          <w:rFonts w:ascii="Consolas" w:eastAsia="Times New Roman" w:hAnsi="Consolas" w:cs="Times New Roman"/>
+          <w:i/>
+          <w:iCs/>
+          <w:color w:val="66D9EF"/>
+          <w:sz w:val="21"/>
+          <w:szCs w:val="21"/>
+          <w:lang w:val="en-US" w:eastAsia="ru-RU"/>
+        </w:rPr>
+        <w:t>let</w:t>
+      </w:r>
+      <w:proofErr w:type="gramEnd"/>
+      <w:r>
+        <w:rPr>
+          <w:rFonts w:ascii="Consolas" w:eastAsia="Times New Roman" w:hAnsi="Consolas" w:cs="Times New Roman"/>
+          <w:color w:val="F8F8F2"/>
+          <w:sz w:val="21"/>
+          <w:szCs w:val="21"/>
+          <w:lang w:val="en-US" w:eastAsia="ru-RU"/>
+        </w:rPr>
+        <w:t> date </w:t>
+      </w:r>
+      <w:r>
+        <w:rPr>
+          <w:rFonts w:ascii="Consolas" w:eastAsia="Times New Roman" w:hAnsi="Consolas" w:cs="Times New Roman"/>
+          <w:color w:val="F92672"/>
+          <w:sz w:val="21"/>
+          <w:szCs w:val="21"/>
+          <w:lang w:val="en-US" w:eastAsia="ru-RU"/>
+        </w:rPr>
+        <w:t>=</w:t>
+      </w:r>
+      <w:r>
+        <w:rPr>
+          <w:rFonts w:ascii="Consolas" w:eastAsia="Times New Roman" w:hAnsi="Consolas" w:cs="Times New Roman"/>
+          <w:color w:val="F8F8F2"/>
+          <w:sz w:val="21"/>
+          <w:szCs w:val="21"/>
+          <w:lang w:val="en-US" w:eastAsia="ru-RU"/>
+        </w:rPr>
+        <w:t> </w:t>
+      </w:r>
+      <w:r>
+        <w:rPr>
+          <w:rFonts w:ascii="Consolas" w:eastAsia="Times New Roman" w:hAnsi="Consolas" w:cs="Times New Roman"/>
+          <w:color w:val="F92672"/>
+          <w:sz w:val="21"/>
+          <w:szCs w:val="21"/>
+          <w:lang w:val="en-US" w:eastAsia="ru-RU"/>
+        </w:rPr>
+        <w:t>new</w:t>
+      </w:r>
+      <w:r>
+        <w:rPr>
+          <w:rFonts w:ascii="Consolas" w:eastAsia="Times New Roman" w:hAnsi="Consolas" w:cs="Times New Roman"/>
+          <w:color w:val="F8F8F2"/>
+          <w:sz w:val="21"/>
+          <w:szCs w:val="21"/>
+          <w:lang w:val="en-US" w:eastAsia="ru-RU"/>
+        </w:rPr>
+        <w:t> </w:t>
+      </w:r>
+      <w:r>
+        <w:rPr>
+          <w:rFonts w:ascii="Consolas" w:eastAsia="Times New Roman" w:hAnsi="Consolas" w:cs="Times New Roman"/>
+          <w:i/>
+          <w:iCs/>
+          <w:color w:val="66D9EF"/>
+          <w:sz w:val="21"/>
+          <w:szCs w:val="21"/>
+          <w:lang w:val="en-US" w:eastAsia="ru-RU"/>
+        </w:rPr>
+        <w:t>Date</w:t>
+      </w:r>
+    </w:p>
+    <w:p>
+      <w:pPr>
+        <w:shd w:val="clear" w:color="auto" w:fill="272822"/>
+        <w:spacing w:after="0" w:line="285" w:lineRule="atLeast"/>
+        <w:rPr>
+          <w:rFonts w:ascii="Consolas" w:eastAsia="Times New Roman" w:hAnsi="Consolas" w:cs="Times New Roman"/>
+          <w:color w:val="F8F8F2"/>
+          <w:sz w:val="21"/>
+          <w:szCs w:val="21"/>
+          <w:lang w:val="en-US" w:eastAsia="ru-RU"/>
+        </w:rPr>
+      </w:pPr>
+    </w:p>
+    <w:p>
+      <w:pPr>
+        <w:shd w:val="clear" w:color="auto" w:fill="272822"/>
+        <w:spacing w:after="0" w:line="285" w:lineRule="atLeast"/>
+        <w:rPr>
+          <w:rFonts w:ascii="Consolas" w:eastAsia="Times New Roman" w:hAnsi="Consolas" w:cs="Times New Roman"/>
+          <w:color w:val="F8F8F2"/>
+          <w:sz w:val="21"/>
+          <w:szCs w:val="21"/>
+          <w:lang w:val="en-US" w:eastAsia="ru-RU"/>
+        </w:rPr>
+      </w:pPr>
+      <w:r>
+        <w:rPr>
+          <w:rFonts w:ascii="Consolas" w:eastAsia="Times New Roman" w:hAnsi="Consolas" w:cs="Times New Roman"/>
+          <w:color w:val="F8F8F2"/>
+          <w:sz w:val="21"/>
+          <w:szCs w:val="21"/>
+          <w:lang w:val="en-US" w:eastAsia="ru-RU"/>
+        </w:rPr>
+        <w:t>  </w:t>
+      </w:r>
+      <w:proofErr w:type="gramStart"/>
+      <w:r>
+        <w:rPr>
+          <w:rFonts w:ascii="Consolas" w:eastAsia="Times New Roman" w:hAnsi="Consolas" w:cs="Times New Roman"/>
+          <w:i/>
+          <w:iCs/>
+          <w:color w:val="66D9EF"/>
+          <w:sz w:val="21"/>
+          <w:szCs w:val="21"/>
+          <w:lang w:val="en-US" w:eastAsia="ru-RU"/>
+        </w:rPr>
+        <w:t>let</w:t>
+      </w:r>
+      <w:proofErr w:type="gramEnd"/>
+      <w:r>
+        <w:rPr>
+          <w:rFonts w:ascii="Consolas" w:eastAsia="Times New Roman" w:hAnsi="Consolas" w:cs="Times New Roman"/>
+          <w:color w:val="F8F8F2"/>
+          <w:sz w:val="21"/>
+          <w:szCs w:val="21"/>
+          <w:lang w:val="en-US" w:eastAsia="ru-RU"/>
+        </w:rPr>
+        <w:t> [clock, </w:t>
+      </w:r>
+      <w:r>
+        <w:rPr>
+          <w:rFonts w:ascii="Consolas" w:eastAsia="Times New Roman" w:hAnsi="Consolas" w:cs="Times New Roman"/>
+          <w:color w:val="A6E22E"/>
+          <w:sz w:val="21"/>
+          <w:szCs w:val="21"/>
+          <w:lang w:val="en-US" w:eastAsia="ru-RU"/>
+        </w:rPr>
+        <w:t>setClock</w:t>
+      </w:r>
+      <w:r>
+        <w:rPr>
+          <w:rFonts w:ascii="Consolas" w:eastAsia="Times New Roman" w:hAnsi="Consolas" w:cs="Times New Roman"/>
+          <w:color w:val="F8F8F2"/>
+          <w:sz w:val="21"/>
+          <w:szCs w:val="21"/>
+          <w:lang w:val="en-US" w:eastAsia="ru-RU"/>
+        </w:rPr>
+        <w:t>] </w:t>
+      </w:r>
+      <w:r>
+        <w:rPr>
+          <w:rFonts w:ascii="Consolas" w:eastAsia="Times New Roman" w:hAnsi="Consolas" w:cs="Times New Roman"/>
+          <w:color w:val="F92672"/>
+          <w:sz w:val="21"/>
+          <w:szCs w:val="21"/>
+          <w:lang w:val="en-US" w:eastAsia="ru-RU"/>
+        </w:rPr>
+        <w:t>=</w:t>
+      </w:r>
+      <w:r>
+        <w:rPr>
+          <w:rFonts w:ascii="Consolas" w:eastAsia="Times New Roman" w:hAnsi="Consolas" w:cs="Times New Roman"/>
+          <w:color w:val="F8F8F2"/>
+          <w:sz w:val="21"/>
+          <w:szCs w:val="21"/>
+          <w:lang w:val="en-US" w:eastAsia="ru-RU"/>
+        </w:rPr>
+        <w:t> </w:t>
+      </w:r>
+      <w:r>
+        <w:rPr>
+          <w:rFonts w:ascii="Consolas" w:eastAsia="Times New Roman" w:hAnsi="Consolas" w:cs="Times New Roman"/>
+          <w:color w:val="A6E22E"/>
+          <w:sz w:val="21"/>
+          <w:szCs w:val="21"/>
+          <w:lang w:val="en-US" w:eastAsia="ru-RU"/>
+        </w:rPr>
+        <w:t>useState</w:t>
+      </w:r>
+      <w:r>
+        <w:rPr>
+          <w:rFonts w:ascii="Consolas" w:eastAsia="Times New Roman" w:hAnsi="Consolas" w:cs="Times New Roman"/>
+          <w:color w:val="F8F8F2"/>
+          <w:sz w:val="21"/>
+          <w:szCs w:val="21"/>
+          <w:lang w:val="en-US" w:eastAsia="ru-RU"/>
+        </w:rPr>
+        <w:t>(</w:t>
+      </w:r>
+      <w:r>
+        <w:rPr>
+          <w:rFonts w:ascii="Consolas" w:eastAsia="Times New Roman" w:hAnsi="Consolas" w:cs="Times New Roman"/>
+          <w:color w:val="E6DB74"/>
+          <w:sz w:val="21"/>
+          <w:szCs w:val="21"/>
+          <w:lang w:val="en-US" w:eastAsia="ru-RU"/>
+        </w:rPr>
+        <w:t>''</w:t>
+      </w:r>
+      <w:r>
+        <w:rPr>
+          <w:rFonts w:ascii="Consolas" w:eastAsia="Times New Roman" w:hAnsi="Consolas" w:cs="Times New Roman"/>
+          <w:color w:val="F8F8F2"/>
+          <w:sz w:val="21"/>
+          <w:szCs w:val="21"/>
+          <w:lang w:val="en-US" w:eastAsia="ru-RU"/>
+        </w:rPr>
+        <w:t>)</w:t>
+      </w:r>
+    </w:p>
+    <w:p>
+      <w:pPr>
+        <w:shd w:val="clear" w:color="auto" w:fill="272822"/>
+        <w:spacing w:after="0" w:line="285" w:lineRule="atLeast"/>
+        <w:rPr>
+          <w:rFonts w:ascii="Consolas" w:eastAsia="Times New Roman" w:hAnsi="Consolas" w:cs="Times New Roman"/>
+          <w:color w:val="F8F8F2"/>
+          <w:sz w:val="21"/>
+          <w:szCs w:val="21"/>
+          <w:lang w:val="en-US" w:eastAsia="ru-RU"/>
+        </w:rPr>
+      </w:pPr>
+    </w:p>
+    <w:p>
+      <w:pPr>
+        <w:shd w:val="clear" w:color="auto" w:fill="272822"/>
+        <w:spacing w:after="0" w:line="285" w:lineRule="atLeast"/>
+        <w:rPr>
+          <w:rFonts w:ascii="Consolas" w:eastAsia="Times New Roman" w:hAnsi="Consolas" w:cs="Times New Roman"/>
+          <w:color w:val="F8F8F2"/>
+          <w:sz w:val="21"/>
+          <w:szCs w:val="21"/>
+          <w:lang w:val="en-US" w:eastAsia="ru-RU"/>
+        </w:rPr>
+      </w:pPr>
+      <w:r>
+        <w:rPr>
+          <w:rFonts w:ascii="Consolas" w:eastAsia="Times New Roman" w:hAnsi="Consolas" w:cs="Times New Roman"/>
+          <w:color w:val="F8F8F2"/>
+          <w:sz w:val="21"/>
+          <w:szCs w:val="21"/>
+          <w:lang w:val="en-US" w:eastAsia="ru-RU"/>
+        </w:rPr>
+        <w:t>  </w:t>
+      </w:r>
+      <w:r>
+        <w:rPr>
+          <w:rFonts w:ascii="Consolas" w:eastAsia="Times New Roman" w:hAnsi="Consolas" w:cs="Times New Roman"/>
+          <w:color w:val="A6E22E"/>
+          <w:sz w:val="21"/>
+          <w:szCs w:val="21"/>
+          <w:lang w:val="en-US" w:eastAsia="ru-RU"/>
+        </w:rPr>
+        <w:t>useEffect</w:t>
+      </w:r>
+      <w:r>
+        <w:rPr>
+          <w:rFonts w:ascii="Consolas" w:eastAsia="Times New Roman" w:hAnsi="Consolas" w:cs="Times New Roman"/>
+          <w:color w:val="F8F8F2"/>
+          <w:sz w:val="21"/>
+          <w:szCs w:val="21"/>
+          <w:lang w:val="en-US" w:eastAsia="ru-RU"/>
+        </w:rPr>
+        <w:t>(() </w:t>
+      </w:r>
+      <w:r>
+        <w:rPr>
+          <w:rFonts w:ascii="Consolas" w:eastAsia="Times New Roman" w:hAnsi="Consolas" w:cs="Times New Roman"/>
+          <w:i/>
+          <w:iCs/>
+          <w:color w:val="66D9EF"/>
+          <w:sz w:val="21"/>
+          <w:szCs w:val="21"/>
+          <w:lang w:val="en-US" w:eastAsia="ru-RU"/>
+        </w:rPr>
+        <w:t>=&gt;</w:t>
+      </w:r>
+      <w:r>
+        <w:rPr>
+          <w:rFonts w:ascii="Consolas" w:eastAsia="Times New Roman" w:hAnsi="Consolas" w:cs="Times New Roman"/>
+          <w:color w:val="F8F8F2"/>
+          <w:sz w:val="21"/>
+          <w:szCs w:val="21"/>
+          <w:lang w:val="en-US" w:eastAsia="ru-RU"/>
+        </w:rPr>
+        <w:t> {</w:t>
+      </w:r>
+    </w:p>
+    <w:p>
+      <w:pPr>
+        <w:shd w:val="clear" w:color="auto" w:fill="272822"/>
+        <w:spacing w:after="0" w:line="285" w:lineRule="atLeast"/>
+        <w:rPr>
+          <w:rFonts w:ascii="Consolas" w:eastAsia="Times New Roman" w:hAnsi="Consolas" w:cs="Times New Roman"/>
+          <w:color w:val="F8F8F2"/>
+          <w:sz w:val="21"/>
+          <w:szCs w:val="21"/>
+          <w:lang w:val="en-US" w:eastAsia="ru-RU"/>
+        </w:rPr>
+      </w:pPr>
+      <w:r>
+        <w:rPr>
+          <w:rFonts w:ascii="Consolas" w:eastAsia="Times New Roman" w:hAnsi="Consolas" w:cs="Times New Roman"/>
+          <w:color w:val="F8F8F2"/>
+          <w:sz w:val="21"/>
+          <w:szCs w:val="21"/>
+          <w:lang w:val="en-US" w:eastAsia="ru-RU"/>
+        </w:rPr>
+        <w:t>    </w:t>
+      </w:r>
+      <w:r>
+        <w:rPr>
+          <w:rFonts w:ascii="Consolas" w:eastAsia="Times New Roman" w:hAnsi="Consolas" w:cs="Times New Roman"/>
+          <w:color w:val="66D9EF"/>
+          <w:sz w:val="21"/>
+          <w:szCs w:val="21"/>
+          <w:lang w:val="en-US" w:eastAsia="ru-RU"/>
+        </w:rPr>
+        <w:t>setInterval</w:t>
+      </w:r>
+      <w:r>
+        <w:rPr>
+          <w:rFonts w:ascii="Consolas" w:eastAsia="Times New Roman" w:hAnsi="Consolas" w:cs="Times New Roman"/>
+          <w:color w:val="F8F8F2"/>
+          <w:sz w:val="21"/>
+          <w:szCs w:val="21"/>
+          <w:lang w:val="en-US" w:eastAsia="ru-RU"/>
+        </w:rPr>
+        <w:t>(() </w:t>
+      </w:r>
+      <w:r>
+        <w:rPr>
+          <w:rFonts w:ascii="Consolas" w:eastAsia="Times New Roman" w:hAnsi="Consolas" w:cs="Times New Roman"/>
+          <w:i/>
+          <w:iCs/>
+          <w:color w:val="66D9EF"/>
+          <w:sz w:val="21"/>
+          <w:szCs w:val="21"/>
+          <w:lang w:val="en-US" w:eastAsia="ru-RU"/>
+        </w:rPr>
+        <w:t>=&gt;</w:t>
+      </w:r>
+      <w:r>
+        <w:rPr>
+          <w:rFonts w:ascii="Consolas" w:eastAsia="Times New Roman" w:hAnsi="Consolas" w:cs="Times New Roman"/>
+          <w:color w:val="F8F8F2"/>
+          <w:sz w:val="21"/>
+          <w:szCs w:val="21"/>
+          <w:lang w:val="en-US" w:eastAsia="ru-RU"/>
+        </w:rPr>
+        <w:t> {</w:t>
+      </w:r>
+    </w:p>
+    <w:p>
+      <w:pPr>
+        <w:shd w:val="clear" w:color="auto" w:fill="272822"/>
+        <w:spacing w:after="0" w:line="285" w:lineRule="atLeast"/>
+        <w:rPr>
+          <w:rFonts w:ascii="Consolas" w:eastAsia="Times New Roman" w:hAnsi="Consolas" w:cs="Times New Roman"/>
+          <w:color w:val="F8F8F2"/>
+          <w:sz w:val="21"/>
+          <w:szCs w:val="21"/>
+          <w:lang w:val="en-US" w:eastAsia="ru-RU"/>
+        </w:rPr>
+      </w:pPr>
+      <w:r>
+        <w:rPr>
+          <w:rFonts w:ascii="Consolas" w:eastAsia="Times New Roman" w:hAnsi="Consolas" w:cs="Times New Roman"/>
+          <w:color w:val="F8F8F2"/>
+          <w:sz w:val="21"/>
+          <w:szCs w:val="21"/>
+          <w:lang w:val="en-US" w:eastAsia="ru-RU"/>
+        </w:rPr>
+        <w:t>      </w:t>
+      </w:r>
+      <w:r>
+        <w:rPr>
+          <w:rFonts w:ascii="Consolas" w:eastAsia="Times New Roman" w:hAnsi="Consolas" w:cs="Times New Roman"/>
+          <w:color w:val="A6E22E"/>
+          <w:sz w:val="21"/>
+          <w:szCs w:val="21"/>
+          <w:lang w:val="en-US" w:eastAsia="ru-RU"/>
+        </w:rPr>
+        <w:t>setClock</w:t>
+      </w:r>
+      <w:r>
+        <w:rPr>
+          <w:rFonts w:ascii="Consolas" w:eastAsia="Times New Roman" w:hAnsi="Consolas" w:cs="Times New Roman"/>
+          <w:color w:val="F8F8F2"/>
+          <w:sz w:val="21"/>
+          <w:szCs w:val="21"/>
+          <w:lang w:val="en-US" w:eastAsia="ru-RU"/>
+        </w:rPr>
+        <w:t>((</w:t>
+      </w:r>
+      <w:r>
+        <w:rPr>
+          <w:rFonts w:ascii="Consolas" w:eastAsia="Times New Roman" w:hAnsi="Consolas" w:cs="Times New Roman"/>
+          <w:i/>
+          <w:iCs/>
+          <w:color w:val="FD971F"/>
+          <w:sz w:val="21"/>
+          <w:szCs w:val="21"/>
+          <w:lang w:val="en-US" w:eastAsia="ru-RU"/>
+        </w:rPr>
+        <w:t>state</w:t>
+      </w:r>
+      <w:r>
+        <w:rPr>
+          <w:rFonts w:ascii="Consolas" w:eastAsia="Times New Roman" w:hAnsi="Consolas" w:cs="Times New Roman"/>
+          <w:color w:val="F8F8F2"/>
+          <w:sz w:val="21"/>
+          <w:szCs w:val="21"/>
+          <w:lang w:val="en-US" w:eastAsia="ru-RU"/>
+        </w:rPr>
+        <w:t>) </w:t>
+      </w:r>
+      <w:r>
+        <w:rPr>
+          <w:rFonts w:ascii="Consolas" w:eastAsia="Times New Roman" w:hAnsi="Consolas" w:cs="Times New Roman"/>
+          <w:i/>
+          <w:iCs/>
+          <w:color w:val="66D9EF"/>
+          <w:sz w:val="21"/>
+          <w:szCs w:val="21"/>
+          <w:lang w:val="en-US" w:eastAsia="ru-RU"/>
+        </w:rPr>
+        <w:t>=&gt;</w:t>
+      </w:r>
+      <w:r>
+        <w:rPr>
+          <w:rFonts w:ascii="Consolas" w:eastAsia="Times New Roman" w:hAnsi="Consolas" w:cs="Times New Roman"/>
+          <w:color w:val="F8F8F2"/>
+          <w:sz w:val="21"/>
+          <w:szCs w:val="21"/>
+          <w:lang w:val="en-US" w:eastAsia="ru-RU"/>
+        </w:rPr>
+        <w:t> {</w:t>
+      </w:r>
+    </w:p>
+    <w:p>
+      <w:pPr>
+        <w:shd w:val="clear" w:color="auto" w:fill="272822"/>
+        <w:spacing w:after="0" w:line="285" w:lineRule="atLeast"/>
+        <w:rPr>
+          <w:rFonts w:ascii="Consolas" w:eastAsia="Times New Roman" w:hAnsi="Consolas" w:cs="Times New Roman"/>
+          <w:color w:val="F8F8F2"/>
+          <w:sz w:val="21"/>
+          <w:szCs w:val="21"/>
+          <w:lang w:val="en-US" w:eastAsia="ru-RU"/>
+        </w:rPr>
+      </w:pPr>
+      <w:r>
+        <w:rPr>
+          <w:rFonts w:ascii="Consolas" w:eastAsia="Times New Roman" w:hAnsi="Consolas" w:cs="Times New Roman"/>
+          <w:color w:val="F8F8F2"/>
+          <w:sz w:val="21"/>
+          <w:szCs w:val="21"/>
+          <w:lang w:val="en-US" w:eastAsia="ru-RU"/>
+        </w:rPr>
+        <w:t>        date </w:t>
+      </w:r>
+      <w:r>
+        <w:rPr>
+          <w:rFonts w:ascii="Consolas" w:eastAsia="Times New Roman" w:hAnsi="Consolas" w:cs="Times New Roman"/>
+          <w:color w:val="F92672"/>
+          <w:sz w:val="21"/>
+          <w:szCs w:val="21"/>
+          <w:lang w:val="en-US" w:eastAsia="ru-RU"/>
+        </w:rPr>
+        <w:t>=</w:t>
+      </w:r>
+      <w:r>
+        <w:rPr>
+          <w:rFonts w:ascii="Consolas" w:eastAsia="Times New Roman" w:hAnsi="Consolas" w:cs="Times New Roman"/>
+          <w:color w:val="F8F8F2"/>
+          <w:sz w:val="21"/>
+          <w:szCs w:val="21"/>
+          <w:lang w:val="en-US" w:eastAsia="ru-RU"/>
+        </w:rPr>
+        <w:t> </w:t>
+      </w:r>
+      <w:r>
+        <w:rPr>
+          <w:rFonts w:ascii="Consolas" w:eastAsia="Times New Roman" w:hAnsi="Consolas" w:cs="Times New Roman"/>
+          <w:color w:val="F92672"/>
+          <w:sz w:val="21"/>
+          <w:szCs w:val="21"/>
+          <w:lang w:val="en-US" w:eastAsia="ru-RU"/>
+        </w:rPr>
+        <w:t>new</w:t>
+      </w:r>
+      <w:r>
+        <w:rPr>
+          <w:rFonts w:ascii="Consolas" w:eastAsia="Times New Roman" w:hAnsi="Consolas" w:cs="Times New Roman"/>
+          <w:color w:val="F8F8F2"/>
+          <w:sz w:val="21"/>
+          <w:szCs w:val="21"/>
+          <w:lang w:val="en-US" w:eastAsia="ru-RU"/>
+        </w:rPr>
+        <w:t> </w:t>
+      </w:r>
+      <w:r>
+        <w:rPr>
+          <w:rFonts w:ascii="Consolas" w:eastAsia="Times New Roman" w:hAnsi="Consolas" w:cs="Times New Roman"/>
+          <w:i/>
+          <w:iCs/>
+          <w:color w:val="66D9EF"/>
+          <w:sz w:val="21"/>
+          <w:szCs w:val="21"/>
+          <w:lang w:val="en-US" w:eastAsia="ru-RU"/>
+        </w:rPr>
+        <w:t>Date</w:t>
+      </w:r>
+    </w:p>
+    <w:p>
+      <w:pPr>
+        <w:shd w:val="clear" w:color="auto" w:fill="272822"/>
+        <w:spacing w:after="0" w:line="285" w:lineRule="atLeast"/>
+        <w:rPr>
+          <w:rFonts w:ascii="Consolas" w:eastAsia="Times New Roman" w:hAnsi="Consolas" w:cs="Times New Roman"/>
+          <w:color w:val="F8F8F2"/>
+          <w:sz w:val="21"/>
+          <w:szCs w:val="21"/>
+          <w:lang w:val="en-US" w:eastAsia="ru-RU"/>
+        </w:rPr>
+      </w:pPr>
+      <w:r>
+        <w:rPr>
+          <w:rFonts w:ascii="Consolas" w:eastAsia="Times New Roman" w:hAnsi="Consolas" w:cs="Times New Roman"/>
+          <w:color w:val="F8F8F2"/>
+          <w:sz w:val="21"/>
+          <w:szCs w:val="21"/>
+          <w:lang w:val="en-US" w:eastAsia="ru-RU"/>
+        </w:rPr>
+        <w:t>        </w:t>
+      </w:r>
+      <w:r>
+        <w:rPr>
+          <w:rFonts w:ascii="Consolas" w:eastAsia="Times New Roman" w:hAnsi="Consolas" w:cs="Times New Roman"/>
+          <w:color w:val="F92672"/>
+          <w:sz w:val="21"/>
+          <w:szCs w:val="21"/>
+          <w:lang w:val="en-US" w:eastAsia="ru-RU"/>
+        </w:rPr>
+        <w:t>return</w:t>
+      </w:r>
+      <w:r>
+        <w:rPr>
+          <w:rFonts w:ascii="Consolas" w:eastAsia="Times New Roman" w:hAnsi="Consolas" w:cs="Times New Roman"/>
+          <w:color w:val="F8F8F2"/>
+          <w:sz w:val="21"/>
+          <w:szCs w:val="21"/>
+          <w:lang w:val="en-US" w:eastAsia="ru-RU"/>
+        </w:rPr>
+        <w:t> </w:t>
+      </w:r>
+      <w:r>
+        <w:rPr>
+          <w:rFonts w:ascii="Consolas" w:eastAsia="Times New Roman" w:hAnsi="Consolas" w:cs="Times New Roman"/>
+          <w:i/>
+          <w:iCs/>
+          <w:color w:val="FD971F"/>
+          <w:sz w:val="21"/>
+          <w:szCs w:val="21"/>
+          <w:lang w:val="en-US" w:eastAsia="ru-RU"/>
+        </w:rPr>
+        <w:t>state</w:t>
+      </w:r>
+      <w:r>
+        <w:rPr>
+          <w:rFonts w:ascii="Consolas" w:eastAsia="Times New Roman" w:hAnsi="Consolas" w:cs="Times New Roman"/>
+          <w:color w:val="F8F8F2"/>
+          <w:sz w:val="21"/>
+          <w:szCs w:val="21"/>
+          <w:lang w:val="en-US" w:eastAsia="ru-RU"/>
+        </w:rPr>
+        <w:t> </w:t>
+      </w:r>
+      <w:r>
+        <w:rPr>
+          <w:rFonts w:ascii="Consolas" w:eastAsia="Times New Roman" w:hAnsi="Consolas" w:cs="Times New Roman"/>
+          <w:color w:val="F92672"/>
+          <w:sz w:val="21"/>
+          <w:szCs w:val="21"/>
+          <w:lang w:val="en-US" w:eastAsia="ru-RU"/>
+        </w:rPr>
+        <w:t>=</w:t>
+      </w:r>
+      <w:r>
+        <w:rPr>
+          <w:rFonts w:ascii="Consolas" w:eastAsia="Times New Roman" w:hAnsi="Consolas" w:cs="Times New Roman"/>
+          <w:color w:val="F8F8F2"/>
+          <w:sz w:val="21"/>
+          <w:szCs w:val="21"/>
+          <w:lang w:val="en-US" w:eastAsia="ru-RU"/>
+        </w:rPr>
+        <w:t> </w:t>
+      </w:r>
+      <w:r>
+        <w:rPr>
+          <w:rFonts w:ascii="Consolas" w:eastAsia="Times New Roman" w:hAnsi="Consolas" w:cs="Times New Roman"/>
+          <w:color w:val="E6DB74"/>
+          <w:sz w:val="21"/>
+          <w:szCs w:val="21"/>
+          <w:lang w:val="en-US" w:eastAsia="ru-RU"/>
+        </w:rPr>
+        <w:t>`Current time is...</w:t>
+      </w:r>
+      <w:r>
+        <w:rPr>
+          <w:rFonts w:ascii="Consolas" w:eastAsia="Times New Roman" w:hAnsi="Consolas" w:cs="Times New Roman"/>
+          <w:color w:val="F92672"/>
+          <w:sz w:val="21"/>
+          <w:szCs w:val="21"/>
+          <w:lang w:val="en-US" w:eastAsia="ru-RU"/>
+        </w:rPr>
+        <w:t>${</w:t>
+      </w:r>
+      <w:r>
+        <w:rPr>
+          <w:rFonts w:ascii="Consolas" w:eastAsia="Times New Roman" w:hAnsi="Consolas" w:cs="Times New Roman"/>
+          <w:color w:val="F8F8F2"/>
+          <w:sz w:val="21"/>
+          <w:szCs w:val="21"/>
+          <w:lang w:val="en-US" w:eastAsia="ru-RU"/>
+        </w:rPr>
+        <w:t>date.</w:t>
+      </w:r>
+      <w:r>
+        <w:rPr>
+          <w:rFonts w:ascii="Consolas" w:eastAsia="Times New Roman" w:hAnsi="Consolas" w:cs="Times New Roman"/>
+          <w:color w:val="A6E22E"/>
+          <w:sz w:val="21"/>
+          <w:szCs w:val="21"/>
+          <w:lang w:val="en-US" w:eastAsia="ru-RU"/>
+        </w:rPr>
+        <w:t>getHours</w:t>
+      </w:r>
+      <w:r>
+        <w:rPr>
+          <w:rFonts w:ascii="Consolas" w:eastAsia="Times New Roman" w:hAnsi="Consolas" w:cs="Times New Roman"/>
+          <w:color w:val="F8F8F2"/>
+          <w:sz w:val="21"/>
+          <w:szCs w:val="21"/>
+          <w:lang w:val="en-US" w:eastAsia="ru-RU"/>
+        </w:rPr>
+        <w:t>()</w:t>
+      </w:r>
+      <w:r>
+        <w:rPr>
+          <w:rFonts w:ascii="Consolas" w:eastAsia="Times New Roman" w:hAnsi="Consolas" w:cs="Times New Roman"/>
+          <w:color w:val="F92672"/>
+          <w:sz w:val="21"/>
+          <w:szCs w:val="21"/>
+          <w:lang w:val="en-US" w:eastAsia="ru-RU"/>
+        </w:rPr>
+        <w:t>}</w:t>
+      </w:r>
+      <w:r>
+        <w:rPr>
+          <w:rFonts w:ascii="Consolas" w:eastAsia="Times New Roman" w:hAnsi="Consolas" w:cs="Times New Roman"/>
+          <w:color w:val="E6DB74"/>
+          <w:sz w:val="21"/>
+          <w:szCs w:val="21"/>
+          <w:lang w:val="en-US" w:eastAsia="ru-RU"/>
+        </w:rPr>
+        <w:t>:</w:t>
+      </w:r>
+      <w:r>
+        <w:rPr>
+          <w:rFonts w:ascii="Consolas" w:eastAsia="Times New Roman" w:hAnsi="Consolas" w:cs="Times New Roman"/>
+          <w:color w:val="F92672"/>
+          <w:sz w:val="21"/>
+          <w:szCs w:val="21"/>
+          <w:lang w:val="en-US" w:eastAsia="ru-RU"/>
+        </w:rPr>
+        <w:t>${</w:t>
+      </w:r>
+      <w:r>
+        <w:rPr>
+          <w:rFonts w:ascii="Consolas" w:eastAsia="Times New Roman" w:hAnsi="Consolas" w:cs="Times New Roman"/>
+          <w:color w:val="F8F8F2"/>
+          <w:sz w:val="21"/>
+          <w:szCs w:val="21"/>
+          <w:lang w:val="en-US" w:eastAsia="ru-RU"/>
+        </w:rPr>
+        <w:t>date.</w:t>
+      </w:r>
+      <w:r>
+        <w:rPr>
+          <w:rFonts w:ascii="Consolas" w:eastAsia="Times New Roman" w:hAnsi="Consolas" w:cs="Times New Roman"/>
+          <w:color w:val="A6E22E"/>
+          <w:sz w:val="21"/>
+          <w:szCs w:val="21"/>
+          <w:lang w:val="en-US" w:eastAsia="ru-RU"/>
+        </w:rPr>
+        <w:t>getMinutes</w:t>
+      </w:r>
+      <w:r>
+        <w:rPr>
+          <w:rFonts w:ascii="Consolas" w:eastAsia="Times New Roman" w:hAnsi="Consolas" w:cs="Times New Roman"/>
+          <w:color w:val="F8F8F2"/>
+          <w:sz w:val="21"/>
+          <w:szCs w:val="21"/>
+          <w:lang w:val="en-US" w:eastAsia="ru-RU"/>
+        </w:rPr>
+        <w:t>()</w:t>
+      </w:r>
+      <w:r>
+        <w:rPr>
+          <w:rFonts w:ascii="Consolas" w:eastAsia="Times New Roman" w:hAnsi="Consolas" w:cs="Times New Roman"/>
+          <w:color w:val="F92672"/>
+          <w:sz w:val="21"/>
+          <w:szCs w:val="21"/>
+          <w:lang w:val="en-US" w:eastAsia="ru-RU"/>
+        </w:rPr>
+        <w:t>}</w:t>
+      </w:r>
+      <w:r>
+        <w:rPr>
+          <w:rFonts w:ascii="Consolas" w:eastAsia="Times New Roman" w:hAnsi="Consolas" w:cs="Times New Roman"/>
+          <w:color w:val="E6DB74"/>
+          <w:sz w:val="21"/>
+          <w:szCs w:val="21"/>
+          <w:lang w:val="en-US" w:eastAsia="ru-RU"/>
+        </w:rPr>
+        <w:t>:</w:t>
+      </w:r>
+      <w:r>
+        <w:rPr>
+          <w:rFonts w:ascii="Consolas" w:eastAsia="Times New Roman" w:hAnsi="Consolas" w:cs="Times New Roman"/>
+          <w:color w:val="F92672"/>
+          <w:sz w:val="21"/>
+          <w:szCs w:val="21"/>
+          <w:lang w:val="en-US" w:eastAsia="ru-RU"/>
+        </w:rPr>
+        <w:t>${</w:t>
+      </w:r>
+      <w:r>
+        <w:rPr>
+          <w:rFonts w:ascii="Consolas" w:eastAsia="Times New Roman" w:hAnsi="Consolas" w:cs="Times New Roman"/>
+          <w:color w:val="F8F8F2"/>
+          <w:sz w:val="21"/>
+          <w:szCs w:val="21"/>
+          <w:lang w:val="en-US" w:eastAsia="ru-RU"/>
+        </w:rPr>
+        <w:t>date.</w:t>
+      </w:r>
+      <w:r>
+        <w:rPr>
+          <w:rFonts w:ascii="Consolas" w:eastAsia="Times New Roman" w:hAnsi="Consolas" w:cs="Times New Roman"/>
+          <w:color w:val="A6E22E"/>
+          <w:sz w:val="21"/>
+          <w:szCs w:val="21"/>
+          <w:lang w:val="en-US" w:eastAsia="ru-RU"/>
+        </w:rPr>
+        <w:t>getSeconds</w:t>
+      </w:r>
+      <w:r>
+        <w:rPr>
+          <w:rFonts w:ascii="Consolas" w:eastAsia="Times New Roman" w:hAnsi="Consolas" w:cs="Times New Roman"/>
+          <w:color w:val="F8F8F2"/>
+          <w:sz w:val="21"/>
+          <w:szCs w:val="21"/>
+          <w:lang w:val="en-US" w:eastAsia="ru-RU"/>
+        </w:rPr>
+        <w:t>()</w:t>
+      </w:r>
+      <w:r>
+        <w:rPr>
+          <w:rFonts w:ascii="Consolas" w:eastAsia="Times New Roman" w:hAnsi="Consolas" w:cs="Times New Roman"/>
+          <w:color w:val="F92672"/>
+          <w:sz w:val="21"/>
+          <w:szCs w:val="21"/>
+          <w:lang w:val="en-US" w:eastAsia="ru-RU"/>
+        </w:rPr>
+        <w:t>}</w:t>
+      </w:r>
+      <w:r>
+        <w:rPr>
+          <w:rFonts w:ascii="Consolas" w:eastAsia="Times New Roman" w:hAnsi="Consolas" w:cs="Times New Roman"/>
+          <w:color w:val="E6DB74"/>
+          <w:sz w:val="21"/>
+          <w:szCs w:val="21"/>
+          <w:lang w:val="en-US" w:eastAsia="ru-RU"/>
+        </w:rPr>
+        <w:t>`</w:t>
+      </w:r>
+    </w:p>
+    <w:p>
+      <w:pPr>
+        <w:shd w:val="clear" w:color="auto" w:fill="272822"/>
+        <w:spacing w:after="0" w:line="285" w:lineRule="atLeast"/>
+        <w:rPr>
+          <w:rFonts w:ascii="Consolas" w:eastAsia="Times New Roman" w:hAnsi="Consolas" w:cs="Times New Roman"/>
+          <w:color w:val="F8F8F2"/>
+          <w:sz w:val="21"/>
+          <w:szCs w:val="21"/>
+          <w:lang w:eastAsia="ru-RU"/>
+        </w:rPr>
+      </w:pPr>
+      <w:r>
+        <w:rPr>
+          <w:rFonts w:ascii="Consolas" w:eastAsia="Times New Roman" w:hAnsi="Consolas" w:cs="Times New Roman"/>
+          <w:color w:val="F8F8F2"/>
+          <w:sz w:val="21"/>
+          <w:szCs w:val="21"/>
+          <w:lang w:val="en-US" w:eastAsia="ru-RU"/>
+        </w:rPr>
+        <w:t>      </w:t>
+      </w:r>
+      <w:r>
+        <w:rPr>
+          <w:rFonts w:ascii="Consolas" w:eastAsia="Times New Roman" w:hAnsi="Consolas" w:cs="Times New Roman"/>
+          <w:color w:val="F8F8F2"/>
+          <w:sz w:val="21"/>
+          <w:szCs w:val="21"/>
+          <w:lang w:eastAsia="ru-RU"/>
+        </w:rPr>
+        <w:t>})</w:t>
+      </w:r>
+    </w:p>
+    <w:p>
+      <w:pPr>
+        <w:shd w:val="clear" w:color="auto" w:fill="272822"/>
+        <w:spacing w:after="0" w:line="285" w:lineRule="atLeast"/>
+        <w:rPr>
+          <w:rFonts w:ascii="Consolas" w:eastAsia="Times New Roman" w:hAnsi="Consolas" w:cs="Times New Roman"/>
+          <w:color w:val="F8F8F2"/>
+          <w:sz w:val="21"/>
+          <w:szCs w:val="21"/>
+          <w:lang w:eastAsia="ru-RU"/>
+        </w:rPr>
+      </w:pPr>
+      <w:r>
+        <w:rPr>
+          <w:rFonts w:ascii="Consolas" w:eastAsia="Times New Roman" w:hAnsi="Consolas" w:cs="Times New Roman"/>
+          <w:color w:val="F8F8F2"/>
+          <w:sz w:val="21"/>
+          <w:szCs w:val="21"/>
+          <w:lang w:eastAsia="ru-RU"/>
+        </w:rPr>
+        <w:t>    </w:t>
+      </w:r>
+      <w:proofErr w:type="gramStart"/>
+      <w:r>
+        <w:rPr>
+          <w:rFonts w:ascii="Consolas" w:eastAsia="Times New Roman" w:hAnsi="Consolas" w:cs="Times New Roman"/>
+          <w:color w:val="F8F8F2"/>
+          <w:sz w:val="21"/>
+          <w:szCs w:val="21"/>
+          <w:lang w:eastAsia="ru-RU"/>
+        </w:rPr>
+        <w:t>}, </w:t>
+      </w:r>
+      <w:r>
+        <w:rPr>
+          <w:rFonts w:ascii="Consolas" w:eastAsia="Times New Roman" w:hAnsi="Consolas" w:cs="Times New Roman"/>
+          <w:color w:val="AE81FF"/>
+          <w:sz w:val="21"/>
+          <w:szCs w:val="21"/>
+          <w:lang w:eastAsia="ru-RU"/>
+        </w:rPr>
+        <w:t>1000</w:t>
+      </w:r>
+      <w:r>
+        <w:rPr>
+          <w:rFonts w:ascii="Consolas" w:eastAsia="Times New Roman" w:hAnsi="Consolas" w:cs="Times New Roman"/>
+          <w:color w:val="F8F8F2"/>
+          <w:sz w:val="21"/>
+          <w:szCs w:val="21"/>
+          <w:lang w:eastAsia="ru-RU"/>
+        </w:rPr>
+        <w:t>)</w:t>
+      </w:r>
+      <w:proofErr w:type="gramEnd"/>
+    </w:p>
+    <w:p>
+      <w:pPr>
+        <w:shd w:val="clear" w:color="auto" w:fill="272822"/>
+        <w:spacing w:after="0" w:line="285" w:lineRule="atLeast"/>
+        <w:rPr>
+          <w:rFonts w:ascii="Consolas" w:eastAsia="Times New Roman" w:hAnsi="Consolas" w:cs="Times New Roman"/>
+          <w:color w:val="F8F8F2"/>
+          <w:sz w:val="21"/>
+          <w:szCs w:val="21"/>
+          <w:lang w:eastAsia="ru-RU"/>
+        </w:rPr>
+      </w:pPr>
+      <w:r>
+        <w:rPr>
+          <w:rFonts w:ascii="Consolas" w:eastAsia="Times New Roman" w:hAnsi="Consolas" w:cs="Times New Roman"/>
+          <w:color w:val="F8F8F2"/>
+          <w:sz w:val="21"/>
+          <w:szCs w:val="21"/>
+          <w:lang w:eastAsia="ru-RU"/>
+        </w:rPr>
+        <w:t>  </w:t>
+      </w:r>
+      <w:proofErr w:type="gramStart"/>
+      <w:r>
+        <w:rPr>
+          <w:rFonts w:ascii="Consolas" w:eastAsia="Times New Roman" w:hAnsi="Consolas" w:cs="Times New Roman"/>
+          <w:color w:val="F8F8F2"/>
+          <w:sz w:val="21"/>
+          <w:szCs w:val="21"/>
+          <w:lang w:eastAsia="ru-RU"/>
+        </w:rPr>
+        <w:t>}, []) </w:t>
+      </w:r>
+      <w:r>
+        <w:rPr>
+          <w:rFonts w:ascii="Consolas" w:eastAsia="Times New Roman" w:hAnsi="Consolas" w:cs="Times New Roman"/>
+          <w:color w:val="88846F"/>
+          <w:sz w:val="21"/>
+          <w:szCs w:val="21"/>
+          <w:lang w:eastAsia="ru-RU"/>
+        </w:rPr>
+        <w:t>// пустой массив зависимостей - отрисуется только один раз</w:t>
+      </w:r>
+      <w:proofErr w:type="gramEnd"/>
+    </w:p>
+    <w:p>
+      <w:pPr>
+        <w:shd w:val="clear" w:color="auto" w:fill="272822"/>
+        <w:spacing w:after="0" w:line="285" w:lineRule="atLeast"/>
+        <w:rPr>
+          <w:rFonts w:ascii="Consolas" w:eastAsia="Times New Roman" w:hAnsi="Consolas" w:cs="Times New Roman"/>
+          <w:color w:val="F8F8F2"/>
+          <w:sz w:val="21"/>
+          <w:szCs w:val="21"/>
+          <w:lang w:eastAsia="ru-RU"/>
+        </w:rPr>
+      </w:pPr>
+    </w:p>
+    <w:p>
+      <w:pPr>
+        <w:shd w:val="clear" w:color="auto" w:fill="272822"/>
+        <w:spacing w:after="0" w:line="285" w:lineRule="atLeast"/>
+        <w:rPr>
+          <w:rFonts w:ascii="Consolas" w:eastAsia="Times New Roman" w:hAnsi="Consolas" w:cs="Times New Roman"/>
+          <w:color w:val="F8F8F2"/>
+          <w:sz w:val="21"/>
+          <w:szCs w:val="21"/>
+          <w:lang w:eastAsia="ru-RU"/>
+        </w:rPr>
+      </w:pPr>
+      <w:r>
+        <w:rPr>
+          <w:rFonts w:ascii="Consolas" w:eastAsia="Times New Roman" w:hAnsi="Consolas" w:cs="Times New Roman"/>
+          <w:color w:val="F8F8F2"/>
+          <w:sz w:val="21"/>
+          <w:szCs w:val="21"/>
+          <w:lang w:eastAsia="ru-RU"/>
+        </w:rPr>
+        <w:t>  </w:t>
+      </w:r>
+      <w:proofErr w:type="spellStart"/>
+      <w:proofErr w:type="gramStart"/>
+      <w:r>
+        <w:rPr>
+          <w:rFonts w:ascii="Consolas" w:eastAsia="Times New Roman" w:hAnsi="Consolas" w:cs="Times New Roman"/>
+          <w:color w:val="F92672"/>
+          <w:sz w:val="21"/>
+          <w:szCs w:val="21"/>
+          <w:lang w:eastAsia="ru-RU"/>
+        </w:rPr>
+        <w:t>return</w:t>
+      </w:r>
+      <w:proofErr w:type="spellEnd"/>
+      <w:r>
+        <w:rPr>
+          <w:rFonts w:ascii="Consolas" w:eastAsia="Times New Roman" w:hAnsi="Consolas" w:cs="Times New Roman"/>
+          <w:color w:val="F8F8F2"/>
+          <w:sz w:val="21"/>
+          <w:szCs w:val="21"/>
+          <w:lang w:eastAsia="ru-RU"/>
+        </w:rPr>
+        <w:t> (</w:t>
+      </w:r>
+      <w:proofErr w:type="gramEnd"/>
+    </w:p>
+    <w:p>
+      <w:pPr>
+        <w:shd w:val="clear" w:color="auto" w:fill="272822"/>
+        <w:spacing w:after="0" w:line="285" w:lineRule="atLeast"/>
+        <w:rPr>
+          <w:rFonts w:ascii="Consolas" w:eastAsia="Times New Roman" w:hAnsi="Consolas" w:cs="Times New Roman"/>
+          <w:color w:val="F8F8F2"/>
+          <w:sz w:val="21"/>
+          <w:szCs w:val="21"/>
+          <w:lang w:eastAsia="ru-RU"/>
+        </w:rPr>
+      </w:pPr>
+      <w:r>
+        <w:rPr>
+          <w:rFonts w:ascii="Consolas" w:eastAsia="Times New Roman" w:hAnsi="Consolas" w:cs="Times New Roman"/>
+          <w:color w:val="F8F8F2"/>
+          <w:sz w:val="21"/>
+          <w:szCs w:val="21"/>
+          <w:lang w:eastAsia="ru-RU"/>
+        </w:rPr>
+        <w:t>    &lt;&gt;</w:t>
+      </w:r>
+      <w:r>
+        <w:rPr>
+          <w:rFonts w:ascii="Consolas" w:eastAsia="Times New Roman" w:hAnsi="Consolas" w:cs="Times New Roman"/>
+          <w:color w:val="F92672"/>
+          <w:sz w:val="21"/>
+          <w:szCs w:val="21"/>
+          <w:lang w:eastAsia="ru-RU"/>
+        </w:rPr>
+        <w:t>{</w:t>
+      </w:r>
+      <w:proofErr w:type="spellStart"/>
+      <w:r>
+        <w:rPr>
+          <w:rFonts w:ascii="Consolas" w:eastAsia="Times New Roman" w:hAnsi="Consolas" w:cs="Times New Roman"/>
+          <w:color w:val="F8F8F2"/>
+          <w:sz w:val="21"/>
+          <w:szCs w:val="21"/>
+          <w:lang w:eastAsia="ru-RU"/>
+        </w:rPr>
+        <w:t>clock</w:t>
+      </w:r>
+      <w:proofErr w:type="spellEnd"/>
+      <w:r>
+        <w:rPr>
+          <w:rFonts w:ascii="Consolas" w:eastAsia="Times New Roman" w:hAnsi="Consolas" w:cs="Times New Roman"/>
+          <w:color w:val="F92672"/>
+          <w:sz w:val="21"/>
+          <w:szCs w:val="21"/>
+          <w:lang w:eastAsia="ru-RU"/>
+        </w:rPr>
+        <w:t>}</w:t>
+      </w:r>
+      <w:r>
+        <w:rPr>
+          <w:rFonts w:ascii="Consolas" w:eastAsia="Times New Roman" w:hAnsi="Consolas" w:cs="Times New Roman"/>
+          <w:color w:val="F8F8F2"/>
+          <w:sz w:val="21"/>
+          <w:szCs w:val="21"/>
+          <w:lang w:eastAsia="ru-RU"/>
+        </w:rPr>
+        <w:t>&lt;/&gt;</w:t>
+      </w:r>
+    </w:p>
+    <w:p>
+      <w:pPr>
+        <w:shd w:val="clear" w:color="auto" w:fill="272822"/>
+        <w:spacing w:after="0" w:line="285" w:lineRule="atLeast"/>
+        <w:rPr>
+          <w:rFonts w:ascii="Consolas" w:eastAsia="Times New Roman" w:hAnsi="Consolas" w:cs="Times New Roman"/>
+          <w:color w:val="F8F8F2"/>
+          <w:sz w:val="21"/>
+          <w:szCs w:val="21"/>
+          <w:lang w:eastAsia="ru-RU"/>
+        </w:rPr>
+      </w:pPr>
+      <w:r>
+        <w:rPr>
+          <w:rFonts w:ascii="Consolas" w:eastAsia="Times New Roman" w:hAnsi="Consolas" w:cs="Times New Roman"/>
+          <w:color w:val="F8F8F2"/>
+          <w:sz w:val="21"/>
+          <w:szCs w:val="21"/>
+          <w:lang w:eastAsia="ru-RU"/>
+        </w:rPr>
+        <w:t>  )</w:t>
+      </w:r>
+    </w:p>
+    <w:p>
+      <w:pPr>
+        <w:shd w:val="clear" w:color="auto" w:fill="272822"/>
+        <w:spacing w:after="0" w:line="285" w:lineRule="atLeast"/>
+        <w:rPr>
+          <w:rFonts w:ascii="Consolas" w:eastAsia="Times New Roman" w:hAnsi="Consolas" w:cs="Times New Roman"/>
+          <w:color w:val="F8F8F2"/>
+          <w:sz w:val="21"/>
+          <w:szCs w:val="21"/>
+          <w:lang w:eastAsia="ru-RU"/>
+        </w:rPr>
+      </w:pPr>
+      <w:r>
+        <w:rPr>
+          <w:rFonts w:ascii="Consolas" w:eastAsia="Times New Roman" w:hAnsi="Consolas" w:cs="Times New Roman"/>
+          <w:color w:val="F8F8F2"/>
+          <w:sz w:val="21"/>
+          <w:szCs w:val="21"/>
+          <w:lang w:eastAsia="ru-RU"/>
+        </w:rPr>
+        <w:t>}</w:t>
+      </w:r>
+    </w:p>
+    <w:p>
+      <w:pPr>
+        <w:rPr>
+          <w:b/>
+        </w:rPr>
+      </w:pPr>
+      <w:bookmarkStart w:id="2" w:name="_GoBack"/>
+      <w:bookmarkEnd w:id="2"/>
     </w:p>
     <w:sectPr>
       <w:pgSz w:w="11906" w:h="16838"/>

</xml_diff>